<commit_message>
Jugabilidad en el GDD
</commit_message>
<xml_diff>
--- a/GateCrasher/GDD.docx
+++ b/GateCrasher/GDD.docx
@@ -2543,8 +2543,6 @@
         </w:rPr>
         <w:t xml:space="preserve">se propone </w:t>
       </w:r>
-      <w:bookmarkStart w:id="5" w:name="_GoBack"/>
-      <w:bookmarkEnd w:id="5"/>
       <w:r>
         <w:rPr>
           <w:color w:val="000000" w:themeColor="text1"/>
@@ -2597,7 +2595,21 @@
         <w:rPr>
           <w:color w:val="000000" w:themeColor="text1"/>
         </w:rPr>
-        <w:t>, y además, se pretende buscar la comicidad en la historia introductoria; pese a que no tiene excesivo peso narrativo sobre las mecánicas, se busca que la premisa del juego sea distinta y divertida.</w:t>
+        <w:t xml:space="preserve">, </w:t>
+      </w:r>
+      <w:proofErr w:type="gramStart"/>
+      <w:r>
+        <w:rPr>
+          <w:color w:val="000000" w:themeColor="text1"/>
+        </w:rPr>
+        <w:t>y</w:t>
+      </w:r>
+      <w:proofErr w:type="gramEnd"/>
+      <w:r>
+        <w:rPr>
+          <w:color w:val="000000" w:themeColor="text1"/>
+        </w:rPr>
+        <w:t xml:space="preserve"> además, se pretende buscar la comicidad en la historia introductoria; pese a que no tiene excesivo peso narrativo sobre las mecánicas, se busca que la premisa del juego sea distinta y divertida.</w:t>
       </w:r>
     </w:p>
     <w:p>
@@ -2656,7 +2668,7 @@
           <w:color w:val="000000" w:themeColor="text1"/>
         </w:rPr>
       </w:pPr>
-      <w:bookmarkStart w:id="6" w:name="_Toc527408758"/>
+      <w:bookmarkStart w:id="5" w:name="_Toc527408758"/>
       <w:r>
         <w:rPr>
           <w:rStyle w:val="Ttulo3Car"/>
@@ -2666,210 +2678,210 @@
         <w:lastRenderedPageBreak/>
         <w:t>Jugabilidad</w:t>
       </w:r>
+      <w:bookmarkEnd w:id="5"/>
+    </w:p>
+    <w:p>
+      <w:pPr>
+        <w:jc w:val="both"/>
+        <w:rPr>
+          <w:color w:val="000000" w:themeColor="text1"/>
+        </w:rPr>
+      </w:pPr>
+      <w:r>
+        <w:rPr>
+          <w:color w:val="000000" w:themeColor="text1"/>
+        </w:rPr>
+        <w:t>C</w:t>
+      </w:r>
+      <w:r>
+        <w:rPr>
+          <w:color w:val="000000" w:themeColor="text1"/>
+        </w:rPr>
+        <w:t>ada uno de los niveles es un mapa que un</w:t>
+      </w:r>
+      <w:r>
+        <w:rPr>
+          <w:color w:val="000000" w:themeColor="text1"/>
+        </w:rPr>
+        <w:t>o o varios</w:t>
+      </w:r>
+      <w:r>
+        <w:rPr>
+          <w:color w:val="000000" w:themeColor="text1"/>
+        </w:rPr>
+        <w:t xml:space="preserve"> protagonista</w:t>
+      </w:r>
+      <w:r>
+        <w:rPr>
+          <w:color w:val="000000" w:themeColor="text1"/>
+        </w:rPr>
+        <w:t>s</w:t>
+      </w:r>
+      <w:r>
+        <w:rPr>
+          <w:color w:val="000000" w:themeColor="text1"/>
+        </w:rPr>
+        <w:t xml:space="preserve"> controlado</w:t>
+      </w:r>
+      <w:r>
+        <w:rPr>
+          <w:color w:val="000000" w:themeColor="text1"/>
+        </w:rPr>
+        <w:t>s</w:t>
+      </w:r>
+      <w:r>
+        <w:rPr>
+          <w:color w:val="000000" w:themeColor="text1"/>
+        </w:rPr>
+        <w:t xml:space="preserve"> por inteligencia artificial tratará</w:t>
+      </w:r>
+      <w:r>
+        <w:rPr>
+          <w:color w:val="000000" w:themeColor="text1"/>
+        </w:rPr>
+        <w:t>n</w:t>
+      </w:r>
+      <w:r>
+        <w:rPr>
+          <w:color w:val="000000" w:themeColor="text1"/>
+        </w:rPr>
+        <w:t xml:space="preserve"> de cruzar; el objetivo es detenerlo</w:t>
+      </w:r>
+      <w:r>
+        <w:rPr>
+          <w:color w:val="000000" w:themeColor="text1"/>
+        </w:rPr>
+        <w:t>s</w:t>
+      </w:r>
+      <w:r>
+        <w:rPr>
+          <w:color w:val="000000" w:themeColor="text1"/>
+        </w:rPr>
+        <w:t xml:space="preserve"> situando diferentes enemigos</w:t>
+      </w:r>
+      <w:r>
+        <w:rPr>
+          <w:color w:val="000000" w:themeColor="text1"/>
+        </w:rPr>
+        <w:t xml:space="preserve"> y objetos (trampas, torretas, obstáculos)</w:t>
+      </w:r>
+      <w:r>
+        <w:rPr>
+          <w:color w:val="000000" w:themeColor="text1"/>
+        </w:rPr>
+        <w:t xml:space="preserve"> por todo el mapa. Se prioriza que </w:t>
+      </w:r>
+      <w:r>
+        <w:rPr>
+          <w:color w:val="000000" w:themeColor="text1"/>
+        </w:rPr>
+        <w:t>los protagonistas</w:t>
+      </w:r>
+      <w:r>
+        <w:rPr>
+          <w:color w:val="000000" w:themeColor="text1"/>
+        </w:rPr>
+        <w:t xml:space="preserve"> no termine</w:t>
+      </w:r>
+      <w:r>
+        <w:rPr>
+          <w:color w:val="000000" w:themeColor="text1"/>
+        </w:rPr>
+        <w:t>n</w:t>
+      </w:r>
+      <w:r>
+        <w:rPr>
+          <w:color w:val="000000" w:themeColor="text1"/>
+        </w:rPr>
+        <w:t xml:space="preserve"> el recorrido, pero además el jugador obtendrá más puntos si consigue combinar las habilidades de los enemigos de forma que se potencien los efectos de </w:t>
+      </w:r>
+      <w:proofErr w:type="gramStart"/>
+      <w:r>
+        <w:rPr>
+          <w:color w:val="000000" w:themeColor="text1"/>
+        </w:rPr>
+        <w:t>los mismos</w:t>
+      </w:r>
+      <w:proofErr w:type="gramEnd"/>
+      <w:r>
+        <w:rPr>
+          <w:color w:val="000000" w:themeColor="text1"/>
+        </w:rPr>
+        <w:t>.</w:t>
+      </w:r>
+      <w:r>
+        <w:rPr>
+          <w:color w:val="000000" w:themeColor="text1"/>
+        </w:rPr>
+        <w:t xml:space="preserve"> En </w:t>
+      </w:r>
+      <w:proofErr w:type="spellStart"/>
+      <w:r>
+        <w:rPr>
+          <w:b/>
+          <w:color w:val="000000" w:themeColor="text1"/>
+        </w:rPr>
+        <w:t>GateCrasher</w:t>
+      </w:r>
+      <w:proofErr w:type="spellEnd"/>
+      <w:r>
+        <w:rPr>
+          <w:color w:val="000000" w:themeColor="text1"/>
+        </w:rPr>
+        <w:t xml:space="preserve">, en contraposición a otros videojuegos </w:t>
+      </w:r>
+      <w:proofErr w:type="spellStart"/>
+      <w:r>
+        <w:rPr>
+          <w:color w:val="000000" w:themeColor="text1"/>
+        </w:rPr>
+        <w:t>tower</w:t>
+      </w:r>
+      <w:proofErr w:type="spellEnd"/>
+      <w:r>
+        <w:rPr>
+          <w:color w:val="000000" w:themeColor="text1"/>
+        </w:rPr>
+        <w:t xml:space="preserve"> </w:t>
+      </w:r>
+      <w:proofErr w:type="spellStart"/>
+      <w:r>
+        <w:rPr>
+          <w:color w:val="000000" w:themeColor="text1"/>
+        </w:rPr>
+        <w:t>defense</w:t>
+      </w:r>
+      <w:proofErr w:type="spellEnd"/>
+      <w:r>
+        <w:rPr>
+          <w:color w:val="000000" w:themeColor="text1"/>
+        </w:rPr>
+        <w:t xml:space="preserve">, no colocamos nuestras unidades de defensa en tiempo real, sino que nuestra estrategia debe ser planeada antes de pulsar al botón de comenzar; dicha estrategia se aprenderá a base de </w:t>
+      </w:r>
+      <w:r>
+        <w:rPr>
+          <w:color w:val="000000" w:themeColor="text1"/>
+        </w:rPr>
+        <w:t>repetir el mismo nivel, probando diferentes estrategias y combinaciones de objetos y enemigos.</w:t>
+      </w:r>
+      <w:bookmarkStart w:id="6" w:name="_Toc527408759"/>
+    </w:p>
+    <w:p>
+      <w:pPr>
+        <w:jc w:val="both"/>
+        <w:rPr>
+          <w:color w:val="000000" w:themeColor="text1"/>
+        </w:rPr>
+      </w:pPr>
+      <w:r>
+        <w:rPr>
+          <w:rStyle w:val="Ttulo3Car"/>
+          <w:b/>
+          <w:color w:val="000000" w:themeColor="text1"/>
+        </w:rPr>
+        <w:t>Estilo visual:</w:t>
+      </w:r>
       <w:bookmarkEnd w:id="6"/>
-    </w:p>
-    <w:p>
-      <w:pPr>
-        <w:jc w:val="both"/>
-        <w:rPr>
-          <w:color w:val="000000" w:themeColor="text1"/>
-        </w:rPr>
-      </w:pPr>
-      <w:r>
-        <w:rPr>
-          <w:color w:val="000000" w:themeColor="text1"/>
-        </w:rPr>
-        <w:t>C</w:t>
-      </w:r>
-      <w:r>
-        <w:rPr>
-          <w:color w:val="000000" w:themeColor="text1"/>
-        </w:rPr>
-        <w:t>ada uno de los niveles es un mapa que un</w:t>
-      </w:r>
-      <w:r>
-        <w:rPr>
-          <w:color w:val="000000" w:themeColor="text1"/>
-        </w:rPr>
-        <w:t>o o varios</w:t>
-      </w:r>
-      <w:r>
-        <w:rPr>
-          <w:color w:val="000000" w:themeColor="text1"/>
-        </w:rPr>
-        <w:t xml:space="preserve"> protagonista</w:t>
-      </w:r>
-      <w:r>
-        <w:rPr>
-          <w:color w:val="000000" w:themeColor="text1"/>
-        </w:rPr>
-        <w:t>s</w:t>
-      </w:r>
-      <w:r>
-        <w:rPr>
-          <w:color w:val="000000" w:themeColor="text1"/>
-        </w:rPr>
-        <w:t xml:space="preserve"> controlado</w:t>
-      </w:r>
-      <w:r>
-        <w:rPr>
-          <w:color w:val="000000" w:themeColor="text1"/>
-        </w:rPr>
-        <w:t>s</w:t>
-      </w:r>
-      <w:r>
-        <w:rPr>
-          <w:color w:val="000000" w:themeColor="text1"/>
-        </w:rPr>
-        <w:t xml:space="preserve"> por inteligencia artificial tratará</w:t>
-      </w:r>
-      <w:r>
-        <w:rPr>
-          <w:color w:val="000000" w:themeColor="text1"/>
-        </w:rPr>
-        <w:t>n</w:t>
-      </w:r>
-      <w:r>
-        <w:rPr>
-          <w:color w:val="000000" w:themeColor="text1"/>
-        </w:rPr>
-        <w:t xml:space="preserve"> de cruzar; el objetivo es detenerlo</w:t>
-      </w:r>
-      <w:r>
-        <w:rPr>
-          <w:color w:val="000000" w:themeColor="text1"/>
-        </w:rPr>
-        <w:t>s</w:t>
-      </w:r>
-      <w:r>
-        <w:rPr>
-          <w:color w:val="000000" w:themeColor="text1"/>
-        </w:rPr>
-        <w:t xml:space="preserve"> situando diferentes enemigos</w:t>
-      </w:r>
-      <w:r>
-        <w:rPr>
-          <w:color w:val="000000" w:themeColor="text1"/>
-        </w:rPr>
-        <w:t xml:space="preserve"> y objetos (trampas, torretas, obstáculos)</w:t>
-      </w:r>
-      <w:r>
-        <w:rPr>
-          <w:color w:val="000000" w:themeColor="text1"/>
-        </w:rPr>
-        <w:t xml:space="preserve"> por todo el mapa. Se prioriza que </w:t>
-      </w:r>
-      <w:r>
-        <w:rPr>
-          <w:color w:val="000000" w:themeColor="text1"/>
-        </w:rPr>
-        <w:t>los protagonistas</w:t>
-      </w:r>
-      <w:r>
-        <w:rPr>
-          <w:color w:val="000000" w:themeColor="text1"/>
-        </w:rPr>
-        <w:t xml:space="preserve"> no termine</w:t>
-      </w:r>
-      <w:r>
-        <w:rPr>
-          <w:color w:val="000000" w:themeColor="text1"/>
-        </w:rPr>
-        <w:t>n</w:t>
-      </w:r>
-      <w:r>
-        <w:rPr>
-          <w:color w:val="000000" w:themeColor="text1"/>
-        </w:rPr>
-        <w:t xml:space="preserve"> el recorrido, pero además el jugador obtendrá más puntos si consigue combinar las habilidades de los enemigos de forma que se potencien los efectos de </w:t>
-      </w:r>
-      <w:proofErr w:type="gramStart"/>
-      <w:r>
-        <w:rPr>
-          <w:color w:val="000000" w:themeColor="text1"/>
-        </w:rPr>
-        <w:t>los mismos</w:t>
-      </w:r>
-      <w:proofErr w:type="gramEnd"/>
-      <w:r>
-        <w:rPr>
-          <w:color w:val="000000" w:themeColor="text1"/>
-        </w:rPr>
-        <w:t>.</w:t>
-      </w:r>
-      <w:r>
-        <w:rPr>
-          <w:color w:val="000000" w:themeColor="text1"/>
-        </w:rPr>
-        <w:t xml:space="preserve"> En </w:t>
-      </w:r>
-      <w:proofErr w:type="spellStart"/>
-      <w:r>
-        <w:rPr>
-          <w:b/>
-          <w:color w:val="000000" w:themeColor="text1"/>
-        </w:rPr>
-        <w:t>GateCrasher</w:t>
-      </w:r>
-      <w:proofErr w:type="spellEnd"/>
-      <w:r>
-        <w:rPr>
-          <w:color w:val="000000" w:themeColor="text1"/>
-        </w:rPr>
-        <w:t xml:space="preserve">, en contraposición a otros videojuegos </w:t>
-      </w:r>
-      <w:proofErr w:type="spellStart"/>
-      <w:r>
-        <w:rPr>
-          <w:color w:val="000000" w:themeColor="text1"/>
-        </w:rPr>
-        <w:t>tower</w:t>
-      </w:r>
-      <w:proofErr w:type="spellEnd"/>
-      <w:r>
-        <w:rPr>
-          <w:color w:val="000000" w:themeColor="text1"/>
-        </w:rPr>
-        <w:t xml:space="preserve"> </w:t>
-      </w:r>
-      <w:proofErr w:type="spellStart"/>
-      <w:r>
-        <w:rPr>
-          <w:color w:val="000000" w:themeColor="text1"/>
-        </w:rPr>
-        <w:t>defense</w:t>
-      </w:r>
-      <w:proofErr w:type="spellEnd"/>
-      <w:r>
-        <w:rPr>
-          <w:color w:val="000000" w:themeColor="text1"/>
-        </w:rPr>
-        <w:t xml:space="preserve">, no colocamos nuestras unidades de defensa en tiempo real, sino que nuestra estrategia debe ser planeada antes de pulsar al botón de comenzar; dicha estrategia se aprenderá a base de </w:t>
-      </w:r>
-      <w:r>
-        <w:rPr>
-          <w:color w:val="000000" w:themeColor="text1"/>
-        </w:rPr>
-        <w:t>repetir el mismo nivel, probando diferentes estrategias y combinaciones de objetos y enemigos.</w:t>
-      </w:r>
-      <w:bookmarkStart w:id="7" w:name="_Toc527408759"/>
-    </w:p>
-    <w:p>
-      <w:pPr>
-        <w:jc w:val="both"/>
-        <w:rPr>
-          <w:color w:val="000000" w:themeColor="text1"/>
-        </w:rPr>
-      </w:pPr>
-      <w:r>
-        <w:rPr>
-          <w:rStyle w:val="Ttulo3Car"/>
-          <w:b/>
-          <w:color w:val="000000" w:themeColor="text1"/>
-        </w:rPr>
-        <w:t>Estilo visual:</w:t>
-      </w:r>
-      <w:bookmarkEnd w:id="7"/>
       <w:r>
         <w:rPr>
           <w:b/>
@@ -3023,7 +3035,7 @@
           <w:color w:val="000000" w:themeColor="text1"/>
         </w:rPr>
       </w:pPr>
-      <w:bookmarkStart w:id="8" w:name="_Toc527408760"/>
+      <w:bookmarkStart w:id="7" w:name="_Toc527408760"/>
       <w:r>
         <w:rPr>
           <w:b/>
@@ -3031,60 +3043,558 @@
         </w:rPr>
         <w:t>Alcance</w:t>
       </w:r>
+      <w:bookmarkEnd w:id="7"/>
+    </w:p>
+    <w:p>
+      <w:pPr>
+        <w:jc w:val="both"/>
+        <w:rPr>
+          <w:color w:val="000000" w:themeColor="text1"/>
+        </w:rPr>
+      </w:pPr>
+      <w:r>
+        <w:rPr>
+          <w:color w:val="000000" w:themeColor="text1"/>
+        </w:rPr>
+        <w:t xml:space="preserve">Con </w:t>
+      </w:r>
+      <w:proofErr w:type="spellStart"/>
+      <w:r>
+        <w:rPr>
+          <w:b/>
+          <w:color w:val="000000" w:themeColor="text1"/>
+        </w:rPr>
+        <w:t>GateCrasher</w:t>
+      </w:r>
+      <w:proofErr w:type="spellEnd"/>
+      <w:r>
+        <w:rPr>
+          <w:color w:val="000000" w:themeColor="text1"/>
+        </w:rPr>
+        <w:t xml:space="preserve"> se busca sentar las bases de un videojuego al que se le pueden añadir cantidad de niveles y contenidos adicionales de forma sencilla</w:t>
+      </w:r>
+      <w:r>
+        <w:rPr>
+          <w:color w:val="000000" w:themeColor="text1"/>
+        </w:rPr>
+        <w:t xml:space="preserve"> y,</w:t>
+      </w:r>
+      <w:r>
+        <w:rPr>
+          <w:color w:val="000000" w:themeColor="text1"/>
+        </w:rPr>
+        <w:t xml:space="preserve"> además, hacerlo jugable para varios tipos de plataformas,</w:t>
+      </w:r>
+      <w:r>
+        <w:rPr>
+          <w:color w:val="000000" w:themeColor="text1"/>
+        </w:rPr>
+        <w:t xml:space="preserve"> llegando así </w:t>
+      </w:r>
+      <w:r>
+        <w:rPr>
+          <w:color w:val="000000" w:themeColor="text1"/>
+        </w:rPr>
+        <w:t>a más jugadores.</w:t>
+      </w:r>
+    </w:p>
+    <w:p>
+      <w:pPr>
+        <w:pStyle w:val="Ttulo2"/>
+        <w:jc w:val="both"/>
+        <w:rPr>
+          <w:b/>
+          <w:color w:val="000000" w:themeColor="text1"/>
+        </w:rPr>
+      </w:pPr>
+      <w:bookmarkStart w:id="8" w:name="_Toc527408761"/>
+      <w:r>
+        <w:rPr>
+          <w:b/>
+          <w:color w:val="000000" w:themeColor="text1"/>
+        </w:rPr>
+        <w:t>Mecánicas de juego</w:t>
+      </w:r>
       <w:bookmarkEnd w:id="8"/>
     </w:p>
     <w:p>
       <w:pPr>
-        <w:jc w:val="both"/>
-        <w:rPr>
-          <w:color w:val="000000" w:themeColor="text1"/>
-        </w:rPr>
-      </w:pPr>
-      <w:r>
-        <w:rPr>
-          <w:color w:val="000000" w:themeColor="text1"/>
-        </w:rPr>
-        <w:t xml:space="preserve">Con </w:t>
+        <w:pStyle w:val="Ttulo3"/>
+        <w:jc w:val="both"/>
+        <w:rPr>
+          <w:b/>
+          <w:color w:val="000000" w:themeColor="text1"/>
+        </w:rPr>
+      </w:pPr>
+      <w:bookmarkStart w:id="9" w:name="_Toc527408762"/>
+      <w:r>
+        <w:rPr>
+          <w:b/>
+          <w:color w:val="000000" w:themeColor="text1"/>
+        </w:rPr>
+        <w:t>Jugabilidad</w:t>
+      </w:r>
+      <w:bookmarkEnd w:id="9"/>
+    </w:p>
+    <w:p>
+      <w:pPr>
+        <w:pStyle w:val="Ttulo4"/>
+        <w:rPr>
+          <w:rFonts w:asciiTheme="minorHAnsi" w:hAnsiTheme="minorHAnsi" w:cstheme="minorHAnsi"/>
+          <w:i w:val="0"/>
+          <w:color w:val="auto"/>
+        </w:rPr>
+      </w:pPr>
+      <w:r>
+        <w:rPr>
+          <w:b/>
+          <w:i w:val="0"/>
+          <w:color w:val="auto"/>
+        </w:rPr>
+        <w:t>Niveles.</w:t>
+      </w:r>
+      <w:r>
+        <w:rPr>
+          <w:b/>
+          <w:i w:val="0"/>
+          <w:color w:val="auto"/>
+        </w:rPr>
+        <w:t xml:space="preserve"> </w:t>
+      </w:r>
+      <w:r>
+        <w:rPr>
+          <w:rFonts w:asciiTheme="minorHAnsi" w:hAnsiTheme="minorHAnsi" w:cstheme="minorHAnsi"/>
+          <w:i w:val="0"/>
+          <w:color w:val="auto"/>
+        </w:rPr>
+        <w:t xml:space="preserve">El juego se compone de diferentes niveles (para el propósito actual se realizarán tres niveles con diferentes dificultades). Cada nivel se compone de un mapa con un punto de inicio y una meta, uno o varios protagonistas con diferentes habilidades que recorrerán el mapa hasta la meta (siempre intentando seguir el mismo objetivo) y una cantidad de puntos que el jugador podrá gastar en colocar diferentes objetos y enemigos por la cuadrícula. </w:t>
+      </w:r>
+    </w:p>
+    <w:p/>
+    <w:p>
+      <w:r>
+        <w:rPr>
+          <w:rStyle w:val="Ttulo4Car"/>
+          <w:b/>
+          <w:i w:val="0"/>
+          <w:color w:val="auto"/>
+        </w:rPr>
+        <w:t>O</w:t>
+      </w:r>
+      <w:r>
+        <w:rPr>
+          <w:rStyle w:val="Ttulo4Car"/>
+          <w:b/>
+          <w:i w:val="0"/>
+          <w:color w:val="auto"/>
+        </w:rPr>
+        <w:t>bjetos y enemigos.</w:t>
+      </w:r>
+      <w:r>
+        <w:t xml:space="preserve"> En cada nivel se ofrecerán </w:t>
+      </w:r>
+      <w:r>
+        <w:t>una serie de</w:t>
+      </w:r>
+      <w:r>
+        <w:t xml:space="preserve"> tipos de enemigos y objetos que el usuario puede colocar, y una cantidad máxima de ellos. Cada uno tiene un coste de puntos, por </w:t>
+      </w:r>
+      <w:proofErr w:type="gramStart"/>
+      <w:r>
+        <w:t>tanto</w:t>
+      </w:r>
+      <w:proofErr w:type="gramEnd"/>
+      <w:r>
+        <w:t xml:space="preserve"> no será posible colocar todos los que se le ofrecen al jugador en la mayoría de los casos.</w:t>
+      </w:r>
+      <w:r>
+        <w:t xml:space="preserve"> Por ejemplo: un nivel puede ofrecer al usuario 10 puntos, y tres tipos de </w:t>
+      </w:r>
+      <w:proofErr w:type="gramStart"/>
+      <w:r>
+        <w:t>enemigos  con</w:t>
+      </w:r>
+      <w:proofErr w:type="gramEnd"/>
+      <w:r>
+        <w:t xml:space="preserve"> diferentes costes (1, 3 y 5). Si el usuario coloca dos enemigos de coste 5 ya no podrá colocar ningún otro.</w:t>
+      </w:r>
+      <w:r>
+        <w:t xml:space="preserve"> </w:t>
+      </w:r>
+    </w:p>
+    <w:p>
+      <w:r>
+        <w:t xml:space="preserve">Cada objeto/enemigo tiene unas propiedades diferentes, y un rango de acción, es decir, una torreta disparará solo de manera horizontal y tendrá un alcance de dos casillas, mientras que una trampa solo se activará cuando el jugador se encuentre sobre la misma casilla en la que está colocada. </w:t>
+      </w:r>
+    </w:p>
+    <w:p>
+      <w:r>
+        <w:t>Los enemigos y objetos se detallarán más adelante.</w:t>
+      </w:r>
+    </w:p>
+    <w:p>
+      <w:pPr>
+        <w:pStyle w:val="Ttulo4"/>
+        <w:rPr>
+          <w:rFonts w:asciiTheme="minorHAnsi" w:hAnsiTheme="minorHAnsi" w:cstheme="minorHAnsi"/>
+          <w:i w:val="0"/>
+          <w:color w:val="auto"/>
+        </w:rPr>
+      </w:pPr>
+      <w:r>
+        <w:rPr>
+          <w:b/>
+          <w:i w:val="0"/>
+          <w:color w:val="auto"/>
+        </w:rPr>
+        <w:lastRenderedPageBreak/>
+        <w:t>Personajes protagonistas.</w:t>
+      </w:r>
+      <w:r>
+        <w:rPr>
+          <w:b/>
+          <w:i w:val="0"/>
+          <w:color w:val="auto"/>
+        </w:rPr>
+        <w:t xml:space="preserve"> </w:t>
+      </w:r>
+      <w:r>
+        <w:rPr>
+          <w:rFonts w:asciiTheme="minorHAnsi" w:hAnsiTheme="minorHAnsi" w:cstheme="minorHAnsi"/>
+          <w:i w:val="0"/>
+          <w:color w:val="auto"/>
+        </w:rPr>
+        <w:t xml:space="preserve">En cada nivel aparecerán protagonistas con diferentes habilidades y vida máxima, que recorrerán el mapa desde el punto de inicio hasta el punto final, que se calculará mediante un algoritmo A* que se realizará antes de comenzar la partida, por </w:t>
+      </w:r>
+      <w:proofErr w:type="gramStart"/>
+      <w:r>
+        <w:rPr>
+          <w:rFonts w:asciiTheme="minorHAnsi" w:hAnsiTheme="minorHAnsi" w:cstheme="minorHAnsi"/>
+          <w:i w:val="0"/>
+          <w:color w:val="auto"/>
+        </w:rPr>
+        <w:t>tanto</w:t>
+      </w:r>
+      <w:proofErr w:type="gramEnd"/>
+      <w:r>
+        <w:rPr>
+          <w:rFonts w:asciiTheme="minorHAnsi" w:hAnsiTheme="minorHAnsi" w:cstheme="minorHAnsi"/>
+          <w:i w:val="0"/>
+          <w:color w:val="auto"/>
+        </w:rPr>
+        <w:t xml:space="preserve"> siempre será el mismo, con el objetivo de que el jugador aprenda estas rutas y las utilice a su favor. Algunos objetos podrán desviar la ruta de los protagonistas (por </w:t>
+      </w:r>
+      <w:proofErr w:type="gramStart"/>
+      <w:r>
+        <w:rPr>
+          <w:rFonts w:asciiTheme="minorHAnsi" w:hAnsiTheme="minorHAnsi" w:cstheme="minorHAnsi"/>
+          <w:i w:val="0"/>
+          <w:color w:val="auto"/>
+        </w:rPr>
+        <w:t>ejemplo</w:t>
+      </w:r>
+      <w:proofErr w:type="gramEnd"/>
+      <w:r>
+        <w:rPr>
+          <w:rFonts w:asciiTheme="minorHAnsi" w:hAnsiTheme="minorHAnsi" w:cstheme="minorHAnsi"/>
+          <w:i w:val="0"/>
+          <w:color w:val="auto"/>
+        </w:rPr>
+        <w:t xml:space="preserve"> un trampolín que los impulsa hacia arriba) y por tanto estos recalcularán su ruta de forma automática.</w:t>
+      </w:r>
+    </w:p>
+    <w:p/>
+    <w:p>
+      <w:pPr>
+        <w:pStyle w:val="Ttulo4"/>
+        <w:rPr>
+          <w:rFonts w:asciiTheme="minorHAnsi" w:hAnsiTheme="minorHAnsi" w:cstheme="minorHAnsi"/>
+          <w:i w:val="0"/>
+          <w:color w:val="auto"/>
+        </w:rPr>
+      </w:pPr>
+      <w:r>
+        <w:rPr>
+          <w:b/>
+          <w:i w:val="0"/>
+          <w:color w:val="auto"/>
+        </w:rPr>
+        <w:t>Dificultad.</w:t>
+      </w:r>
+      <w:r>
+        <w:rPr>
+          <w:b/>
+          <w:i w:val="0"/>
+          <w:color w:val="auto"/>
+        </w:rPr>
+        <w:t xml:space="preserve"> </w:t>
+      </w:r>
+      <w:r>
+        <w:rPr>
+          <w:rFonts w:asciiTheme="minorHAnsi" w:hAnsiTheme="minorHAnsi" w:cstheme="minorHAnsi"/>
+          <w:b/>
+          <w:i w:val="0"/>
+          <w:color w:val="auto"/>
+        </w:rPr>
+        <w:t xml:space="preserve"> </w:t>
+      </w:r>
+      <w:r>
+        <w:rPr>
+          <w:rFonts w:asciiTheme="minorHAnsi" w:hAnsiTheme="minorHAnsi" w:cstheme="minorHAnsi"/>
+          <w:i w:val="0"/>
+          <w:color w:val="auto"/>
+        </w:rPr>
+        <w:t xml:space="preserve">En </w:t>
       </w:r>
       <w:proofErr w:type="spellStart"/>
       <w:r>
         <w:rPr>
-          <w:b/>
-          <w:color w:val="000000" w:themeColor="text1"/>
+          <w:rFonts w:asciiTheme="minorHAnsi" w:hAnsiTheme="minorHAnsi" w:cstheme="minorHAnsi"/>
+          <w:b/>
+          <w:i w:val="0"/>
+          <w:color w:val="auto"/>
         </w:rPr>
         <w:t>GateCrasher</w:t>
       </w:r>
       <w:proofErr w:type="spellEnd"/>
       <w:r>
         <w:rPr>
-          <w:color w:val="000000" w:themeColor="text1"/>
-        </w:rPr>
-        <w:t xml:space="preserve"> se busca sentar las bases de un videojuego al que se le pueden añadir cantidad de niveles y contenidos adicionales de forma sencilla</w:t>
-      </w:r>
-      <w:r>
-        <w:rPr>
-          <w:color w:val="000000" w:themeColor="text1"/>
-        </w:rPr>
-        <w:t xml:space="preserve"> y,</w:t>
-      </w:r>
-      <w:r>
-        <w:rPr>
-          <w:color w:val="000000" w:themeColor="text1"/>
-        </w:rPr>
-        <w:t xml:space="preserve"> además, hacerlo jugable para varios tipos de plataformas,</w:t>
-      </w:r>
-      <w:r>
-        <w:rPr>
-          <w:color w:val="000000" w:themeColor="text1"/>
-        </w:rPr>
-        <w:t xml:space="preserve"> llegando así </w:t>
-      </w:r>
-      <w:r>
-        <w:rPr>
-          <w:color w:val="000000" w:themeColor="text1"/>
-        </w:rPr>
-        <w:t>a más jugadores.</w:t>
-      </w:r>
+          <w:rFonts w:asciiTheme="minorHAnsi" w:hAnsiTheme="minorHAnsi" w:cstheme="minorHAnsi"/>
+          <w:i w:val="0"/>
+          <w:color w:val="auto"/>
+        </w:rPr>
+        <w:t xml:space="preserve"> la dificultad es un factor determinante. Se trata de un juego, que incluso en los niveles más básicos tiene una dificultad elevada, ya que el objetivo es que el jugador repita el nivel hasta que encuentre una estrategia adecuada.</w:t>
+      </w:r>
+      <w:r>
+        <w:rPr>
+          <w:rFonts w:asciiTheme="minorHAnsi" w:hAnsiTheme="minorHAnsi" w:cstheme="minorHAnsi"/>
+          <w:i w:val="0"/>
+          <w:color w:val="auto"/>
+        </w:rPr>
+        <w:t xml:space="preserve"> Aún así la curva de dificultad será creciente según avancemos niveles, y se incrementará utilizando los siguientes factores:</w:t>
+      </w:r>
+    </w:p>
+    <w:p>
+      <w:pPr>
+        <w:pStyle w:val="Prrafodelista"/>
+        <w:numPr>
+          <w:ilvl w:val="0"/>
+          <w:numId w:val="5"/>
+        </w:numPr>
+      </w:pPr>
+      <w:r>
+        <w:rPr>
+          <w:b/>
+        </w:rPr>
+        <w:t>Número de personajes protagonistas:</w:t>
+      </w:r>
+      <w:r>
+        <w:t xml:space="preserve"> En los niveles más sencillos solo habrá un personaje que intentará llegar a la meta, por lo que será más fácil pararlo. A medida que aumente la dificultad, irá aumentando el número de personajes que debemos detener.</w:t>
+      </w:r>
+    </w:p>
+    <w:p>
+      <w:pPr>
+        <w:pStyle w:val="Prrafodelista"/>
+        <w:numPr>
+          <w:ilvl w:val="0"/>
+          <w:numId w:val="5"/>
+        </w:numPr>
+      </w:pPr>
+      <w:r>
+        <w:rPr>
+          <w:b/>
+        </w:rPr>
+        <w:t>Habilidades de los personajes protagonistas:</w:t>
+      </w:r>
+      <w:r>
+        <w:t xml:space="preserve"> Cada personaje tendrá una serie de habilidades que utilizará para llegar hasta la meta. Por tanto, un personaje que solo avance será más sencillo que un personaje con escudo que paré los proyectiles que vienen de frente.</w:t>
+      </w:r>
+    </w:p>
+    <w:p>
+      <w:pPr>
+        <w:pStyle w:val="Prrafodelista"/>
+        <w:numPr>
+          <w:ilvl w:val="0"/>
+          <w:numId w:val="5"/>
+        </w:numPr>
+      </w:pPr>
+      <w:r>
+        <w:rPr>
+          <w:b/>
+        </w:rPr>
+        <w:t>Cantidad de puntos disponibles:</w:t>
+      </w:r>
+      <w:r>
+        <w:t xml:space="preserve"> Cada nivel ofrecerá una serie de puntos que el jugador puede gastar en colocar sus defensas. Cuántos más puntos se ofrezcan al jugador, más tropas podrá colocar, y por tanto más fácil será el nivel.</w:t>
+      </w:r>
+    </w:p>
+    <w:p>
+      <w:pPr>
+        <w:pStyle w:val="Prrafodelista"/>
+        <w:numPr>
+          <w:ilvl w:val="0"/>
+          <w:numId w:val="5"/>
+        </w:numPr>
+      </w:pPr>
+      <w:r>
+        <w:rPr>
+          <w:b/>
+        </w:rPr>
+        <w:t>Enemigos y objetos que se ofrecen al jugador:</w:t>
+      </w:r>
+      <w:r>
+        <w:t xml:space="preserve"> El jugador dispondrá de una serie de tipos de tropas que puede colocar, además de una cantidad máxima por cada tipo. Por </w:t>
+      </w:r>
+      <w:proofErr w:type="gramStart"/>
+      <w:r>
+        <w:t>tanto</w:t>
+      </w:r>
+      <w:proofErr w:type="gramEnd"/>
+      <w:r>
+        <w:t xml:space="preserve"> un nivel puede obligar al jugador a defender con las tropas más básicas u ofrecerle algunas más poderosas, variando así la dificultad.</w:t>
+      </w:r>
+    </w:p>
+    <w:p>
+      <w:pPr>
+        <w:pStyle w:val="Prrafodelista"/>
+        <w:numPr>
+          <w:ilvl w:val="0"/>
+          <w:numId w:val="5"/>
+        </w:numPr>
+      </w:pPr>
+      <w:r>
+        <w:rPr>
+          <w:b/>
+        </w:rPr>
+        <w:t>Disposición del nivel:</w:t>
+      </w:r>
+      <w:r>
+        <w:t xml:space="preserve"> La propia disposición del nivel variará la dificultad </w:t>
+      </w:r>
+      <w:proofErr w:type="gramStart"/>
+      <w:r>
+        <w:t>del mismo</w:t>
+      </w:r>
+      <w:proofErr w:type="gramEnd"/>
+      <w:r>
+        <w:t>, ya que un nivel con diferentes rutas para llegar a la meta</w:t>
+      </w:r>
+      <w:r>
+        <w:t xml:space="preserve"> dificultará que deduzcamos el recorrido de los protagonistas.</w:t>
+      </w:r>
+    </w:p>
+    <w:p>
+      <w:pPr>
+        <w:pStyle w:val="Ttulo4"/>
+        <w:rPr>
+          <w:rFonts w:asciiTheme="minorHAnsi" w:hAnsiTheme="minorHAnsi" w:cstheme="minorHAnsi"/>
+          <w:i w:val="0"/>
+          <w:color w:val="auto"/>
+          <w:sz w:val="24"/>
+        </w:rPr>
+      </w:pPr>
+      <w:r>
+        <w:rPr>
+          <w:b/>
+          <w:i w:val="0"/>
+          <w:color w:val="auto"/>
+        </w:rPr>
+        <w:t>Velocidad.</w:t>
+      </w:r>
+      <w:r>
+        <w:rPr>
+          <w:b/>
+          <w:i w:val="0"/>
+          <w:color w:val="auto"/>
+        </w:rPr>
+        <w:t xml:space="preserve"> </w:t>
+      </w:r>
+      <w:r>
+        <w:rPr>
+          <w:rFonts w:asciiTheme="minorHAnsi" w:hAnsiTheme="minorHAnsi" w:cstheme="minorHAnsi"/>
+          <w:i w:val="0"/>
+          <w:color w:val="auto"/>
+        </w:rPr>
+        <w:t>Una característica esencial del juego es la velocidad a la hora de reproducir el nivel. Es decir, el usuario puede tomarse todo el tiempo que quiera para colocar sus defensas, pero una vez le de a Reproducir la interacción acabará y la reproducción del nivel será muy rápida y vistosa, para que sea atractiva para el jugador.</w:t>
+      </w:r>
+    </w:p>
+    <w:p/>
+    <w:p>
+      <w:pPr>
+        <w:pStyle w:val="Ttulo3"/>
+        <w:jc w:val="both"/>
+        <w:rPr>
+          <w:b/>
+          <w:color w:val="000000" w:themeColor="text1"/>
+        </w:rPr>
+      </w:pPr>
+      <w:bookmarkStart w:id="10" w:name="_Toc527408763"/>
+      <w:r>
+        <w:rPr>
+          <w:b/>
+          <w:color w:val="000000" w:themeColor="text1"/>
+        </w:rPr>
+        <w:t>Flujo de juego</w:t>
+      </w:r>
+      <w:bookmarkEnd w:id="10"/>
+    </w:p>
+    <w:p>
+      <w:pPr>
+        <w:pStyle w:val="Ttulo3"/>
+        <w:jc w:val="both"/>
+        <w:rPr>
+          <w:b/>
+          <w:color w:val="000000" w:themeColor="text1"/>
+        </w:rPr>
+      </w:pPr>
+      <w:bookmarkStart w:id="11" w:name="_Toc527408764"/>
+      <w:r>
+        <w:rPr>
+          <w:b/>
+          <w:color w:val="000000" w:themeColor="text1"/>
+        </w:rPr>
+        <w:t>Personajes</w:t>
+      </w:r>
+      <w:bookmarkEnd w:id="11"/>
+    </w:p>
+    <w:p>
+      <w:pPr>
+        <w:pStyle w:val="Ttulo3"/>
+        <w:jc w:val="both"/>
+        <w:rPr>
+          <w:b/>
+          <w:color w:val="000000" w:themeColor="text1"/>
+        </w:rPr>
+      </w:pPr>
+      <w:bookmarkStart w:id="12" w:name="_Toc527408765"/>
+      <w:r>
+        <w:rPr>
+          <w:b/>
+          <w:color w:val="000000" w:themeColor="text1"/>
+        </w:rPr>
+        <w:t xml:space="preserve">Movimiento y </w:t>
+      </w:r>
+      <w:bookmarkEnd w:id="12"/>
+      <w:r>
+        <w:rPr>
+          <w:b/>
+          <w:color w:val="000000" w:themeColor="text1"/>
+        </w:rPr>
+        <w:t>control</w:t>
+      </w:r>
+    </w:p>
+    <w:p>
+      <w:bookmarkStart w:id="13" w:name="_GoBack"/>
+      <w:bookmarkEnd w:id="13"/>
+    </w:p>
+    <w:p>
+      <w:pPr>
+        <w:jc w:val="both"/>
+        <w:rPr>
+          <w:b/>
+          <w:color w:val="000000" w:themeColor="text1"/>
+        </w:rPr>
+      </w:pPr>
     </w:p>
     <w:p>
       <w:pPr>
@@ -3095,116 +3605,13 @@
           <w:color w:val="000000" w:themeColor="text1"/>
         </w:rPr>
       </w:pPr>
-      <w:bookmarkStart w:id="9" w:name="_Toc527408761"/>
-      <w:r>
-        <w:rPr>
-          <w:b/>
-          <w:color w:val="000000" w:themeColor="text1"/>
-        </w:rPr>
-        <w:t>Mecánicas de juego</w:t>
-      </w:r>
-      <w:bookmarkEnd w:id="9"/>
-    </w:p>
-    <w:p>
-      <w:pPr>
-        <w:pStyle w:val="Ttulo3"/>
-        <w:jc w:val="both"/>
-        <w:rPr>
-          <w:b/>
-          <w:color w:val="000000" w:themeColor="text1"/>
-        </w:rPr>
-      </w:pPr>
-      <w:bookmarkStart w:id="10" w:name="_Toc527408762"/>
-      <w:r>
-        <w:rPr>
-          <w:b/>
-          <w:color w:val="000000" w:themeColor="text1"/>
-        </w:rPr>
-        <w:t>Jugabilidad</w:t>
-      </w:r>
-      <w:bookmarkEnd w:id="10"/>
-    </w:p>
-    <w:p>
-      <w:pPr>
-        <w:pStyle w:val="Ttulo3"/>
-        <w:jc w:val="both"/>
-        <w:rPr>
-          <w:b/>
-          <w:color w:val="000000" w:themeColor="text1"/>
-        </w:rPr>
-      </w:pPr>
-      <w:bookmarkStart w:id="11" w:name="_Toc527408763"/>
-      <w:r>
-        <w:rPr>
-          <w:b/>
-          <w:color w:val="000000" w:themeColor="text1"/>
-        </w:rPr>
-        <w:t>Flujo de juego</w:t>
-      </w:r>
-      <w:bookmarkEnd w:id="11"/>
-    </w:p>
-    <w:p>
-      <w:pPr>
-        <w:pStyle w:val="Ttulo3"/>
-        <w:jc w:val="both"/>
-        <w:rPr>
-          <w:b/>
-          <w:color w:val="000000" w:themeColor="text1"/>
-        </w:rPr>
-      </w:pPr>
-      <w:bookmarkStart w:id="12" w:name="_Toc527408764"/>
-      <w:r>
-        <w:rPr>
-          <w:b/>
-          <w:color w:val="000000" w:themeColor="text1"/>
-        </w:rPr>
-        <w:t>Personajes</w:t>
-      </w:r>
-      <w:bookmarkEnd w:id="12"/>
-    </w:p>
-    <w:p>
-      <w:pPr>
-        <w:pStyle w:val="Ttulo3"/>
-        <w:jc w:val="both"/>
-        <w:rPr>
-          <w:b/>
-          <w:color w:val="000000" w:themeColor="text1"/>
-        </w:rPr>
-      </w:pPr>
-      <w:bookmarkStart w:id="13" w:name="_Toc527408765"/>
-      <w:r>
-        <w:rPr>
-          <w:b/>
-          <w:color w:val="000000" w:themeColor="text1"/>
-        </w:rPr>
-        <w:t>Movimiento y físicas</w:t>
-      </w:r>
-      <w:bookmarkEnd w:id="13"/>
-    </w:p>
-    <w:p>
-      <w:pPr>
-        <w:jc w:val="both"/>
-        <w:rPr>
-          <w:b/>
-          <w:color w:val="000000" w:themeColor="text1"/>
-        </w:rPr>
-      </w:pPr>
-    </w:p>
-    <w:p>
-      <w:pPr>
-        <w:pStyle w:val="Ttulo2"/>
-        <w:jc w:val="both"/>
-        <w:rPr>
-          <w:b/>
-          <w:color w:val="000000" w:themeColor="text1"/>
-        </w:rPr>
-      </w:pPr>
       <w:bookmarkStart w:id="14" w:name="_Toc527408766"/>
       <w:r>
         <w:rPr>
           <w:b/>
           <w:color w:val="000000" w:themeColor="text1"/>
         </w:rPr>
+        <w:lastRenderedPageBreak/>
         <w:t>Interfaz</w:t>
       </w:r>
       <w:bookmarkEnd w:id="14"/>
@@ -3506,6 +3913,118 @@
     </w:lvl>
   </w:abstractNum>
   <w:abstractNum w:abstractNumId="1" w15:restartNumberingAfterBreak="0">
+    <w:nsid w:val="187B5D2F"/>
+    <w:multiLevelType w:val="hybridMultilevel"/>
+    <w:tmpl w:val="A366F002"/>
+    <w:lvl w:ilvl="0" w:tplc="117AC8B0">
+      <w:numFmt w:val="bullet"/>
+      <w:lvlText w:val="-"/>
+      <w:lvlJc w:val="left"/>
+      <w:pPr>
+        <w:ind w:left="720" w:hanging="360"/>
+      </w:pPr>
+      <w:rPr>
+        <w:rFonts w:ascii="Calibri" w:eastAsiaTheme="minorHAnsi" w:hAnsi="Calibri" w:cs="Calibri" w:hint="default"/>
+      </w:rPr>
+    </w:lvl>
+    <w:lvl w:ilvl="1" w:tplc="0C0A0003" w:tentative="1">
+      <w:start w:val="1"/>
+      <w:numFmt w:val="bullet"/>
+      <w:lvlText w:val="o"/>
+      <w:lvlJc w:val="left"/>
+      <w:pPr>
+        <w:ind w:left="1440" w:hanging="360"/>
+      </w:pPr>
+      <w:rPr>
+        <w:rFonts w:ascii="Courier New" w:hAnsi="Courier New" w:cs="Courier New" w:hint="default"/>
+      </w:rPr>
+    </w:lvl>
+    <w:lvl w:ilvl="2" w:tplc="0C0A0005" w:tentative="1">
+      <w:start w:val="1"/>
+      <w:numFmt w:val="bullet"/>
+      <w:lvlText w:val=""/>
+      <w:lvlJc w:val="left"/>
+      <w:pPr>
+        <w:ind w:left="2160" w:hanging="360"/>
+      </w:pPr>
+      <w:rPr>
+        <w:rFonts w:ascii="Wingdings" w:hAnsi="Wingdings" w:hint="default"/>
+      </w:rPr>
+    </w:lvl>
+    <w:lvl w:ilvl="3" w:tplc="0C0A0001" w:tentative="1">
+      <w:start w:val="1"/>
+      <w:numFmt w:val="bullet"/>
+      <w:lvlText w:val=""/>
+      <w:lvlJc w:val="left"/>
+      <w:pPr>
+        <w:ind w:left="2880" w:hanging="360"/>
+      </w:pPr>
+      <w:rPr>
+        <w:rFonts w:ascii="Symbol" w:hAnsi="Symbol" w:hint="default"/>
+      </w:rPr>
+    </w:lvl>
+    <w:lvl w:ilvl="4" w:tplc="0C0A0003" w:tentative="1">
+      <w:start w:val="1"/>
+      <w:numFmt w:val="bullet"/>
+      <w:lvlText w:val="o"/>
+      <w:lvlJc w:val="left"/>
+      <w:pPr>
+        <w:ind w:left="3600" w:hanging="360"/>
+      </w:pPr>
+      <w:rPr>
+        <w:rFonts w:ascii="Courier New" w:hAnsi="Courier New" w:cs="Courier New" w:hint="default"/>
+      </w:rPr>
+    </w:lvl>
+    <w:lvl w:ilvl="5" w:tplc="0C0A0005" w:tentative="1">
+      <w:start w:val="1"/>
+      <w:numFmt w:val="bullet"/>
+      <w:lvlText w:val=""/>
+      <w:lvlJc w:val="left"/>
+      <w:pPr>
+        <w:ind w:left="4320" w:hanging="360"/>
+      </w:pPr>
+      <w:rPr>
+        <w:rFonts w:ascii="Wingdings" w:hAnsi="Wingdings" w:hint="default"/>
+      </w:rPr>
+    </w:lvl>
+    <w:lvl w:ilvl="6" w:tplc="0C0A0001" w:tentative="1">
+      <w:start w:val="1"/>
+      <w:numFmt w:val="bullet"/>
+      <w:lvlText w:val=""/>
+      <w:lvlJc w:val="left"/>
+      <w:pPr>
+        <w:ind w:left="5040" w:hanging="360"/>
+      </w:pPr>
+      <w:rPr>
+        <w:rFonts w:ascii="Symbol" w:hAnsi="Symbol" w:hint="default"/>
+      </w:rPr>
+    </w:lvl>
+    <w:lvl w:ilvl="7" w:tplc="0C0A0003" w:tentative="1">
+      <w:start w:val="1"/>
+      <w:numFmt w:val="bullet"/>
+      <w:lvlText w:val="o"/>
+      <w:lvlJc w:val="left"/>
+      <w:pPr>
+        <w:ind w:left="5760" w:hanging="360"/>
+      </w:pPr>
+      <w:rPr>
+        <w:rFonts w:ascii="Courier New" w:hAnsi="Courier New" w:cs="Courier New" w:hint="default"/>
+      </w:rPr>
+    </w:lvl>
+    <w:lvl w:ilvl="8" w:tplc="0C0A0005" w:tentative="1">
+      <w:start w:val="1"/>
+      <w:numFmt w:val="bullet"/>
+      <w:lvlText w:val=""/>
+      <w:lvlJc w:val="left"/>
+      <w:pPr>
+        <w:ind w:left="6480" w:hanging="360"/>
+      </w:pPr>
+      <w:rPr>
+        <w:rFonts w:ascii="Wingdings" w:hAnsi="Wingdings" w:hint="default"/>
+      </w:rPr>
+    </w:lvl>
+  </w:abstractNum>
+  <w:abstractNum w:abstractNumId="2" w15:restartNumberingAfterBreak="0">
     <w:nsid w:val="61960DF4"/>
     <w:multiLevelType w:val="hybridMultilevel"/>
     <w:tmpl w:val="13F0293A"/>
@@ -3618,7 +4137,7 @@
       </w:rPr>
     </w:lvl>
   </w:abstractNum>
-  <w:abstractNum w:abstractNumId="2" w15:restartNumberingAfterBreak="0">
+  <w:abstractNum w:abstractNumId="3" w15:restartNumberingAfterBreak="0">
     <w:nsid w:val="77722630"/>
     <w:multiLevelType w:val="hybridMultilevel"/>
     <w:tmpl w:val="6E18F9CC"/>
@@ -3731,7 +4250,7 @@
       </w:rPr>
     </w:lvl>
   </w:abstractNum>
-  <w:abstractNum w:abstractNumId="3" w15:restartNumberingAfterBreak="0">
+  <w:abstractNum w:abstractNumId="4" w15:restartNumberingAfterBreak="0">
     <w:nsid w:val="7818039E"/>
     <w:multiLevelType w:val="hybridMultilevel"/>
     <w:tmpl w:val="EC54FE74"/>
@@ -3845,15 +4364,18 @@
     </w:lvl>
   </w:abstractNum>
   <w:num w:numId="1">
-    <w:abstractNumId w:val="2"/>
+    <w:abstractNumId w:val="3"/>
   </w:num>
   <w:num w:numId="2">
     <w:abstractNumId w:val="0"/>
   </w:num>
   <w:num w:numId="3">
-    <w:abstractNumId w:val="3"/>
+    <w:abstractNumId w:val="4"/>
   </w:num>
   <w:num w:numId="4">
+    <w:abstractNumId w:val="2"/>
+  </w:num>
+  <w:num w:numId="5">
     <w:abstractNumId w:val="1"/>
   </w:num>
 </w:numbering>
@@ -4789,7 +5311,7 @@
 </file>
 
 <file path=customXml/itemProps1.xml><?xml version="1.0" encoding="utf-8"?>
-<ds:datastoreItem xmlns:ds="http://schemas.openxmlformats.org/officeDocument/2006/customXml" ds:itemID="{9F84C1A8-EB68-4661-9B64-A5967F2A97DE}">
+<ds:datastoreItem xmlns:ds="http://schemas.openxmlformats.org/officeDocument/2006/customXml" ds:itemID="{D3825FB2-99C6-4339-A206-B234F08A1209}">
   <ds:schemaRefs>
     <ds:schemaRef ds:uri="http://schemas.openxmlformats.org/officeDocument/2006/bibliography"/>
   </ds:schemaRefs>

</xml_diff>

<commit_message>
Imagen del flujo en el GDD
</commit_message>
<xml_diff>
--- a/GateCrasher/GDD.docx
+++ b/GateCrasher/GDD.docx
@@ -3609,6 +3609,97 @@
       </w:r>
     </w:p>
     <w:p>
+      <w:pPr>
+        <w:keepNext/>
+      </w:pPr>
+      <w:r>
+        <w:rPr>
+          <w:noProof/>
+        </w:rPr>
+        <w:lastRenderedPageBreak/>
+        <w:drawing>
+          <wp:inline distT="0" distB="0" distL="0" distR="0">
+            <wp:extent cx="5400040" cy="2947670"/>
+            <wp:effectExtent l="0" t="0" r="0" b="5080"/>
+            <wp:docPr id="1" name="Imagen 1"/>
+            <wp:cNvGraphicFramePr>
+              <a:graphicFrameLocks xmlns:a="http://schemas.openxmlformats.org/drawingml/2006/main" noChangeAspect="1"/>
+            </wp:cNvGraphicFramePr>
+            <a:graphic xmlns:a="http://schemas.openxmlformats.org/drawingml/2006/main">
+              <a:graphicData uri="http://schemas.openxmlformats.org/drawingml/2006/picture">
+                <pic:pic xmlns:pic="http://schemas.openxmlformats.org/drawingml/2006/picture">
+                  <pic:nvPicPr>
+                    <pic:cNvPr id="0" name="Picture 1"/>
+                    <pic:cNvPicPr>
+                      <a:picLocks noChangeAspect="1" noChangeArrowheads="1"/>
+                    </pic:cNvPicPr>
+                  </pic:nvPicPr>
+                  <pic:blipFill>
+                    <a:blip r:embed="rId6" cstate="print">
+                      <a:extLst>
+                        <a:ext uri="{28A0092B-C50C-407E-A947-70E740481C1C}">
+                          <a14:useLocalDpi xmlns:a14="http://schemas.microsoft.com/office/drawing/2010/main" val="0"/>
+                        </a:ext>
+                      </a:extLst>
+                    </a:blip>
+                    <a:srcRect/>
+                    <a:stretch>
+                      <a:fillRect/>
+                    </a:stretch>
+                  </pic:blipFill>
+                  <pic:spPr bwMode="auto">
+                    <a:xfrm>
+                      <a:off x="0" y="0"/>
+                      <a:ext cx="5400040" cy="2947670"/>
+                    </a:xfrm>
+                    <a:prstGeom prst="rect">
+                      <a:avLst/>
+                    </a:prstGeom>
+                    <a:noFill/>
+                    <a:ln>
+                      <a:noFill/>
+                    </a:ln>
+                  </pic:spPr>
+                </pic:pic>
+              </a:graphicData>
+            </a:graphic>
+          </wp:inline>
+        </w:drawing>
+      </w:r>
+    </w:p>
+    <w:p>
+      <w:pPr>
+        <w:pStyle w:val="Descripcin"/>
+      </w:pPr>
+      <w:r>
+        <w:t>Ilustración 1</w:t>
+      </w:r>
+      <w:r>
+        <w:noBreakHyphen/>
+      </w:r>
+      <w:fldSimple w:instr=" SEQ Ilustración \* ARABIC \s 1 ">
+        <w:r>
+          <w:rPr>
+            <w:noProof/>
+          </w:rPr>
+          <w:t>1</w:t>
+        </w:r>
+      </w:fldSimple>
+      <w:r>
+        <w:t xml:space="preserve">: Diagrama de flujo de </w:t>
+      </w:r>
+      <w:proofErr w:type="spellStart"/>
+      <w:r>
+        <w:t>GateCrasher</w:t>
+      </w:r>
+      <w:proofErr w:type="spellEnd"/>
+      <w:r>
+        <w:t>.</w:t>
+      </w:r>
+      <w:bookmarkStart w:id="11" w:name="_GoBack"/>
+      <w:bookmarkEnd w:id="11"/>
+    </w:p>
+    <w:p>
       <w:r>
         <w:t xml:space="preserve">Una vez que el jugador carga el juego en el navegador, visualizará un </w:t>
       </w:r>
@@ -3637,106 +3728,237 @@
         <w:t>Opciones</w:t>
       </w:r>
       <w:r>
-        <w:t xml:space="preserve">, a través del cual podremos realizar diversas acciones, como quitar o poner sonido y </w:t>
+        <w:t xml:space="preserve">, a través del cual podremos realizar diversas acciones, como quitar o poner sonido y música, y un botón </w:t>
+      </w:r>
+      <w:r>
+        <w:rPr>
+          <w:b/>
+        </w:rPr>
+        <w:t>Créditos</w:t>
+      </w:r>
+      <w:r>
+        <w:t xml:space="preserve">, que tras ser pulsado mostrará los nombres de los creadores junto con sus roles en el proyecto. </w:t>
+      </w:r>
+    </w:p>
+    <w:p>
+      <w:r>
+        <w:t xml:space="preserve">Tras pulsar el botón </w:t>
+      </w:r>
+      <w:r>
+        <w:rPr>
+          <w:b/>
+        </w:rPr>
+        <w:t>Jugar</w:t>
+      </w:r>
+      <w:r>
+        <w:t xml:space="preserve">, se le mostrará al jugador una cinemática que servirá como introducción al juego. Dicha cinemática puede saltarse por medio de un botón </w:t>
+      </w:r>
+      <w:r>
+        <w:rPr>
+          <w:b/>
+        </w:rPr>
+        <w:t>Saltar</w:t>
+      </w:r>
+      <w:r>
+        <w:t>.</w:t>
+      </w:r>
+    </w:p>
+    <w:p>
+      <w:r>
+        <w:t xml:space="preserve">Una vez finalizada la cinemática o pulsado el botón saltar, el usuario avanzará hacia el </w:t>
+      </w:r>
+      <w:r>
+        <w:rPr>
+          <w:b/>
+        </w:rPr>
+        <w:t>selector de niveles</w:t>
+      </w:r>
+      <w:r>
+        <w:t>, en el cual se mostrarán todos los niveles disponibles. Los niveles se irán desbloqueando según el jugador vaya avanzando en el juego. Cuanto más alto sea el número del nivel, mayor será su dificultad. El jugador tendrá que elegir uno de los niveles disponibles, y después comenzará la partida.</w:t>
+      </w:r>
+    </w:p>
+    <w:p>
+      <w:r>
+        <w:t xml:space="preserve">El nivel se compone de un mapa laberíntico que el jugador visualizará en la pantalla en su totalidad. Dicho nivel está compuesto por una cuadrícula en la que el jugador colocará enemigos para crear su estrategia. Se le señalizarán al jugador el punto de partida y punto de finalización de la ruta que seguirán los protagonistas, pero no se señalará la ruta como tal, ya que debe ser descubierta por el jugador. </w:t>
+      </w:r>
+    </w:p>
+    <w:p>
+      <w:r>
+        <w:t xml:space="preserve">Según el nivel elegido, al jugador se le proporcionarán una cantidad de puntos que intercambiará por los enemigos y objetos extras que utilizará para detener a los protagonistas. Dichos puntos serán constantemente visualizados por el jugador en la pantalla, de forma que pueda comprobar cuántos tiene en cada momento y pueda pensar en cómo invertirlos en objetos. Dispondrá también de una barra que, a modo de inventario, le muestra al jugador qué enemigos tiene disponibles para comprar y su coste. Se mostrará también qué protagonistas van a atravesar el mapa y su apariencia; de esta forma, el jugador podrá intuir cuáles serán sus mecánicas, aunque no vaya a conocerlas completamente hasta que no juegue la partida. </w:t>
+      </w:r>
+    </w:p>
+    <w:p>
+      <w:r>
+        <w:t xml:space="preserve">El jugador tendrá que idear una estrategia, utilizando sus puntos de manera sabia, para detener a los protagonistas antes de que lleguen al final del mapa, para lo que colocará los </w:t>
       </w:r>
       <w:r>
         <w:lastRenderedPageBreak/>
-        <w:t xml:space="preserve">música, y un botón </w:t>
-      </w:r>
-      <w:r>
-        <w:rPr>
-          <w:b/>
+        <w:t>medios que tenga disponibles en las posiciones de la cuadrícula que considere adecuadas. Existirán</w:t>
+      </w:r>
+      <w:r>
+        <w:t xml:space="preserve"> algunas limi</w:t>
+      </w:r>
+      <w:r>
+        <w:t>taciones</w:t>
+      </w:r>
+      <w:r>
+        <w:t xml:space="preserve"> en la cuadrícula, creadas usando el diseño del propio mapa (precipicios, huecos, túneles, zonas de agua/fuego/</w:t>
+      </w:r>
+      <w:proofErr w:type="spellStart"/>
+      <w:r>
+        <w:t>etc</w:t>
+      </w:r>
+      <w:proofErr w:type="spellEnd"/>
+      <w:r>
+        <w:t>), para que no se pueda colocar los objetos de forma que se acumulen todos en muy pocas cuadrículas muy cercanas entre sí. De esta forma, el jugador tendrá que idear una estrategia, gastar puntos en enemigos adecuados para llevarla a cabo y situar esos enemigos en el mapa.</w:t>
+      </w:r>
+    </w:p>
+    <w:p>
+      <w:r>
+        <w:t xml:space="preserve">Una vez haya terminado, pulsará un botón Comenzar y se desarrollará el trascurso de la partida: aparecerán los personajes principales, que seguirán su ruta hacia el final del mapa, y el jugador observará cómo los enemigos elegidos por él detienen o no a los personajes principales. Si el jugador consigue detenerlos, finalizará la partida, pudiendo tener una puntuación de una, dos o tres estrellas, en función del tiempo que haya tardado en aniquilar a los protagonistas. Tras terminar una partida, se mostrará si se ha ganado o no, y en caso de ganar, se mostrará con cuántas estrellas se ha finalizado el nivel.  Gane o pierda, al jugador se le dará la opción de </w:t>
+      </w:r>
+      <w:r>
+        <w:rPr>
+          <w:b/>
+        </w:rPr>
+        <w:t>Reiniciar</w:t>
+      </w:r>
+      <w:r>
+        <w:t xml:space="preserve"> el nivel o de volver al selector de niveles.</w:t>
+      </w:r>
+    </w:p>
+    <w:p/>
+    <w:p>
+      <w:pPr>
+        <w:pStyle w:val="Ttulo3"/>
+        <w:jc w:val="both"/>
+        <w:rPr>
+          <w:b/>
+          <w:color w:val="000000" w:themeColor="text1"/>
+        </w:rPr>
+      </w:pPr>
+      <w:bookmarkStart w:id="12" w:name="_Toc527471207"/>
+      <w:r>
+        <w:rPr>
+          <w:b/>
+          <w:color w:val="000000" w:themeColor="text1"/>
+        </w:rPr>
+        <w:t>Personajes</w:t>
+      </w:r>
+      <w:bookmarkEnd w:id="12"/>
+    </w:p>
+    <w:p>
+      <w:pPr>
+        <w:pStyle w:val="Ttulo3"/>
+        <w:jc w:val="both"/>
+        <w:rPr>
+          <w:b/>
+          <w:color w:val="000000" w:themeColor="text1"/>
+        </w:rPr>
+      </w:pPr>
+      <w:bookmarkStart w:id="13" w:name="_Toc527471208"/>
+      <w:r>
+        <w:rPr>
+          <w:b/>
+          <w:color w:val="000000" w:themeColor="text1"/>
+        </w:rPr>
+        <w:t xml:space="preserve">Movimiento y </w:t>
+      </w:r>
+      <w:r>
+        <w:rPr>
+          <w:b/>
+          <w:color w:val="000000" w:themeColor="text1"/>
+        </w:rPr>
+        <w:t>control</w:t>
+      </w:r>
+      <w:bookmarkEnd w:id="13"/>
+    </w:p>
+    <w:p/>
+    <w:p>
+      <w:pPr>
+        <w:jc w:val="both"/>
+        <w:rPr>
+          <w:b/>
+          <w:color w:val="000000" w:themeColor="text1"/>
+        </w:rPr>
+      </w:pPr>
+    </w:p>
+    <w:p>
+      <w:pPr>
+        <w:pStyle w:val="Ttulo2"/>
+        <w:jc w:val="both"/>
+        <w:rPr>
+          <w:b/>
+          <w:color w:val="000000" w:themeColor="text1"/>
+        </w:rPr>
+      </w:pPr>
+      <w:bookmarkStart w:id="14" w:name="_Toc527471209"/>
+      <w:r>
+        <w:rPr>
+          <w:b/>
+          <w:color w:val="000000" w:themeColor="text1"/>
+        </w:rPr>
+        <w:t>Interfaz</w:t>
+      </w:r>
+      <w:bookmarkEnd w:id="14"/>
+    </w:p>
+    <w:p>
+      <w:pPr>
+        <w:pStyle w:val="Ttulo3"/>
+        <w:jc w:val="both"/>
+        <w:rPr>
+          <w:b/>
+          <w:color w:val="000000" w:themeColor="text1"/>
+        </w:rPr>
+      </w:pPr>
+      <w:bookmarkStart w:id="15" w:name="_Toc527471210"/>
+      <w:r>
+        <w:rPr>
+          <w:b/>
+          <w:color w:val="000000" w:themeColor="text1"/>
+        </w:rPr>
+        <w:t>Diagrama de flujo</w:t>
+      </w:r>
+      <w:bookmarkEnd w:id="15"/>
+    </w:p>
+    <w:p>
+      <w:pPr>
+        <w:pStyle w:val="Ttulo3"/>
+        <w:jc w:val="both"/>
+        <w:rPr>
+          <w:b/>
+          <w:color w:val="000000" w:themeColor="text1"/>
+        </w:rPr>
+      </w:pPr>
+      <w:bookmarkStart w:id="16" w:name="_Toc527471211"/>
+      <w:r>
+        <w:rPr>
+          <w:b/>
+          <w:color w:val="000000" w:themeColor="text1"/>
+        </w:rPr>
+        <w:t>Menú principal</w:t>
+      </w:r>
+      <w:bookmarkEnd w:id="16"/>
+    </w:p>
+    <w:p>
+      <w:pPr>
+        <w:pStyle w:val="Ttulo3"/>
+        <w:jc w:val="both"/>
+        <w:rPr>
+          <w:b/>
+          <w:color w:val="000000" w:themeColor="text1"/>
+        </w:rPr>
+      </w:pPr>
+      <w:bookmarkStart w:id="17" w:name="_Toc527471212"/>
+      <w:r>
+        <w:rPr>
+          <w:b/>
+          <w:color w:val="000000" w:themeColor="text1"/>
         </w:rPr>
         <w:t>Créditos</w:t>
       </w:r>
-      <w:r>
-        <w:t xml:space="preserve">, que tras ser pulsado mostrará los nombres de los creadores junto con sus roles en el proyecto. </w:t>
-      </w:r>
-    </w:p>
-    <w:p>
-      <w:r>
-        <w:t xml:space="preserve">Tras pulsar el botón </w:t>
-      </w:r>
-      <w:r>
-        <w:rPr>
-          <w:b/>
-        </w:rPr>
-        <w:t>Jugar</w:t>
-      </w:r>
-      <w:r>
-        <w:t xml:space="preserve">, se le mostrará al jugador una cinemática que servirá como introducción al juego. Dicha cinemática puede saltarse por medio de un botón </w:t>
-      </w:r>
-      <w:r>
-        <w:rPr>
-          <w:b/>
-        </w:rPr>
-        <w:t>Saltar</w:t>
-      </w:r>
-      <w:r>
-        <w:t>.</w:t>
-      </w:r>
-    </w:p>
-    <w:p>
-      <w:r>
-        <w:t xml:space="preserve">Una vez finalizada la cinemática o pulsado el botón saltar, el usuario avanzará hacia el </w:t>
-      </w:r>
-      <w:r>
-        <w:rPr>
-          <w:b/>
-        </w:rPr>
-        <w:t>selector de niveles</w:t>
-      </w:r>
-      <w:r>
-        <w:t>, en el cual se mostrarán todos los niveles disponibles. Los niveles se irán desbloqueando según el jugador vaya avanzando en el juego. Cuanto más alto sea el número del nivel, mayor será su dificultad. El jugador tendrá que elegir uno de los niveles disponibles, y después comenzará la partida.</w:t>
-      </w:r>
-    </w:p>
-    <w:p>
-      <w:r>
-        <w:t xml:space="preserve">El nivel se compone de un mapa laberíntico que el jugador visualizará en la pantalla en su totalidad. Dicho nivel está compuesto por una cuadrícula en la que el jugador colocará enemigos para crear su estrategia. Se le señalizarán al jugador el punto de partida y punto de finalización de la ruta que seguirán los protagonistas, pero no se señalará la ruta como tal, ya que debe ser descubierta por el jugador. </w:t>
-      </w:r>
-    </w:p>
-    <w:p>
-      <w:r>
-        <w:t xml:space="preserve">Según el nivel elegido, al jugador se le proporcionarán una cantidad de puntos que intercambiará por los enemigos y objetos extras que utilizará para detener a los protagonistas. Dichos puntos serán constantemente visualizados por el jugador en la pantalla, de forma que pueda comprobar cuántos tiene en cada momento y pueda pensar en cómo invertirlos en objetos. Dispondrá también de una barra que, a modo de inventario, le muestra al jugador qué enemigos tiene disponibles para comprar y su coste. Se mostrará también qué protagonistas van a atravesar el mapa y su apariencia; de esta forma, el jugador podrá intuir cuáles serán sus mecánicas, aunque no vaya a conocerlas completamente hasta que no juegue la partida. </w:t>
-      </w:r>
-    </w:p>
-    <w:p>
-      <w:r>
-        <w:t>El jugador tendrá que idear una estrategia, utilizando sus puntos de manera sabia, para detener a los protagonistas antes de que lleguen al final del mapa, para lo que colocará los medios que tenga disponibles en las posiciones de la cuadrícula que considere adecuadas. Existirán</w:t>
-      </w:r>
-      <w:r>
-        <w:t xml:space="preserve"> algunas limi</w:t>
-      </w:r>
-      <w:r>
-        <w:t>taciones</w:t>
-      </w:r>
-      <w:r>
-        <w:t xml:space="preserve"> en la cuadrícula, creadas usando el diseño del propio mapa (precipicios, huecos, túneles, zonas de agua/fuego/</w:t>
-      </w:r>
-      <w:proofErr w:type="spellStart"/>
-      <w:r>
-        <w:t>etc</w:t>
-      </w:r>
-      <w:proofErr w:type="spellEnd"/>
-      <w:r>
-        <w:t>), para que no se pueda colocar los objetos de forma que se acumulen todos en muy pocas cuadrículas muy cercanas entre sí. De esta forma, el jugador tendrá que idear una estrategia, gastar puntos en enemigos adecuados para llevarla a cabo y situar esos enemigos en el mapa.</w:t>
-      </w:r>
-    </w:p>
-    <w:p>
-      <w:r>
-        <w:t xml:space="preserve">Una vez haya terminado, pulsará un botón Comenzar y se desarrollará el trascurso de la partida: aparecerán los personajes principales, que seguirán su ruta hacia el final del mapa, y el jugador observará cómo los enemigos elegidos por él detienen o no a los personajes principales. Si el jugador consigue detenerlos, finalizará la partida, pudiendo tener una puntuación de una, dos o tres estrellas, en función del tiempo que haya tardado en aniquilar a los protagonistas. Tras terminar una partida, se mostrará si se ha ganado o no, y en caso de ganar, se mostrará con cuántas estrellas se ha finalizado el nivel.  Gane o pierda, al jugador se le dará la opción de </w:t>
-      </w:r>
-      <w:r>
-        <w:rPr>
-          <w:b/>
-        </w:rPr>
-        <w:t>Reiniciar</w:t>
-      </w:r>
-      <w:r>
-        <w:t xml:space="preserve"> el nivel o de volver al selector de niveles.</w:t>
-      </w:r>
-    </w:p>
-    <w:p/>
+      <w:bookmarkEnd w:id="17"/>
+    </w:p>
     <w:p>
       <w:pPr>
         <w:pStyle w:val="Ttulo3"/>
@@ -3746,15 +3968,43 @@
           <w:color w:val="000000" w:themeColor="text1"/>
         </w:rPr>
       </w:pPr>
-      <w:bookmarkStart w:id="11" w:name="_Toc527471207"/>
-      <w:r>
-        <w:rPr>
-          <w:b/>
-          <w:color w:val="000000" w:themeColor="text1"/>
-        </w:rPr>
-        <w:t>Personajes</w:t>
-      </w:r>
-      <w:bookmarkEnd w:id="11"/>
+      <w:bookmarkStart w:id="18" w:name="_Toc527471213"/>
+      <w:r>
+        <w:rPr>
+          <w:b/>
+          <w:color w:val="000000" w:themeColor="text1"/>
+        </w:rPr>
+        <w:t>Aquí hay que meter todas las pantallas que queramos hacer</w:t>
+      </w:r>
+      <w:bookmarkEnd w:id="18"/>
+    </w:p>
+    <w:p>
+      <w:pPr>
+        <w:jc w:val="both"/>
+        <w:rPr>
+          <w:b/>
+          <w:color w:val="000000" w:themeColor="text1"/>
+        </w:rPr>
+      </w:pPr>
+    </w:p>
+    <w:p>
+      <w:pPr>
+        <w:pStyle w:val="Ttulo2"/>
+        <w:jc w:val="both"/>
+        <w:rPr>
+          <w:b/>
+          <w:color w:val="000000" w:themeColor="text1"/>
+        </w:rPr>
+      </w:pPr>
+      <w:bookmarkStart w:id="19" w:name="_Toc527471214"/>
+      <w:r>
+        <w:rPr>
+          <w:b/>
+          <w:color w:val="000000" w:themeColor="text1"/>
+        </w:rPr>
+        <w:t>Arte</w:t>
+      </w:r>
+      <w:bookmarkEnd w:id="19"/>
     </w:p>
     <w:p>
       <w:pPr>
@@ -3765,52 +4015,15 @@
           <w:color w:val="000000" w:themeColor="text1"/>
         </w:rPr>
       </w:pPr>
-      <w:bookmarkStart w:id="12" w:name="_Toc527471208"/>
-      <w:r>
-        <w:rPr>
-          <w:b/>
-          <w:color w:val="000000" w:themeColor="text1"/>
-        </w:rPr>
-        <w:t xml:space="preserve">Movimiento y </w:t>
-      </w:r>
-      <w:r>
-        <w:rPr>
-          <w:b/>
-          <w:color w:val="000000" w:themeColor="text1"/>
-        </w:rPr>
-        <w:t>control</w:t>
-      </w:r>
-      <w:bookmarkEnd w:id="12"/>
-    </w:p>
-    <w:p/>
-    <w:p>
-      <w:pPr>
-        <w:jc w:val="both"/>
-        <w:rPr>
-          <w:b/>
-          <w:color w:val="000000" w:themeColor="text1"/>
-        </w:rPr>
-      </w:pPr>
-    </w:p>
-    <w:p>
-      <w:pPr>
-        <w:pStyle w:val="Ttulo2"/>
-        <w:jc w:val="both"/>
-        <w:rPr>
-          <w:b/>
-          <w:color w:val="000000" w:themeColor="text1"/>
-        </w:rPr>
-      </w:pPr>
-      <w:bookmarkStart w:id="13" w:name="_Toc527471209"/>
-      <w:r>
-        <w:rPr>
-          <w:b/>
-          <w:color w:val="000000" w:themeColor="text1"/>
-        </w:rPr>
-        <w:lastRenderedPageBreak/>
-        <w:t>Interfaz</w:t>
-      </w:r>
-      <w:bookmarkEnd w:id="13"/>
+      <w:bookmarkStart w:id="20" w:name="_Toc527471215"/>
+      <w:r>
+        <w:rPr>
+          <w:b/>
+          <w:color w:val="000000" w:themeColor="text1"/>
+        </w:rPr>
+        <w:t>Arte 2D</w:t>
+      </w:r>
+      <w:bookmarkEnd w:id="20"/>
     </w:p>
     <w:p>
       <w:pPr>
@@ -3821,130 +4034,7 @@
           <w:color w:val="000000" w:themeColor="text1"/>
         </w:rPr>
       </w:pPr>
-      <w:bookmarkStart w:id="14" w:name="_Toc527471210"/>
-      <w:r>
-        <w:rPr>
-          <w:b/>
-          <w:color w:val="000000" w:themeColor="text1"/>
-        </w:rPr>
-        <w:t>Diagrama de flujo</w:t>
-      </w:r>
-      <w:bookmarkEnd w:id="14"/>
-    </w:p>
-    <w:p>
-      <w:pPr>
-        <w:pStyle w:val="Ttulo3"/>
-        <w:jc w:val="both"/>
-        <w:rPr>
-          <w:b/>
-          <w:color w:val="000000" w:themeColor="text1"/>
-        </w:rPr>
-      </w:pPr>
-      <w:bookmarkStart w:id="15" w:name="_Toc527471211"/>
-      <w:r>
-        <w:rPr>
-          <w:b/>
-          <w:color w:val="000000" w:themeColor="text1"/>
-        </w:rPr>
-        <w:t>Menú principal</w:t>
-      </w:r>
-      <w:bookmarkEnd w:id="15"/>
-    </w:p>
-    <w:p>
-      <w:pPr>
-        <w:pStyle w:val="Ttulo3"/>
-        <w:jc w:val="both"/>
-        <w:rPr>
-          <w:b/>
-          <w:color w:val="000000" w:themeColor="text1"/>
-        </w:rPr>
-      </w:pPr>
-      <w:bookmarkStart w:id="16" w:name="_Toc527471212"/>
-      <w:r>
-        <w:rPr>
-          <w:b/>
-          <w:color w:val="000000" w:themeColor="text1"/>
-        </w:rPr>
-        <w:t>Créditos</w:t>
-      </w:r>
-      <w:bookmarkEnd w:id="16"/>
-    </w:p>
-    <w:p>
-      <w:pPr>
-        <w:pStyle w:val="Ttulo3"/>
-        <w:jc w:val="both"/>
-        <w:rPr>
-          <w:b/>
-          <w:color w:val="000000" w:themeColor="text1"/>
-        </w:rPr>
-      </w:pPr>
-      <w:bookmarkStart w:id="17" w:name="_Toc527471213"/>
-      <w:r>
-        <w:rPr>
-          <w:b/>
-          <w:color w:val="000000" w:themeColor="text1"/>
-        </w:rPr>
-        <w:t>Aquí hay que meter todas las pantallas que queramos hacer</w:t>
-      </w:r>
-      <w:bookmarkEnd w:id="17"/>
-    </w:p>
-    <w:p>
-      <w:pPr>
-        <w:jc w:val="both"/>
-        <w:rPr>
-          <w:b/>
-          <w:color w:val="000000" w:themeColor="text1"/>
-        </w:rPr>
-      </w:pPr>
-    </w:p>
-    <w:p>
-      <w:pPr>
-        <w:pStyle w:val="Ttulo2"/>
-        <w:jc w:val="both"/>
-        <w:rPr>
-          <w:b/>
-          <w:color w:val="000000" w:themeColor="text1"/>
-        </w:rPr>
-      </w:pPr>
-      <w:bookmarkStart w:id="18" w:name="_Toc527471214"/>
-      <w:r>
-        <w:rPr>
-          <w:b/>
-          <w:color w:val="000000" w:themeColor="text1"/>
-        </w:rPr>
-        <w:t>Arte</w:t>
-      </w:r>
-      <w:bookmarkEnd w:id="18"/>
-    </w:p>
-    <w:p>
-      <w:pPr>
-        <w:pStyle w:val="Ttulo3"/>
-        <w:jc w:val="both"/>
-        <w:rPr>
-          <w:b/>
-          <w:color w:val="000000" w:themeColor="text1"/>
-        </w:rPr>
-      </w:pPr>
-      <w:bookmarkStart w:id="19" w:name="_Toc527471215"/>
-      <w:r>
-        <w:rPr>
-          <w:b/>
-          <w:color w:val="000000" w:themeColor="text1"/>
-        </w:rPr>
-        <w:t>Arte 2D</w:t>
-      </w:r>
-      <w:bookmarkEnd w:id="19"/>
-    </w:p>
-    <w:p>
-      <w:pPr>
-        <w:pStyle w:val="Ttulo3"/>
-        <w:jc w:val="both"/>
-        <w:rPr>
-          <w:b/>
-          <w:color w:val="000000" w:themeColor="text1"/>
-        </w:rPr>
-      </w:pPr>
-      <w:bookmarkStart w:id="20" w:name="_Toc527471216"/>
+      <w:bookmarkStart w:id="21" w:name="_Toc527471216"/>
       <w:r>
         <w:rPr>
           <w:b/>
@@ -3952,7 +4042,7 @@
         </w:rPr>
         <w:t>Audio</w:t>
       </w:r>
-      <w:bookmarkEnd w:id="20"/>
+      <w:bookmarkEnd w:id="21"/>
     </w:p>
     <w:p>
       <w:pPr>
@@ -4007,8 +4097,6 @@
       <w:r>
         <w:t>Se utilizarán una gran cantidad de efectos de sonido en la parte de reproducción del juego, para dotarlo de dinamismo y que sea más atractivo para el jugador.</w:t>
       </w:r>
-      <w:bookmarkStart w:id="21" w:name="_GoBack"/>
-      <w:bookmarkEnd w:id="21"/>
       <w:r>
         <w:br/>
       </w:r>
@@ -5261,6 +5349,25 @@
       <w:spacing w:after="100"/>
     </w:pPr>
   </w:style>
+  <w:style w:type="paragraph" w:styleId="Descripcin">
+    <w:name w:val="caption"/>
+    <w:basedOn w:val="Normal"/>
+    <w:next w:val="Normal"/>
+    <w:uiPriority w:val="35"/>
+    <w:unhideWhenUsed/>
+    <w:qFormat/>
+    <w:rsid w:val="00D56621"/>
+    <w:pPr>
+      <w:spacing w:after="200" w:line="240" w:lineRule="auto"/>
+    </w:pPr>
+    <w:rPr>
+      <w:i/>
+      <w:iCs/>
+      <w:color w:val="44546A" w:themeColor="text2"/>
+      <w:sz w:val="18"/>
+      <w:szCs w:val="18"/>
+    </w:rPr>
+  </w:style>
 </w:styles>
 </file>
 
@@ -5564,7 +5671,7 @@
 </file>
 
 <file path=customXml/itemProps1.xml><?xml version="1.0" encoding="utf-8"?>
-<ds:datastoreItem xmlns:ds="http://schemas.openxmlformats.org/officeDocument/2006/customXml" ds:itemID="{5C3A1B3A-2154-4076-A25F-47E5A00F84D2}">
+<ds:datastoreItem xmlns:ds="http://schemas.openxmlformats.org/officeDocument/2006/customXml" ds:itemID="{13A9C140-81E7-40E8-B180-51BCD587D5F3}">
   <ds:schemaRefs>
     <ds:schemaRef ds:uri="http://schemas.openxmlformats.org/officeDocument/2006/bibliography"/>
   </ds:schemaRefs>

</xml_diff>

<commit_message>
Terminado GDD y pdf
</commit_message>
<xml_diff>
--- a/GateCrasher/GDD.docx
+++ b/GateCrasher/GDD.docx
@@ -53,44 +53,65 @@
       <w:pPr>
         <w:jc w:val="center"/>
         <w:rPr>
+          <w:b/>
+          <w:sz w:val="44"/>
+          <w:szCs w:val="44"/>
+        </w:rPr>
+      </w:pPr>
+      <w:proofErr w:type="spellStart"/>
+      <w:r>
+        <w:rPr>
+          <w:b/>
+          <w:sz w:val="44"/>
+          <w:szCs w:val="44"/>
+        </w:rPr>
+        <w:t>GateCrasher</w:t>
+      </w:r>
+      <w:proofErr w:type="spellEnd"/>
+    </w:p>
+    <w:p>
+      <w:pPr>
+        <w:jc w:val="center"/>
+        <w:rPr>
           <w:sz w:val="36"/>
           <w:szCs w:val="36"/>
         </w:rPr>
       </w:pPr>
-      <w:proofErr w:type="spellStart"/>
-      <w:r>
-        <w:rPr>
+    </w:p>
+    <w:p>
+      <w:pPr>
+        <w:jc w:val="center"/>
+        <w:rPr>
+          <w:i/>
           <w:sz w:val="36"/>
           <w:szCs w:val="36"/>
         </w:rPr>
-        <w:t>GateCrasher</w:t>
-      </w:r>
-      <w:proofErr w:type="spellEnd"/>
-    </w:p>
-    <w:p>
-      <w:pPr>
-        <w:jc w:val="center"/>
-        <w:rPr>
+      </w:pPr>
+      <w:r>
+        <w:rPr>
+          <w:i/>
           <w:sz w:val="36"/>
           <w:szCs w:val="36"/>
         </w:rPr>
-      </w:pPr>
-    </w:p>
-    <w:p>
-      <w:pPr>
-        <w:jc w:val="center"/>
-        <w:rPr>
+        <w:t>Documento de diseño</w:t>
+      </w:r>
+      <w:r>
+        <w:rPr>
+          <w:i/>
           <w:sz w:val="36"/>
           <w:szCs w:val="36"/>
         </w:rPr>
-      </w:pPr>
-      <w:r>
+        <w:t xml:space="preserve"> (GDD)</w:t>
+      </w:r>
+    </w:p>
+    <w:p>
+      <w:pPr>
+        <w:jc w:val="center"/>
         <w:rPr>
           <w:sz w:val="36"/>
           <w:szCs w:val="36"/>
         </w:rPr>
-        <w:t>Documento de diseño</w:t>
-      </w:r>
+      </w:pPr>
     </w:p>
     <w:p>
       <w:pPr>
@@ -118,6 +139,8 @@
           <w:szCs w:val="36"/>
         </w:rPr>
       </w:pPr>
+      <w:bookmarkStart w:id="1" w:name="_GoBack"/>
+      <w:bookmarkEnd w:id="1"/>
     </w:p>
     <w:p>
       <w:pPr>
@@ -145,120 +168,163 @@
           <w:szCs w:val="36"/>
         </w:rPr>
       </w:pPr>
-    </w:p>
-    <w:p>
-      <w:pPr>
-        <w:jc w:val="center"/>
+      <w:proofErr w:type="spellStart"/>
+      <w:r>
         <w:rPr>
           <w:sz w:val="36"/>
           <w:szCs w:val="36"/>
         </w:rPr>
-      </w:pPr>
-      <w:proofErr w:type="spellStart"/>
+        <w:t>Sick</w:t>
+      </w:r>
+      <w:proofErr w:type="spellEnd"/>
       <w:r>
         <w:rPr>
           <w:sz w:val="36"/>
           <w:szCs w:val="36"/>
         </w:rPr>
-        <w:t>Sick</w:t>
-      </w:r>
-      <w:proofErr w:type="spellEnd"/>
+        <w:t xml:space="preserve"> </w:t>
+      </w:r>
+      <w:proofErr w:type="spellStart"/>
       <w:r>
         <w:rPr>
           <w:sz w:val="36"/>
           <w:szCs w:val="36"/>
         </w:rPr>
-        <w:t xml:space="preserve"> </w:t>
-      </w:r>
-      <w:proofErr w:type="spellStart"/>
+        <w:t>My</w:t>
+      </w:r>
+      <w:proofErr w:type="spellEnd"/>
       <w:r>
         <w:rPr>
           <w:sz w:val="36"/>
           <w:szCs w:val="36"/>
         </w:rPr>
-        <w:t>My</w:t>
-      </w:r>
-      <w:proofErr w:type="spellEnd"/>
+        <w:t xml:space="preserve"> </w:t>
+      </w:r>
+      <w:proofErr w:type="spellStart"/>
       <w:r>
         <w:rPr>
           <w:sz w:val="36"/>
           <w:szCs w:val="36"/>
         </w:rPr>
-        <w:t xml:space="preserve"> </w:t>
-      </w:r>
-      <w:proofErr w:type="spellStart"/>
+        <w:t>Duck</w:t>
+      </w:r>
+      <w:proofErr w:type="spellEnd"/>
       <w:r>
         <w:rPr>
           <w:sz w:val="36"/>
           <w:szCs w:val="36"/>
         </w:rPr>
-        <w:t>Duck</w:t>
-      </w:r>
-      <w:proofErr w:type="spellEnd"/>
+        <w:t xml:space="preserve"> Industries </w:t>
+      </w:r>
+      <w:proofErr w:type="spellStart"/>
       <w:r>
         <w:rPr>
           <w:sz w:val="36"/>
           <w:szCs w:val="36"/>
         </w:rPr>
-        <w:t xml:space="preserve"> Industries </w:t>
+        <w:t>Inc</w:t>
+      </w:r>
+      <w:proofErr w:type="spellEnd"/>
+    </w:p>
+    <w:p>
+      <w:pPr>
+        <w:jc w:val="center"/>
+        <w:rPr>
+          <w:color w:val="AEAAAA" w:themeColor="background2" w:themeShade="BF"/>
+          <w:sz w:val="28"/>
+          <w:szCs w:val="28"/>
+        </w:rPr>
+      </w:pPr>
+      <w:r>
+        <w:rPr>
+          <w:color w:val="AEAAAA" w:themeColor="background2" w:themeShade="BF"/>
+          <w:sz w:val="28"/>
+          <w:szCs w:val="28"/>
+        </w:rPr>
+        <w:t>Alberto Blanco</w:t>
+      </w:r>
+    </w:p>
+    <w:p>
+      <w:pPr>
+        <w:jc w:val="center"/>
+        <w:rPr>
+          <w:color w:val="AEAAAA" w:themeColor="background2" w:themeShade="BF"/>
+          <w:sz w:val="28"/>
+          <w:szCs w:val="28"/>
+        </w:rPr>
+      </w:pPr>
+      <w:r>
+        <w:rPr>
+          <w:color w:val="AEAAAA" w:themeColor="background2" w:themeShade="BF"/>
+          <w:sz w:val="28"/>
+          <w:szCs w:val="28"/>
+        </w:rPr>
+        <w:t>Jesús Téllez</w:t>
+      </w:r>
+    </w:p>
+    <w:p>
+      <w:pPr>
+        <w:jc w:val="center"/>
+        <w:rPr>
+          <w:color w:val="AEAAAA" w:themeColor="background2" w:themeShade="BF"/>
+          <w:sz w:val="28"/>
+          <w:szCs w:val="28"/>
+        </w:rPr>
+      </w:pPr>
+      <w:r>
+        <w:rPr>
+          <w:color w:val="AEAAAA" w:themeColor="background2" w:themeShade="BF"/>
+          <w:sz w:val="28"/>
+          <w:szCs w:val="28"/>
+        </w:rPr>
+        <w:t>Eva María Pérez</w:t>
+      </w:r>
+    </w:p>
+    <w:p>
+      <w:pPr>
+        <w:jc w:val="center"/>
+        <w:rPr>
+          <w:color w:val="AEAAAA" w:themeColor="background2" w:themeShade="BF"/>
+          <w:sz w:val="28"/>
+          <w:szCs w:val="28"/>
+        </w:rPr>
+      </w:pPr>
+      <w:r>
+        <w:rPr>
+          <w:color w:val="AEAAAA" w:themeColor="background2" w:themeShade="BF"/>
+          <w:sz w:val="28"/>
+          <w:szCs w:val="28"/>
+        </w:rPr>
+        <w:t>Sergio Sánchez-Urán</w:t>
+      </w:r>
+    </w:p>
+    <w:p>
+      <w:pPr>
+        <w:jc w:val="center"/>
+        <w:rPr>
+          <w:color w:val="AEAAAA" w:themeColor="background2" w:themeShade="BF"/>
+          <w:sz w:val="28"/>
+          <w:szCs w:val="28"/>
+        </w:rPr>
+      </w:pPr>
+      <w:r>
+        <w:rPr>
+          <w:color w:val="AEAAAA" w:themeColor="background2" w:themeShade="BF"/>
+          <w:sz w:val="28"/>
+          <w:szCs w:val="28"/>
+        </w:rPr>
+        <w:t xml:space="preserve">José María </w:t>
       </w:r>
       <w:proofErr w:type="spellStart"/>
       <w:r>
         <w:rPr>
-          <w:sz w:val="36"/>
-          <w:szCs w:val="36"/>
-        </w:rPr>
-        <w:t>Inc</w:t>
+          <w:color w:val="AEAAAA" w:themeColor="background2" w:themeShade="BF"/>
+          <w:sz w:val="28"/>
+          <w:szCs w:val="28"/>
+        </w:rPr>
+        <w:t>Segade</w:t>
       </w:r>
       <w:proofErr w:type="spellEnd"/>
-    </w:p>
-    <w:p>
-      <w:pPr>
-        <w:jc w:val="both"/>
-        <w:rPr>
-          <w:color w:val="000000" w:themeColor="text1"/>
-        </w:rPr>
-      </w:pPr>
-    </w:p>
-    <w:p>
-      <w:pPr>
-        <w:jc w:val="both"/>
-        <w:rPr>
-          <w:color w:val="000000" w:themeColor="text1"/>
-        </w:rPr>
-      </w:pPr>
-    </w:p>
-    <w:p>
-      <w:pPr>
-        <w:jc w:val="both"/>
-        <w:rPr>
-          <w:color w:val="000000" w:themeColor="text1"/>
-        </w:rPr>
-      </w:pPr>
-    </w:p>
-    <w:p>
-      <w:pPr>
-        <w:jc w:val="both"/>
-        <w:rPr>
-          <w:color w:val="000000" w:themeColor="text1"/>
-        </w:rPr>
-      </w:pPr>
-    </w:p>
-    <w:p>
-      <w:pPr>
-        <w:jc w:val="both"/>
-        <w:rPr>
-          <w:color w:val="000000" w:themeColor="text1"/>
-        </w:rPr>
-      </w:pPr>
-    </w:p>
-    <w:p>
-      <w:pPr>
-        <w:jc w:val="both"/>
-        <w:rPr>
-          <w:color w:val="000000" w:themeColor="text1"/>
-        </w:rPr>
-      </w:pPr>
     </w:p>
     <w:p>
       <w:pPr>
@@ -1122,7 +1188,7 @@
                 <w:noProof/>
                 <w:webHidden/>
               </w:rPr>
-              <w:t>6</w:t>
+              <w:t>5</w:t>
             </w:r>
             <w:r>
               <w:rPr>
@@ -1193,7 +1259,7 @@
                 <w:noProof/>
                 <w:webHidden/>
               </w:rPr>
-              <w:t>7</w:t>
+              <w:t>6</w:t>
             </w:r>
             <w:r>
               <w:rPr>
@@ -1335,7 +1401,7 @@
                 <w:noProof/>
                 <w:webHidden/>
               </w:rPr>
-              <w:t>7</w:t>
+              <w:t>8</w:t>
             </w:r>
             <w:r>
               <w:rPr>
@@ -1619,7 +1685,7 @@
                 <w:noProof/>
                 <w:webHidden/>
               </w:rPr>
-              <w:t>9</w:t>
+              <w:t>10</w:t>
             </w:r>
             <w:r>
               <w:rPr>
@@ -1761,7 +1827,7 @@
                 <w:noProof/>
                 <w:webHidden/>
               </w:rPr>
-              <w:t>10</w:t>
+              <w:t>11</w:t>
             </w:r>
             <w:r>
               <w:rPr>
@@ -1903,7 +1969,7 @@
                 <w:noProof/>
                 <w:webHidden/>
               </w:rPr>
-              <w:t>13</w:t>
+              <w:t>12</w:t>
             </w:r>
             <w:r>
               <w:rPr>
@@ -2258,7 +2324,7 @@
                 <w:noProof/>
                 <w:webHidden/>
               </w:rPr>
-              <w:t>14</w:t>
+              <w:t>15</w:t>
             </w:r>
             <w:r>
               <w:rPr>
@@ -2332,7 +2398,7 @@
           <w:color w:val="000000" w:themeColor="text1"/>
         </w:rPr>
       </w:pPr>
-      <w:bookmarkStart w:id="1" w:name="_Toc527643003"/>
+      <w:bookmarkStart w:id="2" w:name="_Toc527643003"/>
       <w:r>
         <w:rPr>
           <w:b/>
@@ -2341,7 +2407,7 @@
         <w:lastRenderedPageBreak/>
         <w:t>Introducción</w:t>
       </w:r>
-      <w:bookmarkEnd w:id="1"/>
+      <w:bookmarkEnd w:id="2"/>
       <w:r>
         <w:rPr>
           <w:b/>
@@ -2406,7 +2472,7 @@
           <w:color w:val="000000" w:themeColor="text1"/>
         </w:rPr>
       </w:pPr>
-      <w:bookmarkStart w:id="2" w:name="_Toc527643004"/>
+      <w:bookmarkStart w:id="3" w:name="_Toc527643004"/>
       <w:r>
         <w:rPr>
           <w:rStyle w:val="Ttulo3Car"/>
@@ -2415,7 +2481,7 @@
         </w:rPr>
         <w:t>Concepto del juego</w:t>
       </w:r>
-      <w:bookmarkEnd w:id="2"/>
+      <w:bookmarkEnd w:id="3"/>
     </w:p>
     <w:p>
       <w:pPr>
@@ -2664,7 +2730,7 @@
           <w:color w:val="000000" w:themeColor="text1"/>
         </w:rPr>
       </w:pPr>
-      <w:bookmarkStart w:id="3" w:name="_Toc527643005"/>
+      <w:bookmarkStart w:id="4" w:name="_Toc527643005"/>
       <w:r>
         <w:rPr>
           <w:rStyle w:val="Ttulo3Car"/>
@@ -2673,7 +2739,7 @@
         </w:rPr>
         <w:t>Características principales</w:t>
       </w:r>
-      <w:bookmarkEnd w:id="3"/>
+      <w:bookmarkEnd w:id="4"/>
     </w:p>
     <w:p>
       <w:pPr>
@@ -2777,7 +2843,7 @@
           <w:color w:val="000000" w:themeColor="text1"/>
         </w:rPr>
       </w:pPr>
-      <w:bookmarkStart w:id="4" w:name="_Toc527643006"/>
+      <w:bookmarkStart w:id="5" w:name="_Toc527643006"/>
       <w:r>
         <w:rPr>
           <w:rStyle w:val="Ttulo3Car"/>
@@ -2786,7 +2852,7 @@
         </w:rPr>
         <w:t>Género</w:t>
       </w:r>
-      <w:bookmarkEnd w:id="4"/>
+      <w:bookmarkEnd w:id="5"/>
     </w:p>
     <w:p>
       <w:pPr>
@@ -2902,7 +2968,7 @@
           <w:color w:val="000000" w:themeColor="text1"/>
         </w:rPr>
       </w:pPr>
-      <w:bookmarkStart w:id="5" w:name="_Toc527643007"/>
+      <w:bookmarkStart w:id="6" w:name="_Toc527643007"/>
       <w:r>
         <w:rPr>
           <w:rStyle w:val="Ttulo3Car"/>
@@ -2911,7 +2977,7 @@
         </w:rPr>
         <w:t>Propósito y público objetivo</w:t>
       </w:r>
-      <w:bookmarkEnd w:id="5"/>
+      <w:bookmarkEnd w:id="6"/>
     </w:p>
     <w:p>
       <w:pPr>
@@ -3060,7 +3126,7 @@
           <w:color w:val="000000" w:themeColor="text1"/>
         </w:rPr>
       </w:pPr>
-      <w:bookmarkStart w:id="6" w:name="_Toc527643008"/>
+      <w:bookmarkStart w:id="7" w:name="_Toc527643008"/>
       <w:r>
         <w:rPr>
           <w:rStyle w:val="Ttulo3Car"/>
@@ -3069,7 +3135,7 @@
         </w:rPr>
         <w:t>Jugabilidad</w:t>
       </w:r>
-      <w:bookmarkEnd w:id="6"/>
+      <w:bookmarkEnd w:id="7"/>
     </w:p>
     <w:p>
       <w:pPr>
@@ -3250,7 +3316,7 @@
           <w:color w:val="000000" w:themeColor="text1"/>
         </w:rPr>
       </w:pPr>
-      <w:bookmarkStart w:id="7" w:name="_Toc527643009"/>
+      <w:bookmarkStart w:id="8" w:name="_Toc527643009"/>
       <w:r>
         <w:rPr>
           <w:rStyle w:val="Ttulo3Car"/>
@@ -3259,7 +3325,7 @@
         </w:rPr>
         <w:t>Estilo visual:</w:t>
       </w:r>
-      <w:bookmarkEnd w:id="7"/>
+      <w:bookmarkEnd w:id="8"/>
       <w:r>
         <w:rPr>
           <w:b/>
@@ -3411,7 +3477,7 @@
           <w:color w:val="000000" w:themeColor="text1"/>
         </w:rPr>
       </w:pPr>
-      <w:bookmarkStart w:id="8" w:name="_Toc527643010"/>
+      <w:bookmarkStart w:id="9" w:name="_Toc527643010"/>
       <w:r>
         <w:rPr>
           <w:b/>
@@ -3419,7 +3485,7 @@
         </w:rPr>
         <w:t>Alcance</w:t>
       </w:r>
-      <w:bookmarkEnd w:id="8"/>
+      <w:bookmarkEnd w:id="9"/>
     </w:p>
     <w:p>
       <w:pPr>
@@ -3484,7 +3550,7 @@
           <w:color w:val="000000" w:themeColor="text1"/>
         </w:rPr>
       </w:pPr>
-      <w:bookmarkStart w:id="9" w:name="_Toc527643011"/>
+      <w:bookmarkStart w:id="10" w:name="_Toc527643011"/>
       <w:r>
         <w:rPr>
           <w:b/>
@@ -3492,7 +3558,7 @@
         </w:rPr>
         <w:t>Mecánicas de juego</w:t>
       </w:r>
-      <w:bookmarkEnd w:id="9"/>
+      <w:bookmarkEnd w:id="10"/>
     </w:p>
     <w:p>
       <w:pPr>
@@ -3503,7 +3569,7 @@
           <w:color w:val="000000" w:themeColor="text1"/>
         </w:rPr>
       </w:pPr>
-      <w:bookmarkStart w:id="10" w:name="_Toc527643012"/>
+      <w:bookmarkStart w:id="11" w:name="_Toc527643012"/>
       <w:r>
         <w:rPr>
           <w:b/>
@@ -3511,7 +3577,7 @@
         </w:rPr>
         <w:t>Jugabilidad</w:t>
       </w:r>
-      <w:bookmarkEnd w:id="10"/>
+      <w:bookmarkEnd w:id="11"/>
     </w:p>
     <w:p>
       <w:pPr>
@@ -3957,7 +4023,7 @@
           <w:color w:val="000000" w:themeColor="text1"/>
         </w:rPr>
       </w:pPr>
-      <w:bookmarkStart w:id="11" w:name="_Toc527643013"/>
+      <w:bookmarkStart w:id="12" w:name="_Toc527643013"/>
       <w:r>
         <w:rPr>
           <w:b/>
@@ -3965,7 +4031,7 @@
         </w:rPr>
         <w:t>Flujo de juego</w:t>
       </w:r>
-      <w:bookmarkEnd w:id="11"/>
+      <w:bookmarkEnd w:id="12"/>
     </w:p>
     <w:p>
       <w:pPr>
@@ -4154,7 +4220,7 @@
           <w:color w:val="000000" w:themeColor="text1"/>
         </w:rPr>
       </w:pPr>
-      <w:bookmarkStart w:id="12" w:name="_Toc527643014"/>
+      <w:bookmarkStart w:id="13" w:name="_Toc527643014"/>
       <w:r>
         <w:rPr>
           <w:b/>
@@ -4162,7 +4228,7 @@
         </w:rPr>
         <w:t>Personajes</w:t>
       </w:r>
-      <w:bookmarkEnd w:id="12"/>
+      <w:bookmarkEnd w:id="13"/>
     </w:p>
     <w:p>
       <w:pPr>
@@ -4186,7 +4252,13 @@
         <w:t>protagonistas</w:t>
       </w:r>
       <w:r>
-        <w:t xml:space="preserve">, el enemigo del jugador, tratarán de cruzar todos los caminos del cielo, y el jugador tendrá que detenerlos utilizando a los </w:t>
+        <w:t>, el enemigo del jugador</w:t>
+      </w:r>
+      <w:r>
+        <w:t xml:space="preserve"> que</w:t>
+      </w:r>
+      <w:r>
+        <w:t xml:space="preserve"> tratarán de cruzar todos los caminos del cielo, y el jugador tendrá que detenerlos utilizando a los </w:t>
       </w:r>
       <w:r>
         <w:rPr>
@@ -4213,8 +4285,6 @@
       <w:r>
         <w:t xml:space="preserve"> Se irán añadiendo más elementos de todas las clases según vaya avanzando el desarrollo del videojuego. </w:t>
       </w:r>
-      <w:bookmarkStart w:id="13" w:name="_GoBack"/>
-      <w:bookmarkEnd w:id="13"/>
     </w:p>
     <w:p>
       <w:pPr>
@@ -4319,7 +4389,19 @@
         <w:rPr>
           <w:i/>
         </w:rPr>
-        <w:t>Ángel de detección.</w:t>
+        <w:t>Ángel de dete</w:t>
+      </w:r>
+      <w:r>
+        <w:rPr>
+          <w:i/>
+        </w:rPr>
+        <w:t>nc</w:t>
+      </w:r>
+      <w:r>
+        <w:rPr>
+          <w:i/>
+        </w:rPr>
+        <w:t>ión.</w:t>
       </w:r>
       <w:r>
         <w:t xml:space="preserve"> Este ángel lanza un shock eléctrico que paraliza al enemigo que tenga enfrente durante un corto período de tiempo. No hace daño.</w:t>
@@ -4432,7 +4514,13 @@
         <w:t>.</w:t>
       </w:r>
       <w:r>
-        <w:t xml:space="preserve"> Trampa que, al ser pisada, atrapa al enemigo y lo deja quieto durante un breve período de tiempo.</w:t>
+        <w:t xml:space="preserve"> Trampa que, al ser pisada, atrapa al enemigo y lo deja quieto durante un breve período de tiempo</w:t>
+      </w:r>
+      <w:r>
+        <w:t xml:space="preserve"> (algo más largo que el ángel de detención)</w:t>
+      </w:r>
+      <w:r>
+        <w:t>.</w:t>
       </w:r>
     </w:p>
     <w:p>
@@ -4643,7 +4731,7 @@
           <w:noProof/>
         </w:rPr>
         <w:drawing>
-          <wp:inline distT="0" distB="0" distL="0" distR="0" wp14:anchorId="10790B86" wp14:editId="0EBBBCF8">
+          <wp:inline distT="0" distB="0" distL="0" distR="0" wp14:anchorId="02BA88C8" wp14:editId="491E11F5">
             <wp:extent cx="5469839" cy="2727297"/>
             <wp:effectExtent l="0" t="0" r="0" b="0"/>
             <wp:docPr id="1" name="Imagen 1"/>
@@ -4660,7 +4748,7 @@
                     </pic:cNvPicPr>
                   </pic:nvPicPr>
                   <pic:blipFill>
-                    <a:blip r:embed="rId6" cstate="print">
+                    <a:blip r:embed="rId8" cstate="print">
                       <a:extLst>
                         <a:ext uri="{28A0092B-C50C-407E-A947-70E740481C1C}">
                           <a14:useLocalDpi xmlns:a14="http://schemas.microsoft.com/office/drawing/2010/main" val="0"/>
@@ -4734,7 +4822,7 @@
           <w:noProof/>
         </w:rPr>
         <w:drawing>
-          <wp:inline distT="0" distB="0" distL="0" distR="0">
+          <wp:inline distT="0" distB="0" distL="0" distR="0" wp14:anchorId="21A3D1C7" wp14:editId="24B38DBF">
             <wp:extent cx="5398770" cy="3037205"/>
             <wp:effectExtent l="0" t="0" r="0" b="0"/>
             <wp:docPr id="2" name="Imagen 2"/>
@@ -4746,425 +4834,6 @@
                 <pic:pic xmlns:pic="http://schemas.openxmlformats.org/drawingml/2006/picture">
                   <pic:nvPicPr>
                     <pic:cNvPr id="0" name="Picture 1"/>
-                    <pic:cNvPicPr>
-                      <a:picLocks noChangeAspect="1" noChangeArrowheads="1"/>
-                    </pic:cNvPicPr>
-                  </pic:nvPicPr>
-                  <pic:blipFill>
-                    <a:blip r:embed="rId7" cstate="print">
-                      <a:extLst>
-                        <a:ext uri="{28A0092B-C50C-407E-A947-70E740481C1C}">
-                          <a14:useLocalDpi xmlns:a14="http://schemas.microsoft.com/office/drawing/2010/main" val="0"/>
-                        </a:ext>
-                      </a:extLst>
-                    </a:blip>
-                    <a:srcRect/>
-                    <a:stretch>
-                      <a:fillRect/>
-                    </a:stretch>
-                  </pic:blipFill>
-                  <pic:spPr bwMode="auto">
-                    <a:xfrm>
-                      <a:off x="0" y="0"/>
-                      <a:ext cx="5398770" cy="3037205"/>
-                    </a:xfrm>
-                    <a:prstGeom prst="rect">
-                      <a:avLst/>
-                    </a:prstGeom>
-                    <a:noFill/>
-                    <a:ln>
-                      <a:noFill/>
-                    </a:ln>
-                  </pic:spPr>
-                </pic:pic>
-              </a:graphicData>
-            </a:graphic>
-          </wp:inline>
-        </w:drawing>
-      </w:r>
-    </w:p>
-    <w:p>
-      <w:pPr>
-        <w:pStyle w:val="Descripcin"/>
-        <w:jc w:val="center"/>
-      </w:pPr>
-      <w:r>
-        <w:lastRenderedPageBreak/>
-        <w:t xml:space="preserve">Ilustración </w:t>
-      </w:r>
-      <w:r>
-        <w:t>2</w:t>
-      </w:r>
-      <w:r>
-        <w:t xml:space="preserve">: </w:t>
-      </w:r>
-      <w:r>
-        <w:t>Esquema del Menú Principal</w:t>
-      </w:r>
-      <w:r>
-        <w:t>.</w:t>
-      </w:r>
-    </w:p>
-    <w:p>
-      <w:r>
-        <w:t>Descripción de los componentes:</w:t>
-      </w:r>
-    </w:p>
-    <w:p>
-      <w:pPr>
-        <w:pStyle w:val="Prrafodelista"/>
-        <w:numPr>
-          <w:ilvl w:val="0"/>
-          <w:numId w:val="2"/>
-        </w:numPr>
-        <w:rPr>
-          <w:b/>
-        </w:rPr>
-      </w:pPr>
-      <w:r>
-        <w:rPr>
-          <w:b/>
-        </w:rPr>
-        <w:t xml:space="preserve">Nueva Partida: </w:t>
-      </w:r>
-      <w:r>
-        <w:t xml:space="preserve">Botón que lleva al jugador a la pantalla de </w:t>
-      </w:r>
-      <w:r>
-        <w:rPr>
-          <w:i/>
-        </w:rPr>
-        <w:t>Selección de Perfil</w:t>
-      </w:r>
-      <w:r>
-        <w:rPr>
-          <w:i/>
-        </w:rPr>
-        <w:t>.</w:t>
-      </w:r>
-    </w:p>
-    <w:p>
-      <w:pPr>
-        <w:pStyle w:val="Prrafodelista"/>
-        <w:numPr>
-          <w:ilvl w:val="0"/>
-          <w:numId w:val="2"/>
-        </w:numPr>
-        <w:rPr>
-          <w:b/>
-        </w:rPr>
-      </w:pPr>
-      <w:r>
-        <w:rPr>
-          <w:b/>
-        </w:rPr>
-        <w:t xml:space="preserve">Opciones: </w:t>
-      </w:r>
-      <w:r>
-        <w:t xml:space="preserve">Botón que lleva al jugador al </w:t>
-      </w:r>
-      <w:r>
-        <w:rPr>
-          <w:i/>
-        </w:rPr>
-        <w:t>Menú de Opciones</w:t>
-      </w:r>
-      <w:r>
-        <w:rPr>
-          <w:i/>
-        </w:rPr>
-        <w:t>.</w:t>
-      </w:r>
-    </w:p>
-    <w:p>
-      <w:pPr>
-        <w:pStyle w:val="Prrafodelista"/>
-        <w:numPr>
-          <w:ilvl w:val="0"/>
-          <w:numId w:val="2"/>
-        </w:numPr>
-        <w:rPr>
-          <w:b/>
-        </w:rPr>
-      </w:pPr>
-      <w:r>
-        <w:rPr>
-          <w:b/>
-        </w:rPr>
-        <w:t xml:space="preserve">Puntuaciones: </w:t>
-      </w:r>
-      <w:r>
-        <w:t xml:space="preserve">Botón que lleva al jugador al </w:t>
-      </w:r>
-      <w:r>
-        <w:rPr>
-          <w:i/>
-        </w:rPr>
-        <w:t>Tabla de Puntuaciones</w:t>
-      </w:r>
-      <w:r>
-        <w:rPr>
-          <w:i/>
-        </w:rPr>
-        <w:t>.</w:t>
-      </w:r>
-    </w:p>
-    <w:p>
-      <w:pPr>
-        <w:pStyle w:val="Prrafodelista"/>
-        <w:numPr>
-          <w:ilvl w:val="0"/>
-          <w:numId w:val="2"/>
-        </w:numPr>
-        <w:rPr>
-          <w:b/>
-        </w:rPr>
-      </w:pPr>
-      <w:r>
-        <w:rPr>
-          <w:b/>
-        </w:rPr>
-        <w:t xml:space="preserve">Créditos: </w:t>
-      </w:r>
-      <w:r>
-        <w:t>Botón que lleva al jugador a</w:t>
-      </w:r>
-      <w:r>
-        <w:t xml:space="preserve"> los </w:t>
-      </w:r>
-      <w:r>
-        <w:rPr>
-          <w:i/>
-        </w:rPr>
-        <w:t>Créditos</w:t>
-      </w:r>
-      <w:r>
-        <w:rPr>
-          <w:i/>
-        </w:rPr>
-        <w:t>.</w:t>
-      </w:r>
-    </w:p>
-    <w:p>
-      <w:pPr>
-        <w:pStyle w:val="Prrafodelista"/>
-        <w:numPr>
-          <w:ilvl w:val="0"/>
-          <w:numId w:val="2"/>
-        </w:numPr>
-        <w:rPr>
-          <w:b/>
-        </w:rPr>
-      </w:pPr>
-      <w:r>
-        <w:rPr>
-          <w:b/>
-        </w:rPr>
-        <w:t xml:space="preserve">Imagen del juego / Protagonista: </w:t>
-      </w:r>
-      <w:r>
-        <w:t>Ilustración del logo del juego que representa al protagonista</w:t>
-      </w:r>
-      <w:r>
-        <w:t>.</w:t>
-      </w:r>
-    </w:p>
-    <w:p>
-      <w:pPr>
-        <w:pStyle w:val="Prrafodelista"/>
-        <w:rPr>
-          <w:b/>
-        </w:rPr>
-      </w:pPr>
-    </w:p>
-    <w:p>
-      <w:pPr>
-        <w:pStyle w:val="Ttulo3"/>
-        <w:jc w:val="both"/>
-        <w:rPr>
-          <w:b/>
-          <w:color w:val="000000" w:themeColor="text1"/>
-        </w:rPr>
-      </w:pPr>
-      <w:bookmarkStart w:id="18" w:name="_Toc527643019"/>
-      <w:r>
-        <w:rPr>
-          <w:b/>
-          <w:color w:val="000000" w:themeColor="text1"/>
-        </w:rPr>
-        <w:t>Créditos</w:t>
-      </w:r>
-      <w:bookmarkEnd w:id="18"/>
-    </w:p>
-    <w:p>
-      <w:r>
-        <w:rPr>
-          <w:noProof/>
-        </w:rPr>
-        <w:drawing>
-          <wp:inline distT="0" distB="0" distL="0" distR="0">
-            <wp:extent cx="5398770" cy="3037205"/>
-            <wp:effectExtent l="0" t="0" r="0" b="0"/>
-            <wp:docPr id="3" name="Imagen 3"/>
-            <wp:cNvGraphicFramePr>
-              <a:graphicFrameLocks xmlns:a="http://schemas.openxmlformats.org/drawingml/2006/main" noChangeAspect="1"/>
-            </wp:cNvGraphicFramePr>
-            <a:graphic xmlns:a="http://schemas.openxmlformats.org/drawingml/2006/main">
-              <a:graphicData uri="http://schemas.openxmlformats.org/drawingml/2006/picture">
-                <pic:pic xmlns:pic="http://schemas.openxmlformats.org/drawingml/2006/picture">
-                  <pic:nvPicPr>
-                    <pic:cNvPr id="0" name="Picture 2"/>
-                    <pic:cNvPicPr>
-                      <a:picLocks noChangeAspect="1" noChangeArrowheads="1"/>
-                    </pic:cNvPicPr>
-                  </pic:nvPicPr>
-                  <pic:blipFill>
-                    <a:blip r:embed="rId8" cstate="print">
-                      <a:extLst>
-                        <a:ext uri="{28A0092B-C50C-407E-A947-70E740481C1C}">
-                          <a14:useLocalDpi xmlns:a14="http://schemas.microsoft.com/office/drawing/2010/main" val="0"/>
-                        </a:ext>
-                      </a:extLst>
-                    </a:blip>
-                    <a:srcRect/>
-                    <a:stretch>
-                      <a:fillRect/>
-                    </a:stretch>
-                  </pic:blipFill>
-                  <pic:spPr bwMode="auto">
-                    <a:xfrm>
-                      <a:off x="0" y="0"/>
-                      <a:ext cx="5398770" cy="3037205"/>
-                    </a:xfrm>
-                    <a:prstGeom prst="rect">
-                      <a:avLst/>
-                    </a:prstGeom>
-                    <a:noFill/>
-                    <a:ln>
-                      <a:noFill/>
-                    </a:ln>
-                  </pic:spPr>
-                </pic:pic>
-              </a:graphicData>
-            </a:graphic>
-          </wp:inline>
-        </w:drawing>
-      </w:r>
-    </w:p>
-    <w:p>
-      <w:pPr>
-        <w:pStyle w:val="Descripcin"/>
-        <w:jc w:val="center"/>
-      </w:pPr>
-      <w:r>
-        <w:t>Ilustración</w:t>
-      </w:r>
-      <w:r>
-        <w:t xml:space="preserve"> 3</w:t>
-      </w:r>
-      <w:r>
-        <w:t xml:space="preserve">: </w:t>
-      </w:r>
-      <w:r>
-        <w:t>Esquema del menú de créditos.</w:t>
-      </w:r>
-    </w:p>
-    <w:p>
-      <w:r>
-        <w:t>Descripción de los componentes:</w:t>
-      </w:r>
-    </w:p>
-    <w:p>
-      <w:pPr>
-        <w:pStyle w:val="Prrafodelista"/>
-        <w:numPr>
-          <w:ilvl w:val="0"/>
-          <w:numId w:val="6"/>
-        </w:numPr>
-      </w:pPr>
-      <w:r>
-        <w:rPr>
-          <w:b/>
-        </w:rPr>
-        <w:t xml:space="preserve">Atrás: </w:t>
-      </w:r>
-      <w:r>
-        <w:t xml:space="preserve">Botón que lleva al jugador al </w:t>
-      </w:r>
-      <w:r>
-        <w:rPr>
-          <w:i/>
-        </w:rPr>
-        <w:t>Menú Principal</w:t>
-      </w:r>
-      <w:r>
-        <w:rPr>
-          <w:i/>
-        </w:rPr>
-        <w:t>.</w:t>
-      </w:r>
-    </w:p>
-    <w:p>
-      <w:pPr>
-        <w:pStyle w:val="Prrafodelista"/>
-        <w:numPr>
-          <w:ilvl w:val="0"/>
-          <w:numId w:val="6"/>
-        </w:numPr>
-      </w:pPr>
-      <w:r>
-        <w:rPr>
-          <w:b/>
-        </w:rPr>
-        <w:t xml:space="preserve">Creado por: </w:t>
-      </w:r>
-      <w:r>
-        <w:t>Listado de los roles y nombres del equipo de desarrollo del juego.</w:t>
-      </w:r>
-    </w:p>
-    <w:p>
-      <w:pPr>
-        <w:ind w:left="360"/>
-      </w:pPr>
-    </w:p>
-    <w:p>
-      <w:pPr>
-        <w:pStyle w:val="Ttulo3"/>
-        <w:jc w:val="both"/>
-        <w:rPr>
-          <w:b/>
-          <w:color w:val="000000" w:themeColor="text1"/>
-        </w:rPr>
-      </w:pPr>
-      <w:bookmarkStart w:id="19" w:name="_Toc527643020"/>
-      <w:r>
-        <w:rPr>
-          <w:b/>
-          <w:color w:val="000000" w:themeColor="text1"/>
-        </w:rPr>
-        <w:lastRenderedPageBreak/>
-        <w:t>Selección del Perfil</w:t>
-      </w:r>
-      <w:bookmarkEnd w:id="19"/>
-    </w:p>
-    <w:p>
-      <w:r>
-        <w:rPr>
-          <w:noProof/>
-        </w:rPr>
-        <w:drawing>
-          <wp:inline distT="0" distB="0" distL="0" distR="0">
-            <wp:extent cx="5398770" cy="3037205"/>
-            <wp:effectExtent l="0" t="0" r="0" b="0"/>
-            <wp:docPr id="4" name="Imagen 4"/>
-            <wp:cNvGraphicFramePr>
-              <a:graphicFrameLocks xmlns:a="http://schemas.openxmlformats.org/drawingml/2006/main" noChangeAspect="1"/>
-            </wp:cNvGraphicFramePr>
-            <a:graphic xmlns:a="http://schemas.openxmlformats.org/drawingml/2006/main">
-              <a:graphicData uri="http://schemas.openxmlformats.org/drawingml/2006/picture">
-                <pic:pic xmlns:pic="http://schemas.openxmlformats.org/drawingml/2006/picture">
-                  <pic:nvPicPr>
-                    <pic:cNvPr id="0" name="Picture 3"/>
                     <pic:cNvPicPr>
                       <a:picLocks noChangeAspect="1" noChangeArrowheads="1"/>
                     </pic:cNvPicPr>
@@ -5208,7 +4877,20 @@
         <w:jc w:val="center"/>
       </w:pPr>
       <w:r>
-        <w:t>Ilustración 4: Esquema del selector del perfil.</w:t>
+        <w:lastRenderedPageBreak/>
+        <w:t xml:space="preserve">Ilustración </w:t>
+      </w:r>
+      <w:r>
+        <w:t>2</w:t>
+      </w:r>
+      <w:r>
+        <w:t xml:space="preserve">: </w:t>
+      </w:r>
+      <w:r>
+        <w:t>Esquema del Menú Principal</w:t>
+      </w:r>
+      <w:r>
+        <w:t>.</w:t>
       </w:r>
     </w:p>
     <w:p>
@@ -5221,23 +4903,32 @@
         <w:pStyle w:val="Prrafodelista"/>
         <w:numPr>
           <w:ilvl w:val="0"/>
-          <w:numId w:val="7"/>
+          <w:numId w:val="2"/>
         </w:numPr>
-      </w:pPr>
-      <w:r>
-        <w:rPr>
-          <w:b/>
-        </w:rPr>
-        <w:t xml:space="preserve">Salir: </w:t>
-      </w:r>
-      <w:r>
-        <w:t xml:space="preserve">Botón que lleva al jugador al </w:t>
+        <w:rPr>
+          <w:b/>
+        </w:rPr>
+      </w:pPr>
+      <w:r>
+        <w:rPr>
+          <w:b/>
+        </w:rPr>
+        <w:t xml:space="preserve">Nueva Partida: </w:t>
+      </w:r>
+      <w:r>
+        <w:t xml:space="preserve">Botón que lleva al jugador a la pantalla de </w:t>
       </w:r>
       <w:r>
         <w:rPr>
           <w:i/>
         </w:rPr>
-        <w:t>Menú Principal.</w:t>
+        <w:t>Selección de Perfil</w:t>
+      </w:r>
+      <w:r>
+        <w:rPr>
+          <w:i/>
+        </w:rPr>
+        <w:t>.</w:t>
       </w:r>
     </w:p>
     <w:p>
@@ -5245,14 +4936,17 @@
         <w:pStyle w:val="Prrafodelista"/>
         <w:numPr>
           <w:ilvl w:val="0"/>
-          <w:numId w:val="7"/>
+          <w:numId w:val="2"/>
         </w:numPr>
-      </w:pPr>
-      <w:r>
-        <w:rPr>
-          <w:b/>
-        </w:rPr>
-        <w:t xml:space="preserve">Empezar: </w:t>
+        <w:rPr>
+          <w:b/>
+        </w:rPr>
+      </w:pPr>
+      <w:r>
+        <w:rPr>
+          <w:b/>
+        </w:rPr>
+        <w:t xml:space="preserve">Opciones: </w:t>
       </w:r>
       <w:r>
         <w:t xml:space="preserve">Botón que lleva al jugador al </w:t>
@@ -5261,7 +4955,13 @@
         <w:rPr>
           <w:i/>
         </w:rPr>
-        <w:t>Selector de Niveles.</w:t>
+        <w:t>Menú de Opciones</w:t>
+      </w:r>
+      <w:r>
+        <w:rPr>
+          <w:i/>
+        </w:rPr>
+        <w:t>.</w:t>
       </w:r>
     </w:p>
     <w:p>
@@ -5269,41 +4969,104 @@
         <w:pStyle w:val="Prrafodelista"/>
         <w:numPr>
           <w:ilvl w:val="0"/>
-          <w:numId w:val="7"/>
+          <w:numId w:val="2"/>
         </w:numPr>
-      </w:pPr>
-      <w:r>
-        <w:rPr>
-          <w:b/>
-        </w:rPr>
-        <w:t xml:space="preserve">Nombre del dios: </w:t>
-      </w:r>
-      <w:r>
-        <w:t>Input en el que el jugador indica su</w:t>
+        <w:rPr>
+          <w:b/>
+        </w:rPr>
+      </w:pPr>
+      <w:r>
+        <w:rPr>
+          <w:b/>
+        </w:rPr>
+        <w:t xml:space="preserve">Puntuaciones: </w:t>
+      </w:r>
+      <w:r>
+        <w:t xml:space="preserve">Botón que lleva al jugador al </w:t>
       </w:r>
       <w:r>
         <w:rPr>
           <w:i/>
         </w:rPr>
-        <w:t xml:space="preserve"> </w:t>
-      </w:r>
-      <w:proofErr w:type="spellStart"/>
+        <w:t>Tabla de Puntuaciones</w:t>
+      </w:r>
       <w:r>
         <w:rPr>
           <w:i/>
         </w:rPr>
-        <w:t>nickname</w:t>
-      </w:r>
-      <w:proofErr w:type="spellEnd"/>
+        <w:t>.</w:t>
+      </w:r>
+    </w:p>
+    <w:p>
+      <w:pPr>
+        <w:pStyle w:val="Prrafodelista"/>
+        <w:numPr>
+          <w:ilvl w:val="0"/>
+          <w:numId w:val="2"/>
+        </w:numPr>
+        <w:rPr>
+          <w:b/>
+        </w:rPr>
+      </w:pPr>
+      <w:r>
+        <w:rPr>
+          <w:b/>
+        </w:rPr>
+        <w:t xml:space="preserve">Créditos: </w:t>
+      </w:r>
+      <w:r>
+        <w:t>Botón que lleva al jugador a</w:t>
+      </w:r>
+      <w:r>
+        <w:t xml:space="preserve"> los </w:t>
+      </w:r>
       <w:r>
         <w:rPr>
           <w:i/>
         </w:rPr>
+        <w:t>Créditos</w:t>
+      </w:r>
+      <w:r>
+        <w:rPr>
+          <w:i/>
+        </w:rPr>
         <w:t>.</w:t>
       </w:r>
     </w:p>
     <w:p>
       <w:pPr>
+        <w:pStyle w:val="Prrafodelista"/>
+        <w:numPr>
+          <w:ilvl w:val="0"/>
+          <w:numId w:val="2"/>
+        </w:numPr>
+        <w:rPr>
+          <w:b/>
+        </w:rPr>
+      </w:pPr>
+      <w:r>
+        <w:rPr>
+          <w:b/>
+        </w:rPr>
+        <w:t xml:space="preserve">Imagen del juego / Protagonista: </w:t>
+      </w:r>
+      <w:r>
+        <w:t>Ilustración del logo del juego que representa al protagonista</w:t>
+      </w:r>
+      <w:r>
+        <w:t>.</w:t>
+      </w:r>
+    </w:p>
+    <w:p>
+      <w:pPr>
+        <w:pStyle w:val="Prrafodelista"/>
+        <w:rPr>
+          <w:b/>
+        </w:rPr>
+      </w:pPr>
+    </w:p>
+    <w:p>
+      <w:pPr>
         <w:pStyle w:val="Ttulo3"/>
         <w:jc w:val="both"/>
         <w:rPr>
@@ -5311,29 +5074,15 @@
           <w:color w:val="000000" w:themeColor="text1"/>
         </w:rPr>
       </w:pPr>
-      <w:bookmarkStart w:id="20" w:name="_Toc527643021"/>
-      <w:r>
-        <w:rPr>
-          <w:b/>
-          <w:color w:val="000000" w:themeColor="text1"/>
-        </w:rPr>
-        <w:t xml:space="preserve">Selector de </w:t>
-      </w:r>
-      <w:r>
-        <w:rPr>
-          <w:b/>
-          <w:color w:val="000000" w:themeColor="text1"/>
-        </w:rPr>
-        <w:t>N</w:t>
-      </w:r>
-      <w:r>
-        <w:rPr>
-          <w:b/>
-          <w:color w:val="000000" w:themeColor="text1"/>
-        </w:rPr>
-        <w:t>iveles</w:t>
-      </w:r>
-      <w:bookmarkEnd w:id="20"/>
+      <w:bookmarkStart w:id="18" w:name="_Toc527643019"/>
+      <w:r>
+        <w:rPr>
+          <w:b/>
+          <w:color w:val="000000" w:themeColor="text1"/>
+        </w:rPr>
+        <w:t>Créditos</w:t>
+      </w:r>
+      <w:bookmarkEnd w:id="18"/>
     </w:p>
     <w:p>
       <w:r>
@@ -5341,10 +5090,10 @@
           <w:noProof/>
         </w:rPr>
         <w:drawing>
-          <wp:inline distT="0" distB="0" distL="0" distR="0">
+          <wp:inline distT="0" distB="0" distL="0" distR="0" wp14:anchorId="175192AF" wp14:editId="2F750331">
             <wp:extent cx="5398770" cy="3037205"/>
             <wp:effectExtent l="0" t="0" r="0" b="0"/>
-            <wp:docPr id="5" name="Imagen 5"/>
+            <wp:docPr id="3" name="Imagen 3"/>
             <wp:cNvGraphicFramePr>
               <a:graphicFrameLocks xmlns:a="http://schemas.openxmlformats.org/drawingml/2006/main" noChangeAspect="1"/>
             </wp:cNvGraphicFramePr>
@@ -5352,7 +5101,7 @@
               <a:graphicData uri="http://schemas.openxmlformats.org/drawingml/2006/picture">
                 <pic:pic xmlns:pic="http://schemas.openxmlformats.org/drawingml/2006/picture">
                   <pic:nvPicPr>
-                    <pic:cNvPr id="0" name="Picture 4"/>
+                    <pic:cNvPr id="0" name="Picture 2"/>
                     <pic:cNvPicPr>
                       <a:picLocks noChangeAspect="1" noChangeArrowheads="1"/>
                     </pic:cNvPicPr>
@@ -5396,18 +5145,21 @@
         <w:jc w:val="center"/>
       </w:pPr>
       <w:r>
-        <w:t>Ilustración 5: Esquema del selector de</w:t>
-      </w:r>
-      <w:r>
-        <w:t xml:space="preserve"> niveles</w:t>
-      </w:r>
-      <w:r>
-        <w:t>.</w:t>
-      </w:r>
-    </w:p>
-    <w:p>
-      <w:r>
-        <w:t>Descripción de los componentes</w:t>
+        <w:t>Ilustración</w:t>
+      </w:r>
+      <w:r>
+        <w:t xml:space="preserve"> 3</w:t>
+      </w:r>
+      <w:r>
+        <w:t xml:space="preserve">: </w:t>
+      </w:r>
+      <w:r>
+        <w:t>Esquema del menú de créditos.</w:t>
+      </w:r>
+    </w:p>
+    <w:p>
+      <w:r>
+        <w:t>Descripción de los componentes:</w:t>
       </w:r>
     </w:p>
     <w:p>
@@ -5415,17 +5167,29 @@
         <w:pStyle w:val="Prrafodelista"/>
         <w:numPr>
           <w:ilvl w:val="0"/>
-          <w:numId w:val="8"/>
+          <w:numId w:val="6"/>
         </w:numPr>
       </w:pPr>
       <w:r>
         <w:rPr>
           <w:b/>
         </w:rPr>
-        <w:t xml:space="preserve">Listado de niveles: </w:t>
-      </w:r>
-      <w:r>
-        <w:t>Basta con pulsar en el nivel al que se desee jugar para acceder a él.</w:t>
+        <w:t xml:space="preserve">Atrás: </w:t>
+      </w:r>
+      <w:r>
+        <w:t xml:space="preserve">Botón que lleva al jugador al </w:t>
+      </w:r>
+      <w:r>
+        <w:rPr>
+          <w:i/>
+        </w:rPr>
+        <w:t>Menú Principal</w:t>
+      </w:r>
+      <w:r>
+        <w:rPr>
+          <w:i/>
+        </w:rPr>
+        <w:t>.</w:t>
       </w:r>
     </w:p>
     <w:p>
@@ -5433,23 +5197,17 @@
         <w:pStyle w:val="Prrafodelista"/>
         <w:numPr>
           <w:ilvl w:val="0"/>
-          <w:numId w:val="8"/>
+          <w:numId w:val="6"/>
         </w:numPr>
       </w:pPr>
       <w:r>
         <w:rPr>
           <w:b/>
         </w:rPr>
-        <w:t>Atrás:</w:t>
-      </w:r>
-      <w:r>
-        <w:t xml:space="preserve"> Botón que lleva al jugador al </w:t>
-      </w:r>
-      <w:r>
-        <w:rPr>
-          <w:i/>
-        </w:rPr>
-        <w:t>Selector de Perfil.</w:t>
+        <w:t xml:space="preserve">Creado por: </w:t>
+      </w:r>
+      <w:r>
+        <w:t>Listado de los roles y nombres del equipo de desarrollo del juego.</w:t>
       </w:r>
     </w:p>
     <w:p>
@@ -5466,29 +5224,27 @@
           <w:color w:val="000000" w:themeColor="text1"/>
         </w:rPr>
       </w:pPr>
-      <w:bookmarkStart w:id="21" w:name="_Toc527643022"/>
-      <w:r>
-        <w:rPr>
-          <w:b/>
-          <w:color w:val="000000" w:themeColor="text1"/>
-        </w:rPr>
-        <w:t>Pantalla de Juego</w:t>
-      </w:r>
-      <w:bookmarkEnd w:id="21"/>
-    </w:p>
-    <w:p>
-      <w:pPr>
-        <w:ind w:left="360"/>
-      </w:pPr>
+      <w:bookmarkStart w:id="19" w:name="_Toc527643020"/>
+      <w:r>
+        <w:rPr>
+          <w:b/>
+          <w:color w:val="000000" w:themeColor="text1"/>
+        </w:rPr>
+        <w:lastRenderedPageBreak/>
+        <w:t>Selección del Perfil</w:t>
+      </w:r>
+      <w:bookmarkEnd w:id="19"/>
+    </w:p>
+    <w:p>
       <w:r>
         <w:rPr>
           <w:noProof/>
         </w:rPr>
         <w:drawing>
-          <wp:inline distT="0" distB="0" distL="0" distR="0" wp14:anchorId="295F4EC4" wp14:editId="485D88F9">
-            <wp:extent cx="5398770" cy="2941983"/>
+          <wp:inline distT="0" distB="0" distL="0" distR="0" wp14:anchorId="37082A72" wp14:editId="4F51215E">
+            <wp:extent cx="5398770" cy="3037205"/>
             <wp:effectExtent l="0" t="0" r="0" b="0"/>
-            <wp:docPr id="6" name="Imagen 6"/>
+            <wp:docPr id="4" name="Imagen 4"/>
             <wp:cNvGraphicFramePr>
               <a:graphicFrameLocks xmlns:a="http://schemas.openxmlformats.org/drawingml/2006/main" noChangeAspect="1"/>
             </wp:cNvGraphicFramePr>
@@ -5496,7 +5252,7 @@
               <a:graphicData uri="http://schemas.openxmlformats.org/drawingml/2006/picture">
                 <pic:pic xmlns:pic="http://schemas.openxmlformats.org/drawingml/2006/picture">
                   <pic:nvPicPr>
-                    <pic:cNvPr id="0" name="Picture 5"/>
+                    <pic:cNvPr id="0" name="Picture 3"/>
                     <pic:cNvPicPr>
                       <a:picLocks noChangeAspect="1" noChangeArrowheads="1"/>
                     </pic:cNvPicPr>
@@ -5517,7 +5273,7 @@
                   <pic:spPr bwMode="auto">
                     <a:xfrm>
                       <a:off x="0" y="0"/>
-                      <a:ext cx="5400528" cy="2942941"/>
+                      <a:ext cx="5398770" cy="3037205"/>
                     </a:xfrm>
                     <a:prstGeom prst="rect">
                       <a:avLst/>
@@ -5540,10 +5296,7 @@
         <w:jc w:val="center"/>
       </w:pPr>
       <w:r>
-        <w:t>Ilustración 6: Esquema d</w:t>
-      </w:r>
-      <w:r>
-        <w:t>e la pantalla del juego</w:t>
+        <w:t>Ilustración 4: Esquema del selector del perfil.</w:t>
       </w:r>
     </w:p>
     <w:p>
@@ -5556,20 +5309,23 @@
         <w:pStyle w:val="Prrafodelista"/>
         <w:numPr>
           <w:ilvl w:val="0"/>
-          <w:numId w:val="9"/>
+          <w:numId w:val="7"/>
         </w:numPr>
       </w:pPr>
       <w:r>
         <w:rPr>
           <w:b/>
         </w:rPr>
-        <w:t xml:space="preserve">Esquema del juego: </w:t>
-      </w:r>
-      <w:r>
-        <w:t>Los niveles serán laberintos encajados en una cuadrícula sobre la que el jugador despliega las tropas</w:t>
-      </w:r>
-      <w:r>
-        <w:t>.</w:t>
+        <w:t xml:space="preserve">Salir: </w:t>
+      </w:r>
+      <w:r>
+        <w:t xml:space="preserve">Botón que lleva al jugador al </w:t>
+      </w:r>
+      <w:r>
+        <w:rPr>
+          <w:i/>
+        </w:rPr>
+        <w:t>Menú Principal.</w:t>
       </w:r>
     </w:p>
     <w:p>
@@ -5577,20 +5333,23 @@
         <w:pStyle w:val="Prrafodelista"/>
         <w:numPr>
           <w:ilvl w:val="0"/>
-          <w:numId w:val="9"/>
+          <w:numId w:val="7"/>
         </w:numPr>
       </w:pPr>
       <w:r>
         <w:rPr>
           <w:b/>
         </w:rPr>
-        <w:t>Bloque de tropas:</w:t>
-      </w:r>
-      <w:r>
-        <w:t xml:space="preserve"> Los jugadores pueden seleccionar entre las tropas disponibles para desplegarlas en la pantalla del juego</w:t>
-      </w:r>
-      <w:r>
-        <w:t>.</w:t>
+        <w:t xml:space="preserve">Empezar: </w:t>
+      </w:r>
+      <w:r>
+        <w:t xml:space="preserve">Botón que lleva al jugador al </w:t>
+      </w:r>
+      <w:r>
+        <w:rPr>
+          <w:i/>
+        </w:rPr>
+        <w:t>Selector de Niveles.</w:t>
       </w:r>
     </w:p>
     <w:p>
@@ -5598,60 +5357,38 @@
         <w:pStyle w:val="Prrafodelista"/>
         <w:numPr>
           <w:ilvl w:val="0"/>
-          <w:numId w:val="9"/>
+          <w:numId w:val="7"/>
         </w:numPr>
       </w:pPr>
       <w:r>
         <w:rPr>
           <w:b/>
         </w:rPr>
-        <w:t xml:space="preserve">Botón de acción: </w:t>
-      </w:r>
-      <w:r>
-        <w:t xml:space="preserve">Pone en marcha la partida una vez se hayan seleccionado las tropas en la pantalla. A partir de ahí se realizará la acción del juego. Al finalizar la simulación, el jugador accederá bien a la pantalla de </w:t>
+        <w:t xml:space="preserve">Nombre del dios: </w:t>
+      </w:r>
+      <w:r>
+        <w:t>Input en el que el jugador indica su</w:t>
+      </w:r>
+      <w:r>
+        <w:rPr>
+          <w:i/>
+        </w:rPr>
+        <w:t xml:space="preserve"> </w:t>
       </w:r>
       <w:proofErr w:type="spellStart"/>
       <w:r>
         <w:rPr>
           <w:i/>
         </w:rPr>
-        <w:t>Game</w:t>
+        <w:t>nickname</w:t>
       </w:r>
       <w:proofErr w:type="spellEnd"/>
       <w:r>
         <w:rPr>
           <w:i/>
         </w:rPr>
-        <w:t xml:space="preserve"> </w:t>
-      </w:r>
-      <w:proofErr w:type="spellStart"/>
-      <w:r>
-        <w:rPr>
-          <w:i/>
-        </w:rPr>
-        <w:t>Over</w:t>
-      </w:r>
-      <w:proofErr w:type="spellEnd"/>
-      <w:r>
-        <w:rPr>
-          <w:i/>
-        </w:rPr>
-        <w:t xml:space="preserve">, </w:t>
-      </w:r>
-      <w:r>
-        <w:t xml:space="preserve">bien a la pantalla de </w:t>
-      </w:r>
-      <w:r>
-        <w:rPr>
-          <w:i/>
-        </w:rPr>
-        <w:t>Puntuación.</w:t>
-      </w:r>
-    </w:p>
-    <w:p>
-      <w:pPr>
-        <w:pStyle w:val="Prrafodelista"/>
-      </w:pPr>
+        <w:t>.</w:t>
+      </w:r>
     </w:p>
     <w:p>
       <w:pPr>
@@ -5662,16 +5399,29 @@
           <w:color w:val="000000" w:themeColor="text1"/>
         </w:rPr>
       </w:pPr>
-      <w:bookmarkStart w:id="22" w:name="_Toc527643023"/>
-      <w:r>
-        <w:rPr>
-          <w:b/>
-          <w:color w:val="000000" w:themeColor="text1"/>
-        </w:rPr>
-        <w:lastRenderedPageBreak/>
-        <w:t>Puntuación</w:t>
-      </w:r>
-      <w:bookmarkEnd w:id="22"/>
+      <w:bookmarkStart w:id="20" w:name="_Toc527643021"/>
+      <w:r>
+        <w:rPr>
+          <w:b/>
+          <w:color w:val="000000" w:themeColor="text1"/>
+        </w:rPr>
+        <w:t xml:space="preserve">Selector de </w:t>
+      </w:r>
+      <w:r>
+        <w:rPr>
+          <w:b/>
+          <w:color w:val="000000" w:themeColor="text1"/>
+        </w:rPr>
+        <w:t>N</w:t>
+      </w:r>
+      <w:r>
+        <w:rPr>
+          <w:b/>
+          <w:color w:val="000000" w:themeColor="text1"/>
+        </w:rPr>
+        <w:t>iveles</w:t>
+      </w:r>
+      <w:bookmarkEnd w:id="20"/>
     </w:p>
     <w:p>
       <w:r>
@@ -5679,10 +5429,10 @@
           <w:noProof/>
         </w:rPr>
         <w:drawing>
-          <wp:inline distT="0" distB="0" distL="0" distR="0">
+          <wp:inline distT="0" distB="0" distL="0" distR="0" wp14:anchorId="7679F7B3" wp14:editId="40208517">
             <wp:extent cx="5398770" cy="3037205"/>
             <wp:effectExtent l="0" t="0" r="0" b="0"/>
-            <wp:docPr id="7" name="Imagen 7"/>
+            <wp:docPr id="5" name="Imagen 5"/>
             <wp:cNvGraphicFramePr>
               <a:graphicFrameLocks xmlns:a="http://schemas.openxmlformats.org/drawingml/2006/main" noChangeAspect="1"/>
             </wp:cNvGraphicFramePr>
@@ -5690,7 +5440,7 @@
               <a:graphicData uri="http://schemas.openxmlformats.org/drawingml/2006/picture">
                 <pic:pic xmlns:pic="http://schemas.openxmlformats.org/drawingml/2006/picture">
                   <pic:nvPicPr>
-                    <pic:cNvPr id="0" name="Picture 6"/>
+                    <pic:cNvPr id="0" name="Picture 4"/>
                     <pic:cNvPicPr>
                       <a:picLocks noChangeAspect="1" noChangeArrowheads="1"/>
                     </pic:cNvPicPr>
@@ -5734,10 +5484,10 @@
         <w:jc w:val="center"/>
       </w:pPr>
       <w:r>
-        <w:t xml:space="preserve">Ilustración 7: Esquema </w:t>
-      </w:r>
-      <w:r>
-        <w:t>la puntuación del jugador</w:t>
+        <w:t>Ilustración 5: Esquema del selector de</w:t>
+      </w:r>
+      <w:r>
+        <w:t xml:space="preserve"> niveles</w:t>
       </w:r>
       <w:r>
         <w:t>.</w:t>
@@ -5745,7 +5495,7 @@
     </w:p>
     <w:p>
       <w:r>
-        <w:t>Descripción de los componentes:</w:t>
+        <w:t>Descripción de los componentes</w:t>
       </w:r>
     </w:p>
     <w:p>
@@ -5753,17 +5503,17 @@
         <w:pStyle w:val="Prrafodelista"/>
         <w:numPr>
           <w:ilvl w:val="0"/>
-          <w:numId w:val="10"/>
+          <w:numId w:val="8"/>
         </w:numPr>
       </w:pPr>
       <w:r>
         <w:rPr>
           <w:b/>
         </w:rPr>
-        <w:t xml:space="preserve">Puntuación: </w:t>
-      </w:r>
-      <w:r>
-        <w:t>Muestra el valor de la puntuación y las estrellas que lleve asociada esa puntuación, según el daño y la distancia recorrida.</w:t>
+        <w:t xml:space="preserve">Listado de niveles: </w:t>
+      </w:r>
+      <w:r>
+        <w:t>Basta con pulsar en el nivel al que se desee jugar para acceder a él.</w:t>
       </w:r>
     </w:p>
     <w:p>
@@ -5771,82 +5521,27 @@
         <w:pStyle w:val="Prrafodelista"/>
         <w:numPr>
           <w:ilvl w:val="0"/>
-          <w:numId w:val="10"/>
+          <w:numId w:val="8"/>
         </w:numPr>
       </w:pPr>
       <w:r>
         <w:rPr>
           <w:b/>
         </w:rPr>
-        <w:t>Siguiente nivel:</w:t>
-      </w:r>
-      <w:r>
-        <w:t xml:space="preserve"> Botón que lleva al jugador al siguiente nivel</w:t>
+        <w:t>Atrás:</w:t>
+      </w:r>
+      <w:r>
+        <w:t xml:space="preserve"> Botón que lleva al jugador al </w:t>
       </w:r>
       <w:r>
         <w:rPr>
           <w:i/>
         </w:rPr>
-        <w:t xml:space="preserve">, </w:t>
-      </w:r>
-      <w:r>
-        <w:t xml:space="preserve">en caso de que no hubiese, llevará al </w:t>
-      </w:r>
-      <w:r>
-        <w:rPr>
-          <w:i/>
-        </w:rPr>
-        <w:t>Selector de niveles.</w:t>
-      </w:r>
-    </w:p>
-    <w:p>
-      <w:pPr>
-        <w:pStyle w:val="Prrafodelista"/>
-        <w:numPr>
-          <w:ilvl w:val="0"/>
-          <w:numId w:val="10"/>
-        </w:numPr>
-      </w:pPr>
-      <w:r>
-        <w:rPr>
-          <w:b/>
-        </w:rPr>
-        <w:t xml:space="preserve">Selector de niveles: </w:t>
-      </w:r>
-      <w:r>
-        <w:t xml:space="preserve">Botón que lleva al jugador al </w:t>
-      </w:r>
-      <w:r>
-        <w:rPr>
-          <w:i/>
-        </w:rPr>
-        <w:t>Selector de niveles.</w:t>
-      </w:r>
-    </w:p>
-    <w:p>
-      <w:pPr>
-        <w:pStyle w:val="Prrafodelista"/>
-        <w:numPr>
-          <w:ilvl w:val="0"/>
-          <w:numId w:val="10"/>
-        </w:numPr>
-      </w:pPr>
-      <w:r>
-        <w:rPr>
-          <w:b/>
-        </w:rPr>
-        <w:t xml:space="preserve">Vuelve a intentarlo: </w:t>
-      </w:r>
-      <w:r>
-        <w:t xml:space="preserve">Botón que </w:t>
-      </w:r>
-      <w:r>
-        <w:t>reinicia el nivel que se acaba de jugar.</w:t>
-      </w:r>
-    </w:p>
-    <w:p>
-      <w:pPr>
-        <w:pStyle w:val="Prrafodelista"/>
+        <w:t>Selector de Perfil.</w:t>
+      </w:r>
+    </w:p>
+    <w:p>
+      <w:pPr>
         <w:ind w:left="360"/>
       </w:pPr>
     </w:p>
@@ -5859,48 +5554,29 @@
           <w:color w:val="000000" w:themeColor="text1"/>
         </w:rPr>
       </w:pPr>
-      <w:bookmarkStart w:id="23" w:name="_Toc527643024"/>
-      <w:proofErr w:type="spellStart"/>
-      <w:r>
-        <w:rPr>
-          <w:b/>
-          <w:color w:val="000000" w:themeColor="text1"/>
-        </w:rPr>
-        <w:t>Game</w:t>
-      </w:r>
-      <w:proofErr w:type="spellEnd"/>
-      <w:r>
-        <w:rPr>
-          <w:b/>
-          <w:color w:val="000000" w:themeColor="text1"/>
-        </w:rPr>
-        <w:t xml:space="preserve"> </w:t>
-      </w:r>
-      <w:proofErr w:type="spellStart"/>
-      <w:r>
-        <w:rPr>
-          <w:b/>
-          <w:color w:val="000000" w:themeColor="text1"/>
-        </w:rPr>
-        <w:t>Over</w:t>
-      </w:r>
-      <w:bookmarkEnd w:id="23"/>
-      <w:proofErr w:type="spellEnd"/>
-    </w:p>
-    <w:p>
-      <w:pPr>
-        <w:pStyle w:val="Descripcin"/>
-        <w:jc w:val="center"/>
+      <w:bookmarkStart w:id="21" w:name="_Toc527643022"/>
+      <w:r>
+        <w:rPr>
+          <w:b/>
+          <w:color w:val="000000" w:themeColor="text1"/>
+        </w:rPr>
+        <w:t>Pantalla de Juego</w:t>
+      </w:r>
+      <w:bookmarkEnd w:id="21"/>
+    </w:p>
+    <w:p>
+      <w:pPr>
+        <w:ind w:left="360"/>
       </w:pPr>
       <w:r>
         <w:rPr>
           <w:noProof/>
         </w:rPr>
         <w:drawing>
-          <wp:inline distT="0" distB="0" distL="0" distR="0">
-            <wp:extent cx="5398770" cy="3037205"/>
+          <wp:inline distT="0" distB="0" distL="0" distR="0" wp14:anchorId="3A9E8EF5" wp14:editId="6FDF3168">
+            <wp:extent cx="5398770" cy="2941983"/>
             <wp:effectExtent l="0" t="0" r="0" b="0"/>
-            <wp:docPr id="8" name="Imagen 8"/>
+            <wp:docPr id="6" name="Imagen 6"/>
             <wp:cNvGraphicFramePr>
               <a:graphicFrameLocks xmlns:a="http://schemas.openxmlformats.org/drawingml/2006/main" noChangeAspect="1"/>
             </wp:cNvGraphicFramePr>
@@ -5908,7 +5584,7 @@
               <a:graphicData uri="http://schemas.openxmlformats.org/drawingml/2006/picture">
                 <pic:pic xmlns:pic="http://schemas.openxmlformats.org/drawingml/2006/picture">
                   <pic:nvPicPr>
-                    <pic:cNvPr id="0" name="Picture 7"/>
+                    <pic:cNvPr id="0" name="Picture 5"/>
                     <pic:cNvPicPr>
                       <a:picLocks noChangeAspect="1" noChangeArrowheads="1"/>
                     </pic:cNvPicPr>
@@ -5929,7 +5605,7 @@
                   <pic:spPr bwMode="auto">
                     <a:xfrm>
                       <a:off x="0" y="0"/>
-                      <a:ext cx="5398770" cy="3037205"/>
+                      <a:ext cx="5400528" cy="2942941"/>
                     </a:xfrm>
                     <a:prstGeom prst="rect">
                       <a:avLst/>
@@ -5945,34 +5621,21 @@
           </wp:inline>
         </w:drawing>
       </w:r>
-      <w:r>
-        <w:t xml:space="preserve"> </w:t>
-      </w:r>
-      <w:bookmarkStart w:id="24" w:name="_Hlk527642522"/>
-      <w:r>
-        <w:t xml:space="preserve">Ilustración 8: Esquema la pantalla de </w:t>
-      </w:r>
-      <w:proofErr w:type="spellStart"/>
-      <w:r>
-        <w:t>Game</w:t>
-      </w:r>
-      <w:proofErr w:type="spellEnd"/>
-      <w:r>
-        <w:t xml:space="preserve"> </w:t>
-      </w:r>
-      <w:proofErr w:type="spellStart"/>
-      <w:r>
-        <w:t>Over</w:t>
-      </w:r>
-      <w:proofErr w:type="spellEnd"/>
-      <w:r>
-        <w:t>.</w:t>
-      </w:r>
-      <w:bookmarkEnd w:id="24"/>
-    </w:p>
-    <w:p>
-      <w:r>
-        <w:lastRenderedPageBreak/>
+    </w:p>
+    <w:p>
+      <w:pPr>
+        <w:pStyle w:val="Descripcin"/>
+        <w:jc w:val="center"/>
+      </w:pPr>
+      <w:r>
+        <w:t>Ilustración 6: Esquema d</w:t>
+      </w:r>
+      <w:r>
+        <w:t>e la pantalla del juego</w:t>
+      </w:r>
+    </w:p>
+    <w:p>
+      <w:r>
         <w:t>Descripción de los componentes:</w:t>
       </w:r>
     </w:p>
@@ -5981,23 +5644,20 @@
         <w:pStyle w:val="Prrafodelista"/>
         <w:numPr>
           <w:ilvl w:val="0"/>
-          <w:numId w:val="10"/>
+          <w:numId w:val="9"/>
         </w:numPr>
       </w:pPr>
       <w:r>
         <w:rPr>
           <w:b/>
         </w:rPr>
-        <w:t xml:space="preserve">Selector de niveles: </w:t>
-      </w:r>
-      <w:r>
-        <w:t xml:space="preserve">Botón que lleva al jugador al </w:t>
-      </w:r>
-      <w:r>
-        <w:rPr>
-          <w:i/>
-        </w:rPr>
-        <w:t>Selector de Niveles.</w:t>
+        <w:t xml:space="preserve">Esquema del juego: </w:t>
+      </w:r>
+      <w:r>
+        <w:t>Los niveles serán laberintos encajados en una cuadrícula sobre la que el jugador despliega las tropas</w:t>
+      </w:r>
+      <w:r>
+        <w:t>.</w:t>
       </w:r>
     </w:p>
     <w:p>
@@ -6005,23 +5665,80 @@
         <w:pStyle w:val="Prrafodelista"/>
         <w:numPr>
           <w:ilvl w:val="0"/>
-          <w:numId w:val="10"/>
+          <w:numId w:val="9"/>
         </w:numPr>
       </w:pPr>
       <w:r>
         <w:rPr>
           <w:b/>
         </w:rPr>
-        <w:t xml:space="preserve">Vuelve a intentarlo: </w:t>
-      </w:r>
-      <w:r>
-        <w:t>Botón que reinicia el nivel que se acaba de jugar.</w:t>
+        <w:t>Bloque de tropas:</w:t>
+      </w:r>
+      <w:r>
+        <w:t xml:space="preserve"> Los jugadores pueden seleccionar entre las tropas disponibles para desplegarlas en la pantalla del juego</w:t>
+      </w:r>
+      <w:r>
+        <w:t>.</w:t>
       </w:r>
     </w:p>
     <w:p>
       <w:pPr>
         <w:pStyle w:val="Prrafodelista"/>
-        <w:ind w:left="360"/>
+        <w:numPr>
+          <w:ilvl w:val="0"/>
+          <w:numId w:val="9"/>
+        </w:numPr>
+      </w:pPr>
+      <w:r>
+        <w:rPr>
+          <w:b/>
+        </w:rPr>
+        <w:t xml:space="preserve">Botón de acción: </w:t>
+      </w:r>
+      <w:r>
+        <w:t xml:space="preserve">Pone en marcha la partida una vez se hayan seleccionado las tropas en la pantalla. A partir de ahí se realizará la acción del juego. Al finalizar la simulación, el jugador accederá bien a la pantalla de </w:t>
+      </w:r>
+      <w:proofErr w:type="spellStart"/>
+      <w:r>
+        <w:rPr>
+          <w:i/>
+        </w:rPr>
+        <w:t>Game</w:t>
+      </w:r>
+      <w:proofErr w:type="spellEnd"/>
+      <w:r>
+        <w:rPr>
+          <w:i/>
+        </w:rPr>
+        <w:t xml:space="preserve"> </w:t>
+      </w:r>
+      <w:proofErr w:type="spellStart"/>
+      <w:r>
+        <w:rPr>
+          <w:i/>
+        </w:rPr>
+        <w:t>Over</w:t>
+      </w:r>
+      <w:proofErr w:type="spellEnd"/>
+      <w:r>
+        <w:rPr>
+          <w:i/>
+        </w:rPr>
+        <w:t xml:space="preserve">, </w:t>
+      </w:r>
+      <w:r>
+        <w:t xml:space="preserve">bien a la pantalla de </w:t>
+      </w:r>
+      <w:r>
+        <w:rPr>
+          <w:i/>
+        </w:rPr>
+        <w:t>Puntuación.</w:t>
+      </w:r>
+    </w:p>
+    <w:p>
+      <w:pPr>
+        <w:pStyle w:val="Prrafodelista"/>
       </w:pPr>
     </w:p>
     <w:p>
@@ -6033,30 +5750,27 @@
           <w:color w:val="000000" w:themeColor="text1"/>
         </w:rPr>
       </w:pPr>
-      <w:bookmarkStart w:id="25" w:name="_Toc527643025"/>
-      <w:r>
-        <w:rPr>
-          <w:b/>
-          <w:color w:val="000000" w:themeColor="text1"/>
-        </w:rPr>
-        <w:t>Menú de Opciones</w:t>
-      </w:r>
-      <w:bookmarkEnd w:id="25"/>
-    </w:p>
-    <w:p>
-      <w:pPr>
-        <w:pStyle w:val="Descripcin"/>
-        <w:jc w:val="center"/>
-      </w:pPr>
+      <w:bookmarkStart w:id="22" w:name="_Toc527643023"/>
+      <w:r>
+        <w:rPr>
+          <w:b/>
+          <w:color w:val="000000" w:themeColor="text1"/>
+        </w:rPr>
+        <w:lastRenderedPageBreak/>
+        <w:t>Puntuación</w:t>
+      </w:r>
+      <w:bookmarkEnd w:id="22"/>
+    </w:p>
+    <w:p>
       <w:r>
         <w:rPr>
           <w:noProof/>
         </w:rPr>
         <w:drawing>
-          <wp:inline distT="0" distB="0" distL="0" distR="0">
+          <wp:inline distT="0" distB="0" distL="0" distR="0" wp14:anchorId="60774BE7" wp14:editId="5BA7D720">
             <wp:extent cx="5398770" cy="3037205"/>
             <wp:effectExtent l="0" t="0" r="0" b="0"/>
-            <wp:docPr id="11" name="Imagen 11"/>
+            <wp:docPr id="7" name="Imagen 7"/>
             <wp:cNvGraphicFramePr>
               <a:graphicFrameLocks xmlns:a="http://schemas.openxmlformats.org/drawingml/2006/main" noChangeAspect="1"/>
             </wp:cNvGraphicFramePr>
@@ -6064,7 +5778,7 @@
               <a:graphicData uri="http://schemas.openxmlformats.org/drawingml/2006/picture">
                 <pic:pic xmlns:pic="http://schemas.openxmlformats.org/drawingml/2006/picture">
                   <pic:nvPicPr>
-                    <pic:cNvPr id="0" name="Picture 10"/>
+                    <pic:cNvPr id="0" name="Picture 6"/>
                     <pic:cNvPicPr>
                       <a:picLocks noChangeAspect="1" noChangeArrowheads="1"/>
                     </pic:cNvPicPr>
@@ -6101,11 +5815,20 @@
           </wp:inline>
         </w:drawing>
       </w:r>
-      <w:r>
-        <w:t xml:space="preserve"> </w:t>
-      </w:r>
-      <w:r>
-        <w:t>Ilustración 9: Esquema la puntuación del jugador.</w:t>
+    </w:p>
+    <w:p>
+      <w:pPr>
+        <w:pStyle w:val="Descripcin"/>
+        <w:jc w:val="center"/>
+      </w:pPr>
+      <w:r>
+        <w:t xml:space="preserve">Ilustración 7: Esquema </w:t>
+      </w:r>
+      <w:r>
+        <w:t>la puntuación del jugador</w:t>
+      </w:r>
+      <w:r>
+        <w:t>.</w:t>
       </w:r>
     </w:p>
     <w:p>
@@ -6125,16 +5848,10 @@
         <w:rPr>
           <w:b/>
         </w:rPr>
-        <w:t xml:space="preserve">Atrás: </w:t>
-      </w:r>
-      <w:r>
-        <w:t xml:space="preserve">Botón que lleva al jugador al </w:t>
-      </w:r>
-      <w:r>
-        <w:rPr>
-          <w:i/>
-        </w:rPr>
-        <w:t>Menú Principal.</w:t>
+        <w:t xml:space="preserve">Puntuación: </w:t>
+      </w:r>
+      <w:r>
+        <w:t>Muestra el valor de la puntuación y las estrellas que lleve asociada esa puntuación, según el daño y la distancia recorrida.</w:t>
       </w:r>
     </w:p>
     <w:p>
@@ -6149,10 +5866,25 @@
         <w:rPr>
           <w:b/>
         </w:rPr>
-        <w:t xml:space="preserve">Idioma: </w:t>
-      </w:r>
-      <w:r>
-        <w:t>Elegir entre español e inglés como idioma del juego.</w:t>
+        <w:t>Siguiente nivel:</w:t>
+      </w:r>
+      <w:r>
+        <w:t xml:space="preserve"> Botón que lleva al jugador al siguiente nivel</w:t>
+      </w:r>
+      <w:r>
+        <w:rPr>
+          <w:i/>
+        </w:rPr>
+        <w:t xml:space="preserve">, </w:t>
+      </w:r>
+      <w:r>
+        <w:t xml:space="preserve">en caso de que no hubiese, llevará al </w:t>
+      </w:r>
+      <w:r>
+        <w:rPr>
+          <w:i/>
+        </w:rPr>
+        <w:t>Selector de niveles.</w:t>
       </w:r>
     </w:p>
     <w:p>
@@ -6167,10 +5899,16 @@
         <w:rPr>
           <w:b/>
         </w:rPr>
-        <w:t>Música:</w:t>
-      </w:r>
-      <w:r>
-        <w:t xml:space="preserve"> Volumen de la música del juego.</w:t>
+        <w:t xml:space="preserve">Selector de niveles: </w:t>
+      </w:r>
+      <w:r>
+        <w:t xml:space="preserve">Botón que lleva al jugador al </w:t>
+      </w:r>
+      <w:r>
+        <w:rPr>
+          <w:i/>
+        </w:rPr>
+        <w:t>Selector de niveles.</w:t>
       </w:r>
     </w:p>
     <w:p>
@@ -6185,15 +5923,19 @@
         <w:rPr>
           <w:b/>
         </w:rPr>
-        <w:t>Sonido:</w:t>
-      </w:r>
-      <w:r>
-        <w:t xml:space="preserve"> Volumen de los sonidos del juego.</w:t>
+        <w:t xml:space="preserve">Vuelve a intentarlo: </w:t>
+      </w:r>
+      <w:r>
+        <w:t xml:space="preserve">Botón que </w:t>
+      </w:r>
+      <w:r>
+        <w:t>reinicia el nivel que se acaba de jugar.</w:t>
       </w:r>
     </w:p>
     <w:p>
       <w:pPr>
         <w:pStyle w:val="Prrafodelista"/>
+        <w:ind w:left="360"/>
       </w:pPr>
     </w:p>
     <w:p>
@@ -6205,16 +5947,33 @@
           <w:color w:val="000000" w:themeColor="text1"/>
         </w:rPr>
       </w:pPr>
-      <w:bookmarkStart w:id="26" w:name="_Toc527643026"/>
-      <w:r>
-        <w:rPr>
-          <w:b/>
-          <w:color w:val="000000" w:themeColor="text1"/>
-        </w:rPr>
-        <w:lastRenderedPageBreak/>
-        <w:t>Tabla de puntuaciones</w:t>
-      </w:r>
-      <w:bookmarkEnd w:id="26"/>
+      <w:bookmarkStart w:id="23" w:name="_Toc527643024"/>
+      <w:proofErr w:type="spellStart"/>
+      <w:r>
+        <w:rPr>
+          <w:b/>
+          <w:color w:val="000000" w:themeColor="text1"/>
+        </w:rPr>
+        <w:t>Game</w:t>
+      </w:r>
+      <w:proofErr w:type="spellEnd"/>
+      <w:r>
+        <w:rPr>
+          <w:b/>
+          <w:color w:val="000000" w:themeColor="text1"/>
+        </w:rPr>
+        <w:t xml:space="preserve"> </w:t>
+      </w:r>
+      <w:proofErr w:type="spellStart"/>
+      <w:r>
+        <w:rPr>
+          <w:b/>
+          <w:color w:val="000000" w:themeColor="text1"/>
+        </w:rPr>
+        <w:t>Over</w:t>
+      </w:r>
+      <w:bookmarkEnd w:id="23"/>
+      <w:proofErr w:type="spellEnd"/>
     </w:p>
     <w:p>
       <w:pPr>
@@ -6226,10 +5985,10 @@
           <w:noProof/>
         </w:rPr>
         <w:drawing>
-          <wp:inline distT="0" distB="0" distL="0" distR="0">
+          <wp:inline distT="0" distB="0" distL="0" distR="0" wp14:anchorId="50F4CA47" wp14:editId="5A00F5F6">
             <wp:extent cx="5398770" cy="3037205"/>
             <wp:effectExtent l="0" t="0" r="0" b="0"/>
-            <wp:docPr id="12" name="Imagen 12"/>
+            <wp:docPr id="8" name="Imagen 8"/>
             <wp:cNvGraphicFramePr>
               <a:graphicFrameLocks xmlns:a="http://schemas.openxmlformats.org/drawingml/2006/main" noChangeAspect="1"/>
             </wp:cNvGraphicFramePr>
@@ -6237,7 +5996,7 @@
               <a:graphicData uri="http://schemas.openxmlformats.org/drawingml/2006/picture">
                 <pic:pic xmlns:pic="http://schemas.openxmlformats.org/drawingml/2006/picture">
                   <pic:nvPicPr>
-                    <pic:cNvPr id="0" name="Picture 11"/>
+                    <pic:cNvPr id="0" name="Picture 7"/>
                     <pic:cNvPicPr>
                       <a:picLocks noChangeAspect="1" noChangeArrowheads="1"/>
                     </pic:cNvPicPr>
@@ -6277,12 +6036,31 @@
       <w:r>
         <w:t xml:space="preserve"> </w:t>
       </w:r>
-      <w:r>
-        <w:t>Ilustración 10: Esquema la puntuación del jugador.</w:t>
-      </w:r>
-    </w:p>
-    <w:p>
-      <w:r>
+      <w:bookmarkStart w:id="24" w:name="_Hlk527642522"/>
+      <w:r>
+        <w:t xml:space="preserve">Ilustración 8: Esquema la pantalla de </w:t>
+      </w:r>
+      <w:proofErr w:type="spellStart"/>
+      <w:r>
+        <w:t>Game</w:t>
+      </w:r>
+      <w:proofErr w:type="spellEnd"/>
+      <w:r>
+        <w:t xml:space="preserve"> </w:t>
+      </w:r>
+      <w:proofErr w:type="spellStart"/>
+      <w:r>
+        <w:t>Over</w:t>
+      </w:r>
+      <w:proofErr w:type="spellEnd"/>
+      <w:r>
+        <w:t>.</w:t>
+      </w:r>
+      <w:bookmarkEnd w:id="24"/>
+    </w:p>
+    <w:p>
+      <w:r>
+        <w:lastRenderedPageBreak/>
         <w:t>Descripción de los componentes:</w:t>
       </w:r>
     </w:p>
@@ -6298,7 +6076,7 @@
         <w:rPr>
           <w:b/>
         </w:rPr>
-        <w:t xml:space="preserve">Atrás: </w:t>
+        <w:t xml:space="preserve">Selector de niveles: </w:t>
       </w:r>
       <w:r>
         <w:t xml:space="preserve">Botón que lleva al jugador al </w:t>
@@ -6307,7 +6085,7 @@
         <w:rPr>
           <w:i/>
         </w:rPr>
-        <w:t>Menú Principal.</w:t>
+        <w:t>Selector de Niveles.</w:t>
       </w:r>
     </w:p>
     <w:p>
@@ -6317,6 +6095,316 @@
           <w:ilvl w:val="0"/>
           <w:numId w:val="10"/>
         </w:numPr>
+      </w:pPr>
+      <w:r>
+        <w:rPr>
+          <w:b/>
+        </w:rPr>
+        <w:t xml:space="preserve">Vuelve a intentarlo: </w:t>
+      </w:r>
+      <w:r>
+        <w:t>Botón que reinicia el nivel que se acaba de jugar.</w:t>
+      </w:r>
+    </w:p>
+    <w:p>
+      <w:pPr>
+        <w:pStyle w:val="Prrafodelista"/>
+        <w:ind w:left="360"/>
+      </w:pPr>
+    </w:p>
+    <w:p>
+      <w:pPr>
+        <w:pStyle w:val="Ttulo3"/>
+        <w:jc w:val="both"/>
+        <w:rPr>
+          <w:b/>
+          <w:color w:val="000000" w:themeColor="text1"/>
+        </w:rPr>
+      </w:pPr>
+      <w:bookmarkStart w:id="25" w:name="_Toc527643025"/>
+      <w:r>
+        <w:rPr>
+          <w:b/>
+          <w:color w:val="000000" w:themeColor="text1"/>
+        </w:rPr>
+        <w:t>Menú de Opciones</w:t>
+      </w:r>
+      <w:bookmarkEnd w:id="25"/>
+    </w:p>
+    <w:p>
+      <w:pPr>
+        <w:pStyle w:val="Descripcin"/>
+        <w:jc w:val="center"/>
+      </w:pPr>
+      <w:r>
+        <w:rPr>
+          <w:noProof/>
+        </w:rPr>
+        <w:drawing>
+          <wp:inline distT="0" distB="0" distL="0" distR="0" wp14:anchorId="71E8B4FB" wp14:editId="0774007E">
+            <wp:extent cx="5398770" cy="3037205"/>
+            <wp:effectExtent l="0" t="0" r="0" b="0"/>
+            <wp:docPr id="11" name="Imagen 11"/>
+            <wp:cNvGraphicFramePr>
+              <a:graphicFrameLocks xmlns:a="http://schemas.openxmlformats.org/drawingml/2006/main" noChangeAspect="1"/>
+            </wp:cNvGraphicFramePr>
+            <a:graphic xmlns:a="http://schemas.openxmlformats.org/drawingml/2006/main">
+              <a:graphicData uri="http://schemas.openxmlformats.org/drawingml/2006/picture">
+                <pic:pic xmlns:pic="http://schemas.openxmlformats.org/drawingml/2006/picture">
+                  <pic:nvPicPr>
+                    <pic:cNvPr id="0" name="Picture 10"/>
+                    <pic:cNvPicPr>
+                      <a:picLocks noChangeAspect="1" noChangeArrowheads="1"/>
+                    </pic:cNvPicPr>
+                  </pic:nvPicPr>
+                  <pic:blipFill>
+                    <a:blip r:embed="rId16" cstate="print">
+                      <a:extLst>
+                        <a:ext uri="{28A0092B-C50C-407E-A947-70E740481C1C}">
+                          <a14:useLocalDpi xmlns:a14="http://schemas.microsoft.com/office/drawing/2010/main" val="0"/>
+                        </a:ext>
+                      </a:extLst>
+                    </a:blip>
+                    <a:srcRect/>
+                    <a:stretch>
+                      <a:fillRect/>
+                    </a:stretch>
+                  </pic:blipFill>
+                  <pic:spPr bwMode="auto">
+                    <a:xfrm>
+                      <a:off x="0" y="0"/>
+                      <a:ext cx="5398770" cy="3037205"/>
+                    </a:xfrm>
+                    <a:prstGeom prst="rect">
+                      <a:avLst/>
+                    </a:prstGeom>
+                    <a:noFill/>
+                    <a:ln>
+                      <a:noFill/>
+                    </a:ln>
+                  </pic:spPr>
+                </pic:pic>
+              </a:graphicData>
+            </a:graphic>
+          </wp:inline>
+        </w:drawing>
+      </w:r>
+      <w:r>
+        <w:t xml:space="preserve"> </w:t>
+      </w:r>
+      <w:r>
+        <w:t>Ilustración 9: Esquema la puntuación del jugador.</w:t>
+      </w:r>
+    </w:p>
+    <w:p>
+      <w:r>
+        <w:t>Descripción de los componentes:</w:t>
+      </w:r>
+    </w:p>
+    <w:p>
+      <w:pPr>
+        <w:pStyle w:val="Prrafodelista"/>
+        <w:numPr>
+          <w:ilvl w:val="0"/>
+          <w:numId w:val="10"/>
+        </w:numPr>
+      </w:pPr>
+      <w:r>
+        <w:rPr>
+          <w:b/>
+        </w:rPr>
+        <w:t xml:space="preserve">Atrás: </w:t>
+      </w:r>
+      <w:r>
+        <w:t xml:space="preserve">Botón que lleva al jugador al </w:t>
+      </w:r>
+      <w:r>
+        <w:rPr>
+          <w:i/>
+        </w:rPr>
+        <w:t>Menú Principal.</w:t>
+      </w:r>
+    </w:p>
+    <w:p>
+      <w:pPr>
+        <w:pStyle w:val="Prrafodelista"/>
+        <w:numPr>
+          <w:ilvl w:val="0"/>
+          <w:numId w:val="10"/>
+        </w:numPr>
+      </w:pPr>
+      <w:r>
+        <w:rPr>
+          <w:b/>
+        </w:rPr>
+        <w:t xml:space="preserve">Idioma: </w:t>
+      </w:r>
+      <w:r>
+        <w:t>Elegir entre español e inglés como idioma del juego.</w:t>
+      </w:r>
+    </w:p>
+    <w:p>
+      <w:pPr>
+        <w:pStyle w:val="Prrafodelista"/>
+        <w:numPr>
+          <w:ilvl w:val="0"/>
+          <w:numId w:val="10"/>
+        </w:numPr>
+      </w:pPr>
+      <w:r>
+        <w:rPr>
+          <w:b/>
+        </w:rPr>
+        <w:t>Música:</w:t>
+      </w:r>
+      <w:r>
+        <w:t xml:space="preserve"> Volumen de la música del juego.</w:t>
+      </w:r>
+    </w:p>
+    <w:p>
+      <w:pPr>
+        <w:pStyle w:val="Prrafodelista"/>
+        <w:numPr>
+          <w:ilvl w:val="0"/>
+          <w:numId w:val="10"/>
+        </w:numPr>
+      </w:pPr>
+      <w:r>
+        <w:rPr>
+          <w:b/>
+        </w:rPr>
+        <w:t>Sonido:</w:t>
+      </w:r>
+      <w:r>
+        <w:t xml:space="preserve"> Volumen de los sonidos del juego.</w:t>
+      </w:r>
+    </w:p>
+    <w:p>
+      <w:pPr>
+        <w:pStyle w:val="Prrafodelista"/>
+      </w:pPr>
+    </w:p>
+    <w:p>
+      <w:pPr>
+        <w:pStyle w:val="Ttulo3"/>
+        <w:jc w:val="both"/>
+        <w:rPr>
+          <w:b/>
+          <w:color w:val="000000" w:themeColor="text1"/>
+        </w:rPr>
+      </w:pPr>
+      <w:bookmarkStart w:id="26" w:name="_Toc527643026"/>
+      <w:r>
+        <w:rPr>
+          <w:b/>
+          <w:color w:val="000000" w:themeColor="text1"/>
+        </w:rPr>
+        <w:lastRenderedPageBreak/>
+        <w:t>Tabla de puntuaciones</w:t>
+      </w:r>
+      <w:bookmarkEnd w:id="26"/>
+    </w:p>
+    <w:p>
+      <w:pPr>
+        <w:pStyle w:val="Descripcin"/>
+        <w:jc w:val="center"/>
+      </w:pPr>
+      <w:r>
+        <w:rPr>
+          <w:noProof/>
+        </w:rPr>
+        <w:drawing>
+          <wp:inline distT="0" distB="0" distL="0" distR="0" wp14:anchorId="08438644" wp14:editId="2182A3CA">
+            <wp:extent cx="5398770" cy="3037205"/>
+            <wp:effectExtent l="0" t="0" r="0" b="0"/>
+            <wp:docPr id="12" name="Imagen 12"/>
+            <wp:cNvGraphicFramePr>
+              <a:graphicFrameLocks xmlns:a="http://schemas.openxmlformats.org/drawingml/2006/main" noChangeAspect="1"/>
+            </wp:cNvGraphicFramePr>
+            <a:graphic xmlns:a="http://schemas.openxmlformats.org/drawingml/2006/main">
+              <a:graphicData uri="http://schemas.openxmlformats.org/drawingml/2006/picture">
+                <pic:pic xmlns:pic="http://schemas.openxmlformats.org/drawingml/2006/picture">
+                  <pic:nvPicPr>
+                    <pic:cNvPr id="0" name="Picture 11"/>
+                    <pic:cNvPicPr>
+                      <a:picLocks noChangeAspect="1" noChangeArrowheads="1"/>
+                    </pic:cNvPicPr>
+                  </pic:nvPicPr>
+                  <pic:blipFill>
+                    <a:blip r:embed="rId17" cstate="print">
+                      <a:extLst>
+                        <a:ext uri="{28A0092B-C50C-407E-A947-70E740481C1C}">
+                          <a14:useLocalDpi xmlns:a14="http://schemas.microsoft.com/office/drawing/2010/main" val="0"/>
+                        </a:ext>
+                      </a:extLst>
+                    </a:blip>
+                    <a:srcRect/>
+                    <a:stretch>
+                      <a:fillRect/>
+                    </a:stretch>
+                  </pic:blipFill>
+                  <pic:spPr bwMode="auto">
+                    <a:xfrm>
+                      <a:off x="0" y="0"/>
+                      <a:ext cx="5398770" cy="3037205"/>
+                    </a:xfrm>
+                    <a:prstGeom prst="rect">
+                      <a:avLst/>
+                    </a:prstGeom>
+                    <a:noFill/>
+                    <a:ln>
+                      <a:noFill/>
+                    </a:ln>
+                  </pic:spPr>
+                </pic:pic>
+              </a:graphicData>
+            </a:graphic>
+          </wp:inline>
+        </w:drawing>
+      </w:r>
+      <w:r>
+        <w:t xml:space="preserve"> </w:t>
+      </w:r>
+      <w:r>
+        <w:t>Ilustración 10: Esquema la puntuación del jugador.</w:t>
+      </w:r>
+    </w:p>
+    <w:p>
+      <w:r>
+        <w:t>Descripción de los componentes:</w:t>
+      </w:r>
+    </w:p>
+    <w:p>
+      <w:pPr>
+        <w:pStyle w:val="Prrafodelista"/>
+        <w:numPr>
+          <w:ilvl w:val="0"/>
+          <w:numId w:val="10"/>
+        </w:numPr>
+      </w:pPr>
+      <w:r>
+        <w:rPr>
+          <w:b/>
+        </w:rPr>
+        <w:t xml:space="preserve">Atrás: </w:t>
+      </w:r>
+      <w:r>
+        <w:t xml:space="preserve">Botón que lleva al jugador al </w:t>
+      </w:r>
+      <w:r>
+        <w:rPr>
+          <w:i/>
+        </w:rPr>
+        <w:t>Menú Principal.</w:t>
+      </w:r>
+    </w:p>
+    <w:p>
+      <w:pPr>
+        <w:pStyle w:val="Prrafodelista"/>
+        <w:numPr>
+          <w:ilvl w:val="0"/>
+          <w:numId w:val="10"/>
+        </w:numPr>
         <w:rPr>
           <w:b/>
           <w:color w:val="000000" w:themeColor="text1"/>
@@ -6453,11 +6541,6 @@
       </w:r>
     </w:p>
     <w:p>
-      <w:pPr>
-        <w:rPr>
-          <w:i/>
-        </w:rPr>
-      </w:pPr>
       <w:r>
         <w:tab/>
         <w:t xml:space="preserve">Como referencias visuales similares se pueden tomar: </w:t>
@@ -6538,17 +6621,6 @@
     </w:p>
     <w:p>
       <w:r>
-        <w:tab/>
-      </w:r>
-    </w:p>
-    <w:p>
-      <w:r>
-        <w:br w:type="page"/>
-      </w:r>
-    </w:p>
-    <w:p>
-      <w:r>
-        <w:lastRenderedPageBreak/>
         <w:t>Interfaz:</w:t>
       </w:r>
     </w:p>
@@ -6702,6 +6774,7 @@
         </w:numPr>
       </w:pPr>
       <w:r>
+        <w:lastRenderedPageBreak/>
         <w:t xml:space="preserve">Cada personaje debe tener asociado su sprite y su animación principal, estas imágenes tendrán un canal </w:t>
       </w:r>
       <w:proofErr w:type="spellStart"/>
@@ -6857,13 +6930,206 @@
       </w:r>
     </w:p>
     <w:sectPr>
+      <w:headerReference w:type="default" r:id="rId18"/>
+      <w:footerReference w:type="default" r:id="rId19"/>
       <w:pgSz w:w="11906" w:h="16838"/>
       <w:pgMar w:top="1417" w:right="1701" w:bottom="1417" w:left="1701" w:header="708" w:footer="708" w:gutter="0"/>
       <w:cols w:space="708"/>
+      <w:titlePg/>
       <w:docGrid w:linePitch="360"/>
     </w:sectPr>
   </w:body>
 </w:document>
+</file>
+
+<file path=word/endnotes.xml><?xml version="1.0" encoding="utf-8"?>
+<w:endnotes xmlns:wpc="http://schemas.microsoft.com/office/word/2010/wordprocessingCanvas" xmlns:cx="http://schemas.microsoft.com/office/drawing/2014/chartex" xmlns:cx1="http://schemas.microsoft.com/office/drawing/2015/9/8/chartex" xmlns:cx2="http://schemas.microsoft.com/office/drawing/2015/10/21/chartex" xmlns:cx3="http://schemas.microsoft.com/office/drawing/2016/5/9/chartex" xmlns:cx4="http://schemas.microsoft.com/office/drawing/2016/5/10/chartex" xmlns:cx5="http://schemas.microsoft.com/office/drawing/2016/5/11/chartex" xmlns:cx6="http://schemas.microsoft.com/office/drawing/2016/5/12/chartex" xmlns:cx7="http://schemas.microsoft.com/office/drawing/2016/5/13/chartex" xmlns:cx8="http://schemas.microsoft.com/office/drawing/2016/5/14/chartex" xmlns:mc="http://schemas.openxmlformats.org/markup-compatibility/2006" xmlns:aink="http://schemas.microsoft.com/office/drawing/2016/ink" xmlns:am3d="http://schemas.microsoft.com/office/drawing/2017/model3d" xmlns:o="urn:schemas-microsoft-com:office:office" xmlns:r="http://schemas.openxmlformats.org/officeDocument/2006/relationships" xmlns:m="http://schemas.openxmlformats.org/officeDocument/2006/math" xmlns:v="urn:schemas-microsoft-com:vml" xmlns:wp14="http://schemas.microsoft.com/office/word/2010/wordprocessingDrawing" xmlns:wp="http://schemas.openxmlformats.org/drawingml/2006/wordprocessingDrawing" xmlns:w10="urn:schemas-microsoft-com:office:word" xmlns:w="http://schemas.openxmlformats.org/wordprocessingml/2006/main" xmlns:w14="http://schemas.microsoft.com/office/word/2010/wordml" xmlns:w15="http://schemas.microsoft.com/office/word/2012/wordml" xmlns:w16cid="http://schemas.microsoft.com/office/word/2016/wordml/cid" xmlns:w16se="http://schemas.microsoft.com/office/word/2015/wordml/symex" xmlns:wpg="http://schemas.microsoft.com/office/word/2010/wordprocessingGroup" xmlns:wpi="http://schemas.microsoft.com/office/word/2010/wordprocessingInk" xmlns:wne="http://schemas.microsoft.com/office/word/2006/wordml" xmlns:wps="http://schemas.microsoft.com/office/word/2010/wordprocessingShape" mc:Ignorable="w14 w15 w16se w16cid wp14">
+  <w:endnote w:type="separator" w:id="-1">
+    <w:p>
+      <w:pPr>
+        <w:spacing w:after="0" w:line="240" w:lineRule="auto"/>
+      </w:pPr>
+      <w:r>
+        <w:separator/>
+      </w:r>
+    </w:p>
+  </w:endnote>
+  <w:endnote w:type="continuationSeparator" w:id="0">
+    <w:p>
+      <w:pPr>
+        <w:spacing w:after="0" w:line="240" w:lineRule="auto"/>
+      </w:pPr>
+      <w:r>
+        <w:continuationSeparator/>
+      </w:r>
+    </w:p>
+  </w:endnote>
+</w:endnotes>
+</file>
+
+<file path=word/footer1.xml><?xml version="1.0" encoding="utf-8"?>
+<w:ftr xmlns:wpc="http://schemas.microsoft.com/office/word/2010/wordprocessingCanvas" xmlns:cx="http://schemas.microsoft.com/office/drawing/2014/chartex" xmlns:cx1="http://schemas.microsoft.com/office/drawing/2015/9/8/chartex" xmlns:cx2="http://schemas.microsoft.com/office/drawing/2015/10/21/chartex" xmlns:cx3="http://schemas.microsoft.com/office/drawing/2016/5/9/chartex" xmlns:cx4="http://schemas.microsoft.com/office/drawing/2016/5/10/chartex" xmlns:cx5="http://schemas.microsoft.com/office/drawing/2016/5/11/chartex" xmlns:cx6="http://schemas.microsoft.com/office/drawing/2016/5/12/chartex" xmlns:cx7="http://schemas.microsoft.com/office/drawing/2016/5/13/chartex" xmlns:cx8="http://schemas.microsoft.com/office/drawing/2016/5/14/chartex" xmlns:mc="http://schemas.openxmlformats.org/markup-compatibility/2006" xmlns:aink="http://schemas.microsoft.com/office/drawing/2016/ink" xmlns:am3d="http://schemas.microsoft.com/office/drawing/2017/model3d" xmlns:o="urn:schemas-microsoft-com:office:office" xmlns:r="http://schemas.openxmlformats.org/officeDocument/2006/relationships" xmlns:m="http://schemas.openxmlformats.org/officeDocument/2006/math" xmlns:v="urn:schemas-microsoft-com:vml" xmlns:wp14="http://schemas.microsoft.com/office/word/2010/wordprocessingDrawing" xmlns:wp="http://schemas.openxmlformats.org/drawingml/2006/wordprocessingDrawing" xmlns:w10="urn:schemas-microsoft-com:office:word" xmlns:w="http://schemas.openxmlformats.org/wordprocessingml/2006/main" xmlns:w14="http://schemas.microsoft.com/office/word/2010/wordml" xmlns:w15="http://schemas.microsoft.com/office/word/2012/wordml" xmlns:w16cid="http://schemas.microsoft.com/office/word/2016/wordml/cid" xmlns:w16se="http://schemas.microsoft.com/office/word/2015/wordml/symex" xmlns:wpg="http://schemas.microsoft.com/office/word/2010/wordprocessingGroup" xmlns:wpi="http://schemas.microsoft.com/office/word/2010/wordprocessingInk" xmlns:wne="http://schemas.microsoft.com/office/word/2006/wordml" xmlns:wps="http://schemas.microsoft.com/office/word/2010/wordprocessingShape" mc:Ignorable="w14 w15 w16se w16cid wp14">
+  <w:p>
+    <w:pPr>
+      <w:pStyle w:val="Piedepgina"/>
+      <w:jc w:val="center"/>
+      <w:rPr>
+        <w:color w:val="000000" w:themeColor="text1"/>
+      </w:rPr>
+    </w:pPr>
+    <w:r>
+      <w:rPr>
+        <w:color w:val="000000" w:themeColor="text1"/>
+      </w:rPr>
+      <w:t xml:space="preserve">Página </w:t>
+    </w:r>
+    <w:r>
+      <w:rPr>
+        <w:color w:val="000000" w:themeColor="text1"/>
+      </w:rPr>
+      <w:fldChar w:fldCharType="begin"/>
+    </w:r>
+    <w:r>
+      <w:rPr>
+        <w:color w:val="000000" w:themeColor="text1"/>
+      </w:rPr>
+      <w:instrText>PAGE  \* Arabic  \* MERGEFORMAT</w:instrText>
+    </w:r>
+    <w:r>
+      <w:rPr>
+        <w:color w:val="000000" w:themeColor="text1"/>
+      </w:rPr>
+      <w:fldChar w:fldCharType="separate"/>
+    </w:r>
+    <w:r>
+      <w:rPr>
+        <w:color w:val="000000" w:themeColor="text1"/>
+      </w:rPr>
+      <w:t>2</w:t>
+    </w:r>
+    <w:r>
+      <w:rPr>
+        <w:color w:val="000000" w:themeColor="text1"/>
+      </w:rPr>
+      <w:fldChar w:fldCharType="end"/>
+    </w:r>
+    <w:r>
+      <w:rPr>
+        <w:color w:val="000000" w:themeColor="text1"/>
+      </w:rPr>
+      <w:t xml:space="preserve"> de </w:t>
+    </w:r>
+    <w:r>
+      <w:rPr>
+        <w:color w:val="000000" w:themeColor="text1"/>
+      </w:rPr>
+      <w:fldChar w:fldCharType="begin"/>
+    </w:r>
+    <w:r>
+      <w:rPr>
+        <w:color w:val="000000" w:themeColor="text1"/>
+      </w:rPr>
+      <w:instrText>NUMPAGES  \* Arabic  \* MERGEFORMAT</w:instrText>
+    </w:r>
+    <w:r>
+      <w:rPr>
+        <w:color w:val="000000" w:themeColor="text1"/>
+      </w:rPr>
+      <w:fldChar w:fldCharType="separate"/>
+    </w:r>
+    <w:r>
+      <w:rPr>
+        <w:color w:val="000000" w:themeColor="text1"/>
+      </w:rPr>
+      <w:t>2</w:t>
+    </w:r>
+    <w:r>
+      <w:rPr>
+        <w:color w:val="000000" w:themeColor="text1"/>
+      </w:rPr>
+      <w:fldChar w:fldCharType="end"/>
+    </w:r>
+  </w:p>
+  <w:p>
+    <w:pPr>
+      <w:pStyle w:val="Piedepgina"/>
+      <w:jc w:val="center"/>
+    </w:pPr>
+  </w:p>
+</w:ftr>
+</file>
+
+<file path=word/footnotes.xml><?xml version="1.0" encoding="utf-8"?>
+<w:footnotes xmlns:wpc="http://schemas.microsoft.com/office/word/2010/wordprocessingCanvas" xmlns:cx="http://schemas.microsoft.com/office/drawing/2014/chartex" xmlns:cx1="http://schemas.microsoft.com/office/drawing/2015/9/8/chartex" xmlns:cx2="http://schemas.microsoft.com/office/drawing/2015/10/21/chartex" xmlns:cx3="http://schemas.microsoft.com/office/drawing/2016/5/9/chartex" xmlns:cx4="http://schemas.microsoft.com/office/drawing/2016/5/10/chartex" xmlns:cx5="http://schemas.microsoft.com/office/drawing/2016/5/11/chartex" xmlns:cx6="http://schemas.microsoft.com/office/drawing/2016/5/12/chartex" xmlns:cx7="http://schemas.microsoft.com/office/drawing/2016/5/13/chartex" xmlns:cx8="http://schemas.microsoft.com/office/drawing/2016/5/14/chartex" xmlns:mc="http://schemas.openxmlformats.org/markup-compatibility/2006" xmlns:aink="http://schemas.microsoft.com/office/drawing/2016/ink" xmlns:am3d="http://schemas.microsoft.com/office/drawing/2017/model3d" xmlns:o="urn:schemas-microsoft-com:office:office" xmlns:r="http://schemas.openxmlformats.org/officeDocument/2006/relationships" xmlns:m="http://schemas.openxmlformats.org/officeDocument/2006/math" xmlns:v="urn:schemas-microsoft-com:vml" xmlns:wp14="http://schemas.microsoft.com/office/word/2010/wordprocessingDrawing" xmlns:wp="http://schemas.openxmlformats.org/drawingml/2006/wordprocessingDrawing" xmlns:w10="urn:schemas-microsoft-com:office:word" xmlns:w="http://schemas.openxmlformats.org/wordprocessingml/2006/main" xmlns:w14="http://schemas.microsoft.com/office/word/2010/wordml" xmlns:w15="http://schemas.microsoft.com/office/word/2012/wordml" xmlns:w16cid="http://schemas.microsoft.com/office/word/2016/wordml/cid" xmlns:w16se="http://schemas.microsoft.com/office/word/2015/wordml/symex" xmlns:wpg="http://schemas.microsoft.com/office/word/2010/wordprocessingGroup" xmlns:wpi="http://schemas.microsoft.com/office/word/2010/wordprocessingInk" xmlns:wne="http://schemas.microsoft.com/office/word/2006/wordml" xmlns:wps="http://schemas.microsoft.com/office/word/2010/wordprocessingShape" mc:Ignorable="w14 w15 w16se w16cid wp14">
+  <w:footnote w:type="separator" w:id="-1">
+    <w:p>
+      <w:pPr>
+        <w:spacing w:after="0" w:line="240" w:lineRule="auto"/>
+      </w:pPr>
+      <w:r>
+        <w:separator/>
+      </w:r>
+    </w:p>
+  </w:footnote>
+  <w:footnote w:type="continuationSeparator" w:id="0">
+    <w:p>
+      <w:pPr>
+        <w:spacing w:after="0" w:line="240" w:lineRule="auto"/>
+      </w:pPr>
+      <w:r>
+        <w:continuationSeparator/>
+      </w:r>
+    </w:p>
+  </w:footnote>
+</w:footnotes>
+</file>
+
+<file path=word/header1.xml><?xml version="1.0" encoding="utf-8"?>
+<w:hdr xmlns:wpc="http://schemas.microsoft.com/office/word/2010/wordprocessingCanvas" xmlns:cx="http://schemas.microsoft.com/office/drawing/2014/chartex" xmlns:cx1="http://schemas.microsoft.com/office/drawing/2015/9/8/chartex" xmlns:cx2="http://schemas.microsoft.com/office/drawing/2015/10/21/chartex" xmlns:cx3="http://schemas.microsoft.com/office/drawing/2016/5/9/chartex" xmlns:cx4="http://schemas.microsoft.com/office/drawing/2016/5/10/chartex" xmlns:cx5="http://schemas.microsoft.com/office/drawing/2016/5/11/chartex" xmlns:cx6="http://schemas.microsoft.com/office/drawing/2016/5/12/chartex" xmlns:cx7="http://schemas.microsoft.com/office/drawing/2016/5/13/chartex" xmlns:cx8="http://schemas.microsoft.com/office/drawing/2016/5/14/chartex" xmlns:mc="http://schemas.openxmlformats.org/markup-compatibility/2006" xmlns:aink="http://schemas.microsoft.com/office/drawing/2016/ink" xmlns:am3d="http://schemas.microsoft.com/office/drawing/2017/model3d" xmlns:o="urn:schemas-microsoft-com:office:office" xmlns:r="http://schemas.openxmlformats.org/officeDocument/2006/relationships" xmlns:m="http://schemas.openxmlformats.org/officeDocument/2006/math" xmlns:v="urn:schemas-microsoft-com:vml" xmlns:wp14="http://schemas.microsoft.com/office/word/2010/wordprocessingDrawing" xmlns:wp="http://schemas.openxmlformats.org/drawingml/2006/wordprocessingDrawing" xmlns:w10="urn:schemas-microsoft-com:office:word" xmlns:w="http://schemas.openxmlformats.org/wordprocessingml/2006/main" xmlns:w14="http://schemas.microsoft.com/office/word/2010/wordml" xmlns:w15="http://schemas.microsoft.com/office/word/2012/wordml" xmlns:w16cid="http://schemas.microsoft.com/office/word/2016/wordml/cid" xmlns:w16se="http://schemas.microsoft.com/office/word/2015/wordml/symex" xmlns:wpg="http://schemas.microsoft.com/office/word/2010/wordprocessingGroup" xmlns:wpi="http://schemas.microsoft.com/office/word/2010/wordprocessingInk" xmlns:wne="http://schemas.microsoft.com/office/word/2006/wordml" xmlns:wps="http://schemas.microsoft.com/office/word/2010/wordprocessingShape" mc:Ignorable="w14 w15 w16se w16cid wp14">
+  <w:p>
+    <w:pPr>
+      <w:pStyle w:val="Encabezado"/>
+    </w:pPr>
+    <w:proofErr w:type="spellStart"/>
+    <w:r>
+      <w:t>Sick</w:t>
+    </w:r>
+    <w:proofErr w:type="spellEnd"/>
+    <w:r>
+      <w:t xml:space="preserve"> </w:t>
+    </w:r>
+    <w:proofErr w:type="spellStart"/>
+    <w:r>
+      <w:t>My</w:t>
+    </w:r>
+    <w:proofErr w:type="spellEnd"/>
+    <w:r>
+      <w:t xml:space="preserve"> </w:t>
+    </w:r>
+    <w:proofErr w:type="spellStart"/>
+    <w:r>
+      <w:t>Duck</w:t>
+    </w:r>
+    <w:proofErr w:type="spellEnd"/>
+    <w:r>
+      <w:t xml:space="preserve"> Inc.</w:t>
+    </w:r>
+    <w:r>
+      <w:ptab w:relativeTo="margin" w:alignment="center" w:leader="none"/>
+    </w:r>
+    <w:r>
+      <w:t>GDD</w:t>
+    </w:r>
+    <w:r>
+      <w:ptab w:relativeTo="margin" w:alignment="right" w:leader="none"/>
+    </w:r>
+    <w:proofErr w:type="spellStart"/>
+    <w:r>
+      <w:t>GateCrasher</w:t>
+    </w:r>
+    <w:proofErr w:type="spellEnd"/>
+  </w:p>
+</w:hdr>
 </file>
 
 <file path=word/numbering.xml><?xml version="1.0" encoding="utf-8"?>
@@ -9037,6 +9303,50 @@
       <w:szCs w:val="18"/>
     </w:rPr>
   </w:style>
+  <w:style w:type="paragraph" w:styleId="Encabezado">
+    <w:name w:val="header"/>
+    <w:basedOn w:val="Normal"/>
+    <w:link w:val="EncabezadoCar"/>
+    <w:uiPriority w:val="99"/>
+    <w:unhideWhenUsed/>
+    <w:rsid w:val="00C41400"/>
+    <w:pPr>
+      <w:tabs>
+        <w:tab w:val="center" w:pos="4252"/>
+        <w:tab w:val="right" w:pos="8504"/>
+      </w:tabs>
+      <w:spacing w:after="0" w:line="240" w:lineRule="auto"/>
+    </w:pPr>
+  </w:style>
+  <w:style w:type="character" w:customStyle="1" w:styleId="EncabezadoCar">
+    <w:name w:val="Encabezado Car"/>
+    <w:basedOn w:val="Fuentedeprrafopredeter"/>
+    <w:link w:val="Encabezado"/>
+    <w:uiPriority w:val="99"/>
+    <w:rsid w:val="00C41400"/>
+  </w:style>
+  <w:style w:type="paragraph" w:styleId="Piedepgina">
+    <w:name w:val="footer"/>
+    <w:basedOn w:val="Normal"/>
+    <w:link w:val="PiedepginaCar"/>
+    <w:uiPriority w:val="99"/>
+    <w:unhideWhenUsed/>
+    <w:rsid w:val="00C41400"/>
+    <w:pPr>
+      <w:tabs>
+        <w:tab w:val="center" w:pos="4252"/>
+        <w:tab w:val="right" w:pos="8504"/>
+      </w:tabs>
+      <w:spacing w:after="0" w:line="240" w:lineRule="auto"/>
+    </w:pPr>
+  </w:style>
+  <w:style w:type="character" w:customStyle="1" w:styleId="PiedepginaCar">
+    <w:name w:val="Pie de página Car"/>
+    <w:basedOn w:val="Fuentedeprrafopredeter"/>
+    <w:link w:val="Piedepgina"/>
+    <w:uiPriority w:val="99"/>
+    <w:rsid w:val="00C41400"/>
+  </w:style>
 </w:styles>
 </file>
 
@@ -9340,7 +9650,7 @@
 </file>
 
 <file path=customXml/itemProps1.xml><?xml version="1.0" encoding="utf-8"?>
-<ds:datastoreItem xmlns:ds="http://schemas.openxmlformats.org/officeDocument/2006/customXml" ds:itemID="{1E3F3137-7CE0-4A34-9953-D37598DD3504}">
+<ds:datastoreItem xmlns:ds="http://schemas.openxmlformats.org/officeDocument/2006/customXml" ds:itemID="{D86A1F7F-3991-4FC7-B3EE-11291DEF03D5}">
   <ds:schemaRefs>
     <ds:schemaRef ds:uri="http://schemas.openxmlformats.org/officeDocument/2006/bibliography"/>
   </ds:schemaRefs>

</xml_diff>

<commit_message>
Tiles horizontal y vertical
</commit_message>
<xml_diff>
--- a/GateCrasher/GDD.docx
+++ b/GateCrasher/GDD.docx
@@ -1,6 +1,6 @@
 
 <file path=word/document.xml><?xml version="1.0" encoding="utf-8"?>
-<w:document xmlns:wpc="http://schemas.microsoft.com/office/word/2010/wordprocessingCanvas" xmlns:cx="http://schemas.microsoft.com/office/drawing/2014/chartex" xmlns:mc="http://schemas.openxmlformats.org/markup-compatibility/2006" xmlns:o="urn:schemas-microsoft-com:office:office" xmlns:r="http://schemas.openxmlformats.org/officeDocument/2006/relationships" xmlns:m="http://schemas.openxmlformats.org/officeDocument/2006/math" xmlns:v="urn:schemas-microsoft-com:vml" xmlns:wp14="http://schemas.microsoft.com/office/word/2010/wordprocessingDrawing" xmlns:wp="http://schemas.openxmlformats.org/drawingml/2006/wordprocessingDrawing" xmlns:w10="urn:schemas-microsoft-com:office:word" xmlns:w="http://schemas.openxmlformats.org/wordprocessingml/2006/main" xmlns:w14="http://schemas.microsoft.com/office/word/2010/wordml" xmlns:w15="http://schemas.microsoft.com/office/word/2012/wordml" xmlns:w16se="http://schemas.microsoft.com/office/word/2015/wordml/symex" xmlns:wpg="http://schemas.microsoft.com/office/word/2010/wordprocessingGroup" xmlns:wpi="http://schemas.microsoft.com/office/word/2010/wordprocessingInk" xmlns:wne="http://schemas.microsoft.com/office/word/2006/wordml" xmlns:wps="http://schemas.microsoft.com/office/word/2010/wordprocessingShape" mc:Ignorable="w14 w15 w16se wp14">
+<w:document xmlns:wpc="http://schemas.microsoft.com/office/word/2010/wordprocessingCanvas" xmlns:cx="http://schemas.microsoft.com/office/drawing/2014/chartex" xmlns:cx1="http://schemas.microsoft.com/office/drawing/2015/9/8/chartex" xmlns:cx2="http://schemas.microsoft.com/office/drawing/2015/10/21/chartex" xmlns:cx3="http://schemas.microsoft.com/office/drawing/2016/5/9/chartex" xmlns:cx4="http://schemas.microsoft.com/office/drawing/2016/5/10/chartex" xmlns:cx5="http://schemas.microsoft.com/office/drawing/2016/5/11/chartex" xmlns:cx6="http://schemas.microsoft.com/office/drawing/2016/5/12/chartex" xmlns:cx7="http://schemas.microsoft.com/office/drawing/2016/5/13/chartex" xmlns:cx8="http://schemas.microsoft.com/office/drawing/2016/5/14/chartex" xmlns:mc="http://schemas.openxmlformats.org/markup-compatibility/2006" xmlns:aink="http://schemas.microsoft.com/office/drawing/2016/ink" xmlns:am3d="http://schemas.microsoft.com/office/drawing/2017/model3d" xmlns:o="urn:schemas-microsoft-com:office:office" xmlns:r="http://schemas.openxmlformats.org/officeDocument/2006/relationships" xmlns:m="http://schemas.openxmlformats.org/officeDocument/2006/math" xmlns:v="urn:schemas-microsoft-com:vml" xmlns:wp14="http://schemas.microsoft.com/office/word/2010/wordprocessingDrawing" xmlns:wp="http://schemas.openxmlformats.org/drawingml/2006/wordprocessingDrawing" xmlns:w10="urn:schemas-microsoft-com:office:word" xmlns:w="http://schemas.openxmlformats.org/wordprocessingml/2006/main" xmlns:w14="http://schemas.microsoft.com/office/word/2010/wordml" xmlns:w15="http://schemas.microsoft.com/office/word/2012/wordml" xmlns:w16cid="http://schemas.microsoft.com/office/word/2016/wordml/cid" xmlns:w16se="http://schemas.microsoft.com/office/word/2015/wordml/symex" xmlns:wpg="http://schemas.microsoft.com/office/word/2010/wordprocessingGroup" xmlns:wpi="http://schemas.microsoft.com/office/word/2010/wordprocessingInk" xmlns:wne="http://schemas.microsoft.com/office/word/2006/wordml" xmlns:wps="http://schemas.microsoft.com/office/word/2010/wordprocessingShape" mc:Ignorable="w14 w15 w16se w16cid wp14">
   <w:body>
     <w:p>
       <w:pPr>
@@ -282,18 +282,8 @@
           <w:sz w:val="28"/>
           <w:szCs w:val="28"/>
         </w:rPr>
-        <w:t>Sergio Sánchez-</w:t>
-      </w:r>
-      <w:proofErr w:type="spellStart"/>
-      <w:r>
-        <w:rPr>
-          <w:color w:val="AEAAAA" w:themeColor="background2" w:themeShade="BF"/>
-          <w:sz w:val="28"/>
-          <w:szCs w:val="28"/>
-        </w:rPr>
-        <w:t>Urán</w:t>
-      </w:r>
-      <w:proofErr w:type="spellEnd"/>
+        <w:t>Sergio Sánchez-Urán</w:t>
+      </w:r>
     </w:p>
     <w:p>
       <w:pPr>
@@ -2638,13 +2628,11 @@
         <w:pStyle w:val="Ttulo2"/>
       </w:pPr>
       <w:bookmarkStart w:id="5" w:name="_Toc531687323"/>
-      <w:proofErr w:type="spellStart"/>
       <w:r>
         <w:lastRenderedPageBreak/>
         <w:t>Jugabilidad</w:t>
       </w:r>
       <w:bookmarkEnd w:id="5"/>
-      <w:proofErr w:type="spellEnd"/>
     </w:p>
     <w:p>
       <w:pPr>
@@ -3014,21 +3002,7 @@
         <w:rPr>
           <w:color w:val="000000" w:themeColor="text1"/>
         </w:rPr>
-        <w:t xml:space="preserve"> además, hacerlo </w:t>
-      </w:r>
-      <w:proofErr w:type="spellStart"/>
-      <w:r>
-        <w:rPr>
-          <w:color w:val="000000" w:themeColor="text1"/>
-        </w:rPr>
-        <w:t>jugable</w:t>
-      </w:r>
-      <w:proofErr w:type="spellEnd"/>
-      <w:r>
-        <w:rPr>
-          <w:color w:val="000000" w:themeColor="text1"/>
-        </w:rPr>
-        <w:t xml:space="preserve"> para varios tipos de plataformas,</w:t>
+        <w:t xml:space="preserve"> además, hacerlo jugable para varios tipos de plataformas,</w:t>
       </w:r>
       <w:r>
         <w:rPr>
@@ -3078,12 +3052,10 @@
         <w:pStyle w:val="Ttulo2"/>
       </w:pPr>
       <w:bookmarkStart w:id="9" w:name="_Toc531687327"/>
-      <w:proofErr w:type="spellStart"/>
       <w:r>
         <w:t>Jugabilidad</w:t>
       </w:r>
       <w:bookmarkEnd w:id="9"/>
-      <w:proofErr w:type="spellEnd"/>
     </w:p>
     <w:p>
       <w:pPr>
@@ -3838,15 +3810,7 @@
         <w:t>Jugar</w:t>
       </w:r>
       <w:r>
-        <w:t xml:space="preserve"> y la partida empezará. Durante este tiempo el jugador no tendrá interacción, simplemente observará </w:t>
-      </w:r>
-      <w:proofErr w:type="spellStart"/>
-      <w:r>
-        <w:t>como</w:t>
-      </w:r>
-      <w:proofErr w:type="spellEnd"/>
-      <w:r>
-        <w:t xml:space="preserve"> se desarrolla la partida (no durará nunca más de 10 o 20 segundos) con los elementos que ha desplegado en el tablero.</w:t>
+        <w:t xml:space="preserve"> y la partida empezará. Durante este tiempo el jugador no tendrá interacción, simplemente observará como se desarrolla la partida (no durará nunca más de 10 o 20 segundos) con los elementos que ha desplegado en el tablero.</w:t>
       </w:r>
     </w:p>
     <w:p>
@@ -4367,7 +4331,7 @@
       </w:pPr>
       <w:r>
         <w:pict w14:anchorId="25618E61">
-          <v:shape id="_x0000_i1025" type="#_x0000_t75" style="width:488.4pt;height:121.8pt">
+          <v:shape id="_x0000_i1025" type="#_x0000_t75" style="width:488.45pt;height:121.8pt">
             <v:imagedata r:id="rId11" o:title="enemy01_attack"/>
           </v:shape>
         </w:pict>
@@ -4396,7 +4360,7 @@
       <w:bookmarkStart w:id="14" w:name="_Toc531687332"/>
       <w:r>
         <w:pict w14:anchorId="1792C510">
-          <v:shape id="_x0000_i1048" type="#_x0000_t75" style="width:112.2pt;height:112.2pt">
+          <v:shape id="_x0000_i1026" type="#_x0000_t75" style="width:112.2pt;height:112.2pt">
             <v:imagedata r:id="rId12" o:title="enemy01_red"/>
           </v:shape>
         </w:pict>
@@ -4407,8 +4371,6 @@
         <w:pStyle w:val="Descripcin"/>
         <w:jc w:val="center"/>
       </w:pPr>
-      <w:bookmarkStart w:id="15" w:name="_GoBack"/>
-      <w:bookmarkEnd w:id="15"/>
       <w:r>
         <w:t>Antidisturbios: Hit</w:t>
       </w:r>
@@ -4508,7 +4470,7 @@
           </mc:Choice>
           <mc:Fallback>
             <w:pict>
-              <v:shape w14:anchorId="6316312E" id="Cuadro de texto 13" o:spid="_x0000_s1027" type="#_x0000_t202" style="position:absolute;left:0;text-align:left;margin-left:166.5pt;margin-top:186.3pt;width:60pt;height:12.6pt;z-index:251662336;visibility:visible;mso-wrap-style:square;mso-width-percent:0;mso-height-percent:0;mso-wrap-distance-left:9pt;mso-wrap-distance-top:0;mso-wrap-distance-right:9pt;mso-wrap-distance-bottom:0;mso-position-horizontal:absolute;mso-position-horizontal-relative:text;mso-position-vertical:absolute;mso-position-vertical-relative:text;mso-width-percent:0;mso-height-percent:0;mso-width-relative:margin;mso-height-relative:margin;v-text-anchor:top" o:gfxdata="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" stroked="f">
+              <v:shape w14:anchorId="6316312E" id="Cuadro de texto 13" o:spid="_x0000_s1028" type="#_x0000_t202" style="position:absolute;left:0;text-align:left;margin-left:166.5pt;margin-top:186.3pt;width:60pt;height:12.6pt;z-index:251662336;visibility:visible;mso-wrap-style:square;mso-width-percent:0;mso-height-percent:0;mso-wrap-distance-left:9pt;mso-wrap-distance-top:0;mso-wrap-distance-right:9pt;mso-wrap-distance-bottom:0;mso-position-horizontal:absolute;mso-position-horizontal-relative:text;mso-position-vertical:absolute;mso-position-vertical-relative:text;mso-width-percent:0;mso-height-percent:0;mso-width-relative:margin;mso-height-relative:margin;v-text-anchor:top" o:gfxdata="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" stroked="f">
                 <v:textbox inset="0,0,0,0">
                   <w:txbxContent>
                     <w:p>
@@ -4828,7 +4790,7 @@
           <w:u w:val="single"/>
         </w:rPr>
         <w:pict w14:anchorId="16C4233F">
-          <v:shape id="_x0000_i1043" type="#_x0000_t75" style="width:109.2pt;height:109.2pt">
+          <v:shape id="_x0000_i1027" type="#_x0000_t75" style="width:109.2pt;height:109.2pt">
             <v:imagedata r:id="rId16" o:title="angel_red"/>
           </v:shape>
         </w:pict>
@@ -4948,11 +4910,7 @@
           </mc:Choice>
           <mc:Fallback>
             <w:pict>
-              <v:shapetype w14:anchorId="4814C528" id="_x0000_t202" coordsize="21600,21600" o:spt="202" path="m,l,21600r21600,l21600,xe">
-                <v:stroke joinstyle="miter"/>
-                <v:path gradientshapeok="t" o:connecttype="rect"/>
-              </v:shapetype>
-              <v:shape id="Cuadro de texto 31" o:spid="_x0000_s1029" type="#_x0000_t202" style="position:absolute;left:0;text-align:left;margin-left:153.75pt;margin-top:188.8pt;width:115.8pt;height:13.2pt;z-index:251685888;visibility:visible;mso-wrap-style:square;mso-width-percent:0;mso-height-percent:0;mso-wrap-distance-left:9pt;mso-wrap-distance-top:0;mso-wrap-distance-right:9pt;mso-wrap-distance-bottom:0;mso-position-horizontal:absolute;mso-position-horizontal-relative:text;mso-position-vertical:absolute;mso-position-vertical-relative:text;mso-width-percent:0;mso-height-percent:0;mso-width-relative:margin;mso-height-relative:margin;v-text-anchor:top" o:gfxdata="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" stroked="f">
+              <v:shape w14:anchorId="4814C528" id="Cuadro de texto 31" o:spid="_x0000_s1030" type="#_x0000_t202" style="position:absolute;left:0;text-align:left;margin-left:153.75pt;margin-top:188.8pt;width:115.8pt;height:13.2pt;z-index:251685888;visibility:visible;mso-wrap-style:square;mso-width-percent:0;mso-height-percent:0;mso-wrap-distance-left:9pt;mso-wrap-distance-top:0;mso-wrap-distance-right:9pt;mso-wrap-distance-bottom:0;mso-position-horizontal:absolute;mso-position-horizontal-relative:text;mso-position-vertical:absolute;mso-position-vertical-relative:text;mso-width-percent:0;mso-height-percent:0;mso-width-relative:margin;mso-height-relative:margin;v-text-anchor:top" o:gfxdata="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" stroked="f">
                 <v:textbox inset="0,0,0,0">
                   <w:txbxContent>
                     <w:p>
@@ -5124,7 +5082,7 @@
           </mc:Choice>
           <mc:Fallback>
             <w:pict>
-              <v:shape w14:anchorId="110D302E" id="Cuadro de texto 33" o:spid="_x0000_s1030" type="#_x0000_t202" style="position:absolute;left:0;text-align:left;margin-left:-42.45pt;margin-top:111.35pt;width:534pt;height:.05pt;z-index:251692032;visibility:visible;mso-wrap-style:square;mso-wrap-distance-left:9pt;mso-wrap-distance-top:0;mso-wrap-distance-right:9pt;mso-wrap-distance-bottom:0;mso-position-horizontal:absolute;mso-position-horizontal-relative:text;mso-position-vertical:absolute;mso-position-vertical-relative:text;v-text-anchor:top" o:gfxdata="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" stroked="f">
+              <v:shape w14:anchorId="110D302E" id="Cuadro de texto 33" o:spid="_x0000_s1031" type="#_x0000_t202" style="position:absolute;left:0;text-align:left;margin-left:-42.45pt;margin-top:111.35pt;width:534pt;height:.05pt;z-index:251692032;visibility:visible;mso-wrap-style:square;mso-wrap-distance-left:9pt;mso-wrap-distance-top:0;mso-wrap-distance-right:9pt;mso-wrap-distance-bottom:0;mso-position-horizontal:absolute;mso-position-horizontal-relative:text;mso-position-vertical:absolute;mso-position-vertical-relative:text;v-text-anchor:top" o:gfxdata="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" stroked="f">
                 <v:textbox style="mso-fit-shape-to-text:t" inset="0,0,0,0">
                   <w:txbxContent>
                     <w:p>
@@ -5504,7 +5462,7 @@
           </mc:Choice>
           <mc:Fallback>
             <w:pict>
-              <v:shape w14:anchorId="0894B501" id="Cuadro de texto 37" o:spid="_x0000_s1032" type="#_x0000_t202" style="position:absolute;margin-left:146.55pt;margin-top:157.3pt;width:131.4pt;height:16.2pt;z-index:251700224;visibility:visible;mso-wrap-style:square;mso-height-percent:0;mso-wrap-distance-left:9pt;mso-wrap-distance-top:0;mso-wrap-distance-right:9pt;mso-wrap-distance-bottom:0;mso-position-horizontal:absolute;mso-position-horizontal-relative:text;mso-position-vertical:absolute;mso-position-vertical-relative:text;mso-height-percent:0;mso-height-relative:margin;v-text-anchor:top" o:gfxdata="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" stroked="f">
+              <v:shape w14:anchorId="0894B501" id="Cuadro de texto 37" o:spid="_x0000_s1033" type="#_x0000_t202" style="position:absolute;margin-left:146.55pt;margin-top:157.3pt;width:131.4pt;height:16.2pt;z-index:251700224;visibility:visible;mso-wrap-style:square;mso-height-percent:0;mso-wrap-distance-left:9pt;mso-wrap-distance-top:0;mso-wrap-distance-right:9pt;mso-wrap-distance-bottom:0;mso-position-horizontal:absolute;mso-position-horizontal-relative:text;mso-position-vertical:absolute;mso-position-vertical-relative:text;mso-height-percent:0;mso-height-relative:margin;v-text-anchor:top" o:gfxdata="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" stroked="f">
                 <v:textbox inset="0,0,0,0">
                   <w:txbxContent>
                     <w:p>
@@ -5883,7 +5841,7 @@
           </mc:Choice>
           <mc:Fallback>
             <w:pict>
-              <v:shape w14:anchorId="1E466472" id="Cuadro de texto 14" o:spid="_x0000_s1028" type="#_x0000_t202" style="position:absolute;left:0;text-align:left;margin-left:156.75pt;margin-top:161.35pt;width:111.6pt;height:11.4pt;z-index:251664384;visibility:visible;mso-wrap-style:square;mso-height-percent:0;mso-wrap-distance-left:9pt;mso-wrap-distance-top:0;mso-wrap-distance-right:9pt;mso-wrap-distance-bottom:0;mso-position-horizontal:absolute;mso-position-horizontal-relative:text;mso-position-vertical:absolute;mso-position-vertical-relative:text;mso-height-percent:0;mso-height-relative:margin;v-text-anchor:top" o:gfxdata="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" stroked="f">
+              <v:shape w14:anchorId="1E466472" id="Cuadro de texto 14" o:spid="_x0000_s1035" type="#_x0000_t202" style="position:absolute;left:0;text-align:left;margin-left:156.75pt;margin-top:161.35pt;width:111.6pt;height:11.4pt;z-index:251664384;visibility:visible;mso-wrap-style:square;mso-height-percent:0;mso-wrap-distance-left:9pt;mso-wrap-distance-top:0;mso-wrap-distance-right:9pt;mso-wrap-distance-bottom:0;mso-position-horizontal:absolute;mso-position-horizontal-relative:text;mso-position-vertical:absolute;mso-position-vertical-relative:text;mso-height-percent:0;mso-height-relative:margin;v-text-anchor:top" o:gfxdata="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" stroked="f">
                 <v:textbox inset="0,0,0,0">
                   <w:txbxContent>
                     <w:p>
@@ -6169,7 +6127,7 @@
         </w:rPr>
         <w:lastRenderedPageBreak/>
         <w:pict w14:anchorId="5B8B6313">
-          <v:shape id="_x0000_i1035" type="#_x0000_t75" style="width:117pt;height:117pt">
+          <v:shape id="_x0000_i1028" type="#_x0000_t75" style="width:117pt;height:117pt">
             <v:imagedata r:id="rId28" o:title="turret_red"/>
           </v:shape>
         </w:pict>
@@ -6272,7 +6230,7 @@
           </mc:Choice>
           <mc:Fallback>
             <w:pict>
-              <v:shape w14:anchorId="3E7AB271" id="Cuadro de texto 15" o:spid="_x0000_s1029" type="#_x0000_t202" style="position:absolute;left:0;text-align:left;margin-left:164.55pt;margin-top:128.85pt;width:96pt;height:14.4pt;z-index:251666432;visibility:visible;mso-wrap-style:square;mso-height-percent:0;mso-wrap-distance-left:9pt;mso-wrap-distance-top:0;mso-wrap-distance-right:9pt;mso-wrap-distance-bottom:0;mso-position-horizontal:absolute;mso-position-horizontal-relative:text;mso-position-vertical:absolute;mso-position-vertical-relative:text;mso-height-percent:0;mso-height-relative:margin;v-text-anchor:top" o:gfxdata="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" stroked="f">
+              <v:shape w14:anchorId="3E7AB271" id="Cuadro de texto 15" o:spid="_x0000_s1036" type="#_x0000_t202" style="position:absolute;left:0;text-align:left;margin-left:164.55pt;margin-top:128.85pt;width:96pt;height:14.4pt;z-index:251666432;visibility:visible;mso-wrap-style:square;mso-height-percent:0;mso-wrap-distance-left:9pt;mso-wrap-distance-top:0;mso-wrap-distance-right:9pt;mso-wrap-distance-bottom:0;mso-position-horizontal:absolute;mso-position-horizontal-relative:text;mso-position-vertical:absolute;mso-position-vertical-relative:text;mso-height-percent:0;mso-height-relative:margin;v-text-anchor:top" o:gfxdata="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" stroked="f">
                 <v:textbox inset="0,0,0,0">
                   <w:txbxContent>
                     <w:p>
@@ -6454,7 +6412,7 @@
           </mc:Choice>
           <mc:Fallback>
             <w:pict>
-              <v:shape w14:anchorId="52EEE0CF" id="Cuadro de texto 16" o:spid="_x0000_s1033" type="#_x0000_t202" style="position:absolute;left:0;text-align:left;margin-left:0;margin-top:106.7pt;width:101.4pt;height:.05pt;z-index:251668480;visibility:visible;mso-wrap-style:square;mso-wrap-distance-left:9pt;mso-wrap-distance-top:0;mso-wrap-distance-right:9pt;mso-wrap-distance-bottom:0;mso-position-horizontal:center;mso-position-horizontal-relative:margin;mso-position-vertical:absolute;mso-position-vertical-relative:text;v-text-anchor:top" o:gfxdata="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" stroked="f">
+              <v:shape w14:anchorId="52EEE0CF" id="Cuadro de texto 16" o:spid="_x0000_s1037" type="#_x0000_t202" style="position:absolute;left:0;text-align:left;margin-left:0;margin-top:106.7pt;width:101.4pt;height:.05pt;z-index:251668480;visibility:visible;mso-wrap-style:square;mso-wrap-distance-left:9pt;mso-wrap-distance-top:0;mso-wrap-distance-right:9pt;mso-wrap-distance-bottom:0;mso-position-horizontal:center;mso-position-horizontal-relative:margin;mso-position-vertical:absolute;mso-position-vertical-relative:text;v-text-anchor:top" o:gfxdata="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" stroked="f">
                 <v:textbox style="mso-fit-shape-to-text:t" inset="0,0,0,0">
                   <w:txbxContent>
                     <w:p>
@@ -6718,7 +6676,7 @@
           </mc:Choice>
           <mc:Fallback>
             <w:pict>
-              <v:shape w14:anchorId="178762FA" id="Cuadro de texto 17" o:spid="_x0000_s1031" type="#_x0000_t202" style="position:absolute;left:0;text-align:left;margin-left:162.15pt;margin-top:127.45pt;width:100.2pt;height:.05pt;z-index:251670528;visibility:visible;mso-wrap-style:square;mso-wrap-distance-left:9pt;mso-wrap-distance-top:0;mso-wrap-distance-right:9pt;mso-wrap-distance-bottom:0;mso-position-horizontal:absolute;mso-position-horizontal-relative:text;mso-position-vertical:absolute;mso-position-vertical-relative:text;v-text-anchor:top" o:gfxdata="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" stroked="f">
+              <v:shape w14:anchorId="178762FA" id="Cuadro de texto 17" o:spid="_x0000_s1038" type="#_x0000_t202" style="position:absolute;left:0;text-align:left;margin-left:162.15pt;margin-top:127.45pt;width:100.2pt;height:.05pt;z-index:251670528;visibility:visible;mso-wrap-style:square;mso-wrap-distance-left:9pt;mso-wrap-distance-top:0;mso-wrap-distance-right:9pt;mso-wrap-distance-bottom:0;mso-position-horizontal:absolute;mso-position-horizontal-relative:text;mso-position-vertical:absolute;mso-position-vertical-relative:text;v-text-anchor:top" o:gfxdata="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" stroked="f">
                 <v:textbox style="mso-fit-shape-to-text:t" inset="0,0,0,0">
                   <w:txbxContent>
                     <w:p>
@@ -6730,8 +6688,21 @@
                         </w:rPr>
                       </w:pPr>
                       <w:r>
-                        <w:t>Cepo Divino: Attack end</w:t>
+                        <w:t xml:space="preserve">Cepo Divino: </w:t>
                       </w:r>
+                      <w:proofErr w:type="spellStart"/>
+                      <w:r>
+                        <w:t>Attack</w:t>
+                      </w:r>
+                      <w:proofErr w:type="spellEnd"/>
+                      <w:r>
+                        <w:t xml:space="preserve"> </w:t>
+                      </w:r>
+                      <w:proofErr w:type="spellStart"/>
+                      <w:r>
+                        <w:t>end</w:t>
+                      </w:r>
+                      <w:proofErr w:type="spellEnd"/>
                     </w:p>
                   </w:txbxContent>
                 </v:textbox>
@@ -6827,7 +6798,7 @@
       <w:pPr>
         <w:pStyle w:val="Ttulo2"/>
       </w:pPr>
-      <w:bookmarkStart w:id="16" w:name="_Toc531687334"/>
+      <w:bookmarkStart w:id="15" w:name="_Toc531687334"/>
       <w:r>
         <w:lastRenderedPageBreak/>
         <w:t xml:space="preserve">Objetos </w:t>
@@ -6924,7 +6895,7 @@
           </mc:Choice>
           <mc:Fallback>
             <w:pict>
-              <v:shape w14:anchorId="4D0BFEB4" id="Cuadro de texto 30" o:spid="_x0000_s1035" type="#_x0000_t202" style="position:absolute;margin-left:184.35pt;margin-top:172.05pt;width:239.4pt;height:15.6pt;z-index:251682816;visibility:visible;mso-wrap-style:square;mso-height-percent:0;mso-wrap-distance-left:9pt;mso-wrap-distance-top:0;mso-wrap-distance-right:9pt;mso-wrap-distance-bottom:0;mso-position-horizontal:absolute;mso-position-horizontal-relative:text;mso-position-vertical:absolute;mso-position-vertical-relative:text;mso-height-percent:0;mso-height-relative:margin;v-text-anchor:top" o:gfxdata="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" stroked="f">
+              <v:shape w14:anchorId="4D0BFEB4" id="Cuadro de texto 30" o:spid="_x0000_s1039" type="#_x0000_t202" style="position:absolute;margin-left:184.35pt;margin-top:172.05pt;width:239.4pt;height:15.6pt;z-index:251682816;visibility:visible;mso-wrap-style:square;mso-height-percent:0;mso-wrap-distance-left:9pt;mso-wrap-distance-top:0;mso-wrap-distance-right:9pt;mso-wrap-distance-bottom:0;mso-position-horizontal:absolute;mso-position-horizontal-relative:text;mso-position-vertical:absolute;mso-position-vertical-relative:text;mso-height-percent:0;mso-height-relative:margin;v-text-anchor:top" o:gfxdata="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" stroked="f">
                 <v:textbox inset="0,0,0,0">
                   <w:txbxContent>
                     <w:p>
@@ -7038,7 +7009,7 @@
           </mc:Choice>
           <mc:Fallback>
             <w:pict>
-              <v:shape w14:anchorId="5DCAD062" id="Cuadro de texto 29" o:spid="_x0000_s1036" type="#_x0000_t202" style="position:absolute;margin-left:.15pt;margin-top:171.9pt;width:124.8pt;height:.05pt;z-index:251678720;visibility:visible;mso-wrap-style:square;mso-wrap-distance-left:9pt;mso-wrap-distance-top:0;mso-wrap-distance-right:9pt;mso-wrap-distance-bottom:0;mso-position-horizontal:absolute;mso-position-horizontal-relative:text;mso-position-vertical:absolute;mso-position-vertical-relative:text;v-text-anchor:top" o:gfxdata="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" stroked="f">
+              <v:shape w14:anchorId="5DCAD062" id="Cuadro de texto 29" o:spid="_x0000_s1040" type="#_x0000_t202" style="position:absolute;margin-left:.15pt;margin-top:171.9pt;width:124.8pt;height:.05pt;z-index:251678720;visibility:visible;mso-wrap-style:square;mso-wrap-distance-left:9pt;mso-wrap-distance-top:0;mso-wrap-distance-right:9pt;mso-wrap-distance-bottom:0;mso-position-horizontal:absolute;mso-position-horizontal-relative:text;mso-position-vertical:absolute;mso-position-vertical-relative:text;v-text-anchor:top" o:gfxdata="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" stroked="f">
                 <v:textbox style="mso-fit-shape-to-text:t" inset="0,0,0,0">
                   <w:txbxContent>
                     <w:p>
@@ -7048,8 +7019,6 @@
                           <w:noProof/>
                         </w:rPr>
                       </w:pPr>
-                      <w:bookmarkStart w:id="17" w:name="_GoBack"/>
-                      <w:bookmarkEnd w:id="17"/>
                       <w:r>
                         <w:t>Bala</w:t>
                       </w:r>
@@ -7101,13 +7070,8 @@
     <w:p/>
     <w:p/>
     <w:p>
-      <w:r>
-        <w:pict w14:anchorId="0EBF0816">
-          <v:shape id="_x0000_i1047" type="#_x0000_t75" style="width:48pt;height:48pt">
-            <v:imagedata r:id="rId12" o:title="enemy01_red"/>
-          </v:shape>
-        </w:pict>
-      </w:r>
+      <w:bookmarkStart w:id="16" w:name="_GoBack"/>
+      <w:bookmarkEnd w:id="16"/>
     </w:p>
     <w:p>
       <w:pPr>
@@ -7123,7 +7087,7 @@
         <w:lastRenderedPageBreak/>
         <w:t>Interfaz</w:t>
       </w:r>
-      <w:bookmarkEnd w:id="16"/>
+      <w:bookmarkEnd w:id="15"/>
     </w:p>
     <w:p>
       <w:pPr>
@@ -9056,21 +9020,7 @@
         <w:rPr>
           <w:i/>
         </w:rPr>
-        <w:t>.</w:t>
-      </w:r>
-      <w:proofErr w:type="spellStart"/>
-      <w:r>
-        <w:rPr>
-          <w:i/>
-        </w:rPr>
-        <w:t>png</w:t>
-      </w:r>
-      <w:proofErr w:type="spellEnd"/>
-      <w:r>
-        <w:rPr>
-          <w:i/>
-        </w:rPr>
-        <w:t xml:space="preserve"> </w:t>
+        <w:t xml:space="preserve">.png </w:t>
       </w:r>
       <w:r>
         <w:t xml:space="preserve">o </w:t>
@@ -9156,7 +9106,21 @@
         <w:rPr>
           <w:i/>
         </w:rPr>
-        <w:t xml:space="preserve"> Of Isaac </w:t>
+        <w:t xml:space="preserve"> </w:t>
+      </w:r>
+      <w:proofErr w:type="spellStart"/>
+      <w:r>
+        <w:rPr>
+          <w:i/>
+        </w:rPr>
+        <w:t>Of</w:t>
+      </w:r>
+      <w:proofErr w:type="spellEnd"/>
+      <w:r>
+        <w:rPr>
+          <w:i/>
+        </w:rPr>
+        <w:t xml:space="preserve"> Isaac </w:t>
       </w:r>
       <w:r>
         <w:t xml:space="preserve">y </w:t>
@@ -9388,15 +9352,7 @@
         <w:t>Fondos</w:t>
       </w:r>
       <w:r>
-        <w:t xml:space="preserve"> colores de fondo para los niveles, que sean visualmente atractivos, </w:t>
-      </w:r>
-      <w:proofErr w:type="spellStart"/>
-      <w:r>
-        <w:t>desaturados</w:t>
-      </w:r>
-      <w:proofErr w:type="spellEnd"/>
-      <w:r>
-        <w:t xml:space="preserve"> y que tengan cierta información sobre el nivel que se juega.</w:t>
+        <w:t xml:space="preserve"> colores de fondo para los niveles, que sean visualmente atractivos, desaturados y que tengan cierta información sobre el nivel que se juega.</w:t>
       </w:r>
     </w:p>
     <w:p>
@@ -9498,21 +9454,7 @@
           <w:color w:val="000000" w:themeColor="text1"/>
         </w:rPr>
         <w:lastRenderedPageBreak/>
-        <w:t xml:space="preserve">Ideas: En vez de un personaje que se cuela al cielo hay muchos. En el mismo nivel puede haber más de un personaje avanzando -&gt; Tipos de personaje y líneas temporales (robots, guerreros, </w:t>
-      </w:r>
-      <w:proofErr w:type="spellStart"/>
-      <w:r>
-        <w:rPr>
-          <w:color w:val="000000" w:themeColor="text1"/>
-        </w:rPr>
-        <w:t>pizzeros</w:t>
-      </w:r>
-      <w:proofErr w:type="spellEnd"/>
-      <w:r>
-        <w:rPr>
-          <w:color w:val="000000" w:themeColor="text1"/>
-        </w:rPr>
-        <w:t>, etc.)</w:t>
+        <w:t>Ideas: En vez de un personaje que se cuela al cielo hay muchos. En el mismo nivel puede haber más de un personaje avanzando -&gt; Tipos de personaje y líneas temporales (robots, guerreros, pizzeros, etc.)</w:t>
       </w:r>
     </w:p>
     <w:sectPr>
@@ -9529,7 +9471,7 @@
 </file>
 
 <file path=word/endnotes.xml><?xml version="1.0" encoding="utf-8"?>
-<w:endnotes xmlns:wpc="http://schemas.microsoft.com/office/word/2010/wordprocessingCanvas" xmlns:cx="http://schemas.microsoft.com/office/drawing/2014/chartex" xmlns:mc="http://schemas.openxmlformats.org/markup-compatibility/2006" xmlns:o="urn:schemas-microsoft-com:office:office" xmlns:r="http://schemas.openxmlformats.org/officeDocument/2006/relationships" xmlns:m="http://schemas.openxmlformats.org/officeDocument/2006/math" xmlns:v="urn:schemas-microsoft-com:vml" xmlns:wp14="http://schemas.microsoft.com/office/word/2010/wordprocessingDrawing" xmlns:wp="http://schemas.openxmlformats.org/drawingml/2006/wordprocessingDrawing" xmlns:w10="urn:schemas-microsoft-com:office:word" xmlns:w="http://schemas.openxmlformats.org/wordprocessingml/2006/main" xmlns:w14="http://schemas.microsoft.com/office/word/2010/wordml" xmlns:w15="http://schemas.microsoft.com/office/word/2012/wordml" xmlns:w16se="http://schemas.microsoft.com/office/word/2015/wordml/symex" xmlns:wpg="http://schemas.microsoft.com/office/word/2010/wordprocessingGroup" xmlns:wpi="http://schemas.microsoft.com/office/word/2010/wordprocessingInk" xmlns:wne="http://schemas.microsoft.com/office/word/2006/wordml" xmlns:wps="http://schemas.microsoft.com/office/word/2010/wordprocessingShape" mc:Ignorable="w14 w15 w16se wp14">
+<w:endnotes xmlns:wpc="http://schemas.microsoft.com/office/word/2010/wordprocessingCanvas" xmlns:cx="http://schemas.microsoft.com/office/drawing/2014/chartex" xmlns:cx1="http://schemas.microsoft.com/office/drawing/2015/9/8/chartex" xmlns:cx2="http://schemas.microsoft.com/office/drawing/2015/10/21/chartex" xmlns:cx3="http://schemas.microsoft.com/office/drawing/2016/5/9/chartex" xmlns:cx4="http://schemas.microsoft.com/office/drawing/2016/5/10/chartex" xmlns:cx5="http://schemas.microsoft.com/office/drawing/2016/5/11/chartex" xmlns:cx6="http://schemas.microsoft.com/office/drawing/2016/5/12/chartex" xmlns:cx7="http://schemas.microsoft.com/office/drawing/2016/5/13/chartex" xmlns:cx8="http://schemas.microsoft.com/office/drawing/2016/5/14/chartex" xmlns:mc="http://schemas.openxmlformats.org/markup-compatibility/2006" xmlns:aink="http://schemas.microsoft.com/office/drawing/2016/ink" xmlns:am3d="http://schemas.microsoft.com/office/drawing/2017/model3d" xmlns:o="urn:schemas-microsoft-com:office:office" xmlns:r="http://schemas.openxmlformats.org/officeDocument/2006/relationships" xmlns:m="http://schemas.openxmlformats.org/officeDocument/2006/math" xmlns:v="urn:schemas-microsoft-com:vml" xmlns:wp14="http://schemas.microsoft.com/office/word/2010/wordprocessingDrawing" xmlns:wp="http://schemas.openxmlformats.org/drawingml/2006/wordprocessingDrawing" xmlns:w10="urn:schemas-microsoft-com:office:word" xmlns:w="http://schemas.openxmlformats.org/wordprocessingml/2006/main" xmlns:w14="http://schemas.microsoft.com/office/word/2010/wordml" xmlns:w15="http://schemas.microsoft.com/office/word/2012/wordml" xmlns:w16cid="http://schemas.microsoft.com/office/word/2016/wordml/cid" xmlns:w16se="http://schemas.microsoft.com/office/word/2015/wordml/symex" xmlns:wpg="http://schemas.microsoft.com/office/word/2010/wordprocessingGroup" xmlns:wpi="http://schemas.microsoft.com/office/word/2010/wordprocessingInk" xmlns:wne="http://schemas.microsoft.com/office/word/2006/wordml" xmlns:wps="http://schemas.microsoft.com/office/word/2010/wordprocessingShape" mc:Ignorable="w14 w15 w16se w16cid wp14">
   <w:endnote w:type="separator" w:id="-1">
     <w:p>
       <w:pPr>
@@ -9554,7 +9496,7 @@
 </file>
 
 <file path=word/footer1.xml><?xml version="1.0" encoding="utf-8"?>
-<w:ftr xmlns:wpc="http://schemas.microsoft.com/office/word/2010/wordprocessingCanvas" xmlns:cx="http://schemas.microsoft.com/office/drawing/2014/chartex" xmlns:mc="http://schemas.openxmlformats.org/markup-compatibility/2006" xmlns:o="urn:schemas-microsoft-com:office:office" xmlns:r="http://schemas.openxmlformats.org/officeDocument/2006/relationships" xmlns:m="http://schemas.openxmlformats.org/officeDocument/2006/math" xmlns:v="urn:schemas-microsoft-com:vml" xmlns:wp14="http://schemas.microsoft.com/office/word/2010/wordprocessingDrawing" xmlns:wp="http://schemas.openxmlformats.org/drawingml/2006/wordprocessingDrawing" xmlns:w10="urn:schemas-microsoft-com:office:word" xmlns:w="http://schemas.openxmlformats.org/wordprocessingml/2006/main" xmlns:w14="http://schemas.microsoft.com/office/word/2010/wordml" xmlns:w15="http://schemas.microsoft.com/office/word/2012/wordml" xmlns:w16se="http://schemas.microsoft.com/office/word/2015/wordml/symex" xmlns:wpg="http://schemas.microsoft.com/office/word/2010/wordprocessingGroup" xmlns:wpi="http://schemas.microsoft.com/office/word/2010/wordprocessingInk" xmlns:wne="http://schemas.microsoft.com/office/word/2006/wordml" xmlns:wps="http://schemas.microsoft.com/office/word/2010/wordprocessingShape" mc:Ignorable="w14 w15 w16se wp14">
+<w:ftr xmlns:wpc="http://schemas.microsoft.com/office/word/2010/wordprocessingCanvas" xmlns:cx="http://schemas.microsoft.com/office/drawing/2014/chartex" xmlns:cx1="http://schemas.microsoft.com/office/drawing/2015/9/8/chartex" xmlns:cx2="http://schemas.microsoft.com/office/drawing/2015/10/21/chartex" xmlns:cx3="http://schemas.microsoft.com/office/drawing/2016/5/9/chartex" xmlns:cx4="http://schemas.microsoft.com/office/drawing/2016/5/10/chartex" xmlns:cx5="http://schemas.microsoft.com/office/drawing/2016/5/11/chartex" xmlns:cx6="http://schemas.microsoft.com/office/drawing/2016/5/12/chartex" xmlns:cx7="http://schemas.microsoft.com/office/drawing/2016/5/13/chartex" xmlns:cx8="http://schemas.microsoft.com/office/drawing/2016/5/14/chartex" xmlns:mc="http://schemas.openxmlformats.org/markup-compatibility/2006" xmlns:aink="http://schemas.microsoft.com/office/drawing/2016/ink" xmlns:am3d="http://schemas.microsoft.com/office/drawing/2017/model3d" xmlns:o="urn:schemas-microsoft-com:office:office" xmlns:r="http://schemas.openxmlformats.org/officeDocument/2006/relationships" xmlns:m="http://schemas.openxmlformats.org/officeDocument/2006/math" xmlns:v="urn:schemas-microsoft-com:vml" xmlns:wp14="http://schemas.microsoft.com/office/word/2010/wordprocessingDrawing" xmlns:wp="http://schemas.openxmlformats.org/drawingml/2006/wordprocessingDrawing" xmlns:w10="urn:schemas-microsoft-com:office:word" xmlns:w="http://schemas.openxmlformats.org/wordprocessingml/2006/main" xmlns:w14="http://schemas.microsoft.com/office/word/2010/wordml" xmlns:w15="http://schemas.microsoft.com/office/word/2012/wordml" xmlns:w16cid="http://schemas.microsoft.com/office/word/2016/wordml/cid" xmlns:w16se="http://schemas.microsoft.com/office/word/2015/wordml/symex" xmlns:wpg="http://schemas.microsoft.com/office/word/2010/wordprocessingGroup" xmlns:wpi="http://schemas.microsoft.com/office/word/2010/wordprocessingInk" xmlns:wne="http://schemas.microsoft.com/office/word/2006/wordml" xmlns:wps="http://schemas.microsoft.com/office/word/2010/wordprocessingShape" mc:Ignorable="w14 w15 w16se w16cid wp14">
   <w:p>
     <w:pPr>
       <w:pStyle w:val="Piedepgina"/>
@@ -9648,7 +9590,7 @@
 </file>
 
 <file path=word/footnotes.xml><?xml version="1.0" encoding="utf-8"?>
-<w:footnotes xmlns:wpc="http://schemas.microsoft.com/office/word/2010/wordprocessingCanvas" xmlns:cx="http://schemas.microsoft.com/office/drawing/2014/chartex" xmlns:mc="http://schemas.openxmlformats.org/markup-compatibility/2006" xmlns:o="urn:schemas-microsoft-com:office:office" xmlns:r="http://schemas.openxmlformats.org/officeDocument/2006/relationships" xmlns:m="http://schemas.openxmlformats.org/officeDocument/2006/math" xmlns:v="urn:schemas-microsoft-com:vml" xmlns:wp14="http://schemas.microsoft.com/office/word/2010/wordprocessingDrawing" xmlns:wp="http://schemas.openxmlformats.org/drawingml/2006/wordprocessingDrawing" xmlns:w10="urn:schemas-microsoft-com:office:word" xmlns:w="http://schemas.openxmlformats.org/wordprocessingml/2006/main" xmlns:w14="http://schemas.microsoft.com/office/word/2010/wordml" xmlns:w15="http://schemas.microsoft.com/office/word/2012/wordml" xmlns:w16se="http://schemas.microsoft.com/office/word/2015/wordml/symex" xmlns:wpg="http://schemas.microsoft.com/office/word/2010/wordprocessingGroup" xmlns:wpi="http://schemas.microsoft.com/office/word/2010/wordprocessingInk" xmlns:wne="http://schemas.microsoft.com/office/word/2006/wordml" xmlns:wps="http://schemas.microsoft.com/office/word/2010/wordprocessingShape" mc:Ignorable="w14 w15 w16se wp14">
+<w:footnotes xmlns:wpc="http://schemas.microsoft.com/office/word/2010/wordprocessingCanvas" xmlns:cx="http://schemas.microsoft.com/office/drawing/2014/chartex" xmlns:cx1="http://schemas.microsoft.com/office/drawing/2015/9/8/chartex" xmlns:cx2="http://schemas.microsoft.com/office/drawing/2015/10/21/chartex" xmlns:cx3="http://schemas.microsoft.com/office/drawing/2016/5/9/chartex" xmlns:cx4="http://schemas.microsoft.com/office/drawing/2016/5/10/chartex" xmlns:cx5="http://schemas.microsoft.com/office/drawing/2016/5/11/chartex" xmlns:cx6="http://schemas.microsoft.com/office/drawing/2016/5/12/chartex" xmlns:cx7="http://schemas.microsoft.com/office/drawing/2016/5/13/chartex" xmlns:cx8="http://schemas.microsoft.com/office/drawing/2016/5/14/chartex" xmlns:mc="http://schemas.openxmlformats.org/markup-compatibility/2006" xmlns:aink="http://schemas.microsoft.com/office/drawing/2016/ink" xmlns:am3d="http://schemas.microsoft.com/office/drawing/2017/model3d" xmlns:o="urn:schemas-microsoft-com:office:office" xmlns:r="http://schemas.openxmlformats.org/officeDocument/2006/relationships" xmlns:m="http://schemas.openxmlformats.org/officeDocument/2006/math" xmlns:v="urn:schemas-microsoft-com:vml" xmlns:wp14="http://schemas.microsoft.com/office/word/2010/wordprocessingDrawing" xmlns:wp="http://schemas.openxmlformats.org/drawingml/2006/wordprocessingDrawing" xmlns:w10="urn:schemas-microsoft-com:office:word" xmlns:w="http://schemas.openxmlformats.org/wordprocessingml/2006/main" xmlns:w14="http://schemas.microsoft.com/office/word/2010/wordml" xmlns:w15="http://schemas.microsoft.com/office/word/2012/wordml" xmlns:w16cid="http://schemas.microsoft.com/office/word/2016/wordml/cid" xmlns:w16se="http://schemas.microsoft.com/office/word/2015/wordml/symex" xmlns:wpg="http://schemas.microsoft.com/office/word/2010/wordprocessingGroup" xmlns:wpi="http://schemas.microsoft.com/office/word/2010/wordprocessingInk" xmlns:wne="http://schemas.microsoft.com/office/word/2006/wordml" xmlns:wps="http://schemas.microsoft.com/office/word/2010/wordprocessingShape" mc:Ignorable="w14 w15 w16se w16cid wp14">
   <w:footnote w:type="separator" w:id="-1">
     <w:p>
       <w:pPr>
@@ -9673,7 +9615,7 @@
 </file>
 
 <file path=word/header1.xml><?xml version="1.0" encoding="utf-8"?>
-<w:hdr xmlns:wpc="http://schemas.microsoft.com/office/word/2010/wordprocessingCanvas" xmlns:cx="http://schemas.microsoft.com/office/drawing/2014/chartex" xmlns:mc="http://schemas.openxmlformats.org/markup-compatibility/2006" xmlns:o="urn:schemas-microsoft-com:office:office" xmlns:r="http://schemas.openxmlformats.org/officeDocument/2006/relationships" xmlns:m="http://schemas.openxmlformats.org/officeDocument/2006/math" xmlns:v="urn:schemas-microsoft-com:vml" xmlns:wp14="http://schemas.microsoft.com/office/word/2010/wordprocessingDrawing" xmlns:wp="http://schemas.openxmlformats.org/drawingml/2006/wordprocessingDrawing" xmlns:w10="urn:schemas-microsoft-com:office:word" xmlns:w="http://schemas.openxmlformats.org/wordprocessingml/2006/main" xmlns:w14="http://schemas.microsoft.com/office/word/2010/wordml" xmlns:w15="http://schemas.microsoft.com/office/word/2012/wordml" xmlns:w16se="http://schemas.microsoft.com/office/word/2015/wordml/symex" xmlns:wpg="http://schemas.microsoft.com/office/word/2010/wordprocessingGroup" xmlns:wpi="http://schemas.microsoft.com/office/word/2010/wordprocessingInk" xmlns:wne="http://schemas.microsoft.com/office/word/2006/wordml" xmlns:wps="http://schemas.microsoft.com/office/word/2010/wordprocessingShape" mc:Ignorable="w14 w15 w16se wp14">
+<w:hdr xmlns:wpc="http://schemas.microsoft.com/office/word/2010/wordprocessingCanvas" xmlns:cx="http://schemas.microsoft.com/office/drawing/2014/chartex" xmlns:cx1="http://schemas.microsoft.com/office/drawing/2015/9/8/chartex" xmlns:cx2="http://schemas.microsoft.com/office/drawing/2015/10/21/chartex" xmlns:cx3="http://schemas.microsoft.com/office/drawing/2016/5/9/chartex" xmlns:cx4="http://schemas.microsoft.com/office/drawing/2016/5/10/chartex" xmlns:cx5="http://schemas.microsoft.com/office/drawing/2016/5/11/chartex" xmlns:cx6="http://schemas.microsoft.com/office/drawing/2016/5/12/chartex" xmlns:cx7="http://schemas.microsoft.com/office/drawing/2016/5/13/chartex" xmlns:cx8="http://schemas.microsoft.com/office/drawing/2016/5/14/chartex" xmlns:mc="http://schemas.openxmlformats.org/markup-compatibility/2006" xmlns:aink="http://schemas.microsoft.com/office/drawing/2016/ink" xmlns:am3d="http://schemas.microsoft.com/office/drawing/2017/model3d" xmlns:o="urn:schemas-microsoft-com:office:office" xmlns:r="http://schemas.openxmlformats.org/officeDocument/2006/relationships" xmlns:m="http://schemas.openxmlformats.org/officeDocument/2006/math" xmlns:v="urn:schemas-microsoft-com:vml" xmlns:wp14="http://schemas.microsoft.com/office/word/2010/wordprocessingDrawing" xmlns:wp="http://schemas.openxmlformats.org/drawingml/2006/wordprocessingDrawing" xmlns:w10="urn:schemas-microsoft-com:office:word" xmlns:w="http://schemas.openxmlformats.org/wordprocessingml/2006/main" xmlns:w14="http://schemas.microsoft.com/office/word/2010/wordml" xmlns:w15="http://schemas.microsoft.com/office/word/2012/wordml" xmlns:w16cid="http://schemas.microsoft.com/office/word/2016/wordml/cid" xmlns:w16se="http://schemas.microsoft.com/office/word/2015/wordml/symex" xmlns:wpg="http://schemas.microsoft.com/office/word/2010/wordprocessingGroup" xmlns:wpi="http://schemas.microsoft.com/office/word/2010/wordprocessingInk" xmlns:wne="http://schemas.microsoft.com/office/word/2006/wordml" xmlns:wps="http://schemas.microsoft.com/office/word/2010/wordprocessingShape" mc:Ignorable="w14 w15 w16se w16cid wp14">
   <w:p>
     <w:pPr>
       <w:pStyle w:val="Encabezado"/>
@@ -9721,7 +9663,7 @@
 </file>
 
 <file path=word/numbering.xml><?xml version="1.0" encoding="utf-8"?>
-<w:numbering xmlns:wpc="http://schemas.microsoft.com/office/word/2010/wordprocessingCanvas" xmlns:cx="http://schemas.microsoft.com/office/drawing/2014/chartex" xmlns:mc="http://schemas.openxmlformats.org/markup-compatibility/2006" xmlns:o="urn:schemas-microsoft-com:office:office" xmlns:r="http://schemas.openxmlformats.org/officeDocument/2006/relationships" xmlns:m="http://schemas.openxmlformats.org/officeDocument/2006/math" xmlns:v="urn:schemas-microsoft-com:vml" xmlns:wp14="http://schemas.microsoft.com/office/word/2010/wordprocessingDrawing" xmlns:wp="http://schemas.openxmlformats.org/drawingml/2006/wordprocessingDrawing" xmlns:w10="urn:schemas-microsoft-com:office:word" xmlns:w="http://schemas.openxmlformats.org/wordprocessingml/2006/main" xmlns:w14="http://schemas.microsoft.com/office/word/2010/wordml" xmlns:w15="http://schemas.microsoft.com/office/word/2012/wordml" xmlns:w16se="http://schemas.microsoft.com/office/word/2015/wordml/symex" xmlns:wpg="http://schemas.microsoft.com/office/word/2010/wordprocessingGroup" xmlns:wpi="http://schemas.microsoft.com/office/word/2010/wordprocessingInk" xmlns:wne="http://schemas.microsoft.com/office/word/2006/wordml" xmlns:wps="http://schemas.microsoft.com/office/word/2010/wordprocessingShape" mc:Ignorable="w14 w15 w16se wp14">
+<w:numbering xmlns:wpc="http://schemas.microsoft.com/office/word/2010/wordprocessingCanvas" xmlns:cx="http://schemas.microsoft.com/office/drawing/2014/chartex" xmlns:cx1="http://schemas.microsoft.com/office/drawing/2015/9/8/chartex" xmlns:cx2="http://schemas.microsoft.com/office/drawing/2015/10/21/chartex" xmlns:cx3="http://schemas.microsoft.com/office/drawing/2016/5/9/chartex" xmlns:cx4="http://schemas.microsoft.com/office/drawing/2016/5/10/chartex" xmlns:cx5="http://schemas.microsoft.com/office/drawing/2016/5/11/chartex" xmlns:cx6="http://schemas.microsoft.com/office/drawing/2016/5/12/chartex" xmlns:cx7="http://schemas.microsoft.com/office/drawing/2016/5/13/chartex" xmlns:cx8="http://schemas.microsoft.com/office/drawing/2016/5/14/chartex" xmlns:mc="http://schemas.openxmlformats.org/markup-compatibility/2006" xmlns:aink="http://schemas.microsoft.com/office/drawing/2016/ink" xmlns:am3d="http://schemas.microsoft.com/office/drawing/2017/model3d" xmlns:o="urn:schemas-microsoft-com:office:office" xmlns:r="http://schemas.openxmlformats.org/officeDocument/2006/relationships" xmlns:m="http://schemas.openxmlformats.org/officeDocument/2006/math" xmlns:v="urn:schemas-microsoft-com:vml" xmlns:wp14="http://schemas.microsoft.com/office/word/2010/wordprocessingDrawing" xmlns:wp="http://schemas.openxmlformats.org/drawingml/2006/wordprocessingDrawing" xmlns:w10="urn:schemas-microsoft-com:office:word" xmlns:w="http://schemas.openxmlformats.org/wordprocessingml/2006/main" xmlns:w14="http://schemas.microsoft.com/office/word/2010/wordml" xmlns:w15="http://schemas.microsoft.com/office/word/2012/wordml" xmlns:w16cid="http://schemas.microsoft.com/office/word/2016/wordml/cid" xmlns:w16se="http://schemas.microsoft.com/office/word/2015/wordml/symex" xmlns:wpg="http://schemas.microsoft.com/office/word/2010/wordprocessingGroup" xmlns:wpi="http://schemas.microsoft.com/office/word/2010/wordprocessingInk" xmlns:wne="http://schemas.microsoft.com/office/word/2006/wordml" xmlns:wps="http://schemas.microsoft.com/office/word/2010/wordprocessingShape" mc:Ignorable="w14 w15 w16se w16cid wp14">
   <w:abstractNum w:abstractNumId="0" w15:restartNumberingAfterBreak="0">
     <w:nsid w:val="067A165C"/>
     <w:multiLevelType w:val="hybridMultilevel"/>
@@ -11233,7 +11175,7 @@
 </file>
 
 <file path=word/styles.xml><?xml version="1.0" encoding="utf-8"?>
-<w:styles xmlns:mc="http://schemas.openxmlformats.org/markup-compatibility/2006" xmlns:r="http://schemas.openxmlformats.org/officeDocument/2006/relationships" xmlns:w="http://schemas.openxmlformats.org/wordprocessingml/2006/main" xmlns:w14="http://schemas.microsoft.com/office/word/2010/wordml" xmlns:w15="http://schemas.microsoft.com/office/word/2012/wordml" xmlns:w16se="http://schemas.microsoft.com/office/word/2015/wordml/symex" mc:Ignorable="w14 w15 w16se">
+<w:styles xmlns:mc="http://schemas.openxmlformats.org/markup-compatibility/2006" xmlns:r="http://schemas.openxmlformats.org/officeDocument/2006/relationships" xmlns:w="http://schemas.openxmlformats.org/wordprocessingml/2006/main" xmlns:w14="http://schemas.microsoft.com/office/word/2010/wordml" xmlns:w15="http://schemas.microsoft.com/office/word/2012/wordml" xmlns:w16cid="http://schemas.microsoft.com/office/word/2016/wordml/cid" xmlns:w16se="http://schemas.microsoft.com/office/word/2015/wordml/symex" mc:Ignorable="w14 w15 w16se w16cid">
   <w:docDefaults>
     <w:rPrDefault>
       <w:rPr>
@@ -11249,7 +11191,7 @@
       </w:pPr>
     </w:pPrDefault>
   </w:docDefaults>
-  <w:latentStyles w:defLockedState="0" w:defUIPriority="99" w:defSemiHidden="0" w:defUnhideWhenUsed="0" w:defQFormat="0" w:count="371">
+  <w:latentStyles w:defLockedState="0" w:defUIPriority="99" w:defSemiHidden="0" w:defUnhideWhenUsed="0" w:defQFormat="0" w:count="375">
     <w:lsdException w:name="Normal" w:uiPriority="0" w:qFormat="1"/>
     <w:lsdException w:name="heading 1" w:uiPriority="9" w:qFormat="1"/>
     <w:lsdException w:name="heading 2" w:semiHidden="1" w:uiPriority="9" w:unhideWhenUsed="1" w:qFormat="1"/>
@@ -11355,7 +11297,6 @@
     <w:lsdException w:name="HTML Sample" w:semiHidden="1" w:unhideWhenUsed="1"/>
     <w:lsdException w:name="HTML Typewriter" w:semiHidden="1" w:unhideWhenUsed="1"/>
     <w:lsdException w:name="HTML Variable" w:semiHidden="1" w:unhideWhenUsed="1"/>
-    <w:lsdException w:name="Normal Table" w:semiHidden="1" w:unhideWhenUsed="1"/>
     <w:lsdException w:name="annotation subject" w:semiHidden="1" w:unhideWhenUsed="1"/>
     <w:lsdException w:name="No List" w:semiHidden="1" w:unhideWhenUsed="1"/>
     <w:lsdException w:name="Outline List 1" w:semiHidden="1" w:unhideWhenUsed="1"/>
@@ -11399,10 +11340,8 @@
     <w:lsdException w:name="Table Elegant" w:semiHidden="1" w:unhideWhenUsed="1"/>
     <w:lsdException w:name="Table Professional" w:semiHidden="1" w:unhideWhenUsed="1"/>
     <w:lsdException w:name="Table Subtle 1" w:semiHidden="1" w:unhideWhenUsed="1"/>
-    <w:lsdException w:name="Table Subtle 2" w:semiHidden="1" w:unhideWhenUsed="1"/>
     <w:lsdException w:name="Table Web 1" w:semiHidden="1" w:unhideWhenUsed="1"/>
     <w:lsdException w:name="Table Web 2" w:semiHidden="1" w:unhideWhenUsed="1"/>
-    <w:lsdException w:name="Table Web 3" w:semiHidden="1" w:unhideWhenUsed="1"/>
     <w:lsdException w:name="Balloon Text" w:semiHidden="1" w:unhideWhenUsed="1"/>
     <w:lsdException w:name="Table Grid" w:uiPriority="39"/>
     <w:lsdException w:name="Table Theme" w:semiHidden="1" w:unhideWhenUsed="1"/>
@@ -11621,6 +11560,10 @@
     <w:lsdException w:name="List Table 5 Dark Accent 6" w:uiPriority="50"/>
     <w:lsdException w:name="List Table 6 Colorful Accent 6" w:uiPriority="51"/>
     <w:lsdException w:name="List Table 7 Colorful Accent 6" w:uiPriority="52"/>
+    <w:lsdException w:name="Mention" w:semiHidden="1" w:unhideWhenUsed="1"/>
+    <w:lsdException w:name="Smart Hyperlink" w:semiHidden="1" w:unhideWhenUsed="1"/>
+    <w:lsdException w:name="Hashtag" w:semiHidden="1" w:unhideWhenUsed="1"/>
+    <w:lsdException w:name="Unresolved Mention" w:semiHidden="1" w:unhideWhenUsed="1"/>
   </w:latentStyles>
   <w:style w:type="paragraph" w:default="1" w:styleId="Normal">
     <w:name w:val="Normal"/>
@@ -12291,7 +12234,7 @@
 </file>
 
 <file path=customXml/itemProps1.xml><?xml version="1.0" encoding="utf-8"?>
-<ds:datastoreItem xmlns:ds="http://schemas.openxmlformats.org/officeDocument/2006/customXml" ds:itemID="{1D9D7B05-279C-4461-AA2D-E7B000857A2D}">
+<ds:datastoreItem xmlns:ds="http://schemas.openxmlformats.org/officeDocument/2006/customXml" ds:itemID="{8EA09ED0-EC2A-4F7F-89BF-96608F361C09}">
   <ds:schemaRefs>
     <ds:schemaRef ds:uri="http://schemas.openxmlformats.org/officeDocument/2006/bibliography"/>
   </ds:schemaRefs>

</xml_diff>

<commit_message>
gdd con personajes añadidos
</commit_message>
<xml_diff>
--- a/GateCrasher/GDD.docx
+++ b/GateCrasher/GDD.docx
@@ -1,6 +1,6 @@
 
 <file path=word/document.xml><?xml version="1.0" encoding="utf-8"?>
-<w:document xmlns:wpc="http://schemas.microsoft.com/office/word/2010/wordprocessingCanvas" xmlns:cx="http://schemas.microsoft.com/office/drawing/2014/chartex" xmlns:cx1="http://schemas.microsoft.com/office/drawing/2015/9/8/chartex" xmlns:cx2="http://schemas.microsoft.com/office/drawing/2015/10/21/chartex" xmlns:cx3="http://schemas.microsoft.com/office/drawing/2016/5/9/chartex" xmlns:cx4="http://schemas.microsoft.com/office/drawing/2016/5/10/chartex" xmlns:cx5="http://schemas.microsoft.com/office/drawing/2016/5/11/chartex" xmlns:cx6="http://schemas.microsoft.com/office/drawing/2016/5/12/chartex" xmlns:cx7="http://schemas.microsoft.com/office/drawing/2016/5/13/chartex" xmlns:cx8="http://schemas.microsoft.com/office/drawing/2016/5/14/chartex" xmlns:mc="http://schemas.openxmlformats.org/markup-compatibility/2006" xmlns:aink="http://schemas.microsoft.com/office/drawing/2016/ink" xmlns:am3d="http://schemas.microsoft.com/office/drawing/2017/model3d" xmlns:o="urn:schemas-microsoft-com:office:office" xmlns:r="http://schemas.openxmlformats.org/officeDocument/2006/relationships" xmlns:m="http://schemas.openxmlformats.org/officeDocument/2006/math" xmlns:v="urn:schemas-microsoft-com:vml" xmlns:wp14="http://schemas.microsoft.com/office/word/2010/wordprocessingDrawing" xmlns:wp="http://schemas.openxmlformats.org/drawingml/2006/wordprocessingDrawing" xmlns:w10="urn:schemas-microsoft-com:office:word" xmlns:w="http://schemas.openxmlformats.org/wordprocessingml/2006/main" xmlns:w14="http://schemas.microsoft.com/office/word/2010/wordml" xmlns:w15="http://schemas.microsoft.com/office/word/2012/wordml" xmlns:w16cid="http://schemas.microsoft.com/office/word/2016/wordml/cid" xmlns:w16se="http://schemas.microsoft.com/office/word/2015/wordml/symex" xmlns:wpg="http://schemas.microsoft.com/office/word/2010/wordprocessingGroup" xmlns:wpi="http://schemas.microsoft.com/office/word/2010/wordprocessingInk" xmlns:wne="http://schemas.microsoft.com/office/word/2006/wordml" xmlns:wps="http://schemas.microsoft.com/office/word/2010/wordprocessingShape" mc:Ignorable="w14 w15 w16se w16cid wp14">
+<w:document xmlns:wpc="http://schemas.microsoft.com/office/word/2010/wordprocessingCanvas" xmlns:cx="http://schemas.microsoft.com/office/drawing/2014/chartex" xmlns:mc="http://schemas.openxmlformats.org/markup-compatibility/2006" xmlns:o="urn:schemas-microsoft-com:office:office" xmlns:r="http://schemas.openxmlformats.org/officeDocument/2006/relationships" xmlns:m="http://schemas.openxmlformats.org/officeDocument/2006/math" xmlns:v="urn:schemas-microsoft-com:vml" xmlns:wp14="http://schemas.microsoft.com/office/word/2010/wordprocessingDrawing" xmlns:wp="http://schemas.openxmlformats.org/drawingml/2006/wordprocessingDrawing" xmlns:w10="urn:schemas-microsoft-com:office:word" xmlns:w="http://schemas.openxmlformats.org/wordprocessingml/2006/main" xmlns:w14="http://schemas.microsoft.com/office/word/2010/wordml" xmlns:w15="http://schemas.microsoft.com/office/word/2012/wordml" xmlns:w16se="http://schemas.microsoft.com/office/word/2015/wordml/symex" xmlns:wpg="http://schemas.microsoft.com/office/word/2010/wordprocessingGroup" xmlns:wpi="http://schemas.microsoft.com/office/word/2010/wordprocessingInk" xmlns:wne="http://schemas.microsoft.com/office/word/2006/wordml" xmlns:wps="http://schemas.microsoft.com/office/word/2010/wordprocessingShape" mc:Ignorable="w14 w15 w16se wp14">
   <w:body>
     <w:p>
       <w:pPr>
@@ -4073,7 +4073,7 @@
               </wp:anchor>
             </w:drawing>
           </mc:Choice>
-          <mc:Fallback>
+          <mc:Fallback xmlns:w16cid="http://schemas.microsoft.com/office/word/2016/wordml/cid" xmlns:am3d="http://schemas.microsoft.com/office/drawing/2017/model3d" xmlns:aink="http://schemas.microsoft.com/office/drawing/2016/ink" xmlns:cx8="http://schemas.microsoft.com/office/drawing/2016/5/14/chartex" xmlns:cx7="http://schemas.microsoft.com/office/drawing/2016/5/13/chartex" xmlns:cx6="http://schemas.microsoft.com/office/drawing/2016/5/12/chartex" xmlns:cx5="http://schemas.microsoft.com/office/drawing/2016/5/11/chartex" xmlns:cx4="http://schemas.microsoft.com/office/drawing/2016/5/10/chartex" xmlns:cx3="http://schemas.microsoft.com/office/drawing/2016/5/9/chartex" xmlns:cx2="http://schemas.microsoft.com/office/drawing/2015/10/21/chartex" xmlns:cx1="http://schemas.microsoft.com/office/drawing/2015/9/8/chartex">
             <w:pict>
               <v:shapetype w14:anchorId="3F48A3DF" id="_x0000_t202" coordsize="21600,21600" o:spt="202" path="m,l,21600r21600,l21600,xe">
                 <v:stroke joinstyle="miter"/>
@@ -4207,7 +4207,7 @@
               </wp:anchor>
             </w:drawing>
           </mc:Choice>
-          <mc:Fallback>
+          <mc:Fallback xmlns:w16cid="http://schemas.microsoft.com/office/word/2016/wordml/cid" xmlns:am3d="http://schemas.microsoft.com/office/drawing/2017/model3d" xmlns:aink="http://schemas.microsoft.com/office/drawing/2016/ink" xmlns:cx8="http://schemas.microsoft.com/office/drawing/2016/5/14/chartex" xmlns:cx7="http://schemas.microsoft.com/office/drawing/2016/5/13/chartex" xmlns:cx6="http://schemas.microsoft.com/office/drawing/2016/5/12/chartex" xmlns:cx5="http://schemas.microsoft.com/office/drawing/2016/5/11/chartex" xmlns:cx4="http://schemas.microsoft.com/office/drawing/2016/5/10/chartex" xmlns:cx3="http://schemas.microsoft.com/office/drawing/2016/5/9/chartex" xmlns:cx2="http://schemas.microsoft.com/office/drawing/2015/10/21/chartex" xmlns:cx1="http://schemas.microsoft.com/office/drawing/2015/9/8/chartex">
             <w:pict>
               <v:shape w14:anchorId="31382949" id="Cuadro de texto 28" o:spid="_x0000_s1027" type="#_x0000_t202" style="position:absolute;left:0;text-align:left;margin-left:-14.85pt;margin-top:421.75pt;width:443.4pt;height:12pt;z-index:251674624;visibility:visible;mso-wrap-style:square;mso-height-percent:0;mso-wrap-distance-left:9pt;mso-wrap-distance-top:0;mso-wrap-distance-right:9pt;mso-wrap-distance-bottom:0;mso-position-horizontal:absolute;mso-position-horizontal-relative:text;mso-position-vertical:absolute;mso-position-vertical-relative:text;mso-height-percent:0;mso-height-relative:margin;v-text-anchor:top" o:gfxdata="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" stroked="f">
                 <v:textbox inset="0,0,0,0">
@@ -4468,7 +4468,7 @@
               </wp:anchor>
             </w:drawing>
           </mc:Choice>
-          <mc:Fallback>
+          <mc:Fallback xmlns:w16cid="http://schemas.microsoft.com/office/word/2016/wordml/cid" xmlns:am3d="http://schemas.microsoft.com/office/drawing/2017/model3d" xmlns:aink="http://schemas.microsoft.com/office/drawing/2016/ink" xmlns:cx8="http://schemas.microsoft.com/office/drawing/2016/5/14/chartex" xmlns:cx7="http://schemas.microsoft.com/office/drawing/2016/5/13/chartex" xmlns:cx6="http://schemas.microsoft.com/office/drawing/2016/5/12/chartex" xmlns:cx5="http://schemas.microsoft.com/office/drawing/2016/5/11/chartex" xmlns:cx4="http://schemas.microsoft.com/office/drawing/2016/5/10/chartex" xmlns:cx3="http://schemas.microsoft.com/office/drawing/2016/5/9/chartex" xmlns:cx2="http://schemas.microsoft.com/office/drawing/2015/10/21/chartex" xmlns:cx1="http://schemas.microsoft.com/office/drawing/2015/9/8/chartex">
             <w:pict>
               <v:shape w14:anchorId="6316312E" id="Cuadro de texto 13" o:spid="_x0000_s1028" type="#_x0000_t202" style="position:absolute;left:0;text-align:left;margin-left:166.5pt;margin-top:186.3pt;width:60pt;height:12.6pt;z-index:251662336;visibility:visible;mso-wrap-style:square;mso-width-percent:0;mso-height-percent:0;mso-wrap-distance-left:9pt;mso-wrap-distance-top:0;mso-wrap-distance-right:9pt;mso-wrap-distance-bottom:0;mso-position-horizontal:absolute;mso-position-horizontal-relative:text;mso-position-vertical:absolute;mso-position-vertical-relative:text;mso-width-percent:0;mso-height-percent:0;mso-width-relative:margin;mso-height-relative:margin;v-text-anchor:top" o:gfxdata="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" stroked="f">
                 <v:textbox inset="0,0,0,0">
@@ -4653,6 +4653,35 @@
         <w:t>Ángel Soldado: Idle</w:t>
       </w:r>
     </w:p>
+    <w:p/>
+    <w:p>
+      <w:pPr>
+        <w:keepNext/>
+        <w:ind w:left="-1276"/>
+      </w:pPr>
+      <w:r>
+        <w:pict w14:anchorId="5F0C9AAB">
+          <v:shape id="_x0000_i1031" type="#_x0000_t75" style="width:561.1pt;height:112.2pt">
+            <v:imagedata r:id="rId15" o:title="angel_attack"/>
+          </v:shape>
+        </w:pict>
+      </w:r>
+    </w:p>
+    <w:p>
+      <w:pPr>
+        <w:pStyle w:val="Descripcin"/>
+        <w:jc w:val="center"/>
+      </w:pPr>
+      <w:r>
+        <w:t xml:space="preserve">Ángel Soldado: </w:t>
+      </w:r>
+      <w:proofErr w:type="spellStart"/>
+      <w:r>
+        <w:t>Attack</w:t>
+      </w:r>
+      <w:proofErr w:type="spellEnd"/>
+    </w:p>
+    <w:p/>
     <w:p>
       <w:pPr>
         <w:pStyle w:val="Ttulo4"/>
@@ -4731,7 +4760,7 @@
               </wp:anchor>
             </w:drawing>
           </mc:Choice>
-          <mc:Fallback>
+          <mc:Fallback xmlns:w16cid="http://schemas.microsoft.com/office/word/2016/wordml/cid" xmlns:am3d="http://schemas.microsoft.com/office/drawing/2017/model3d" xmlns:aink="http://schemas.microsoft.com/office/drawing/2016/ink" xmlns:cx8="http://schemas.microsoft.com/office/drawing/2016/5/14/chartex" xmlns:cx7="http://schemas.microsoft.com/office/drawing/2016/5/13/chartex" xmlns:cx6="http://schemas.microsoft.com/office/drawing/2016/5/12/chartex" xmlns:cx5="http://schemas.microsoft.com/office/drawing/2016/5/11/chartex" xmlns:cx4="http://schemas.microsoft.com/office/drawing/2016/5/10/chartex" xmlns:cx3="http://schemas.microsoft.com/office/drawing/2016/5/9/chartex" xmlns:cx2="http://schemas.microsoft.com/office/drawing/2015/10/21/chartex" xmlns:cx1="http://schemas.microsoft.com/office/drawing/2015/9/8/chartex">
             <w:pict>
               <v:shape w14:anchorId="5B90FEF9" id="Cuadro de texto 32" o:spid="_x0000_s1029" type="#_x0000_t202" style="position:absolute;left:0;text-align:left;margin-left:-54.45pt;margin-top:127.4pt;width:534pt;height:.05pt;z-index:251696128;visibility:visible;mso-wrap-style:square;mso-wrap-distance-left:9pt;mso-wrap-distance-top:0;mso-wrap-distance-right:9pt;mso-wrap-distance-bottom:0;mso-position-horizontal:absolute;mso-position-horizontal-relative:text;mso-position-vertical:absolute;mso-position-vertical-relative:text;v-text-anchor:top" o:gfxdata="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" stroked="f">
                 <v:textbox style="mso-fit-shape-to-text:t" inset="0,0,0,0">
@@ -4762,7 +4791,7 @@
         </w:rPr>
         <w:pict w14:anchorId="6E47B7F8">
           <v:shape id="_x0000_s1035" type="#_x0000_t75" style="position:absolute;left:0;text-align:left;margin-left:-54.45pt;margin-top:16.1pt;width:534pt;height:106.8pt;z-index:251694080;mso-position-horizontal-relative:text;mso-position-vertical-relative:text;mso-width-relative:page;mso-height-relative:page">
-            <v:imagedata r:id="rId15" o:title="dead_angel"/>
+            <v:imagedata r:id="rId16" o:title="dead_angel"/>
             <w10:wrap type="topAndBottom"/>
           </v:shape>
         </w:pict>
@@ -4791,7 +4820,7 @@
         </w:rPr>
         <w:pict w14:anchorId="16C4233F">
           <v:shape id="_x0000_i1027" type="#_x0000_t75" style="width:109.2pt;height:109.2pt">
-            <v:imagedata r:id="rId16" o:title="angel_red"/>
+            <v:imagedata r:id="rId17" o:title="angel_red"/>
           </v:shape>
         </w:pict>
       </w:r>
@@ -4834,6 +4863,7 @@
           <w:u w:val="single"/>
           <w:lang w:eastAsia="es-ES"/>
         </w:rPr>
+        <w:lastRenderedPageBreak/>
         <mc:AlternateContent>
           <mc:Choice Requires="wps">
             <w:drawing>
@@ -4908,7 +4938,7 @@
               </wp:anchor>
             </w:drawing>
           </mc:Choice>
-          <mc:Fallback>
+          <mc:Fallback xmlns:w16cid="http://schemas.microsoft.com/office/word/2016/wordml/cid" xmlns:am3d="http://schemas.microsoft.com/office/drawing/2017/model3d" xmlns:aink="http://schemas.microsoft.com/office/drawing/2016/ink" xmlns:cx8="http://schemas.microsoft.com/office/drawing/2016/5/14/chartex" xmlns:cx7="http://schemas.microsoft.com/office/drawing/2016/5/13/chartex" xmlns:cx6="http://schemas.microsoft.com/office/drawing/2016/5/12/chartex" xmlns:cx5="http://schemas.microsoft.com/office/drawing/2016/5/11/chartex" xmlns:cx4="http://schemas.microsoft.com/office/drawing/2016/5/10/chartex" xmlns:cx3="http://schemas.microsoft.com/office/drawing/2016/5/9/chartex" xmlns:cx2="http://schemas.microsoft.com/office/drawing/2015/10/21/chartex" xmlns:cx1="http://schemas.microsoft.com/office/drawing/2015/9/8/chartex">
             <w:pict>
               <v:shape w14:anchorId="4814C528" id="Cuadro de texto 31" o:spid="_x0000_s1030" type="#_x0000_t202" style="position:absolute;left:0;text-align:left;margin-left:153.75pt;margin-top:188.8pt;width:115.8pt;height:13.2pt;z-index:251685888;visibility:visible;mso-wrap-style:square;mso-width-percent:0;mso-height-percent:0;mso-wrap-distance-left:9pt;mso-wrap-distance-top:0;mso-wrap-distance-right:9pt;mso-wrap-distance-bottom:0;mso-position-horizontal:absolute;mso-position-horizontal-relative:text;mso-position-vertical:absolute;mso-position-vertical-relative:text;mso-width-percent:0;mso-height-percent:0;mso-width-relative:margin;mso-height-relative:margin;v-text-anchor:top" o:gfxdata="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" stroked="f">
                 <v:textbox inset="0,0,0,0">
@@ -4944,7 +4974,7 @@
         </w:rPr>
         <w:pict w14:anchorId="0B2C03EB">
           <v:shape id="_x0000_s1031" type="#_x0000_t75" style="position:absolute;left:0;text-align:left;margin-left:150.75pt;margin-top:58.05pt;width:123pt;height:123pt;z-index:251687936;mso-position-horizontal-relative:text;mso-position-vertical-relative:text;mso-width-relative:page;mso-height-relative:page">
-            <v:imagedata r:id="rId17" o:title="trumpet_stand"/>
+            <v:imagedata r:id="rId18" o:title="trumpet_stand"/>
             <w10:wrap type="topAndBottom"/>
           </v:shape>
         </w:pict>
@@ -4993,11 +5023,6 @@
           <w:i/>
         </w:rPr>
       </w:pPr>
-    </w:p>
-    <w:p>
-      <w:pPr>
-        <w:ind w:left="-851"/>
-      </w:pPr>
       <w:r>
         <w:rPr>
           <w:noProof/>
@@ -5006,13 +5031,13 @@
         <mc:AlternateContent>
           <mc:Choice Requires="wps">
             <w:drawing>
-              <wp:anchor distT="0" distB="0" distL="114300" distR="114300" simplePos="0" relativeHeight="251692032" behindDoc="0" locked="0" layoutInCell="1" allowOverlap="1" wp14:anchorId="110D302E" wp14:editId="528BBF57">
+              <wp:anchor distT="0" distB="0" distL="114300" distR="114300" simplePos="0" relativeHeight="251692032" behindDoc="0" locked="0" layoutInCell="1" allowOverlap="1" wp14:anchorId="110D302E" wp14:editId="4E300034">
                 <wp:simplePos x="0" y="0"/>
-                <wp:positionH relativeFrom="column">
-                  <wp:posOffset>-539115</wp:posOffset>
+                <wp:positionH relativeFrom="margin">
+                  <wp:align>center</wp:align>
                 </wp:positionH>
                 <wp:positionV relativeFrom="paragraph">
-                  <wp:posOffset>1414145</wp:posOffset>
+                  <wp:posOffset>3657600</wp:posOffset>
                 </wp:positionV>
                 <wp:extent cx="6781800" cy="635"/>
                 <wp:effectExtent l="0" t="0" r="0" b="0"/>
@@ -5082,7 +5107,11 @@
           </mc:Choice>
           <mc:Fallback>
             <w:pict>
-              <v:shape w14:anchorId="110D302E" id="Cuadro de texto 33" o:spid="_x0000_s1031" type="#_x0000_t202" style="position:absolute;left:0;text-align:left;margin-left:-42.45pt;margin-top:111.35pt;width:534pt;height:.05pt;z-index:251692032;visibility:visible;mso-wrap-style:square;mso-wrap-distance-left:9pt;mso-wrap-distance-top:0;mso-wrap-distance-right:9pt;mso-wrap-distance-bottom:0;mso-position-horizontal:absolute;mso-position-horizontal-relative:text;mso-position-vertical:absolute;mso-position-vertical-relative:text;v-text-anchor:top" o:gfxdata="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" stroked="f">
+              <v:shapetype w14:anchorId="110D302E" id="_x0000_t202" coordsize="21600,21600" o:spt="202" path="m,l,21600r21600,l21600,xe">
+                <v:stroke joinstyle="miter"/>
+                <v:path gradientshapeok="t" o:connecttype="rect"/>
+              </v:shapetype>
+              <v:shape id="Cuadro de texto 33" o:spid="_x0000_s1031" type="#_x0000_t202" style="position:absolute;left:0;text-align:left;margin-left:0;margin-top:4in;width:534pt;height:.05pt;z-index:251692032;visibility:visible;mso-wrap-style:square;mso-wrap-distance-left:9pt;mso-wrap-distance-top:0;mso-wrap-distance-right:9pt;mso-wrap-distance-bottom:0;mso-position-horizontal:center;mso-position-horizontal-relative:margin;mso-position-vertical:absolute;mso-position-vertical-relative:text;v-text-anchor:top" o:gfxdata="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" stroked="f">
                 <v:textbox style="mso-fit-shape-to-text:t" inset="0,0,0,0">
                   <w:txbxContent>
                     <w:p>
@@ -5113,7 +5142,7 @@
                     </w:p>
                   </w:txbxContent>
                 </v:textbox>
-                <w10:wrap type="topAndBottom"/>
+                <w10:wrap type="topAndBottom" anchorx="margin"/>
               </v:shape>
             </w:pict>
           </mc:Fallback>
@@ -5124,13 +5153,168 @@
           <w:noProof/>
         </w:rPr>
         <w:pict w14:anchorId="38B4730B">
-          <v:shape id="_x0000_s1032" type="#_x0000_t75" style="position:absolute;left:0;text-align:left;margin-left:-42.45pt;margin-top:.05pt;width:534pt;height:106.8pt;z-index:251689984;mso-position-horizontal:absolute;mso-position-horizontal-relative:text;mso-position-vertical:absolute;mso-position-vertical-relative:text;mso-width-relative:page;mso-height-relative:page">
-            <v:imagedata r:id="rId18" o:title="trumpet_idle"/>
+          <v:shape id="_x0000_s1032" type="#_x0000_t75" style="position:absolute;left:0;text-align:left;margin-left:-46.05pt;margin-top:161.35pt;width:534pt;height:106.8pt;z-index:251689984;mso-position-horizontal-relative:text;mso-position-vertical-relative:text;mso-width-relative:page;mso-height-relative:page">
+            <v:imagedata r:id="rId19" o:title="trumpet_idle"/>
             <w10:wrap type="topAndBottom"/>
           </v:shape>
         </w:pict>
       </w:r>
     </w:p>
+    <w:p>
+      <w:pPr>
+        <w:ind w:left="-851"/>
+      </w:pPr>
+      <w:r>
+        <w:rPr>
+          <w:noProof/>
+          <w:lang w:eastAsia="es-ES"/>
+        </w:rPr>
+        <mc:AlternateContent>
+          <mc:Choice Requires="wps">
+            <w:drawing>
+              <wp:anchor distT="0" distB="0" distL="114300" distR="114300" simplePos="0" relativeHeight="251722752" behindDoc="0" locked="0" layoutInCell="1" allowOverlap="1" wp14:anchorId="662AF3A3" wp14:editId="23E7768E">
+                <wp:simplePos x="0" y="0"/>
+                <wp:positionH relativeFrom="margin">
+                  <wp:posOffset>-706120</wp:posOffset>
+                </wp:positionH>
+                <wp:positionV relativeFrom="paragraph">
+                  <wp:posOffset>1840865</wp:posOffset>
+                </wp:positionV>
+                <wp:extent cx="6781800" cy="635"/>
+                <wp:effectExtent l="0" t="0" r="0" b="0"/>
+                <wp:wrapTopAndBottom/>
+                <wp:docPr id="41" name="Cuadro de texto 41"/>
+                <wp:cNvGraphicFramePr/>
+                <a:graphic xmlns:a="http://schemas.openxmlformats.org/drawingml/2006/main">
+                  <a:graphicData uri="http://schemas.microsoft.com/office/word/2010/wordprocessingShape">
+                    <wps:wsp>
+                      <wps:cNvSpPr txBox="1"/>
+                      <wps:spPr>
+                        <a:xfrm>
+                          <a:off x="0" y="0"/>
+                          <a:ext cx="6781800" cy="635"/>
+                        </a:xfrm>
+                        <a:prstGeom prst="rect">
+                          <a:avLst/>
+                        </a:prstGeom>
+                        <a:solidFill>
+                          <a:prstClr val="white"/>
+                        </a:solidFill>
+                        <a:ln>
+                          <a:noFill/>
+                        </a:ln>
+                      </wps:spPr>
+                      <wps:txbx>
+                        <w:txbxContent>
+                          <w:p>
+                            <w:pPr>
+                              <w:pStyle w:val="Ttulo2Car"/>
+                              <w:jc w:val="center"/>
+                              <w:rPr>
+                                <w:noProof/>
+                              </w:rPr>
+                            </w:pPr>
+                            <w:r>
+                              <w:t xml:space="preserve">Ángel </w:t>
+                            </w:r>
+                            <w:proofErr w:type="spellStart"/>
+                            <w:r>
+                              <w:t>trumpet-shooter</w:t>
+                            </w:r>
+                            <w:proofErr w:type="spellEnd"/>
+                            <w:r>
+                              <w:t xml:space="preserve">: </w:t>
+                            </w:r>
+                            <w:proofErr w:type="spellStart"/>
+                            <w:r>
+                              <w:t>Attack</w:t>
+                            </w:r>
+                            <w:proofErr w:type="spellEnd"/>
+                          </w:p>
+                        </w:txbxContent>
+                      </wps:txbx>
+                      <wps:bodyPr rot="0" spcFirstLastPara="0" vertOverflow="overflow" horzOverflow="overflow" vert="horz" wrap="square" lIns="0" tIns="0" rIns="0" bIns="0" numCol="1" spcCol="0" rtlCol="0" fromWordArt="0" anchor="t" anchorCtr="0" forceAA="0" compatLnSpc="1">
+                        <a:prstTxWarp prst="textNoShape">
+                          <a:avLst/>
+                        </a:prstTxWarp>
+                        <a:spAutoFit/>
+                      </wps:bodyPr>
+                    </wps:wsp>
+                  </a:graphicData>
+                </a:graphic>
+              </wp:anchor>
+            </w:drawing>
+          </mc:Choice>
+          <mc:Fallback>
+            <w:pict>
+              <v:shape w14:anchorId="662AF3A3" id="Cuadro de texto 41" o:spid="_x0000_s1032" type="#_x0000_t202" style="position:absolute;left:0;text-align:left;margin-left:-55.6pt;margin-top:144.95pt;width:534pt;height:.05pt;z-index:251722752;visibility:visible;mso-wrap-style:square;mso-wrap-distance-left:9pt;mso-wrap-distance-top:0;mso-wrap-distance-right:9pt;mso-wrap-distance-bottom:0;mso-position-horizontal:absolute;mso-position-horizontal-relative:margin;mso-position-vertical:absolute;mso-position-vertical-relative:text;v-text-anchor:top" o:gfxdata="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" stroked="f">
+                <v:textbox style="mso-fit-shape-to-text:t" inset="0,0,0,0">
+                  <w:txbxContent>
+                    <w:p>
+                      <w:pPr>
+                        <w:pStyle w:val="Ttulo2Car"/>
+                        <w:jc w:val="center"/>
+                        <w:rPr>
+                          <w:noProof/>
+                        </w:rPr>
+                      </w:pPr>
+                      <w:r>
+                        <w:t xml:space="preserve">Ángel </w:t>
+                      </w:r>
+                      <w:proofErr w:type="spellStart"/>
+                      <w:r>
+                        <w:t>trumpet-shooter</w:t>
+                      </w:r>
+                      <w:proofErr w:type="spellEnd"/>
+                      <w:r>
+                        <w:t xml:space="preserve">: </w:t>
+                      </w:r>
+                      <w:proofErr w:type="spellStart"/>
+                      <w:r>
+                        <w:t>Attack</w:t>
+                      </w:r>
+                      <w:proofErr w:type="spellEnd"/>
+                    </w:p>
+                  </w:txbxContent>
+                </v:textbox>
+                <w10:wrap type="topAndBottom" anchorx="margin"/>
+              </v:shape>
+            </w:pict>
+          </mc:Fallback>
+        </mc:AlternateContent>
+      </w:r>
+      <w:r>
+        <w:rPr>
+          <w:noProof/>
+        </w:rPr>
+        <w:pict w14:anchorId="64930EC3">
+          <v:shape id="_x0000_s1050" type="#_x0000_t75" style="position:absolute;left:0;text-align:left;margin-left:-34.65pt;margin-top:34.65pt;width:510pt;height:102pt;z-index:251720704;mso-position-horizontal-relative:text;mso-position-vertical-relative:text;mso-width-relative:page;mso-height-relative:page">
+            <v:imagedata r:id="rId20" o:title="trumpet_attack"/>
+            <w10:wrap type="topAndBottom"/>
+          </v:shape>
+        </w:pict>
+      </w:r>
+    </w:p>
+    <w:p>
+      <w:pPr>
+        <w:ind w:left="-851"/>
+      </w:pPr>
+    </w:p>
+    <w:p>
+      <w:pPr>
+        <w:ind w:left="-851"/>
+      </w:pPr>
+    </w:p>
+    <w:p>
+      <w:pPr>
+        <w:ind w:left="-851"/>
+      </w:pPr>
+    </w:p>
+    <w:p>
+      <w:pPr>
+        <w:ind w:left="-851"/>
+      </w:pPr>
+    </w:p>
     <w:p/>
     <w:p>
       <w:pPr>
@@ -5142,6 +5326,7 @@
           <w:noProof/>
           <w:lang w:eastAsia="es-ES"/>
         </w:rPr>
+        <w:lastRenderedPageBreak/>
         <w:drawing>
           <wp:inline distT="0" distB="0" distL="0" distR="0" wp14:anchorId="73CB992C" wp14:editId="25995C53">
             <wp:extent cx="6498501" cy="1303020"/>
@@ -5160,7 +5345,7 @@
                     </pic:cNvPicPr>
                   </pic:nvPicPr>
                   <pic:blipFill>
-                    <a:blip r:embed="rId19" cstate="print">
+                    <a:blip r:embed="rId21" cstate="print">
                       <a:extLst>
                         <a:ext uri="{28A0092B-C50C-407E-A947-70E740481C1C}">
                           <a14:useLocalDpi xmlns:a14="http://schemas.microsoft.com/office/drawing/2010/main" val="0"/>
@@ -5213,11 +5398,12 @@
       <w:r>
         <w:rPr>
           <w:noProof/>
+          <w:lang w:eastAsia="es-ES"/>
         </w:rPr>
         <mc:AlternateContent>
           <mc:Choice Requires="wps">
             <w:drawing>
-              <wp:anchor distT="0" distB="0" distL="114300" distR="114300" simplePos="0" relativeHeight="251706368" behindDoc="0" locked="0" layoutInCell="1" allowOverlap="1" wp14:anchorId="185B8AB9" wp14:editId="0C0B6A67">
+              <wp:anchor distT="0" distB="0" distL="114300" distR="114300" simplePos="0" relativeHeight="251706368" behindDoc="0" locked="0" layoutInCell="1" allowOverlap="1" wp14:anchorId="185B8AB9" wp14:editId="527A2C13">
                 <wp:simplePos x="0" y="0"/>
                 <wp:positionH relativeFrom="column">
                   <wp:posOffset>2005965</wp:posOffset>
@@ -5287,7 +5473,7 @@
           </mc:Choice>
           <mc:Fallback>
             <w:pict>
-              <v:shape w14:anchorId="185B8AB9" id="Cuadro de texto 35" o:spid="_x0000_s1032" type="#_x0000_t202" style="position:absolute;margin-left:157.95pt;margin-top:138.55pt;width:109.2pt;height:.05pt;z-index:251706368;visibility:visible;mso-wrap-style:square;mso-wrap-distance-left:9pt;mso-wrap-distance-top:0;mso-wrap-distance-right:9pt;mso-wrap-distance-bottom:0;mso-position-horizontal:absolute;mso-position-horizontal-relative:text;mso-position-vertical:absolute;mso-position-vertical-relative:text;v-text-anchor:top" o:gfxdata="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" stroked="f">
+              <v:shape w14:anchorId="185B8AB9" id="Cuadro de texto 35" o:spid="_x0000_s1033" type="#_x0000_t202" style="position:absolute;margin-left:157.95pt;margin-top:138.55pt;width:109.2pt;height:.05pt;z-index:251706368;visibility:visible;mso-wrap-style:square;mso-wrap-distance-left:9pt;mso-wrap-distance-top:0;mso-wrap-distance-right:9pt;mso-wrap-distance-bottom:0;mso-position-horizontal:absolute;mso-position-horizontal-relative:text;mso-position-vertical:absolute;mso-position-vertical-relative:text;v-text-anchor:top" o:gfxdata="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" stroked="f">
                 <v:textbox style="mso-fit-shape-to-text:t" inset="0,0,0,0">
                   <w:txbxContent>
                     <w:p>
@@ -5324,7 +5510,7 @@
         </w:rPr>
         <w:pict w14:anchorId="6CA97216">
           <v:shape id="_x0000_s1041" type="#_x0000_t75" style="position:absolute;margin-left:157.95pt;margin-top:24.85pt;width:109.2pt;height:109.2pt;z-index:251704320;mso-position-horizontal-relative:text;mso-position-vertical-relative:text;mso-width-relative:page;mso-height-relative:page">
-            <v:imagedata r:id="rId20" o:title="trumpet_red"/>
+            <v:imagedata r:id="rId22" o:title="trumpet_red"/>
             <w10:wrap type="topAndBottom"/>
           </v:shape>
         </w:pict>
@@ -5349,29 +5535,369 @@
           <w:u w:val="single"/>
         </w:rPr>
       </w:pPr>
+      <w:r>
+        <w:rPr>
+          <w:noProof/>
+        </w:rPr>
+        <mc:AlternateContent>
+          <mc:Choice Requires="wps">
+            <w:drawing>
+              <wp:anchor distT="0" distB="0" distL="114300" distR="114300" simplePos="0" relativeHeight="251718656" behindDoc="0" locked="0" layoutInCell="1" allowOverlap="1" wp14:anchorId="48217349" wp14:editId="17D8A12F">
+                <wp:simplePos x="0" y="0"/>
+                <wp:positionH relativeFrom="column">
+                  <wp:posOffset>2767965</wp:posOffset>
+                </wp:positionH>
+                <wp:positionV relativeFrom="paragraph">
+                  <wp:posOffset>1691640</wp:posOffset>
+                </wp:positionV>
+                <wp:extent cx="2773680" cy="205740"/>
+                <wp:effectExtent l="0" t="0" r="7620" b="3810"/>
+                <wp:wrapTopAndBottom/>
+                <wp:docPr id="40" name="Cuadro de texto 40"/>
+                <wp:cNvGraphicFramePr/>
+                <a:graphic xmlns:a="http://schemas.openxmlformats.org/drawingml/2006/main">
+                  <a:graphicData uri="http://schemas.microsoft.com/office/word/2010/wordprocessingShape">
+                    <wps:wsp>
+                      <wps:cNvSpPr txBox="1"/>
+                      <wps:spPr>
+                        <a:xfrm>
+                          <a:off x="0" y="0"/>
+                          <a:ext cx="2773680" cy="205740"/>
+                        </a:xfrm>
+                        <a:prstGeom prst="rect">
+                          <a:avLst/>
+                        </a:prstGeom>
+                        <a:solidFill>
+                          <a:prstClr val="white"/>
+                        </a:solidFill>
+                        <a:ln>
+                          <a:noFill/>
+                        </a:ln>
+                      </wps:spPr>
+                      <wps:txbx>
+                        <w:txbxContent>
+                          <w:p>
+                            <w:pPr>
+                              <w:pStyle w:val="Descripcin"/>
+                              <w:jc w:val="center"/>
+                              <w:rPr>
+                                <w:noProof/>
+                              </w:rPr>
+                            </w:pPr>
+                            <w:r>
+                              <w:t xml:space="preserve">Ángel </w:t>
+                            </w:r>
+                            <w:proofErr w:type="spellStart"/>
+                            <w:r>
+                              <w:t>Trumpet-shooter</w:t>
+                            </w:r>
+                            <w:proofErr w:type="spellEnd"/>
+                            <w:r>
+                              <w:t>: animación</w:t>
+                            </w:r>
+                          </w:p>
+                        </w:txbxContent>
+                      </wps:txbx>
+                      <wps:bodyPr rot="0" spcFirstLastPara="0" vertOverflow="overflow" horzOverflow="overflow" vert="horz" wrap="square" lIns="0" tIns="0" rIns="0" bIns="0" numCol="1" spcCol="0" rtlCol="0" fromWordArt="0" anchor="t" anchorCtr="0" forceAA="0" compatLnSpc="1">
+                        <a:prstTxWarp prst="textNoShape">
+                          <a:avLst/>
+                        </a:prstTxWarp>
+                        <a:noAutofit/>
+                      </wps:bodyPr>
+                    </wps:wsp>
+                  </a:graphicData>
+                </a:graphic>
+                <wp14:sizeRelV relativeFrom="margin">
+                  <wp14:pctHeight>0</wp14:pctHeight>
+                </wp14:sizeRelV>
+              </wp:anchor>
+            </w:drawing>
+          </mc:Choice>
+          <mc:Fallback>
+            <w:pict>
+              <v:shape w14:anchorId="48217349" id="Cuadro de texto 40" o:spid="_x0000_s1034" type="#_x0000_t202" style="position:absolute;left:0;text-align:left;margin-left:217.95pt;margin-top:133.2pt;width:218.4pt;height:16.2pt;z-index:251718656;visibility:visible;mso-wrap-style:square;mso-height-percent:0;mso-wrap-distance-left:9pt;mso-wrap-distance-top:0;mso-wrap-distance-right:9pt;mso-wrap-distance-bottom:0;mso-position-horizontal:absolute;mso-position-horizontal-relative:text;mso-position-vertical:absolute;mso-position-vertical-relative:text;mso-height-percent:0;mso-height-relative:margin;v-text-anchor:top" o:gfxdata="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" stroked="f">
+                <v:textbox inset="0,0,0,0">
+                  <w:txbxContent>
+                    <w:p>
+                      <w:pPr>
+                        <w:pStyle w:val="Descripcin"/>
+                        <w:jc w:val="center"/>
+                        <w:rPr>
+                          <w:noProof/>
+                        </w:rPr>
+                      </w:pPr>
+                      <w:r>
+                        <w:t xml:space="preserve">Ángel </w:t>
+                      </w:r>
+                      <w:proofErr w:type="spellStart"/>
+                      <w:r>
+                        <w:t>Trumpet-shooter</w:t>
+                      </w:r>
+                      <w:proofErr w:type="spellEnd"/>
+                      <w:r>
+                        <w:t>: animación</w:t>
+                      </w:r>
+                    </w:p>
+                  </w:txbxContent>
+                </v:textbox>
+                <w10:wrap type="topAndBottom"/>
+              </v:shape>
+            </w:pict>
+          </mc:Fallback>
+        </mc:AlternateContent>
+      </w:r>
+      <w:r>
+        <w:rPr>
+          <w:noProof/>
+        </w:rPr>
+        <w:pict w14:anchorId="7EE1074A">
+          <v:shape id="_x0000_s1048" type="#_x0000_t75" style="position:absolute;left:0;text-align:left;margin-left:216.75pt;margin-top:20.4pt;width:218.4pt;height:109.2pt;z-index:251712512;mso-position-horizontal-relative:text;mso-position-vertical-relative:text;mso-width-relative:page;mso-height-relative:page" stroked="t" strokecolor="blue">
+            <v:imagedata r:id="rId23" o:title="ball_anim"/>
+            <w10:wrap type="topAndBottom"/>
+          </v:shape>
+        </w:pict>
+      </w:r>
+      <w:r>
+        <w:rPr>
+          <w:noProof/>
+        </w:rPr>
+        <mc:AlternateContent>
+          <mc:Choice Requires="wps">
+            <w:drawing>
+              <wp:anchor distT="0" distB="0" distL="114300" distR="114300" simplePos="0" relativeHeight="251716608" behindDoc="0" locked="0" layoutInCell="1" allowOverlap="1" wp14:anchorId="5456C115" wp14:editId="074EE807">
+                <wp:simplePos x="0" y="0"/>
+                <wp:positionH relativeFrom="column">
+                  <wp:posOffset>169545</wp:posOffset>
+                </wp:positionH>
+                <wp:positionV relativeFrom="paragraph">
+                  <wp:posOffset>1700530</wp:posOffset>
+                </wp:positionV>
+                <wp:extent cx="1371600" cy="635"/>
+                <wp:effectExtent l="0" t="0" r="0" b="0"/>
+                <wp:wrapTopAndBottom/>
+                <wp:docPr id="39" name="Cuadro de texto 39"/>
+                <wp:cNvGraphicFramePr/>
+                <a:graphic xmlns:a="http://schemas.openxmlformats.org/drawingml/2006/main">
+                  <a:graphicData uri="http://schemas.microsoft.com/office/word/2010/wordprocessingShape">
+                    <wps:wsp>
+                      <wps:cNvSpPr txBox="1"/>
+                      <wps:spPr>
+                        <a:xfrm>
+                          <a:off x="0" y="0"/>
+                          <a:ext cx="1371600" cy="635"/>
+                        </a:xfrm>
+                        <a:prstGeom prst="rect">
+                          <a:avLst/>
+                        </a:prstGeom>
+                        <a:solidFill>
+                          <a:prstClr val="white"/>
+                        </a:solidFill>
+                        <a:ln>
+                          <a:noFill/>
+                        </a:ln>
+                      </wps:spPr>
+                      <wps:txbx>
+                        <w:txbxContent>
+                          <w:p>
+                            <w:pPr>
+                              <w:pStyle w:val="Descripcin"/>
+                              <w:rPr>
+                                <w:noProof/>
+                              </w:rPr>
+                            </w:pPr>
+                            <w:r>
+                              <w:t xml:space="preserve">Ángel </w:t>
+                            </w:r>
+                            <w:proofErr w:type="spellStart"/>
+                            <w:r>
+                              <w:t>Trumpet-shooter</w:t>
+                            </w:r>
+                            <w:proofErr w:type="spellEnd"/>
+                            <w:r>
+                              <w:t>: Bala</w:t>
+                            </w:r>
+                          </w:p>
+                        </w:txbxContent>
+                      </wps:txbx>
+                      <wps:bodyPr rot="0" spcFirstLastPara="0" vertOverflow="overflow" horzOverflow="overflow" vert="horz" wrap="square" lIns="0" tIns="0" rIns="0" bIns="0" numCol="1" spcCol="0" rtlCol="0" fromWordArt="0" anchor="t" anchorCtr="0" forceAA="0" compatLnSpc="1">
+                        <a:prstTxWarp prst="textNoShape">
+                          <a:avLst/>
+                        </a:prstTxWarp>
+                        <a:spAutoFit/>
+                      </wps:bodyPr>
+                    </wps:wsp>
+                  </a:graphicData>
+                </a:graphic>
+              </wp:anchor>
+            </w:drawing>
+          </mc:Choice>
+          <mc:Fallback>
+            <w:pict>
+              <v:shape w14:anchorId="5456C115" id="Cuadro de texto 39" o:spid="_x0000_s1035" type="#_x0000_t202" style="position:absolute;left:0;text-align:left;margin-left:13.35pt;margin-top:133.9pt;width:108pt;height:.05pt;z-index:251716608;visibility:visible;mso-wrap-style:square;mso-wrap-distance-left:9pt;mso-wrap-distance-top:0;mso-wrap-distance-right:9pt;mso-wrap-distance-bottom:0;mso-position-horizontal:absolute;mso-position-horizontal-relative:text;mso-position-vertical:absolute;mso-position-vertical-relative:text;v-text-anchor:top" o:gfxdata="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" stroked="f">
+                <v:textbox style="mso-fit-shape-to-text:t" inset="0,0,0,0">
+                  <w:txbxContent>
+                    <w:p>
+                      <w:pPr>
+                        <w:pStyle w:val="Descripcin"/>
+                        <w:rPr>
+                          <w:noProof/>
+                        </w:rPr>
+                      </w:pPr>
+                      <w:r>
+                        <w:t xml:space="preserve">Ángel </w:t>
+                      </w:r>
+                      <w:proofErr w:type="spellStart"/>
+                      <w:r>
+                        <w:t>Trumpet-shooter</w:t>
+                      </w:r>
+                      <w:proofErr w:type="spellEnd"/>
+                      <w:r>
+                        <w:t>: Bala</w:t>
+                      </w:r>
+                    </w:p>
+                  </w:txbxContent>
+                </v:textbox>
+                <w10:wrap type="topAndBottom"/>
+              </v:shape>
+            </w:pict>
+          </mc:Fallback>
+        </mc:AlternateContent>
+      </w:r>
+      <w:r>
+        <w:rPr>
+          <w:noProof/>
+        </w:rPr>
+        <w:pict w14:anchorId="2C22E728">
+          <v:shape id="_x0000_s1049" type="#_x0000_t75" style="position:absolute;left:0;text-align:left;margin-left:14.55pt;margin-top:21pt;width:108pt;height:108pt;z-index:251714560;mso-position-horizontal-relative:text;mso-position-vertical-relative:text;mso-width-relative:page;mso-height-relative:page" stroked="t" strokecolor="blue">
+            <v:imagedata r:id="rId24" o:title="ball"/>
+            <w10:wrap type="topAndBottom"/>
+          </v:shape>
+        </w:pict>
+      </w:r>
     </w:p>
     <w:p>
       <w:pPr>
         <w:jc w:val="both"/>
-        <w:rPr>
-          <w:i/>
-        </w:rPr>
-      </w:pPr>
-      <w:r>
         <w:rPr>
           <w:b/>
           <w:i/>
           <w:u w:val="single"/>
         </w:rPr>
-        <w:t xml:space="preserve">Ángel </w:t>
-      </w:r>
-      <w:proofErr w:type="spellStart"/>
-      <w:r>
+      </w:pPr>
+    </w:p>
+    <w:p>
+      <w:pPr>
+        <w:jc w:val="both"/>
         <w:rPr>
           <w:b/>
           <w:i/>
           <w:u w:val="single"/>
         </w:rPr>
+      </w:pPr>
+    </w:p>
+    <w:p>
+      <w:pPr>
+        <w:jc w:val="both"/>
+        <w:rPr>
+          <w:b/>
+          <w:i/>
+          <w:u w:val="single"/>
+        </w:rPr>
+      </w:pPr>
+    </w:p>
+    <w:p>
+      <w:pPr>
+        <w:jc w:val="both"/>
+        <w:rPr>
+          <w:b/>
+          <w:i/>
+          <w:u w:val="single"/>
+        </w:rPr>
+      </w:pPr>
+    </w:p>
+    <w:p>
+      <w:pPr>
+        <w:jc w:val="both"/>
+        <w:rPr>
+          <w:b/>
+          <w:i/>
+          <w:u w:val="single"/>
+        </w:rPr>
+      </w:pPr>
+    </w:p>
+    <w:p>
+      <w:pPr>
+        <w:jc w:val="both"/>
+        <w:rPr>
+          <w:b/>
+          <w:i/>
+          <w:u w:val="single"/>
+        </w:rPr>
+      </w:pPr>
+    </w:p>
+    <w:p>
+      <w:pPr>
+        <w:jc w:val="both"/>
+        <w:rPr>
+          <w:b/>
+          <w:i/>
+          <w:u w:val="single"/>
+        </w:rPr>
+      </w:pPr>
+    </w:p>
+    <w:p>
+      <w:pPr>
+        <w:jc w:val="both"/>
+        <w:rPr>
+          <w:b/>
+          <w:i/>
+          <w:u w:val="single"/>
+        </w:rPr>
+      </w:pPr>
+    </w:p>
+    <w:p>
+      <w:pPr>
+        <w:jc w:val="both"/>
+        <w:rPr>
+          <w:b/>
+          <w:i/>
+          <w:u w:val="single"/>
+        </w:rPr>
+      </w:pPr>
+    </w:p>
+    <w:p>
+      <w:pPr>
+        <w:jc w:val="both"/>
+        <w:rPr>
+          <w:b/>
+          <w:i/>
+          <w:u w:val="single"/>
+        </w:rPr>
+      </w:pPr>
+    </w:p>
+    <w:p>
+      <w:pPr>
+        <w:jc w:val="both"/>
+        <w:rPr>
+          <w:i/>
+        </w:rPr>
+      </w:pPr>
+      <w:r>
+        <w:rPr>
+          <w:b/>
+          <w:i/>
+          <w:u w:val="single"/>
+        </w:rPr>
+        <w:lastRenderedPageBreak/>
+        <w:t xml:space="preserve">Ángel </w:t>
+      </w:r>
+      <w:proofErr w:type="spellStart"/>
+      <w:r>
+        <w:rPr>
+          <w:b/>
+          <w:i/>
+          <w:u w:val="single"/>
+        </w:rPr>
         <w:t>Tank</w:t>
       </w:r>
       <w:proofErr w:type="spellEnd"/>
@@ -5388,7 +5914,6 @@
           <w:noProof/>
           <w:lang w:eastAsia="es-ES"/>
         </w:rPr>
-        <w:lastRenderedPageBreak/>
         <mc:AlternateContent>
           <mc:Choice Requires="wps">
             <w:drawing>
@@ -5460,7 +5985,7 @@
               </wp:anchor>
             </w:drawing>
           </mc:Choice>
-          <mc:Fallback>
+          <mc:Fallback xmlns:w16cid="http://schemas.microsoft.com/office/word/2016/wordml/cid" xmlns:am3d="http://schemas.microsoft.com/office/drawing/2017/model3d" xmlns:aink="http://schemas.microsoft.com/office/drawing/2016/ink" xmlns:cx8="http://schemas.microsoft.com/office/drawing/2016/5/14/chartex" xmlns:cx7="http://schemas.microsoft.com/office/drawing/2016/5/13/chartex" xmlns:cx6="http://schemas.microsoft.com/office/drawing/2016/5/12/chartex" xmlns:cx5="http://schemas.microsoft.com/office/drawing/2016/5/11/chartex" xmlns:cx4="http://schemas.microsoft.com/office/drawing/2016/5/10/chartex" xmlns:cx3="http://schemas.microsoft.com/office/drawing/2016/5/9/chartex" xmlns:cx2="http://schemas.microsoft.com/office/drawing/2015/10/21/chartex" xmlns:cx1="http://schemas.microsoft.com/office/drawing/2015/9/8/chartex">
             <w:pict>
               <v:shape w14:anchorId="0894B501" id="Cuadro de texto 37" o:spid="_x0000_s1033" type="#_x0000_t202" style="position:absolute;margin-left:146.55pt;margin-top:157.3pt;width:131.4pt;height:16.2pt;z-index:251700224;visibility:visible;mso-wrap-style:square;mso-height-percent:0;mso-wrap-distance-left:9pt;mso-wrap-distance-top:0;mso-wrap-distance-right:9pt;mso-wrap-distance-bottom:0;mso-position-horizontal:absolute;mso-position-horizontal-relative:text;mso-position-vertical:absolute;mso-position-vertical-relative:text;mso-height-percent:0;mso-height-relative:margin;v-text-anchor:top" o:gfxdata="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" stroked="f">
                 <v:textbox inset="0,0,0,0">
@@ -5496,7 +6021,7 @@
         </w:rPr>
         <w:pict w14:anchorId="4370C603">
           <v:shape id="_x0000_s1037" type="#_x0000_t75" style="position:absolute;margin-left:146.55pt;margin-top:21.3pt;width:131.4pt;height:131.4pt;z-index:251698176;mso-position-horizontal-relative:text;mso-position-vertical-relative:text;mso-width-relative:page;mso-height-relative:page">
-            <v:imagedata r:id="rId21" o:title="tank_stand"/>
+            <v:imagedata r:id="rId25" o:title="tank_stand"/>
             <w10:wrap type="topAndBottom"/>
           </v:shape>
         </w:pict>
@@ -5520,7 +6045,7 @@
         </w:rPr>
         <w:pict w14:anchorId="3BFC33BB">
           <v:shape id="_x0000_s1038" type="#_x0000_t75" style="position:absolute;left:0;text-align:left;margin-left:-70.65pt;margin-top:0;width:579pt;height:115.8pt;z-index:251702272;mso-position-horizontal:absolute;mso-position-horizontal-relative:text;mso-position-vertical:top;mso-position-vertical-relative:text;mso-width-relative:page;mso-height-relative:page">
-            <v:imagedata r:id="rId22" o:title="tank_idle"/>
+            <v:imagedata r:id="rId26" o:title="tank_idle"/>
             <w10:wrap type="topAndBottom"/>
           </v:shape>
         </w:pict>
@@ -5542,6 +6067,42 @@
       <w:r>
         <w:t>: Idle</w:t>
       </w:r>
+    </w:p>
+    <w:p/>
+    <w:p>
+      <w:pPr>
+        <w:keepNext/>
+        <w:ind w:left="-851"/>
+      </w:pPr>
+      <w:r>
+        <w:pict w14:anchorId="6A9C6DC4">
+          <v:shape id="_x0000_i1051" type="#_x0000_t75" style="width:540pt;height:108pt">
+            <v:imagedata r:id="rId27" o:title="tank_attack"/>
+          </v:shape>
+        </w:pict>
+      </w:r>
+    </w:p>
+    <w:p>
+      <w:pPr>
+        <w:pStyle w:val="Descripcin"/>
+        <w:jc w:val="center"/>
+      </w:pPr>
+      <w:r>
+        <w:t xml:space="preserve">Ángel </w:t>
+      </w:r>
+      <w:proofErr w:type="spellStart"/>
+      <w:r>
+        <w:t>Tank</w:t>
+      </w:r>
+      <w:proofErr w:type="spellEnd"/>
+      <w:r>
+        <w:t xml:space="preserve">: </w:t>
+      </w:r>
+      <w:proofErr w:type="spellStart"/>
+      <w:r>
+        <w:t>Attack</w:t>
+      </w:r>
+      <w:proofErr w:type="spellEnd"/>
     </w:p>
     <w:p>
       <w:pPr>
@@ -5576,7 +6137,7 @@
                     </pic:cNvPicPr>
                   </pic:nvPicPr>
                   <pic:blipFill>
-                    <a:blip r:embed="rId23" cstate="print">
+                    <a:blip r:embed="rId28" cstate="print">
                       <a:extLst>
                         <a:ext uri="{28A0092B-C50C-407E-A947-70E740481C1C}">
                           <a14:useLocalDpi xmlns:a14="http://schemas.microsoft.com/office/drawing/2010/main" val="0"/>
@@ -5616,6 +6177,7 @@
       <w:r>
         <w:rPr>
           <w:noProof/>
+          <w:lang w:eastAsia="es-ES"/>
         </w:rPr>
         <mc:AlternateContent>
           <mc:Choice Requires="wps">
@@ -5688,7 +6250,7 @@
               </wp:anchor>
             </w:drawing>
           </mc:Choice>
-          <mc:Fallback>
+          <mc:Fallback xmlns:w16cid="http://schemas.microsoft.com/office/word/2016/wordml/cid" xmlns:am3d="http://schemas.microsoft.com/office/drawing/2017/model3d" xmlns:aink="http://schemas.microsoft.com/office/drawing/2016/ink" xmlns:cx8="http://schemas.microsoft.com/office/drawing/2016/5/14/chartex" xmlns:cx7="http://schemas.microsoft.com/office/drawing/2016/5/13/chartex" xmlns:cx6="http://schemas.microsoft.com/office/drawing/2016/5/12/chartex" xmlns:cx5="http://schemas.microsoft.com/office/drawing/2016/5/11/chartex" xmlns:cx4="http://schemas.microsoft.com/office/drawing/2016/5/10/chartex" xmlns:cx3="http://schemas.microsoft.com/office/drawing/2016/5/9/chartex" xmlns:cx2="http://schemas.microsoft.com/office/drawing/2015/10/21/chartex" xmlns:cx1="http://schemas.microsoft.com/office/drawing/2015/9/8/chartex">
             <w:pict>
               <v:shape w14:anchorId="68DCD0E9" id="Cuadro de texto 38" o:spid="_x0000_s1034" type="#_x0000_t202" style="position:absolute;left:0;text-align:left;margin-left:148.35pt;margin-top:178.3pt;width:127.8pt;height:.05pt;z-index:251710464;visibility:visible;mso-wrap-style:square;mso-wrap-distance-left:9pt;mso-wrap-distance-top:0;mso-wrap-distance-right:9pt;mso-wrap-distance-bottom:0;mso-position-horizontal:absolute;mso-position-horizontal-relative:text;mso-position-vertical:absolute;mso-position-vertical-relative:text;v-text-anchor:top" o:gfxdata="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" stroked="f">
                 <v:textbox style="mso-fit-shape-to-text:t" inset="0,0,0,0">
@@ -5727,7 +6289,7 @@
         </w:rPr>
         <w:pict w14:anchorId="0FAACC3C">
           <v:shape id="_x0000_s1042" type="#_x0000_t75" style="position:absolute;left:0;text-align:left;margin-left:148.35pt;margin-top:46pt;width:127.8pt;height:127.8pt;z-index:251708416;mso-position-horizontal-relative:text;mso-position-vertical-relative:text;mso-width-relative:page;mso-height-relative:page">
-            <v:imagedata r:id="rId24" o:title="tank_red"/>
+            <v:imagedata r:id="rId29" o:title="tank_red"/>
             <w10:wrap type="topAndBottom"/>
           </v:shape>
         </w:pict>
@@ -5758,7 +6320,40 @@
       <w:pPr>
         <w:pStyle w:val="Ttulo2"/>
       </w:pPr>
-      <w:r>
+    </w:p>
+    <w:p>
+      <w:pPr>
+        <w:pStyle w:val="Ttulo2"/>
+      </w:pPr>
+    </w:p>
+    <w:p>
+      <w:pPr>
+        <w:pStyle w:val="Ttulo2"/>
+      </w:pPr>
+    </w:p>
+    <w:p>
+      <w:pPr>
+        <w:pStyle w:val="Ttulo2"/>
+      </w:pPr>
+    </w:p>
+    <w:p/>
+    <w:p>
+      <w:pPr>
+        <w:pStyle w:val="Ttulo2"/>
+      </w:pPr>
+    </w:p>
+    <w:p>
+      <w:pPr>
+        <w:pStyle w:val="Ttulo2"/>
+      </w:pPr>
+    </w:p>
+    <w:p/>
+    <w:p>
+      <w:pPr>
+        <w:pStyle w:val="Ttulo2"/>
+      </w:pPr>
+      <w:r>
+        <w:lastRenderedPageBreak/>
         <w:t>Enemigos estáticos</w:t>
       </w:r>
     </w:p>
@@ -5839,7 +6434,7 @@
               </wp:anchor>
             </w:drawing>
           </mc:Choice>
-          <mc:Fallback>
+          <mc:Fallback xmlns:w16cid="http://schemas.microsoft.com/office/word/2016/wordml/cid" xmlns:am3d="http://schemas.microsoft.com/office/drawing/2017/model3d" xmlns:aink="http://schemas.microsoft.com/office/drawing/2016/ink" xmlns:cx8="http://schemas.microsoft.com/office/drawing/2016/5/14/chartex" xmlns:cx7="http://schemas.microsoft.com/office/drawing/2016/5/13/chartex" xmlns:cx6="http://schemas.microsoft.com/office/drawing/2016/5/12/chartex" xmlns:cx5="http://schemas.microsoft.com/office/drawing/2016/5/11/chartex" xmlns:cx4="http://schemas.microsoft.com/office/drawing/2016/5/10/chartex" xmlns:cx3="http://schemas.microsoft.com/office/drawing/2016/5/9/chartex" xmlns:cx2="http://schemas.microsoft.com/office/drawing/2015/10/21/chartex" xmlns:cx1="http://schemas.microsoft.com/office/drawing/2015/9/8/chartex">
             <w:pict>
               <v:shape w14:anchorId="1E466472" id="Cuadro de texto 14" o:spid="_x0000_s1035" type="#_x0000_t202" style="position:absolute;left:0;text-align:left;margin-left:156.75pt;margin-top:161.35pt;width:111.6pt;height:11.4pt;z-index:251664384;visibility:visible;mso-wrap-style:square;mso-height-percent:0;mso-wrap-distance-left:9pt;mso-wrap-distance-top:0;mso-wrap-distance-right:9pt;mso-wrap-distance-bottom:0;mso-position-horizontal:absolute;mso-position-horizontal-relative:text;mso-position-vertical:absolute;mso-position-vertical-relative:text;mso-height-percent:0;mso-height-relative:margin;v-text-anchor:top" o:gfxdata="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" stroked="f">
                 <v:textbox inset="0,0,0,0">
@@ -5897,7 +6492,7 @@
                     </pic:cNvPicPr>
                   </pic:nvPicPr>
                   <pic:blipFill>
-                    <a:blip r:embed="rId25">
+                    <a:blip r:embed="rId30">
                       <a:extLst>
                         <a:ext uri="{28A0092B-C50C-407E-A947-70E740481C1C}">
                           <a14:useLocalDpi xmlns:a14="http://schemas.microsoft.com/office/drawing/2010/main" val="0"/>
@@ -5986,7 +6581,7 @@
                     </pic:cNvPicPr>
                   </pic:nvPicPr>
                   <pic:blipFill>
-                    <a:blip r:embed="rId26">
+                    <a:blip r:embed="rId31">
                       <a:extLst>
                         <a:ext uri="{28A0092B-C50C-407E-A947-70E740481C1C}">
                           <a14:useLocalDpi xmlns:a14="http://schemas.microsoft.com/office/drawing/2010/main" val="0"/>
@@ -6064,7 +6659,7 @@
                     </pic:cNvPicPr>
                   </pic:nvPicPr>
                   <pic:blipFill>
-                    <a:blip r:embed="rId27">
+                    <a:blip r:embed="rId32">
                       <a:extLst>
                         <a:ext uri="{28A0092B-C50C-407E-A947-70E740481C1C}">
                           <a14:useLocalDpi xmlns:a14="http://schemas.microsoft.com/office/drawing/2010/main" val="0"/>
@@ -6125,10 +6720,9 @@
         <w:rPr>
           <w:i/>
         </w:rPr>
-        <w:lastRenderedPageBreak/>
         <w:pict w14:anchorId="5B8B6313">
           <v:shape id="_x0000_i1028" type="#_x0000_t75" style="width:117pt;height:117pt">
-            <v:imagedata r:id="rId28" o:title="turret_red"/>
+            <v:imagedata r:id="rId33" o:title="turret_red"/>
           </v:shape>
         </w:pict>
       </w:r>
@@ -6151,6 +6745,18 @@
         <w:t>Defensa Divina: Hit</w:t>
       </w:r>
     </w:p>
+    <w:p>
+      <w:pPr>
+        <w:jc w:val="both"/>
+        <w:rPr>
+          <w:b/>
+          <w:i/>
+          <w:u w:val="single"/>
+        </w:rPr>
+      </w:pPr>
+    </w:p>
+    <w:bookmarkStart w:id="15" w:name="_GoBack"/>
+    <w:bookmarkEnd w:id="15"/>
     <w:p>
       <w:pPr>
         <w:jc w:val="both"/>
@@ -6162,6 +6768,7 @@
           <w:u w:val="single"/>
           <w:lang w:eastAsia="es-ES"/>
         </w:rPr>
+        <w:lastRenderedPageBreak/>
         <mc:AlternateContent>
           <mc:Choice Requires="wps">
             <w:drawing>
@@ -6228,7 +6835,7 @@
               </wp:anchor>
             </w:drawing>
           </mc:Choice>
-          <mc:Fallback>
+          <mc:Fallback xmlns:w16cid="http://schemas.microsoft.com/office/word/2016/wordml/cid" xmlns:am3d="http://schemas.microsoft.com/office/drawing/2017/model3d" xmlns:aink="http://schemas.microsoft.com/office/drawing/2016/ink" xmlns:cx8="http://schemas.microsoft.com/office/drawing/2016/5/14/chartex" xmlns:cx7="http://schemas.microsoft.com/office/drawing/2016/5/13/chartex" xmlns:cx6="http://schemas.microsoft.com/office/drawing/2016/5/12/chartex" xmlns:cx5="http://schemas.microsoft.com/office/drawing/2016/5/11/chartex" xmlns:cx4="http://schemas.microsoft.com/office/drawing/2016/5/10/chartex" xmlns:cx3="http://schemas.microsoft.com/office/drawing/2016/5/9/chartex" xmlns:cx2="http://schemas.microsoft.com/office/drawing/2015/10/21/chartex" xmlns:cx1="http://schemas.microsoft.com/office/drawing/2015/9/8/chartex">
             <w:pict>
               <v:shape w14:anchorId="3E7AB271" id="Cuadro de texto 15" o:spid="_x0000_s1036" type="#_x0000_t202" style="position:absolute;left:0;text-align:left;margin-left:164.55pt;margin-top:128.85pt;width:96pt;height:14.4pt;z-index:251666432;visibility:visible;mso-wrap-style:square;mso-height-percent:0;mso-wrap-distance-left:9pt;mso-wrap-distance-top:0;mso-wrap-distance-right:9pt;mso-wrap-distance-bottom:0;mso-position-horizontal:absolute;mso-position-horizontal-relative:text;mso-position-vertical:absolute;mso-position-vertical-relative:text;mso-height-percent:0;mso-height-relative:margin;v-text-anchor:top" o:gfxdata="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" stroked="f">
                 <v:textbox inset="0,0,0,0">
@@ -6286,7 +6893,7 @@
                     </pic:cNvPicPr>
                   </pic:nvPicPr>
                   <pic:blipFill>
-                    <a:blip r:embed="rId29">
+                    <a:blip r:embed="rId34">
                       <a:extLst>
                         <a:ext uri="{28A0092B-C50C-407E-A947-70E740481C1C}">
                           <a14:useLocalDpi xmlns:a14="http://schemas.microsoft.com/office/drawing/2010/main" val="0"/>
@@ -6410,7 +7017,7 @@
               </wp:anchor>
             </w:drawing>
           </mc:Choice>
-          <mc:Fallback>
+          <mc:Fallback xmlns:w16cid="http://schemas.microsoft.com/office/word/2016/wordml/cid" xmlns:am3d="http://schemas.microsoft.com/office/drawing/2017/model3d" xmlns:aink="http://schemas.microsoft.com/office/drawing/2016/ink" xmlns:cx8="http://schemas.microsoft.com/office/drawing/2016/5/14/chartex" xmlns:cx7="http://schemas.microsoft.com/office/drawing/2016/5/13/chartex" xmlns:cx6="http://schemas.microsoft.com/office/drawing/2016/5/12/chartex" xmlns:cx5="http://schemas.microsoft.com/office/drawing/2016/5/11/chartex" xmlns:cx4="http://schemas.microsoft.com/office/drawing/2016/5/10/chartex" xmlns:cx3="http://schemas.microsoft.com/office/drawing/2016/5/9/chartex" xmlns:cx2="http://schemas.microsoft.com/office/drawing/2015/10/21/chartex" xmlns:cx1="http://schemas.microsoft.com/office/drawing/2015/9/8/chartex">
             <w:pict>
               <v:shape w14:anchorId="52EEE0CF" id="Cuadro de texto 16" o:spid="_x0000_s1037" type="#_x0000_t202" style="position:absolute;left:0;text-align:left;margin-left:0;margin-top:106.7pt;width:101.4pt;height:.05pt;z-index:251668480;visibility:visible;mso-wrap-style:square;mso-wrap-distance-left:9pt;mso-wrap-distance-top:0;mso-wrap-distance-right:9pt;mso-wrap-distance-bottom:0;mso-position-horizontal:center;mso-position-horizontal-relative:margin;mso-position-vertical:absolute;mso-position-vertical-relative:text;v-text-anchor:top" o:gfxdata="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" stroked="f">
                 <v:textbox style="mso-fit-shape-to-text:t" inset="0,0,0,0">
@@ -6469,7 +7076,7 @@
                     </pic:cNvPicPr>
                   </pic:nvPicPr>
                   <pic:blipFill>
-                    <a:blip r:embed="rId29">
+                    <a:blip r:embed="rId34">
                       <a:extLst>
                         <a:ext uri="{28A0092B-C50C-407E-A947-70E740481C1C}">
                           <a14:useLocalDpi xmlns:a14="http://schemas.microsoft.com/office/drawing/2010/main" val="0"/>
@@ -6537,7 +7144,7 @@
                     </pic:cNvPicPr>
                   </pic:nvPicPr>
                   <pic:blipFill>
-                    <a:blip r:embed="rId30">
+                    <a:blip r:embed="rId35">
                       <a:extLst>
                         <a:ext uri="{28A0092B-C50C-407E-A947-70E740481C1C}">
                           <a14:useLocalDpi xmlns:a14="http://schemas.microsoft.com/office/drawing/2010/main" val="0"/>
@@ -6674,7 +7281,7 @@
               </wp:anchor>
             </w:drawing>
           </mc:Choice>
-          <mc:Fallback>
+          <mc:Fallback xmlns:w16cid="http://schemas.microsoft.com/office/word/2016/wordml/cid" xmlns:am3d="http://schemas.microsoft.com/office/drawing/2017/model3d" xmlns:aink="http://schemas.microsoft.com/office/drawing/2016/ink" xmlns:cx8="http://schemas.microsoft.com/office/drawing/2016/5/14/chartex" xmlns:cx7="http://schemas.microsoft.com/office/drawing/2016/5/13/chartex" xmlns:cx6="http://schemas.microsoft.com/office/drawing/2016/5/12/chartex" xmlns:cx5="http://schemas.microsoft.com/office/drawing/2016/5/11/chartex" xmlns:cx4="http://schemas.microsoft.com/office/drawing/2016/5/10/chartex" xmlns:cx3="http://schemas.microsoft.com/office/drawing/2016/5/9/chartex" xmlns:cx2="http://schemas.microsoft.com/office/drawing/2015/10/21/chartex" xmlns:cx1="http://schemas.microsoft.com/office/drawing/2015/9/8/chartex">
             <w:pict>
               <v:shape w14:anchorId="178762FA" id="Cuadro de texto 17" o:spid="_x0000_s1038" type="#_x0000_t202" style="position:absolute;left:0;text-align:left;margin-left:162.15pt;margin-top:127.45pt;width:100.2pt;height:.05pt;z-index:251670528;visibility:visible;mso-wrap-style:square;mso-wrap-distance-left:9pt;mso-wrap-distance-top:0;mso-wrap-distance-right:9pt;mso-wrap-distance-bottom:0;mso-position-horizontal:absolute;mso-position-horizontal-relative:text;mso-position-vertical:absolute;mso-position-vertical-relative:text;v-text-anchor:top" o:gfxdata="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" stroked="f">
                 <v:textbox style="mso-fit-shape-to-text:t" inset="0,0,0,0">
@@ -6743,7 +7350,7 @@
                     </pic:cNvPicPr>
                   </pic:nvPicPr>
                   <pic:blipFill>
-                    <a:blip r:embed="rId31">
+                    <a:blip r:embed="rId36">
                       <a:extLst>
                         <a:ext uri="{28A0092B-C50C-407E-A947-70E740481C1C}">
                           <a14:useLocalDpi xmlns:a14="http://schemas.microsoft.com/office/drawing/2010/main" val="0"/>
@@ -6798,7 +7405,7 @@
       <w:pPr>
         <w:pStyle w:val="Ttulo2"/>
       </w:pPr>
-      <w:bookmarkStart w:id="15" w:name="_Toc531687334"/>
+      <w:bookmarkStart w:id="16" w:name="_Toc531687334"/>
       <w:r>
         <w:lastRenderedPageBreak/>
         <w:t xml:space="preserve">Objetos </w:t>
@@ -6893,7 +7500,7 @@
               </wp:anchor>
             </w:drawing>
           </mc:Choice>
-          <mc:Fallback>
+          <mc:Fallback xmlns:w16cid="http://schemas.microsoft.com/office/word/2016/wordml/cid" xmlns:am3d="http://schemas.microsoft.com/office/drawing/2017/model3d" xmlns:aink="http://schemas.microsoft.com/office/drawing/2016/ink" xmlns:cx8="http://schemas.microsoft.com/office/drawing/2016/5/14/chartex" xmlns:cx7="http://schemas.microsoft.com/office/drawing/2016/5/13/chartex" xmlns:cx6="http://schemas.microsoft.com/office/drawing/2016/5/12/chartex" xmlns:cx5="http://schemas.microsoft.com/office/drawing/2016/5/11/chartex" xmlns:cx4="http://schemas.microsoft.com/office/drawing/2016/5/10/chartex" xmlns:cx3="http://schemas.microsoft.com/office/drawing/2016/5/9/chartex" xmlns:cx2="http://schemas.microsoft.com/office/drawing/2015/10/21/chartex" xmlns:cx1="http://schemas.microsoft.com/office/drawing/2015/9/8/chartex">
             <w:pict>
               <v:shape w14:anchorId="4D0BFEB4" id="Cuadro de texto 30" o:spid="_x0000_s1039" type="#_x0000_t202" style="position:absolute;margin-left:184.35pt;margin-top:172.05pt;width:239.4pt;height:15.6pt;z-index:251682816;visibility:visible;mso-wrap-style:square;mso-height-percent:0;mso-wrap-distance-left:9pt;mso-wrap-distance-top:0;mso-wrap-distance-right:9pt;mso-wrap-distance-bottom:0;mso-position-horizontal:absolute;mso-position-horizontal-relative:text;mso-position-vertical:absolute;mso-position-vertical-relative:text;mso-height-percent:0;mso-height-relative:margin;v-text-anchor:top" o:gfxdata="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" stroked="f">
                 <v:textbox inset="0,0,0,0">
@@ -6935,7 +7542,7 @@
         </w:rPr>
         <w:pict w14:anchorId="0E7C992C">
           <v:shape id="_x0000_s1028" type="#_x0000_t75" style="position:absolute;margin-left:184.35pt;margin-top:41.85pt;width:239.4pt;height:125.55pt;z-index:251680768;mso-position-horizontal-relative:text;mso-position-vertical-relative:text;mso-width-relative:page;mso-height-relative:page" stroked="t" strokecolor="blue">
-            <v:imagedata r:id="rId32" o:title="bullet_anim"/>
+            <v:imagedata r:id="rId37" o:title="bullet_anim"/>
             <w10:wrap type="topAndBottom"/>
           </v:shape>
         </w:pict>
@@ -7007,7 +7614,7 @@
               </wp:anchor>
             </w:drawing>
           </mc:Choice>
-          <mc:Fallback>
+          <mc:Fallback xmlns:w16cid="http://schemas.microsoft.com/office/word/2016/wordml/cid" xmlns:am3d="http://schemas.microsoft.com/office/drawing/2017/model3d" xmlns:aink="http://schemas.microsoft.com/office/drawing/2016/ink" xmlns:cx8="http://schemas.microsoft.com/office/drawing/2016/5/14/chartex" xmlns:cx7="http://schemas.microsoft.com/office/drawing/2016/5/13/chartex" xmlns:cx6="http://schemas.microsoft.com/office/drawing/2016/5/12/chartex" xmlns:cx5="http://schemas.microsoft.com/office/drawing/2016/5/11/chartex" xmlns:cx4="http://schemas.microsoft.com/office/drawing/2016/5/10/chartex" xmlns:cx3="http://schemas.microsoft.com/office/drawing/2016/5/9/chartex" xmlns:cx2="http://schemas.microsoft.com/office/drawing/2015/10/21/chartex" xmlns:cx1="http://schemas.microsoft.com/office/drawing/2015/9/8/chartex">
             <w:pict>
               <v:shape w14:anchorId="5DCAD062" id="Cuadro de texto 29" o:spid="_x0000_s1040" type="#_x0000_t202" style="position:absolute;margin-left:.15pt;margin-top:171.9pt;width:124.8pt;height:.05pt;z-index:251678720;visibility:visible;mso-wrap-style:square;mso-wrap-distance-left:9pt;mso-wrap-distance-top:0;mso-wrap-distance-right:9pt;mso-wrap-distance-bottom:0;mso-position-horizontal:absolute;mso-position-horizontal-relative:text;mso-position-vertical:absolute;mso-position-vertical-relative:text;v-text-anchor:top" o:gfxdata="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" stroked="f">
                 <v:textbox style="mso-fit-shape-to-text:t" inset="0,0,0,0">
@@ -7037,7 +7644,7 @@
         </w:rPr>
         <w:pict w14:anchorId="1F3DF684">
           <v:shape id="_x0000_s1027" type="#_x0000_t75" style="position:absolute;margin-left:.15pt;margin-top:42.6pt;width:124.8pt;height:124.8pt;z-index:251676672;mso-position-horizontal-relative:text;mso-position-vertical-relative:text;mso-width-relative:page;mso-height-relative:page" stroked="t" strokecolor="blue">
-            <v:imagedata r:id="rId33" o:title="bullet"/>
+            <v:imagedata r:id="rId38" o:title="bullet"/>
             <w10:wrap type="topAndBottom"/>
           </v:shape>
         </w:pict>
@@ -7069,10 +7676,7 @@
     <w:p/>
     <w:p/>
     <w:p/>
-    <w:p>
-      <w:bookmarkStart w:id="16" w:name="_GoBack"/>
-      <w:bookmarkEnd w:id="16"/>
-    </w:p>
+    <w:p/>
     <w:p>
       <w:pPr>
         <w:pStyle w:val="Ttulo1"/>
@@ -7087,7 +7691,7 @@
         <w:lastRenderedPageBreak/>
         <w:t>Interfaz</w:t>
       </w:r>
-      <w:bookmarkEnd w:id="15"/>
+      <w:bookmarkEnd w:id="16"/>
     </w:p>
     <w:p>
       <w:pPr>
@@ -7143,7 +7747,7 @@
                     </pic:cNvPicPr>
                   </pic:nvPicPr>
                   <pic:blipFill>
-                    <a:blip r:embed="rId34" cstate="print">
+                    <a:blip r:embed="rId39" cstate="print">
                       <a:extLst>
                         <a:ext uri="{28A0092B-C50C-407E-A947-70E740481C1C}">
                           <a14:useLocalDpi xmlns:a14="http://schemas.microsoft.com/office/drawing/2010/main" val="0"/>
@@ -7234,1000 +7838,6 @@
                 <pic:pic xmlns:pic="http://schemas.openxmlformats.org/drawingml/2006/picture">
                   <pic:nvPicPr>
                     <pic:cNvPr id="0" name="Picture 1"/>
-                    <pic:cNvPicPr>
-                      <a:picLocks noChangeAspect="1" noChangeArrowheads="1"/>
-                    </pic:cNvPicPr>
-                  </pic:nvPicPr>
-                  <pic:blipFill>
-                    <a:blip r:embed="rId35" cstate="print">
-                      <a:extLst>
-                        <a:ext uri="{28A0092B-C50C-407E-A947-70E740481C1C}">
-                          <a14:useLocalDpi xmlns:a14="http://schemas.microsoft.com/office/drawing/2010/main" val="0"/>
-                        </a:ext>
-                      </a:extLst>
-                    </a:blip>
-                    <a:srcRect/>
-                    <a:stretch>
-                      <a:fillRect/>
-                    </a:stretch>
-                  </pic:blipFill>
-                  <pic:spPr bwMode="auto">
-                    <a:xfrm>
-                      <a:off x="0" y="0"/>
-                      <a:ext cx="5398770" cy="3037205"/>
-                    </a:xfrm>
-                    <a:prstGeom prst="rect">
-                      <a:avLst/>
-                    </a:prstGeom>
-                    <a:noFill/>
-                    <a:ln>
-                      <a:noFill/>
-                    </a:ln>
-                  </pic:spPr>
-                </pic:pic>
-              </a:graphicData>
-            </a:graphic>
-          </wp:inline>
-        </w:drawing>
-      </w:r>
-    </w:p>
-    <w:p>
-      <w:pPr>
-        <w:pStyle w:val="Descripcin"/>
-        <w:jc w:val="center"/>
-      </w:pPr>
-      <w:r>
-        <w:t xml:space="preserve">Ilustración </w:t>
-      </w:r>
-      <w:r>
-        <w:t>2</w:t>
-      </w:r>
-      <w:r>
-        <w:t xml:space="preserve">: </w:t>
-      </w:r>
-      <w:r>
-        <w:t>Esquema del Menú Principal</w:t>
-      </w:r>
-      <w:r>
-        <w:t>.</w:t>
-      </w:r>
-    </w:p>
-    <w:p>
-      <w:r>
-        <w:t>Descripción de los componentes:</w:t>
-      </w:r>
-    </w:p>
-    <w:p>
-      <w:pPr>
-        <w:pStyle w:val="Prrafodelista"/>
-        <w:numPr>
-          <w:ilvl w:val="0"/>
-          <w:numId w:val="2"/>
-        </w:numPr>
-        <w:rPr>
-          <w:b/>
-        </w:rPr>
-      </w:pPr>
-      <w:r>
-        <w:rPr>
-          <w:b/>
-        </w:rPr>
-        <w:t xml:space="preserve">Nueva Partida: </w:t>
-      </w:r>
-      <w:r>
-        <w:t xml:space="preserve">Botón que lleva al jugador a la pantalla de </w:t>
-      </w:r>
-      <w:r>
-        <w:rPr>
-          <w:i/>
-        </w:rPr>
-        <w:t>Selección de Perfil</w:t>
-      </w:r>
-      <w:r>
-        <w:rPr>
-          <w:i/>
-        </w:rPr>
-        <w:t>.</w:t>
-      </w:r>
-    </w:p>
-    <w:p>
-      <w:pPr>
-        <w:pStyle w:val="Prrafodelista"/>
-        <w:numPr>
-          <w:ilvl w:val="0"/>
-          <w:numId w:val="2"/>
-        </w:numPr>
-        <w:rPr>
-          <w:b/>
-        </w:rPr>
-      </w:pPr>
-      <w:r>
-        <w:rPr>
-          <w:b/>
-        </w:rPr>
-        <w:lastRenderedPageBreak/>
-        <w:t xml:space="preserve">Opciones: </w:t>
-      </w:r>
-      <w:r>
-        <w:t xml:space="preserve">Botón que lleva al jugador al </w:t>
-      </w:r>
-      <w:r>
-        <w:rPr>
-          <w:i/>
-        </w:rPr>
-        <w:t>Menú de Opciones</w:t>
-      </w:r>
-      <w:r>
-        <w:rPr>
-          <w:i/>
-        </w:rPr>
-        <w:t>.</w:t>
-      </w:r>
-    </w:p>
-    <w:p>
-      <w:pPr>
-        <w:pStyle w:val="Prrafodelista"/>
-        <w:numPr>
-          <w:ilvl w:val="0"/>
-          <w:numId w:val="2"/>
-        </w:numPr>
-        <w:rPr>
-          <w:b/>
-        </w:rPr>
-      </w:pPr>
-      <w:r>
-        <w:rPr>
-          <w:b/>
-        </w:rPr>
-        <w:t xml:space="preserve">Puntuaciones: </w:t>
-      </w:r>
-      <w:r>
-        <w:t xml:space="preserve">Botón que lleva al jugador al </w:t>
-      </w:r>
-      <w:r>
-        <w:rPr>
-          <w:i/>
-        </w:rPr>
-        <w:t>Tabla de Puntuaciones</w:t>
-      </w:r>
-      <w:r>
-        <w:rPr>
-          <w:i/>
-        </w:rPr>
-        <w:t>.</w:t>
-      </w:r>
-    </w:p>
-    <w:p>
-      <w:pPr>
-        <w:pStyle w:val="Prrafodelista"/>
-        <w:numPr>
-          <w:ilvl w:val="0"/>
-          <w:numId w:val="2"/>
-        </w:numPr>
-        <w:rPr>
-          <w:b/>
-        </w:rPr>
-      </w:pPr>
-      <w:r>
-        <w:rPr>
-          <w:b/>
-        </w:rPr>
-        <w:t xml:space="preserve">Créditos: </w:t>
-      </w:r>
-      <w:r>
-        <w:t>Botón que lleva al jugador a</w:t>
-      </w:r>
-      <w:r>
-        <w:t xml:space="preserve"> los </w:t>
-      </w:r>
-      <w:r>
-        <w:rPr>
-          <w:i/>
-        </w:rPr>
-        <w:t>Créditos</w:t>
-      </w:r>
-      <w:r>
-        <w:rPr>
-          <w:i/>
-        </w:rPr>
-        <w:t>.</w:t>
-      </w:r>
-    </w:p>
-    <w:p>
-      <w:pPr>
-        <w:pStyle w:val="Prrafodelista"/>
-        <w:numPr>
-          <w:ilvl w:val="0"/>
-          <w:numId w:val="2"/>
-        </w:numPr>
-        <w:rPr>
-          <w:b/>
-        </w:rPr>
-      </w:pPr>
-      <w:r>
-        <w:rPr>
-          <w:b/>
-        </w:rPr>
-        <w:t xml:space="preserve">Imagen del juego / Protagonista: </w:t>
-      </w:r>
-      <w:r>
-        <w:t>Ilustración del logo del juego que representa al protagonista</w:t>
-      </w:r>
-      <w:r>
-        <w:t>.</w:t>
-      </w:r>
-    </w:p>
-    <w:p>
-      <w:pPr>
-        <w:pStyle w:val="Prrafodelista"/>
-        <w:rPr>
-          <w:b/>
-        </w:rPr>
-      </w:pPr>
-    </w:p>
-    <w:p>
-      <w:pPr>
-        <w:rPr>
-          <w:b/>
-          <w:u w:val="single"/>
-        </w:rPr>
-      </w:pPr>
-      <w:r>
-        <w:rPr>
-          <w:b/>
-          <w:u w:val="single"/>
-        </w:rPr>
-        <w:t>Créditos</w:t>
-      </w:r>
-    </w:p>
-    <w:p>
-      <w:r>
-        <w:rPr>
-          <w:noProof/>
-          <w:lang w:eastAsia="es-ES"/>
-        </w:rPr>
-        <w:drawing>
-          <wp:inline distT="0" distB="0" distL="0" distR="0" wp14:anchorId="175192AF" wp14:editId="2F750331">
-            <wp:extent cx="5398770" cy="3037205"/>
-            <wp:effectExtent l="0" t="0" r="0" b="0"/>
-            <wp:docPr id="3" name="Imagen 3"/>
-            <wp:cNvGraphicFramePr>
-              <a:graphicFrameLocks xmlns:a="http://schemas.openxmlformats.org/drawingml/2006/main" noChangeAspect="1"/>
-            </wp:cNvGraphicFramePr>
-            <a:graphic xmlns:a="http://schemas.openxmlformats.org/drawingml/2006/main">
-              <a:graphicData uri="http://schemas.openxmlformats.org/drawingml/2006/picture">
-                <pic:pic xmlns:pic="http://schemas.openxmlformats.org/drawingml/2006/picture">
-                  <pic:nvPicPr>
-                    <pic:cNvPr id="0" name="Picture 2"/>
-                    <pic:cNvPicPr>
-                      <a:picLocks noChangeAspect="1" noChangeArrowheads="1"/>
-                    </pic:cNvPicPr>
-                  </pic:nvPicPr>
-                  <pic:blipFill>
-                    <a:blip r:embed="rId36" cstate="print">
-                      <a:extLst>
-                        <a:ext uri="{28A0092B-C50C-407E-A947-70E740481C1C}">
-                          <a14:useLocalDpi xmlns:a14="http://schemas.microsoft.com/office/drawing/2010/main" val="0"/>
-                        </a:ext>
-                      </a:extLst>
-                    </a:blip>
-                    <a:srcRect/>
-                    <a:stretch>
-                      <a:fillRect/>
-                    </a:stretch>
-                  </pic:blipFill>
-                  <pic:spPr bwMode="auto">
-                    <a:xfrm>
-                      <a:off x="0" y="0"/>
-                      <a:ext cx="5398770" cy="3037205"/>
-                    </a:xfrm>
-                    <a:prstGeom prst="rect">
-                      <a:avLst/>
-                    </a:prstGeom>
-                    <a:noFill/>
-                    <a:ln>
-                      <a:noFill/>
-                    </a:ln>
-                  </pic:spPr>
-                </pic:pic>
-              </a:graphicData>
-            </a:graphic>
-          </wp:inline>
-        </w:drawing>
-      </w:r>
-    </w:p>
-    <w:p>
-      <w:pPr>
-        <w:pStyle w:val="Descripcin"/>
-        <w:jc w:val="center"/>
-      </w:pPr>
-      <w:r>
-        <w:t>Ilustración</w:t>
-      </w:r>
-      <w:r>
-        <w:t xml:space="preserve"> 3</w:t>
-      </w:r>
-      <w:r>
-        <w:t xml:space="preserve">: </w:t>
-      </w:r>
-      <w:r>
-        <w:t>Esquema del menú de créditos.</w:t>
-      </w:r>
-    </w:p>
-    <w:p>
-      <w:r>
-        <w:t>Descripción de los componentes:</w:t>
-      </w:r>
-    </w:p>
-    <w:p>
-      <w:pPr>
-        <w:pStyle w:val="Prrafodelista"/>
-        <w:numPr>
-          <w:ilvl w:val="0"/>
-          <w:numId w:val="6"/>
-        </w:numPr>
-      </w:pPr>
-      <w:r>
-        <w:rPr>
-          <w:b/>
-        </w:rPr>
-        <w:t xml:space="preserve">Atrás: </w:t>
-      </w:r>
-      <w:r>
-        <w:t xml:space="preserve">Botón que lleva al jugador al </w:t>
-      </w:r>
-      <w:r>
-        <w:rPr>
-          <w:i/>
-        </w:rPr>
-        <w:t>Menú Principal</w:t>
-      </w:r>
-      <w:r>
-        <w:rPr>
-          <w:i/>
-        </w:rPr>
-        <w:t>.</w:t>
-      </w:r>
-    </w:p>
-    <w:p>
-      <w:pPr>
-        <w:pStyle w:val="Prrafodelista"/>
-        <w:numPr>
-          <w:ilvl w:val="0"/>
-          <w:numId w:val="6"/>
-        </w:numPr>
-      </w:pPr>
-      <w:r>
-        <w:rPr>
-          <w:b/>
-        </w:rPr>
-        <w:t xml:space="preserve">Creado por: </w:t>
-      </w:r>
-      <w:r>
-        <w:t>Listado de los roles y nombres del equipo de desarrollo del juego.</w:t>
-      </w:r>
-    </w:p>
-    <w:p>
-      <w:pPr>
-        <w:ind w:left="360"/>
-      </w:pPr>
-    </w:p>
-    <w:p>
-      <w:pPr>
-        <w:ind w:left="360"/>
-      </w:pPr>
-    </w:p>
-    <w:p>
-      <w:pPr>
-        <w:ind w:left="360"/>
-      </w:pPr>
-    </w:p>
-    <w:p>
-      <w:pPr>
-        <w:ind w:left="360"/>
-      </w:pPr>
-    </w:p>
-    <w:p>
-      <w:pPr>
-        <w:ind w:left="360"/>
-      </w:pPr>
-    </w:p>
-    <w:p>
-      <w:pPr>
-        <w:ind w:left="360"/>
-      </w:pPr>
-    </w:p>
-    <w:p>
-      <w:pPr>
-        <w:ind w:left="360"/>
-      </w:pPr>
-    </w:p>
-    <w:p>
-      <w:pPr>
-        <w:ind w:left="360"/>
-      </w:pPr>
-    </w:p>
-    <w:p>
-      <w:pPr>
-        <w:ind w:left="360"/>
-      </w:pPr>
-    </w:p>
-    <w:p>
-      <w:pPr>
-        <w:ind w:left="360"/>
-      </w:pPr>
-    </w:p>
-    <w:p>
-      <w:pPr>
-        <w:ind w:left="360"/>
-      </w:pPr>
-    </w:p>
-    <w:p>
-      <w:pPr>
-        <w:ind w:left="360"/>
-      </w:pPr>
-    </w:p>
-    <w:p>
-      <w:pPr>
-        <w:rPr>
-          <w:b/>
-          <w:u w:val="single"/>
-        </w:rPr>
-      </w:pPr>
-      <w:r>
-        <w:rPr>
-          <w:b/>
-          <w:u w:val="single"/>
-        </w:rPr>
-        <w:t>Selección del Perfil</w:t>
-      </w:r>
-    </w:p>
-    <w:p>
-      <w:r>
-        <w:rPr>
-          <w:noProof/>
-          <w:lang w:eastAsia="es-ES"/>
-        </w:rPr>
-        <w:drawing>
-          <wp:inline distT="0" distB="0" distL="0" distR="0" wp14:anchorId="37082A72" wp14:editId="4F51215E">
-            <wp:extent cx="5398770" cy="3037205"/>
-            <wp:effectExtent l="0" t="0" r="0" b="0"/>
-            <wp:docPr id="4" name="Imagen 4"/>
-            <wp:cNvGraphicFramePr>
-              <a:graphicFrameLocks xmlns:a="http://schemas.openxmlformats.org/drawingml/2006/main" noChangeAspect="1"/>
-            </wp:cNvGraphicFramePr>
-            <a:graphic xmlns:a="http://schemas.openxmlformats.org/drawingml/2006/main">
-              <a:graphicData uri="http://schemas.openxmlformats.org/drawingml/2006/picture">
-                <pic:pic xmlns:pic="http://schemas.openxmlformats.org/drawingml/2006/picture">
-                  <pic:nvPicPr>
-                    <pic:cNvPr id="0" name="Picture 3"/>
-                    <pic:cNvPicPr>
-                      <a:picLocks noChangeAspect="1" noChangeArrowheads="1"/>
-                    </pic:cNvPicPr>
-                  </pic:nvPicPr>
-                  <pic:blipFill>
-                    <a:blip r:embed="rId37" cstate="print">
-                      <a:extLst>
-                        <a:ext uri="{28A0092B-C50C-407E-A947-70E740481C1C}">
-                          <a14:useLocalDpi xmlns:a14="http://schemas.microsoft.com/office/drawing/2010/main" val="0"/>
-                        </a:ext>
-                      </a:extLst>
-                    </a:blip>
-                    <a:srcRect/>
-                    <a:stretch>
-                      <a:fillRect/>
-                    </a:stretch>
-                  </pic:blipFill>
-                  <pic:spPr bwMode="auto">
-                    <a:xfrm>
-                      <a:off x="0" y="0"/>
-                      <a:ext cx="5398770" cy="3037205"/>
-                    </a:xfrm>
-                    <a:prstGeom prst="rect">
-                      <a:avLst/>
-                    </a:prstGeom>
-                    <a:noFill/>
-                    <a:ln>
-                      <a:noFill/>
-                    </a:ln>
-                  </pic:spPr>
-                </pic:pic>
-              </a:graphicData>
-            </a:graphic>
-          </wp:inline>
-        </w:drawing>
-      </w:r>
-    </w:p>
-    <w:p>
-      <w:pPr>
-        <w:pStyle w:val="Descripcin"/>
-        <w:jc w:val="center"/>
-      </w:pPr>
-      <w:r>
-        <w:t>Ilustración 4: Esquema del selector del perfil.</w:t>
-      </w:r>
-    </w:p>
-    <w:p>
-      <w:r>
-        <w:t>Descripción de los componentes:</w:t>
-      </w:r>
-    </w:p>
-    <w:p>
-      <w:pPr>
-        <w:pStyle w:val="Prrafodelista"/>
-        <w:numPr>
-          <w:ilvl w:val="0"/>
-          <w:numId w:val="7"/>
-        </w:numPr>
-      </w:pPr>
-      <w:r>
-        <w:rPr>
-          <w:b/>
-        </w:rPr>
-        <w:t xml:space="preserve">Salir: </w:t>
-      </w:r>
-      <w:r>
-        <w:t xml:space="preserve">Botón que lleva al jugador al </w:t>
-      </w:r>
-      <w:r>
-        <w:rPr>
-          <w:i/>
-        </w:rPr>
-        <w:t>Menú Principal.</w:t>
-      </w:r>
-    </w:p>
-    <w:p>
-      <w:pPr>
-        <w:pStyle w:val="Prrafodelista"/>
-        <w:numPr>
-          <w:ilvl w:val="0"/>
-          <w:numId w:val="7"/>
-        </w:numPr>
-      </w:pPr>
-      <w:r>
-        <w:rPr>
-          <w:b/>
-        </w:rPr>
-        <w:t xml:space="preserve">Empezar: </w:t>
-      </w:r>
-      <w:r>
-        <w:t xml:space="preserve">Botón que lleva al jugador al </w:t>
-      </w:r>
-      <w:r>
-        <w:rPr>
-          <w:i/>
-        </w:rPr>
-        <w:t>Selector de Niveles.</w:t>
-      </w:r>
-    </w:p>
-    <w:p>
-      <w:pPr>
-        <w:pStyle w:val="Prrafodelista"/>
-        <w:numPr>
-          <w:ilvl w:val="0"/>
-          <w:numId w:val="7"/>
-        </w:numPr>
-      </w:pPr>
-      <w:r>
-        <w:rPr>
-          <w:b/>
-        </w:rPr>
-        <w:t xml:space="preserve">Nombre del dios: </w:t>
-      </w:r>
-      <w:r>
-        <w:t>Input en el que el jugador indica su</w:t>
-      </w:r>
-      <w:r>
-        <w:rPr>
-          <w:i/>
-        </w:rPr>
-        <w:t xml:space="preserve"> </w:t>
-      </w:r>
-      <w:proofErr w:type="spellStart"/>
-      <w:r>
-        <w:rPr>
-          <w:i/>
-        </w:rPr>
-        <w:t>nickname</w:t>
-      </w:r>
-      <w:proofErr w:type="spellEnd"/>
-      <w:r>
-        <w:rPr>
-          <w:i/>
-        </w:rPr>
-        <w:t>.</w:t>
-      </w:r>
-    </w:p>
-    <w:p/>
-    <w:p>
-      <w:pPr>
-        <w:rPr>
-          <w:b/>
-          <w:u w:val="single"/>
-        </w:rPr>
-      </w:pPr>
-      <w:r>
-        <w:rPr>
-          <w:b/>
-          <w:u w:val="single"/>
-        </w:rPr>
-        <w:t xml:space="preserve">Selector de </w:t>
-      </w:r>
-      <w:r>
-        <w:rPr>
-          <w:b/>
-          <w:u w:val="single"/>
-        </w:rPr>
-        <w:t>N</w:t>
-      </w:r>
-      <w:r>
-        <w:rPr>
-          <w:b/>
-          <w:u w:val="single"/>
-        </w:rPr>
-        <w:t>iveles</w:t>
-      </w:r>
-    </w:p>
-    <w:p>
-      <w:r>
-        <w:rPr>
-          <w:noProof/>
-          <w:lang w:eastAsia="es-ES"/>
-        </w:rPr>
-        <w:drawing>
-          <wp:inline distT="0" distB="0" distL="0" distR="0" wp14:anchorId="7679F7B3" wp14:editId="40208517">
-            <wp:extent cx="5398770" cy="3037205"/>
-            <wp:effectExtent l="0" t="0" r="0" b="0"/>
-            <wp:docPr id="5" name="Imagen 5"/>
-            <wp:cNvGraphicFramePr>
-              <a:graphicFrameLocks xmlns:a="http://schemas.openxmlformats.org/drawingml/2006/main" noChangeAspect="1"/>
-            </wp:cNvGraphicFramePr>
-            <a:graphic xmlns:a="http://schemas.openxmlformats.org/drawingml/2006/main">
-              <a:graphicData uri="http://schemas.openxmlformats.org/drawingml/2006/picture">
-                <pic:pic xmlns:pic="http://schemas.openxmlformats.org/drawingml/2006/picture">
-                  <pic:nvPicPr>
-                    <pic:cNvPr id="0" name="Picture 4"/>
-                    <pic:cNvPicPr>
-                      <a:picLocks noChangeAspect="1" noChangeArrowheads="1"/>
-                    </pic:cNvPicPr>
-                  </pic:nvPicPr>
-                  <pic:blipFill>
-                    <a:blip r:embed="rId38" cstate="print">
-                      <a:extLst>
-                        <a:ext uri="{28A0092B-C50C-407E-A947-70E740481C1C}">
-                          <a14:useLocalDpi xmlns:a14="http://schemas.microsoft.com/office/drawing/2010/main" val="0"/>
-                        </a:ext>
-                      </a:extLst>
-                    </a:blip>
-                    <a:srcRect/>
-                    <a:stretch>
-                      <a:fillRect/>
-                    </a:stretch>
-                  </pic:blipFill>
-                  <pic:spPr bwMode="auto">
-                    <a:xfrm>
-                      <a:off x="0" y="0"/>
-                      <a:ext cx="5398770" cy="3037205"/>
-                    </a:xfrm>
-                    <a:prstGeom prst="rect">
-                      <a:avLst/>
-                    </a:prstGeom>
-                    <a:noFill/>
-                    <a:ln>
-                      <a:noFill/>
-                    </a:ln>
-                  </pic:spPr>
-                </pic:pic>
-              </a:graphicData>
-            </a:graphic>
-          </wp:inline>
-        </w:drawing>
-      </w:r>
-    </w:p>
-    <w:p>
-      <w:pPr>
-        <w:pStyle w:val="Descripcin"/>
-        <w:jc w:val="center"/>
-      </w:pPr>
-      <w:r>
-        <w:t>Ilustración 5: Esquema del selector de</w:t>
-      </w:r>
-      <w:r>
-        <w:t xml:space="preserve"> niveles</w:t>
-      </w:r>
-      <w:r>
-        <w:t>.</w:t>
-      </w:r>
-    </w:p>
-    <w:p>
-      <w:r>
-        <w:lastRenderedPageBreak/>
-        <w:t>Descripción de los componentes</w:t>
-      </w:r>
-    </w:p>
-    <w:p>
-      <w:pPr>
-        <w:pStyle w:val="Prrafodelista"/>
-        <w:numPr>
-          <w:ilvl w:val="0"/>
-          <w:numId w:val="8"/>
-        </w:numPr>
-      </w:pPr>
-      <w:r>
-        <w:rPr>
-          <w:b/>
-        </w:rPr>
-        <w:t xml:space="preserve">Listado de niveles: </w:t>
-      </w:r>
-      <w:r>
-        <w:t>Basta con pulsar en el nivel al que se desee jugar para acceder a él.</w:t>
-      </w:r>
-    </w:p>
-    <w:p>
-      <w:pPr>
-        <w:pStyle w:val="Prrafodelista"/>
-        <w:numPr>
-          <w:ilvl w:val="0"/>
-          <w:numId w:val="8"/>
-        </w:numPr>
-      </w:pPr>
-      <w:r>
-        <w:rPr>
-          <w:b/>
-        </w:rPr>
-        <w:t>Atrás:</w:t>
-      </w:r>
-      <w:r>
-        <w:t xml:space="preserve"> Botón que lleva al jugador al </w:t>
-      </w:r>
-      <w:r>
-        <w:rPr>
-          <w:i/>
-        </w:rPr>
-        <w:t>Selector de Perfil.</w:t>
-      </w:r>
-    </w:p>
-    <w:p>
-      <w:pPr>
-        <w:ind w:left="360"/>
-      </w:pPr>
-    </w:p>
-    <w:p>
-      <w:pPr>
-        <w:rPr>
-          <w:b/>
-          <w:u w:val="single"/>
-        </w:rPr>
-      </w:pPr>
-      <w:r>
-        <w:rPr>
-          <w:b/>
-          <w:u w:val="single"/>
-        </w:rPr>
-        <w:t>Pantalla de Juego</w:t>
-      </w:r>
-    </w:p>
-    <w:p>
-      <w:pPr>
-        <w:ind w:left="360"/>
-      </w:pPr>
-      <w:r>
-        <w:rPr>
-          <w:noProof/>
-          <w:lang w:eastAsia="es-ES"/>
-        </w:rPr>
-        <w:drawing>
-          <wp:inline distT="0" distB="0" distL="0" distR="0" wp14:anchorId="3A9E8EF5" wp14:editId="6FDF3168">
-            <wp:extent cx="5398770" cy="2941983"/>
-            <wp:effectExtent l="0" t="0" r="0" b="0"/>
-            <wp:docPr id="6" name="Imagen 6"/>
-            <wp:cNvGraphicFramePr>
-              <a:graphicFrameLocks xmlns:a="http://schemas.openxmlformats.org/drawingml/2006/main" noChangeAspect="1"/>
-            </wp:cNvGraphicFramePr>
-            <a:graphic xmlns:a="http://schemas.openxmlformats.org/drawingml/2006/main">
-              <a:graphicData uri="http://schemas.openxmlformats.org/drawingml/2006/picture">
-                <pic:pic xmlns:pic="http://schemas.openxmlformats.org/drawingml/2006/picture">
-                  <pic:nvPicPr>
-                    <pic:cNvPr id="0" name="Picture 5"/>
-                    <pic:cNvPicPr>
-                      <a:picLocks noChangeAspect="1" noChangeArrowheads="1"/>
-                    </pic:cNvPicPr>
-                  </pic:nvPicPr>
-                  <pic:blipFill>
-                    <a:blip r:embed="rId39" cstate="print">
-                      <a:extLst>
-                        <a:ext uri="{28A0092B-C50C-407E-A947-70E740481C1C}">
-                          <a14:useLocalDpi xmlns:a14="http://schemas.microsoft.com/office/drawing/2010/main" val="0"/>
-                        </a:ext>
-                      </a:extLst>
-                    </a:blip>
-                    <a:srcRect/>
-                    <a:stretch>
-                      <a:fillRect/>
-                    </a:stretch>
-                  </pic:blipFill>
-                  <pic:spPr bwMode="auto">
-                    <a:xfrm>
-                      <a:off x="0" y="0"/>
-                      <a:ext cx="5400528" cy="2942941"/>
-                    </a:xfrm>
-                    <a:prstGeom prst="rect">
-                      <a:avLst/>
-                    </a:prstGeom>
-                    <a:noFill/>
-                    <a:ln>
-                      <a:noFill/>
-                    </a:ln>
-                  </pic:spPr>
-                </pic:pic>
-              </a:graphicData>
-            </a:graphic>
-          </wp:inline>
-        </w:drawing>
-      </w:r>
-    </w:p>
-    <w:p>
-      <w:pPr>
-        <w:pStyle w:val="Descripcin"/>
-        <w:jc w:val="center"/>
-      </w:pPr>
-      <w:r>
-        <w:t>Ilustración 6: Esquema d</w:t>
-      </w:r>
-      <w:r>
-        <w:t>e la pantalla del juego</w:t>
-      </w:r>
-    </w:p>
-    <w:p>
-      <w:r>
-        <w:t>Descripción de los componentes:</w:t>
-      </w:r>
-    </w:p>
-    <w:p>
-      <w:pPr>
-        <w:pStyle w:val="Prrafodelista"/>
-        <w:numPr>
-          <w:ilvl w:val="0"/>
-          <w:numId w:val="9"/>
-        </w:numPr>
-      </w:pPr>
-      <w:r>
-        <w:rPr>
-          <w:b/>
-        </w:rPr>
-        <w:t xml:space="preserve">Esquema del juego: </w:t>
-      </w:r>
-      <w:r>
-        <w:t>Los niveles serán laberintos encajados en una cuadrícula sobre la que el jugador despliega las tropas</w:t>
-      </w:r>
-      <w:r>
-        <w:t>.</w:t>
-      </w:r>
-    </w:p>
-    <w:p>
-      <w:pPr>
-        <w:pStyle w:val="Prrafodelista"/>
-        <w:numPr>
-          <w:ilvl w:val="0"/>
-          <w:numId w:val="9"/>
-        </w:numPr>
-      </w:pPr>
-      <w:r>
-        <w:rPr>
-          <w:b/>
-        </w:rPr>
-        <w:t>Bloque de tropas:</w:t>
-      </w:r>
-      <w:r>
-        <w:t xml:space="preserve"> Los jugadores pueden seleccionar entre las tropas disponibles para desplegarlas en la pantalla del juego</w:t>
-      </w:r>
-      <w:r>
-        <w:t>.</w:t>
-      </w:r>
-    </w:p>
-    <w:p>
-      <w:pPr>
-        <w:pStyle w:val="Prrafodelista"/>
-        <w:numPr>
-          <w:ilvl w:val="0"/>
-          <w:numId w:val="9"/>
-        </w:numPr>
-      </w:pPr>
-      <w:r>
-        <w:rPr>
-          <w:b/>
-        </w:rPr>
-        <w:t xml:space="preserve">Botón de acción: </w:t>
-      </w:r>
-      <w:r>
-        <w:t xml:space="preserve">Pone en marcha la partida una vez se hayan seleccionado las tropas en la pantalla. A partir de ahí se realizará la acción del juego. Al finalizar la simulación, el jugador accederá bien a la pantalla de </w:t>
-      </w:r>
-      <w:proofErr w:type="spellStart"/>
-      <w:r>
-        <w:rPr>
-          <w:i/>
-        </w:rPr>
-        <w:t>Game</w:t>
-      </w:r>
-      <w:proofErr w:type="spellEnd"/>
-      <w:r>
-        <w:rPr>
-          <w:i/>
-        </w:rPr>
-        <w:t xml:space="preserve"> </w:t>
-      </w:r>
-      <w:proofErr w:type="spellStart"/>
-      <w:r>
-        <w:rPr>
-          <w:i/>
-        </w:rPr>
-        <w:t>Over</w:t>
-      </w:r>
-      <w:proofErr w:type="spellEnd"/>
-      <w:r>
-        <w:rPr>
-          <w:i/>
-        </w:rPr>
-        <w:t xml:space="preserve">, </w:t>
-      </w:r>
-      <w:r>
-        <w:t xml:space="preserve">bien a la pantalla de </w:t>
-      </w:r>
-      <w:r>
-        <w:rPr>
-          <w:i/>
-        </w:rPr>
-        <w:t>Puntuación.</w:t>
-      </w:r>
-    </w:p>
-    <w:p>
-      <w:pPr>
-        <w:pStyle w:val="Prrafodelista"/>
-      </w:pPr>
-    </w:p>
-    <w:p/>
-    <w:p/>
-    <w:p/>
-    <w:p/>
-    <w:p/>
-    <w:p/>
-    <w:p/>
-    <w:p/>
-    <w:p/>
-    <w:p>
-      <w:pPr>
-        <w:rPr>
-          <w:b/>
-          <w:u w:val="single"/>
-        </w:rPr>
-      </w:pPr>
-      <w:r>
-        <w:rPr>
-          <w:b/>
-          <w:u w:val="single"/>
-        </w:rPr>
-        <w:t>Puntuación</w:t>
-      </w:r>
-    </w:p>
-    <w:p>
-      <w:r>
-        <w:rPr>
-          <w:noProof/>
-          <w:lang w:eastAsia="es-ES"/>
-        </w:rPr>
-        <w:drawing>
-          <wp:inline distT="0" distB="0" distL="0" distR="0" wp14:anchorId="60774BE7" wp14:editId="5BA7D720">
-            <wp:extent cx="5398770" cy="3037205"/>
-            <wp:effectExtent l="0" t="0" r="0" b="0"/>
-            <wp:docPr id="7" name="Imagen 7"/>
-            <wp:cNvGraphicFramePr>
-              <a:graphicFrameLocks xmlns:a="http://schemas.openxmlformats.org/drawingml/2006/main" noChangeAspect="1"/>
-            </wp:cNvGraphicFramePr>
-            <a:graphic xmlns:a="http://schemas.openxmlformats.org/drawingml/2006/main">
-              <a:graphicData uri="http://schemas.openxmlformats.org/drawingml/2006/picture">
-                <pic:pic xmlns:pic="http://schemas.openxmlformats.org/drawingml/2006/picture">
-                  <pic:nvPicPr>
-                    <pic:cNvPr id="0" name="Picture 6"/>
                     <pic:cNvPicPr>
                       <a:picLocks noChangeAspect="1" noChangeArrowheads="1"/>
                     </pic:cNvPicPr>
@@ -8271,10 +7881,16 @@
         <w:jc w:val="center"/>
       </w:pPr>
       <w:r>
-        <w:t xml:space="preserve">Ilustración 7: Esquema </w:t>
-      </w:r>
-      <w:r>
-        <w:t>la puntuación del jugador</w:t>
+        <w:t xml:space="preserve">Ilustración </w:t>
+      </w:r>
+      <w:r>
+        <w:t>2</w:t>
+      </w:r>
+      <w:r>
+        <w:t xml:space="preserve">: </w:t>
+      </w:r>
+      <w:r>
+        <w:t>Esquema del Menú Principal</w:t>
       </w:r>
       <w:r>
         <w:t>.</w:t>
@@ -8290,17 +7906,32 @@
         <w:pStyle w:val="Prrafodelista"/>
         <w:numPr>
           <w:ilvl w:val="0"/>
-          <w:numId w:val="10"/>
+          <w:numId w:val="2"/>
         </w:numPr>
-      </w:pPr>
-      <w:r>
-        <w:rPr>
-          <w:b/>
-        </w:rPr>
-        <w:t xml:space="preserve">Puntuación: </w:t>
-      </w:r>
-      <w:r>
-        <w:t>Muestra el valor de la puntuación y las estrellas que lleve asociada esa puntuación, según el daño y la distancia recorrida.</w:t>
+        <w:rPr>
+          <w:b/>
+        </w:rPr>
+      </w:pPr>
+      <w:r>
+        <w:rPr>
+          <w:b/>
+        </w:rPr>
+        <w:t xml:space="preserve">Nueva Partida: </w:t>
+      </w:r>
+      <w:r>
+        <w:t xml:space="preserve">Botón que lleva al jugador a la pantalla de </w:t>
+      </w:r>
+      <w:r>
+        <w:rPr>
+          <w:i/>
+        </w:rPr>
+        <w:t>Selección de Perfil</w:t>
+      </w:r>
+      <w:r>
+        <w:rPr>
+          <w:i/>
+        </w:rPr>
+        <w:t>.</w:t>
       </w:r>
     </w:p>
     <w:p>
@@ -8308,32 +7939,33 @@
         <w:pStyle w:val="Prrafodelista"/>
         <w:numPr>
           <w:ilvl w:val="0"/>
-          <w:numId w:val="10"/>
+          <w:numId w:val="2"/>
         </w:numPr>
-      </w:pPr>
-      <w:r>
-        <w:rPr>
-          <w:b/>
-        </w:rPr>
-        <w:t>Siguiente nivel:</w:t>
-      </w:r>
-      <w:r>
-        <w:t xml:space="preserve"> Botón que lleva al jugador al siguiente nivel</w:t>
+        <w:rPr>
+          <w:b/>
+        </w:rPr>
+      </w:pPr>
+      <w:r>
+        <w:rPr>
+          <w:b/>
+        </w:rPr>
+        <w:lastRenderedPageBreak/>
+        <w:t xml:space="preserve">Opciones: </w:t>
+      </w:r>
+      <w:r>
+        <w:t xml:space="preserve">Botón que lleva al jugador al </w:t>
       </w:r>
       <w:r>
         <w:rPr>
           <w:i/>
         </w:rPr>
-        <w:t xml:space="preserve">, </w:t>
-      </w:r>
-      <w:r>
-        <w:t xml:space="preserve">en caso de que no hubiese, llevará al </w:t>
+        <w:t>Menú de Opciones</w:t>
       </w:r>
       <w:r>
         <w:rPr>
           <w:i/>
         </w:rPr>
-        <w:t>Selector de niveles.</w:t>
+        <w:t>.</w:t>
       </w:r>
     </w:p>
     <w:p>
@@ -8341,14 +7973,17 @@
         <w:pStyle w:val="Prrafodelista"/>
         <w:numPr>
           <w:ilvl w:val="0"/>
-          <w:numId w:val="10"/>
+          <w:numId w:val="2"/>
         </w:numPr>
-      </w:pPr>
-      <w:r>
-        <w:rPr>
-          <w:b/>
-        </w:rPr>
-        <w:t xml:space="preserve">Selector de niveles: </w:t>
+        <w:rPr>
+          <w:b/>
+        </w:rPr>
+      </w:pPr>
+      <w:r>
+        <w:rPr>
+          <w:b/>
+        </w:rPr>
+        <w:t xml:space="preserve">Puntuaciones: </w:t>
       </w:r>
       <w:r>
         <w:t xml:space="preserve">Botón que lleva al jugador al </w:t>
@@ -8357,7 +7992,13 @@
         <w:rPr>
           <w:i/>
         </w:rPr>
-        <w:t>Selector de niveles.</w:t>
+        <w:t>Tabla de Puntuaciones</w:t>
+      </w:r>
+      <w:r>
+        <w:rPr>
+          <w:i/>
+        </w:rPr>
+        <w:t>.</w:t>
       </w:r>
     </w:p>
     <w:p>
@@ -8365,26 +8006,67 @@
         <w:pStyle w:val="Prrafodelista"/>
         <w:numPr>
           <w:ilvl w:val="0"/>
-          <w:numId w:val="10"/>
+          <w:numId w:val="2"/>
         </w:numPr>
-      </w:pPr>
-      <w:r>
-        <w:rPr>
-          <w:b/>
-        </w:rPr>
-        <w:t xml:space="preserve">Vuelve a intentarlo: </w:t>
-      </w:r>
-      <w:r>
-        <w:t xml:space="preserve">Botón que </w:t>
-      </w:r>
-      <w:r>
-        <w:t>reinicia el nivel que se acaba de jugar.</w:t>
+        <w:rPr>
+          <w:b/>
+        </w:rPr>
+      </w:pPr>
+      <w:r>
+        <w:rPr>
+          <w:b/>
+        </w:rPr>
+        <w:t xml:space="preserve">Créditos: </w:t>
+      </w:r>
+      <w:r>
+        <w:t>Botón que lleva al jugador a</w:t>
+      </w:r>
+      <w:r>
+        <w:t xml:space="preserve"> los </w:t>
+      </w:r>
+      <w:r>
+        <w:rPr>
+          <w:i/>
+        </w:rPr>
+        <w:t>Créditos</w:t>
+      </w:r>
+      <w:r>
+        <w:rPr>
+          <w:i/>
+        </w:rPr>
+        <w:t>.</w:t>
       </w:r>
     </w:p>
     <w:p>
       <w:pPr>
         <w:pStyle w:val="Prrafodelista"/>
-        <w:ind w:left="360"/>
+        <w:numPr>
+          <w:ilvl w:val="0"/>
+          <w:numId w:val="2"/>
+        </w:numPr>
+        <w:rPr>
+          <w:b/>
+        </w:rPr>
+      </w:pPr>
+      <w:r>
+        <w:rPr>
+          <w:b/>
+        </w:rPr>
+        <w:t xml:space="preserve">Imagen del juego / Protagonista: </w:t>
+      </w:r>
+      <w:r>
+        <w:t>Ilustración del logo del juego que representa al protagonista</w:t>
+      </w:r>
+      <w:r>
+        <w:t>.</w:t>
+      </w:r>
+    </w:p>
+    <w:p>
+      <w:pPr>
+        <w:pStyle w:val="Prrafodelista"/>
+        <w:rPr>
+          <w:b/>
+        </w:rPr>
       </w:pPr>
     </w:p>
     <w:p>
@@ -8394,136 +8076,25 @@
           <w:u w:val="single"/>
         </w:rPr>
       </w:pPr>
-    </w:p>
-    <w:p>
-      <w:pPr>
+      <w:r>
         <w:rPr>
           <w:b/>
           <w:u w:val="single"/>
         </w:rPr>
-      </w:pPr>
-    </w:p>
-    <w:p>
-      <w:pPr>
-        <w:rPr>
-          <w:b/>
-          <w:u w:val="single"/>
-        </w:rPr>
-      </w:pPr>
-    </w:p>
-    <w:p>
-      <w:pPr>
-        <w:rPr>
-          <w:b/>
-          <w:u w:val="single"/>
-        </w:rPr>
-      </w:pPr>
-    </w:p>
-    <w:p>
-      <w:pPr>
-        <w:rPr>
-          <w:b/>
-          <w:u w:val="single"/>
-        </w:rPr>
-      </w:pPr>
-    </w:p>
-    <w:p>
-      <w:pPr>
-        <w:rPr>
-          <w:b/>
-          <w:u w:val="single"/>
-        </w:rPr>
-      </w:pPr>
-    </w:p>
-    <w:p>
-      <w:pPr>
-        <w:rPr>
-          <w:b/>
-          <w:u w:val="single"/>
-        </w:rPr>
-      </w:pPr>
-    </w:p>
-    <w:p>
-      <w:pPr>
-        <w:rPr>
-          <w:b/>
-          <w:u w:val="single"/>
-        </w:rPr>
-      </w:pPr>
-    </w:p>
-    <w:p>
-      <w:pPr>
-        <w:rPr>
-          <w:b/>
-          <w:u w:val="single"/>
-        </w:rPr>
-      </w:pPr>
-    </w:p>
-    <w:p>
-      <w:pPr>
-        <w:rPr>
-          <w:b/>
-          <w:u w:val="single"/>
-        </w:rPr>
-      </w:pPr>
-    </w:p>
-    <w:p>
-      <w:pPr>
-        <w:rPr>
-          <w:b/>
-          <w:u w:val="single"/>
-        </w:rPr>
-      </w:pPr>
-    </w:p>
-    <w:p>
-      <w:pPr>
-        <w:rPr>
-          <w:b/>
-          <w:u w:val="single"/>
-        </w:rPr>
-      </w:pPr>
-      <w:proofErr w:type="spellStart"/>
-      <w:r>
-        <w:rPr>
-          <w:b/>
-          <w:u w:val="single"/>
-        </w:rPr>
-        <w:lastRenderedPageBreak/>
-        <w:t>Game</w:t>
-      </w:r>
-      <w:proofErr w:type="spellEnd"/>
-      <w:r>
-        <w:rPr>
-          <w:b/>
-          <w:u w:val="single"/>
-        </w:rPr>
-        <w:t xml:space="preserve"> </w:t>
-      </w:r>
-      <w:proofErr w:type="spellStart"/>
-      <w:r>
-        <w:rPr>
-          <w:b/>
-          <w:u w:val="single"/>
-        </w:rPr>
-        <w:t>Over</w:t>
-      </w:r>
-      <w:proofErr w:type="spellEnd"/>
-    </w:p>
-    <w:p>
-      <w:pPr>
-        <w:pStyle w:val="Descripcin"/>
-        <w:jc w:val="center"/>
-      </w:pPr>
+        <w:t>Créditos</w:t>
+      </w:r>
+    </w:p>
+    <w:p>
       <w:r>
         <w:rPr>
           <w:noProof/>
           <w:lang w:eastAsia="es-ES"/>
         </w:rPr>
         <w:drawing>
-          <wp:inline distT="0" distB="0" distL="0" distR="0" wp14:anchorId="50F4CA47" wp14:editId="5A00F5F6">
+          <wp:inline distT="0" distB="0" distL="0" distR="0" wp14:anchorId="175192AF" wp14:editId="2F750331">
             <wp:extent cx="5398770" cy="3037205"/>
             <wp:effectExtent l="0" t="0" r="0" b="0"/>
-            <wp:docPr id="8" name="Imagen 8"/>
+            <wp:docPr id="3" name="Imagen 3"/>
             <wp:cNvGraphicFramePr>
               <a:graphicFrameLocks xmlns:a="http://schemas.openxmlformats.org/drawingml/2006/main" noChangeAspect="1"/>
             </wp:cNvGraphicFramePr>
@@ -8531,7 +8102,7 @@
               <a:graphicData uri="http://schemas.openxmlformats.org/drawingml/2006/picture">
                 <pic:pic xmlns:pic="http://schemas.openxmlformats.org/drawingml/2006/picture">
                   <pic:nvPicPr>
-                    <pic:cNvPr id="0" name="Picture 7"/>
+                    <pic:cNvPr id="0" name="Picture 2"/>
                     <pic:cNvPicPr>
                       <a:picLocks noChangeAspect="1" noChangeArrowheads="1"/>
                     </pic:cNvPicPr>
@@ -8568,30 +8139,24 @@
           </wp:inline>
         </w:drawing>
       </w:r>
-      <w:r>
-        <w:t xml:space="preserve"> </w:t>
-      </w:r>
-      <w:bookmarkStart w:id="17" w:name="_Hlk527642522"/>
-      <w:r>
-        <w:t xml:space="preserve">Ilustración 8: Esquema la pantalla de </w:t>
-      </w:r>
-      <w:proofErr w:type="spellStart"/>
-      <w:r>
-        <w:t>Game</w:t>
-      </w:r>
-      <w:proofErr w:type="spellEnd"/>
-      <w:r>
-        <w:t xml:space="preserve"> </w:t>
-      </w:r>
-      <w:proofErr w:type="spellStart"/>
-      <w:r>
-        <w:t>Over</w:t>
-      </w:r>
-      <w:proofErr w:type="spellEnd"/>
-      <w:r>
-        <w:t>.</w:t>
-      </w:r>
-      <w:bookmarkEnd w:id="17"/>
+    </w:p>
+    <w:p>
+      <w:pPr>
+        <w:pStyle w:val="Descripcin"/>
+        <w:jc w:val="center"/>
+      </w:pPr>
+      <w:r>
+        <w:t>Ilustración</w:t>
+      </w:r>
+      <w:r>
+        <w:t xml:space="preserve"> 3</w:t>
+      </w:r>
+      <w:r>
+        <w:t xml:space="preserve">: </w:t>
+      </w:r>
+      <w:r>
+        <w:t>Esquema del menú de créditos.</w:t>
+      </w:r>
     </w:p>
     <w:p>
       <w:r>
@@ -8603,14 +8168,14 @@
         <w:pStyle w:val="Prrafodelista"/>
         <w:numPr>
           <w:ilvl w:val="0"/>
-          <w:numId w:val="10"/>
+          <w:numId w:val="6"/>
         </w:numPr>
       </w:pPr>
       <w:r>
         <w:rPr>
           <w:b/>
         </w:rPr>
-        <w:t xml:space="preserve">Selector de niveles: </w:t>
+        <w:t xml:space="preserve">Atrás: </w:t>
       </w:r>
       <w:r>
         <w:t xml:space="preserve">Botón que lleva al jugador al </w:t>
@@ -8619,7 +8184,13 @@
         <w:rPr>
           <w:i/>
         </w:rPr>
-        <w:t>Selector de Niveles.</w:t>
+        <w:t>Menú Principal</w:t>
+      </w:r>
+      <w:r>
+        <w:rPr>
+          <w:i/>
+        </w:rPr>
+        <w:t>.</w:t>
       </w:r>
     </w:p>
     <w:p>
@@ -8627,27 +8198,81 @@
         <w:pStyle w:val="Prrafodelista"/>
         <w:numPr>
           <w:ilvl w:val="0"/>
-          <w:numId w:val="10"/>
+          <w:numId w:val="6"/>
         </w:numPr>
       </w:pPr>
       <w:r>
         <w:rPr>
           <w:b/>
         </w:rPr>
-        <w:t xml:space="preserve">Vuelve a intentarlo: </w:t>
-      </w:r>
-      <w:r>
-        <w:t>Botón que reinicia el nivel que se acaba de jugar.</w:t>
-      </w:r>
-    </w:p>
-    <w:p>
-      <w:pPr>
-        <w:pStyle w:val="Prrafodelista"/>
+        <w:t xml:space="preserve">Creado por: </w:t>
+      </w:r>
+      <w:r>
+        <w:t>Listado de los roles y nombres del equipo de desarrollo del juego.</w:t>
+      </w:r>
+    </w:p>
+    <w:p>
+      <w:pPr>
         <w:ind w:left="360"/>
       </w:pPr>
     </w:p>
     <w:p>
       <w:pPr>
+        <w:ind w:left="360"/>
+      </w:pPr>
+    </w:p>
+    <w:p>
+      <w:pPr>
+        <w:ind w:left="360"/>
+      </w:pPr>
+    </w:p>
+    <w:p>
+      <w:pPr>
+        <w:ind w:left="360"/>
+      </w:pPr>
+    </w:p>
+    <w:p>
+      <w:pPr>
+        <w:ind w:left="360"/>
+      </w:pPr>
+    </w:p>
+    <w:p>
+      <w:pPr>
+        <w:ind w:left="360"/>
+      </w:pPr>
+    </w:p>
+    <w:p>
+      <w:pPr>
+        <w:ind w:left="360"/>
+      </w:pPr>
+    </w:p>
+    <w:p>
+      <w:pPr>
+        <w:ind w:left="360"/>
+      </w:pPr>
+    </w:p>
+    <w:p>
+      <w:pPr>
+        <w:ind w:left="360"/>
+      </w:pPr>
+    </w:p>
+    <w:p>
+      <w:pPr>
+        <w:ind w:left="360"/>
+      </w:pPr>
+    </w:p>
+    <w:p>
+      <w:pPr>
+        <w:ind w:left="360"/>
+      </w:pPr>
+    </w:p>
+    <w:p>
+      <w:pPr>
+        <w:ind w:left="360"/>
+      </w:pPr>
+    </w:p>
+    <w:p>
+      <w:pPr>
         <w:rPr>
           <w:b/>
           <w:u w:val="single"/>
@@ -8658,24 +8283,20 @@
           <w:b/>
           <w:u w:val="single"/>
         </w:rPr>
-        <w:t>Menú de Opciones</w:t>
-      </w:r>
-    </w:p>
-    <w:p>
-      <w:pPr>
-        <w:pStyle w:val="Descripcin"/>
-        <w:jc w:val="center"/>
-      </w:pPr>
+        <w:t>Selección del Perfil</w:t>
+      </w:r>
+    </w:p>
+    <w:p>
       <w:r>
         <w:rPr>
           <w:noProof/>
           <w:lang w:eastAsia="es-ES"/>
         </w:rPr>
         <w:drawing>
-          <wp:inline distT="0" distB="0" distL="0" distR="0" wp14:anchorId="71E8B4FB" wp14:editId="0774007E">
+          <wp:inline distT="0" distB="0" distL="0" distR="0" wp14:anchorId="37082A72" wp14:editId="4F51215E">
             <wp:extent cx="5398770" cy="3037205"/>
             <wp:effectExtent l="0" t="0" r="0" b="0"/>
-            <wp:docPr id="11" name="Imagen 11"/>
+            <wp:docPr id="4" name="Imagen 4"/>
             <wp:cNvGraphicFramePr>
               <a:graphicFrameLocks xmlns:a="http://schemas.openxmlformats.org/drawingml/2006/main" noChangeAspect="1"/>
             </wp:cNvGraphicFramePr>
@@ -8683,7 +8304,7 @@
               <a:graphicData uri="http://schemas.openxmlformats.org/drawingml/2006/picture">
                 <pic:pic xmlns:pic="http://schemas.openxmlformats.org/drawingml/2006/picture">
                   <pic:nvPicPr>
-                    <pic:cNvPr id="0" name="Picture 10"/>
+                    <pic:cNvPr id="0" name="Picture 3"/>
                     <pic:cNvPicPr>
                       <a:picLocks noChangeAspect="1" noChangeArrowheads="1"/>
                     </pic:cNvPicPr>
@@ -8720,11 +8341,14 @@
           </wp:inline>
         </w:drawing>
       </w:r>
-      <w:r>
-        <w:t xml:space="preserve"> </w:t>
-      </w:r>
-      <w:r>
-        <w:t>Ilustración 9: Esquema la puntuación del jugador.</w:t>
+    </w:p>
+    <w:p>
+      <w:pPr>
+        <w:pStyle w:val="Descripcin"/>
+        <w:jc w:val="center"/>
+      </w:pPr>
+      <w:r>
+        <w:t>Ilustración 4: Esquema del selector del perfil.</w:t>
       </w:r>
     </w:p>
     <w:p>
@@ -8737,14 +8361,14 @@
         <w:pStyle w:val="Prrafodelista"/>
         <w:numPr>
           <w:ilvl w:val="0"/>
-          <w:numId w:val="10"/>
+          <w:numId w:val="7"/>
         </w:numPr>
       </w:pPr>
       <w:r>
         <w:rPr>
           <w:b/>
         </w:rPr>
-        <w:t xml:space="preserve">Atrás: </w:t>
+        <w:t xml:space="preserve">Salir: </w:t>
       </w:r>
       <w:r>
         <w:t xml:space="preserve">Botón que lleva al jugador al </w:t>
@@ -8761,17 +8385,23 @@
         <w:pStyle w:val="Prrafodelista"/>
         <w:numPr>
           <w:ilvl w:val="0"/>
-          <w:numId w:val="10"/>
+          <w:numId w:val="7"/>
         </w:numPr>
       </w:pPr>
       <w:r>
         <w:rPr>
           <w:b/>
         </w:rPr>
-        <w:t xml:space="preserve">Idioma: </w:t>
-      </w:r>
-      <w:r>
-        <w:t>Elegir entre español e inglés como idioma del juego.</w:t>
+        <w:t xml:space="preserve">Empezar: </w:t>
+      </w:r>
+      <w:r>
+        <w:t xml:space="preserve">Botón que lleva al jugador al </w:t>
+      </w:r>
+      <w:r>
+        <w:rPr>
+          <w:i/>
+        </w:rPr>
+        <w:t>Selector de Niveles.</w:t>
       </w:r>
     </w:p>
     <w:p>
@@ -8779,38 +8409,40 @@
         <w:pStyle w:val="Prrafodelista"/>
         <w:numPr>
           <w:ilvl w:val="0"/>
-          <w:numId w:val="10"/>
+          <w:numId w:val="7"/>
         </w:numPr>
       </w:pPr>
       <w:r>
         <w:rPr>
           <w:b/>
         </w:rPr>
-        <w:lastRenderedPageBreak/>
-        <w:t>Música:</w:t>
-      </w:r>
-      <w:r>
-        <w:t xml:space="preserve"> Volumen de la música del juego.</w:t>
-      </w:r>
-    </w:p>
-    <w:p>
-      <w:pPr>
-        <w:pStyle w:val="Prrafodelista"/>
-        <w:numPr>
-          <w:ilvl w:val="0"/>
-          <w:numId w:val="10"/>
-        </w:numPr>
-      </w:pPr>
-      <w:r>
-        <w:rPr>
-          <w:b/>
-        </w:rPr>
-        <w:t>Sonido:</w:t>
-      </w:r>
-      <w:r>
-        <w:t xml:space="preserve"> Volumen de los sonidos del juego.</w:t>
-      </w:r>
-    </w:p>
+        <w:t xml:space="preserve">Nombre del dios: </w:t>
+      </w:r>
+      <w:r>
+        <w:t>Input en el que el jugador indica su</w:t>
+      </w:r>
+      <w:r>
+        <w:rPr>
+          <w:i/>
+        </w:rPr>
+        <w:t xml:space="preserve"> </w:t>
+      </w:r>
+      <w:proofErr w:type="spellStart"/>
+      <w:r>
+        <w:rPr>
+          <w:i/>
+        </w:rPr>
+        <w:t>nickname</w:t>
+      </w:r>
+      <w:proofErr w:type="spellEnd"/>
+      <w:r>
+        <w:rPr>
+          <w:i/>
+        </w:rPr>
+        <w:t>.</w:t>
+      </w:r>
+    </w:p>
+    <w:p/>
     <w:p>
       <w:pPr>
         <w:rPr>
@@ -8818,37 +8450,39 @@
           <w:u w:val="single"/>
         </w:rPr>
       </w:pPr>
-    </w:p>
-    <w:p>
-      <w:pPr>
+      <w:r>
         <w:rPr>
           <w:b/>
           <w:u w:val="single"/>
         </w:rPr>
-      </w:pPr>
+        <w:t xml:space="preserve">Selector de </w:t>
+      </w:r>
       <w:r>
         <w:rPr>
           <w:b/>
           <w:u w:val="single"/>
         </w:rPr>
-        <w:t>Tabla de puntuaciones</w:t>
-      </w:r>
-    </w:p>
-    <w:p>
-      <w:pPr>
-        <w:pStyle w:val="Descripcin"/>
-        <w:jc w:val="center"/>
-      </w:pPr>
+        <w:t>N</w:t>
+      </w:r>
+      <w:r>
+        <w:rPr>
+          <w:b/>
+          <w:u w:val="single"/>
+        </w:rPr>
+        <w:t>iveles</w:t>
+      </w:r>
+    </w:p>
+    <w:p>
       <w:r>
         <w:rPr>
           <w:noProof/>
           <w:lang w:eastAsia="es-ES"/>
         </w:rPr>
         <w:drawing>
-          <wp:inline distT="0" distB="0" distL="0" distR="0" wp14:anchorId="08438644" wp14:editId="2182A3CA">
+          <wp:inline distT="0" distB="0" distL="0" distR="0" wp14:anchorId="7679F7B3" wp14:editId="40208517">
             <wp:extent cx="5398770" cy="3037205"/>
             <wp:effectExtent l="0" t="0" r="0" b="0"/>
-            <wp:docPr id="12" name="Imagen 12"/>
+            <wp:docPr id="5" name="Imagen 5"/>
             <wp:cNvGraphicFramePr>
               <a:graphicFrameLocks xmlns:a="http://schemas.openxmlformats.org/drawingml/2006/main" noChangeAspect="1"/>
             </wp:cNvGraphicFramePr>
@@ -8856,7 +8490,7 @@
               <a:graphicData uri="http://schemas.openxmlformats.org/drawingml/2006/picture">
                 <pic:pic xmlns:pic="http://schemas.openxmlformats.org/drawingml/2006/picture">
                   <pic:nvPicPr>
-                    <pic:cNvPr id="0" name="Picture 11"/>
+                    <pic:cNvPr id="0" name="Picture 4"/>
                     <pic:cNvPicPr>
                       <a:picLocks noChangeAspect="1" noChangeArrowheads="1"/>
                     </pic:cNvPicPr>
@@ -8893,11 +8527,361 @@
           </wp:inline>
         </w:drawing>
       </w:r>
-      <w:r>
+    </w:p>
+    <w:p>
+      <w:pPr>
+        <w:pStyle w:val="Descripcin"/>
+        <w:jc w:val="center"/>
+      </w:pPr>
+      <w:r>
+        <w:t>Ilustración 5: Esquema del selector de</w:t>
+      </w:r>
+      <w:r>
+        <w:t xml:space="preserve"> niveles</w:t>
+      </w:r>
+      <w:r>
+        <w:t>.</w:t>
+      </w:r>
+    </w:p>
+    <w:p>
+      <w:r>
+        <w:lastRenderedPageBreak/>
+        <w:t>Descripción de los componentes</w:t>
+      </w:r>
+    </w:p>
+    <w:p>
+      <w:pPr>
+        <w:pStyle w:val="Prrafodelista"/>
+        <w:numPr>
+          <w:ilvl w:val="0"/>
+          <w:numId w:val="8"/>
+        </w:numPr>
+      </w:pPr>
+      <w:r>
+        <w:rPr>
+          <w:b/>
+        </w:rPr>
+        <w:t xml:space="preserve">Listado de niveles: </w:t>
+      </w:r>
+      <w:r>
+        <w:t>Basta con pulsar en el nivel al que se desee jugar para acceder a él.</w:t>
+      </w:r>
+    </w:p>
+    <w:p>
+      <w:pPr>
+        <w:pStyle w:val="Prrafodelista"/>
+        <w:numPr>
+          <w:ilvl w:val="0"/>
+          <w:numId w:val="8"/>
+        </w:numPr>
+      </w:pPr>
+      <w:r>
+        <w:rPr>
+          <w:b/>
+        </w:rPr>
+        <w:t>Atrás:</w:t>
+      </w:r>
+      <w:r>
+        <w:t xml:space="preserve"> Botón que lleva al jugador al </w:t>
+      </w:r>
+      <w:r>
+        <w:rPr>
+          <w:i/>
+        </w:rPr>
+        <w:t>Selector de Perfil.</w:t>
+      </w:r>
+    </w:p>
+    <w:p>
+      <w:pPr>
+        <w:ind w:left="360"/>
+      </w:pPr>
+    </w:p>
+    <w:p>
+      <w:pPr>
+        <w:rPr>
+          <w:b/>
+          <w:u w:val="single"/>
+        </w:rPr>
+      </w:pPr>
+      <w:r>
+        <w:rPr>
+          <w:b/>
+          <w:u w:val="single"/>
+        </w:rPr>
+        <w:t>Pantalla de Juego</w:t>
+      </w:r>
+    </w:p>
+    <w:p>
+      <w:pPr>
+        <w:ind w:left="360"/>
+      </w:pPr>
+      <w:r>
+        <w:rPr>
+          <w:noProof/>
+          <w:lang w:eastAsia="es-ES"/>
+        </w:rPr>
+        <w:drawing>
+          <wp:inline distT="0" distB="0" distL="0" distR="0" wp14:anchorId="3A9E8EF5" wp14:editId="6FDF3168">
+            <wp:extent cx="5398770" cy="2941983"/>
+            <wp:effectExtent l="0" t="0" r="0" b="0"/>
+            <wp:docPr id="6" name="Imagen 6"/>
+            <wp:cNvGraphicFramePr>
+              <a:graphicFrameLocks xmlns:a="http://schemas.openxmlformats.org/drawingml/2006/main" noChangeAspect="1"/>
+            </wp:cNvGraphicFramePr>
+            <a:graphic xmlns:a="http://schemas.openxmlformats.org/drawingml/2006/main">
+              <a:graphicData uri="http://schemas.openxmlformats.org/drawingml/2006/picture">
+                <pic:pic xmlns:pic="http://schemas.openxmlformats.org/drawingml/2006/picture">
+                  <pic:nvPicPr>
+                    <pic:cNvPr id="0" name="Picture 5"/>
+                    <pic:cNvPicPr>
+                      <a:picLocks noChangeAspect="1" noChangeArrowheads="1"/>
+                    </pic:cNvPicPr>
+                  </pic:nvPicPr>
+                  <pic:blipFill>
+                    <a:blip r:embed="rId44" cstate="print">
+                      <a:extLst>
+                        <a:ext uri="{28A0092B-C50C-407E-A947-70E740481C1C}">
+                          <a14:useLocalDpi xmlns:a14="http://schemas.microsoft.com/office/drawing/2010/main" val="0"/>
+                        </a:ext>
+                      </a:extLst>
+                    </a:blip>
+                    <a:srcRect/>
+                    <a:stretch>
+                      <a:fillRect/>
+                    </a:stretch>
+                  </pic:blipFill>
+                  <pic:spPr bwMode="auto">
+                    <a:xfrm>
+                      <a:off x="0" y="0"/>
+                      <a:ext cx="5400528" cy="2942941"/>
+                    </a:xfrm>
+                    <a:prstGeom prst="rect">
+                      <a:avLst/>
+                    </a:prstGeom>
+                    <a:noFill/>
+                    <a:ln>
+                      <a:noFill/>
+                    </a:ln>
+                  </pic:spPr>
+                </pic:pic>
+              </a:graphicData>
+            </a:graphic>
+          </wp:inline>
+        </w:drawing>
+      </w:r>
+    </w:p>
+    <w:p>
+      <w:pPr>
+        <w:pStyle w:val="Descripcin"/>
+        <w:jc w:val="center"/>
+      </w:pPr>
+      <w:r>
+        <w:t>Ilustración 6: Esquema d</w:t>
+      </w:r>
+      <w:r>
+        <w:t>e la pantalla del juego</w:t>
+      </w:r>
+    </w:p>
+    <w:p>
+      <w:r>
+        <w:t>Descripción de los componentes:</w:t>
+      </w:r>
+    </w:p>
+    <w:p>
+      <w:pPr>
+        <w:pStyle w:val="Prrafodelista"/>
+        <w:numPr>
+          <w:ilvl w:val="0"/>
+          <w:numId w:val="9"/>
+        </w:numPr>
+      </w:pPr>
+      <w:r>
+        <w:rPr>
+          <w:b/>
+        </w:rPr>
+        <w:t xml:space="preserve">Esquema del juego: </w:t>
+      </w:r>
+      <w:r>
+        <w:t>Los niveles serán laberintos encajados en una cuadrícula sobre la que el jugador despliega las tropas</w:t>
+      </w:r>
+      <w:r>
+        <w:t>.</w:t>
+      </w:r>
+    </w:p>
+    <w:p>
+      <w:pPr>
+        <w:pStyle w:val="Prrafodelista"/>
+        <w:numPr>
+          <w:ilvl w:val="0"/>
+          <w:numId w:val="9"/>
+        </w:numPr>
+      </w:pPr>
+      <w:r>
+        <w:rPr>
+          <w:b/>
+        </w:rPr>
+        <w:t>Bloque de tropas:</w:t>
+      </w:r>
+      <w:r>
+        <w:t xml:space="preserve"> Los jugadores pueden seleccionar entre las tropas disponibles para desplegarlas en la pantalla del juego</w:t>
+      </w:r>
+      <w:r>
+        <w:t>.</w:t>
+      </w:r>
+    </w:p>
+    <w:p>
+      <w:pPr>
+        <w:pStyle w:val="Prrafodelista"/>
+        <w:numPr>
+          <w:ilvl w:val="0"/>
+          <w:numId w:val="9"/>
+        </w:numPr>
+      </w:pPr>
+      <w:r>
+        <w:rPr>
+          <w:b/>
+        </w:rPr>
+        <w:t xml:space="preserve">Botón de acción: </w:t>
+      </w:r>
+      <w:r>
+        <w:t xml:space="preserve">Pone en marcha la partida una vez se hayan seleccionado las tropas en la pantalla. A partir de ahí se realizará la acción del juego. Al finalizar la simulación, el jugador accederá bien a la pantalla de </w:t>
+      </w:r>
+      <w:proofErr w:type="spellStart"/>
+      <w:r>
+        <w:rPr>
+          <w:i/>
+        </w:rPr>
+        <w:t>Game</w:t>
+      </w:r>
+      <w:proofErr w:type="spellEnd"/>
+      <w:r>
+        <w:rPr>
+          <w:i/>
+        </w:rPr>
         <w:t xml:space="preserve"> </w:t>
       </w:r>
-      <w:r>
-        <w:t>Ilustración 10: Esquema la puntuación del jugador.</w:t>
+      <w:proofErr w:type="spellStart"/>
+      <w:r>
+        <w:rPr>
+          <w:i/>
+        </w:rPr>
+        <w:t>Over</w:t>
+      </w:r>
+      <w:proofErr w:type="spellEnd"/>
+      <w:r>
+        <w:rPr>
+          <w:i/>
+        </w:rPr>
+        <w:t xml:space="preserve">, </w:t>
+      </w:r>
+      <w:r>
+        <w:t xml:space="preserve">bien a la pantalla de </w:t>
+      </w:r>
+      <w:r>
+        <w:rPr>
+          <w:i/>
+        </w:rPr>
+        <w:t>Puntuación.</w:t>
+      </w:r>
+    </w:p>
+    <w:p>
+      <w:pPr>
+        <w:pStyle w:val="Prrafodelista"/>
+      </w:pPr>
+    </w:p>
+    <w:p/>
+    <w:p/>
+    <w:p/>
+    <w:p/>
+    <w:p/>
+    <w:p/>
+    <w:p/>
+    <w:p/>
+    <w:p/>
+    <w:p>
+      <w:pPr>
+        <w:rPr>
+          <w:b/>
+          <w:u w:val="single"/>
+        </w:rPr>
+      </w:pPr>
+      <w:r>
+        <w:rPr>
+          <w:b/>
+          <w:u w:val="single"/>
+        </w:rPr>
+        <w:t>Puntuación</w:t>
+      </w:r>
+    </w:p>
+    <w:p>
+      <w:r>
+        <w:rPr>
+          <w:noProof/>
+          <w:lang w:eastAsia="es-ES"/>
+        </w:rPr>
+        <w:drawing>
+          <wp:inline distT="0" distB="0" distL="0" distR="0" wp14:anchorId="60774BE7" wp14:editId="5BA7D720">
+            <wp:extent cx="5398770" cy="3037205"/>
+            <wp:effectExtent l="0" t="0" r="0" b="0"/>
+            <wp:docPr id="7" name="Imagen 7"/>
+            <wp:cNvGraphicFramePr>
+              <a:graphicFrameLocks xmlns:a="http://schemas.openxmlformats.org/drawingml/2006/main" noChangeAspect="1"/>
+            </wp:cNvGraphicFramePr>
+            <a:graphic xmlns:a="http://schemas.openxmlformats.org/drawingml/2006/main">
+              <a:graphicData uri="http://schemas.openxmlformats.org/drawingml/2006/picture">
+                <pic:pic xmlns:pic="http://schemas.openxmlformats.org/drawingml/2006/picture">
+                  <pic:nvPicPr>
+                    <pic:cNvPr id="0" name="Picture 6"/>
+                    <pic:cNvPicPr>
+                      <a:picLocks noChangeAspect="1" noChangeArrowheads="1"/>
+                    </pic:cNvPicPr>
+                  </pic:nvPicPr>
+                  <pic:blipFill>
+                    <a:blip r:embed="rId45" cstate="print">
+                      <a:extLst>
+                        <a:ext uri="{28A0092B-C50C-407E-A947-70E740481C1C}">
+                          <a14:useLocalDpi xmlns:a14="http://schemas.microsoft.com/office/drawing/2010/main" val="0"/>
+                        </a:ext>
+                      </a:extLst>
+                    </a:blip>
+                    <a:srcRect/>
+                    <a:stretch>
+                      <a:fillRect/>
+                    </a:stretch>
+                  </pic:blipFill>
+                  <pic:spPr bwMode="auto">
+                    <a:xfrm>
+                      <a:off x="0" y="0"/>
+                      <a:ext cx="5398770" cy="3037205"/>
+                    </a:xfrm>
+                    <a:prstGeom prst="rect">
+                      <a:avLst/>
+                    </a:prstGeom>
+                    <a:noFill/>
+                    <a:ln>
+                      <a:noFill/>
+                    </a:ln>
+                  </pic:spPr>
+                </pic:pic>
+              </a:graphicData>
+            </a:graphic>
+          </wp:inline>
+        </w:drawing>
+      </w:r>
+    </w:p>
+    <w:p>
+      <w:pPr>
+        <w:pStyle w:val="Descripcin"/>
+        <w:jc w:val="center"/>
+      </w:pPr>
+      <w:r>
+        <w:t xml:space="preserve">Ilustración 7: Esquema </w:t>
+      </w:r>
+      <w:r>
+        <w:t>la puntuación del jugador</w:t>
+      </w:r>
+      <w:r>
+        <w:t>.</w:t>
       </w:r>
     </w:p>
     <w:p>
@@ -8917,16 +8901,10 @@
         <w:rPr>
           <w:b/>
         </w:rPr>
-        <w:t xml:space="preserve">Atrás: </w:t>
-      </w:r>
-      <w:r>
-        <w:t xml:space="preserve">Botón que lleva al jugador al </w:t>
-      </w:r>
-      <w:r>
-        <w:rPr>
-          <w:i/>
-        </w:rPr>
-        <w:t>Menú Principal.</w:t>
+        <w:t xml:space="preserve">Puntuación: </w:t>
+      </w:r>
+      <w:r>
+        <w:t>Muestra el valor de la puntuación y las estrellas que lleve asociada esa puntuación, según el daño y la distancia recorrida.</w:t>
       </w:r>
     </w:p>
     <w:p>
@@ -8936,6 +8914,632 @@
           <w:ilvl w:val="0"/>
           <w:numId w:val="10"/>
         </w:numPr>
+      </w:pPr>
+      <w:r>
+        <w:rPr>
+          <w:b/>
+        </w:rPr>
+        <w:t>Siguiente nivel:</w:t>
+      </w:r>
+      <w:r>
+        <w:t xml:space="preserve"> Botón que lleva al jugador al siguiente nivel</w:t>
+      </w:r>
+      <w:r>
+        <w:rPr>
+          <w:i/>
+        </w:rPr>
+        <w:t xml:space="preserve">, </w:t>
+      </w:r>
+      <w:r>
+        <w:t xml:space="preserve">en caso de que no hubiese, llevará al </w:t>
+      </w:r>
+      <w:r>
+        <w:rPr>
+          <w:i/>
+        </w:rPr>
+        <w:t>Selector de niveles.</w:t>
+      </w:r>
+    </w:p>
+    <w:p>
+      <w:pPr>
+        <w:pStyle w:val="Prrafodelista"/>
+        <w:numPr>
+          <w:ilvl w:val="0"/>
+          <w:numId w:val="10"/>
+        </w:numPr>
+      </w:pPr>
+      <w:r>
+        <w:rPr>
+          <w:b/>
+        </w:rPr>
+        <w:t xml:space="preserve">Selector de niveles: </w:t>
+      </w:r>
+      <w:r>
+        <w:t xml:space="preserve">Botón que lleva al jugador al </w:t>
+      </w:r>
+      <w:r>
+        <w:rPr>
+          <w:i/>
+        </w:rPr>
+        <w:t>Selector de niveles.</w:t>
+      </w:r>
+    </w:p>
+    <w:p>
+      <w:pPr>
+        <w:pStyle w:val="Prrafodelista"/>
+        <w:numPr>
+          <w:ilvl w:val="0"/>
+          <w:numId w:val="10"/>
+        </w:numPr>
+      </w:pPr>
+      <w:r>
+        <w:rPr>
+          <w:b/>
+        </w:rPr>
+        <w:t xml:space="preserve">Vuelve a intentarlo: </w:t>
+      </w:r>
+      <w:r>
+        <w:t xml:space="preserve">Botón que </w:t>
+      </w:r>
+      <w:r>
+        <w:t>reinicia el nivel que se acaba de jugar.</w:t>
+      </w:r>
+    </w:p>
+    <w:p>
+      <w:pPr>
+        <w:pStyle w:val="Prrafodelista"/>
+        <w:ind w:left="360"/>
+      </w:pPr>
+    </w:p>
+    <w:p>
+      <w:pPr>
+        <w:rPr>
+          <w:b/>
+          <w:u w:val="single"/>
+        </w:rPr>
+      </w:pPr>
+    </w:p>
+    <w:p>
+      <w:pPr>
+        <w:rPr>
+          <w:b/>
+          <w:u w:val="single"/>
+        </w:rPr>
+      </w:pPr>
+    </w:p>
+    <w:p>
+      <w:pPr>
+        <w:rPr>
+          <w:b/>
+          <w:u w:val="single"/>
+        </w:rPr>
+      </w:pPr>
+    </w:p>
+    <w:p>
+      <w:pPr>
+        <w:rPr>
+          <w:b/>
+          <w:u w:val="single"/>
+        </w:rPr>
+      </w:pPr>
+    </w:p>
+    <w:p>
+      <w:pPr>
+        <w:rPr>
+          <w:b/>
+          <w:u w:val="single"/>
+        </w:rPr>
+      </w:pPr>
+    </w:p>
+    <w:p>
+      <w:pPr>
+        <w:rPr>
+          <w:b/>
+          <w:u w:val="single"/>
+        </w:rPr>
+      </w:pPr>
+    </w:p>
+    <w:p>
+      <w:pPr>
+        <w:rPr>
+          <w:b/>
+          <w:u w:val="single"/>
+        </w:rPr>
+      </w:pPr>
+    </w:p>
+    <w:p>
+      <w:pPr>
+        <w:rPr>
+          <w:b/>
+          <w:u w:val="single"/>
+        </w:rPr>
+      </w:pPr>
+    </w:p>
+    <w:p>
+      <w:pPr>
+        <w:rPr>
+          <w:b/>
+          <w:u w:val="single"/>
+        </w:rPr>
+      </w:pPr>
+    </w:p>
+    <w:p>
+      <w:pPr>
+        <w:rPr>
+          <w:b/>
+          <w:u w:val="single"/>
+        </w:rPr>
+      </w:pPr>
+    </w:p>
+    <w:p>
+      <w:pPr>
+        <w:rPr>
+          <w:b/>
+          <w:u w:val="single"/>
+        </w:rPr>
+      </w:pPr>
+    </w:p>
+    <w:p>
+      <w:pPr>
+        <w:rPr>
+          <w:b/>
+          <w:u w:val="single"/>
+        </w:rPr>
+      </w:pPr>
+      <w:proofErr w:type="spellStart"/>
+      <w:r>
+        <w:rPr>
+          <w:b/>
+          <w:u w:val="single"/>
+        </w:rPr>
+        <w:lastRenderedPageBreak/>
+        <w:t>Game</w:t>
+      </w:r>
+      <w:proofErr w:type="spellEnd"/>
+      <w:r>
+        <w:rPr>
+          <w:b/>
+          <w:u w:val="single"/>
+        </w:rPr>
+        <w:t xml:space="preserve"> </w:t>
+      </w:r>
+      <w:proofErr w:type="spellStart"/>
+      <w:r>
+        <w:rPr>
+          <w:b/>
+          <w:u w:val="single"/>
+        </w:rPr>
+        <w:t>Over</w:t>
+      </w:r>
+      <w:proofErr w:type="spellEnd"/>
+    </w:p>
+    <w:p>
+      <w:pPr>
+        <w:pStyle w:val="Descripcin"/>
+        <w:jc w:val="center"/>
+      </w:pPr>
+      <w:r>
+        <w:rPr>
+          <w:noProof/>
+          <w:lang w:eastAsia="es-ES"/>
+        </w:rPr>
+        <w:drawing>
+          <wp:inline distT="0" distB="0" distL="0" distR="0" wp14:anchorId="50F4CA47" wp14:editId="5A00F5F6">
+            <wp:extent cx="5398770" cy="3037205"/>
+            <wp:effectExtent l="0" t="0" r="0" b="0"/>
+            <wp:docPr id="8" name="Imagen 8"/>
+            <wp:cNvGraphicFramePr>
+              <a:graphicFrameLocks xmlns:a="http://schemas.openxmlformats.org/drawingml/2006/main" noChangeAspect="1"/>
+            </wp:cNvGraphicFramePr>
+            <a:graphic xmlns:a="http://schemas.openxmlformats.org/drawingml/2006/main">
+              <a:graphicData uri="http://schemas.openxmlformats.org/drawingml/2006/picture">
+                <pic:pic xmlns:pic="http://schemas.openxmlformats.org/drawingml/2006/picture">
+                  <pic:nvPicPr>
+                    <pic:cNvPr id="0" name="Picture 7"/>
+                    <pic:cNvPicPr>
+                      <a:picLocks noChangeAspect="1" noChangeArrowheads="1"/>
+                    </pic:cNvPicPr>
+                  </pic:nvPicPr>
+                  <pic:blipFill>
+                    <a:blip r:embed="rId46" cstate="print">
+                      <a:extLst>
+                        <a:ext uri="{28A0092B-C50C-407E-A947-70E740481C1C}">
+                          <a14:useLocalDpi xmlns:a14="http://schemas.microsoft.com/office/drawing/2010/main" val="0"/>
+                        </a:ext>
+                      </a:extLst>
+                    </a:blip>
+                    <a:srcRect/>
+                    <a:stretch>
+                      <a:fillRect/>
+                    </a:stretch>
+                  </pic:blipFill>
+                  <pic:spPr bwMode="auto">
+                    <a:xfrm>
+                      <a:off x="0" y="0"/>
+                      <a:ext cx="5398770" cy="3037205"/>
+                    </a:xfrm>
+                    <a:prstGeom prst="rect">
+                      <a:avLst/>
+                    </a:prstGeom>
+                    <a:noFill/>
+                    <a:ln>
+                      <a:noFill/>
+                    </a:ln>
+                  </pic:spPr>
+                </pic:pic>
+              </a:graphicData>
+            </a:graphic>
+          </wp:inline>
+        </w:drawing>
+      </w:r>
+      <w:r>
+        <w:t xml:space="preserve"> </w:t>
+      </w:r>
+      <w:bookmarkStart w:id="17" w:name="_Hlk527642522"/>
+      <w:r>
+        <w:t xml:space="preserve">Ilustración 8: Esquema la pantalla de </w:t>
+      </w:r>
+      <w:proofErr w:type="spellStart"/>
+      <w:r>
+        <w:t>Game</w:t>
+      </w:r>
+      <w:proofErr w:type="spellEnd"/>
+      <w:r>
+        <w:t xml:space="preserve"> </w:t>
+      </w:r>
+      <w:proofErr w:type="spellStart"/>
+      <w:r>
+        <w:t>Over</w:t>
+      </w:r>
+      <w:proofErr w:type="spellEnd"/>
+      <w:r>
+        <w:t>.</w:t>
+      </w:r>
+      <w:bookmarkEnd w:id="17"/>
+    </w:p>
+    <w:p>
+      <w:r>
+        <w:t>Descripción de los componentes:</w:t>
+      </w:r>
+    </w:p>
+    <w:p>
+      <w:pPr>
+        <w:pStyle w:val="Prrafodelista"/>
+        <w:numPr>
+          <w:ilvl w:val="0"/>
+          <w:numId w:val="10"/>
+        </w:numPr>
+      </w:pPr>
+      <w:r>
+        <w:rPr>
+          <w:b/>
+        </w:rPr>
+        <w:t xml:space="preserve">Selector de niveles: </w:t>
+      </w:r>
+      <w:r>
+        <w:t xml:space="preserve">Botón que lleva al jugador al </w:t>
+      </w:r>
+      <w:r>
+        <w:rPr>
+          <w:i/>
+        </w:rPr>
+        <w:t>Selector de Niveles.</w:t>
+      </w:r>
+    </w:p>
+    <w:p>
+      <w:pPr>
+        <w:pStyle w:val="Prrafodelista"/>
+        <w:numPr>
+          <w:ilvl w:val="0"/>
+          <w:numId w:val="10"/>
+        </w:numPr>
+      </w:pPr>
+      <w:r>
+        <w:rPr>
+          <w:b/>
+        </w:rPr>
+        <w:t xml:space="preserve">Vuelve a intentarlo: </w:t>
+      </w:r>
+      <w:r>
+        <w:t>Botón que reinicia el nivel que se acaba de jugar.</w:t>
+      </w:r>
+    </w:p>
+    <w:p>
+      <w:pPr>
+        <w:pStyle w:val="Prrafodelista"/>
+        <w:ind w:left="360"/>
+      </w:pPr>
+    </w:p>
+    <w:p>
+      <w:pPr>
+        <w:rPr>
+          <w:b/>
+          <w:u w:val="single"/>
+        </w:rPr>
+      </w:pPr>
+      <w:r>
+        <w:rPr>
+          <w:b/>
+          <w:u w:val="single"/>
+        </w:rPr>
+        <w:t>Menú de Opciones</w:t>
+      </w:r>
+    </w:p>
+    <w:p>
+      <w:pPr>
+        <w:pStyle w:val="Descripcin"/>
+        <w:jc w:val="center"/>
+      </w:pPr>
+      <w:r>
+        <w:rPr>
+          <w:noProof/>
+          <w:lang w:eastAsia="es-ES"/>
+        </w:rPr>
+        <w:drawing>
+          <wp:inline distT="0" distB="0" distL="0" distR="0" wp14:anchorId="71E8B4FB" wp14:editId="0774007E">
+            <wp:extent cx="5398770" cy="3037205"/>
+            <wp:effectExtent l="0" t="0" r="0" b="0"/>
+            <wp:docPr id="11" name="Imagen 11"/>
+            <wp:cNvGraphicFramePr>
+              <a:graphicFrameLocks xmlns:a="http://schemas.openxmlformats.org/drawingml/2006/main" noChangeAspect="1"/>
+            </wp:cNvGraphicFramePr>
+            <a:graphic xmlns:a="http://schemas.openxmlformats.org/drawingml/2006/main">
+              <a:graphicData uri="http://schemas.openxmlformats.org/drawingml/2006/picture">
+                <pic:pic xmlns:pic="http://schemas.openxmlformats.org/drawingml/2006/picture">
+                  <pic:nvPicPr>
+                    <pic:cNvPr id="0" name="Picture 10"/>
+                    <pic:cNvPicPr>
+                      <a:picLocks noChangeAspect="1" noChangeArrowheads="1"/>
+                    </pic:cNvPicPr>
+                  </pic:nvPicPr>
+                  <pic:blipFill>
+                    <a:blip r:embed="rId47" cstate="print">
+                      <a:extLst>
+                        <a:ext uri="{28A0092B-C50C-407E-A947-70E740481C1C}">
+                          <a14:useLocalDpi xmlns:a14="http://schemas.microsoft.com/office/drawing/2010/main" val="0"/>
+                        </a:ext>
+                      </a:extLst>
+                    </a:blip>
+                    <a:srcRect/>
+                    <a:stretch>
+                      <a:fillRect/>
+                    </a:stretch>
+                  </pic:blipFill>
+                  <pic:spPr bwMode="auto">
+                    <a:xfrm>
+                      <a:off x="0" y="0"/>
+                      <a:ext cx="5398770" cy="3037205"/>
+                    </a:xfrm>
+                    <a:prstGeom prst="rect">
+                      <a:avLst/>
+                    </a:prstGeom>
+                    <a:noFill/>
+                    <a:ln>
+                      <a:noFill/>
+                    </a:ln>
+                  </pic:spPr>
+                </pic:pic>
+              </a:graphicData>
+            </a:graphic>
+          </wp:inline>
+        </w:drawing>
+      </w:r>
+      <w:r>
+        <w:t xml:space="preserve"> </w:t>
+      </w:r>
+      <w:r>
+        <w:t>Ilustración 9: Esquema la puntuación del jugador.</w:t>
+      </w:r>
+    </w:p>
+    <w:p>
+      <w:r>
+        <w:t>Descripción de los componentes:</w:t>
+      </w:r>
+    </w:p>
+    <w:p>
+      <w:pPr>
+        <w:pStyle w:val="Prrafodelista"/>
+        <w:numPr>
+          <w:ilvl w:val="0"/>
+          <w:numId w:val="10"/>
+        </w:numPr>
+      </w:pPr>
+      <w:r>
+        <w:rPr>
+          <w:b/>
+        </w:rPr>
+        <w:t xml:space="preserve">Atrás: </w:t>
+      </w:r>
+      <w:r>
+        <w:t xml:space="preserve">Botón que lleva al jugador al </w:t>
+      </w:r>
+      <w:r>
+        <w:rPr>
+          <w:i/>
+        </w:rPr>
+        <w:t>Menú Principal.</w:t>
+      </w:r>
+    </w:p>
+    <w:p>
+      <w:pPr>
+        <w:pStyle w:val="Prrafodelista"/>
+        <w:numPr>
+          <w:ilvl w:val="0"/>
+          <w:numId w:val="10"/>
+        </w:numPr>
+      </w:pPr>
+      <w:r>
+        <w:rPr>
+          <w:b/>
+        </w:rPr>
+        <w:t xml:space="preserve">Idioma: </w:t>
+      </w:r>
+      <w:r>
+        <w:t>Elegir entre español e inglés como idioma del juego.</w:t>
+      </w:r>
+    </w:p>
+    <w:p>
+      <w:pPr>
+        <w:pStyle w:val="Prrafodelista"/>
+        <w:numPr>
+          <w:ilvl w:val="0"/>
+          <w:numId w:val="10"/>
+        </w:numPr>
+      </w:pPr>
+      <w:r>
+        <w:rPr>
+          <w:b/>
+        </w:rPr>
+        <w:lastRenderedPageBreak/>
+        <w:t>Música:</w:t>
+      </w:r>
+      <w:r>
+        <w:t xml:space="preserve"> Volumen de la música del juego.</w:t>
+      </w:r>
+    </w:p>
+    <w:p>
+      <w:pPr>
+        <w:pStyle w:val="Prrafodelista"/>
+        <w:numPr>
+          <w:ilvl w:val="0"/>
+          <w:numId w:val="10"/>
+        </w:numPr>
+      </w:pPr>
+      <w:r>
+        <w:rPr>
+          <w:b/>
+        </w:rPr>
+        <w:t>Sonido:</w:t>
+      </w:r>
+      <w:r>
+        <w:t xml:space="preserve"> Volumen de los sonidos del juego.</w:t>
+      </w:r>
+    </w:p>
+    <w:p>
+      <w:pPr>
+        <w:rPr>
+          <w:b/>
+          <w:u w:val="single"/>
+        </w:rPr>
+      </w:pPr>
+    </w:p>
+    <w:p>
+      <w:pPr>
+        <w:rPr>
+          <w:b/>
+          <w:u w:val="single"/>
+        </w:rPr>
+      </w:pPr>
+      <w:r>
+        <w:rPr>
+          <w:b/>
+          <w:u w:val="single"/>
+        </w:rPr>
+        <w:t>Tabla de puntuaciones</w:t>
+      </w:r>
+    </w:p>
+    <w:p>
+      <w:pPr>
+        <w:pStyle w:val="Descripcin"/>
+        <w:jc w:val="center"/>
+      </w:pPr>
+      <w:r>
+        <w:rPr>
+          <w:noProof/>
+          <w:lang w:eastAsia="es-ES"/>
+        </w:rPr>
+        <w:drawing>
+          <wp:inline distT="0" distB="0" distL="0" distR="0" wp14:anchorId="08438644" wp14:editId="2182A3CA">
+            <wp:extent cx="5398770" cy="3037205"/>
+            <wp:effectExtent l="0" t="0" r="0" b="0"/>
+            <wp:docPr id="12" name="Imagen 12"/>
+            <wp:cNvGraphicFramePr>
+              <a:graphicFrameLocks xmlns:a="http://schemas.openxmlformats.org/drawingml/2006/main" noChangeAspect="1"/>
+            </wp:cNvGraphicFramePr>
+            <a:graphic xmlns:a="http://schemas.openxmlformats.org/drawingml/2006/main">
+              <a:graphicData uri="http://schemas.openxmlformats.org/drawingml/2006/picture">
+                <pic:pic xmlns:pic="http://schemas.openxmlformats.org/drawingml/2006/picture">
+                  <pic:nvPicPr>
+                    <pic:cNvPr id="0" name="Picture 11"/>
+                    <pic:cNvPicPr>
+                      <a:picLocks noChangeAspect="1" noChangeArrowheads="1"/>
+                    </pic:cNvPicPr>
+                  </pic:nvPicPr>
+                  <pic:blipFill>
+                    <a:blip r:embed="rId48" cstate="print">
+                      <a:extLst>
+                        <a:ext uri="{28A0092B-C50C-407E-A947-70E740481C1C}">
+                          <a14:useLocalDpi xmlns:a14="http://schemas.microsoft.com/office/drawing/2010/main" val="0"/>
+                        </a:ext>
+                      </a:extLst>
+                    </a:blip>
+                    <a:srcRect/>
+                    <a:stretch>
+                      <a:fillRect/>
+                    </a:stretch>
+                  </pic:blipFill>
+                  <pic:spPr bwMode="auto">
+                    <a:xfrm>
+                      <a:off x="0" y="0"/>
+                      <a:ext cx="5398770" cy="3037205"/>
+                    </a:xfrm>
+                    <a:prstGeom prst="rect">
+                      <a:avLst/>
+                    </a:prstGeom>
+                    <a:noFill/>
+                    <a:ln>
+                      <a:noFill/>
+                    </a:ln>
+                  </pic:spPr>
+                </pic:pic>
+              </a:graphicData>
+            </a:graphic>
+          </wp:inline>
+        </w:drawing>
+      </w:r>
+      <w:r>
+        <w:t xml:space="preserve"> </w:t>
+      </w:r>
+      <w:r>
+        <w:t>Ilustración 10: Esquema la puntuación del jugador.</w:t>
+      </w:r>
+    </w:p>
+    <w:p>
+      <w:r>
+        <w:t>Descripción de los componentes:</w:t>
+      </w:r>
+    </w:p>
+    <w:p>
+      <w:pPr>
+        <w:pStyle w:val="Prrafodelista"/>
+        <w:numPr>
+          <w:ilvl w:val="0"/>
+          <w:numId w:val="10"/>
+        </w:numPr>
+      </w:pPr>
+      <w:r>
+        <w:rPr>
+          <w:b/>
+        </w:rPr>
+        <w:t xml:space="preserve">Atrás: </w:t>
+      </w:r>
+      <w:r>
+        <w:t xml:space="preserve">Botón que lleva al jugador al </w:t>
+      </w:r>
+      <w:r>
+        <w:rPr>
+          <w:i/>
+        </w:rPr>
+        <w:t>Menú Principal.</w:t>
+      </w:r>
+    </w:p>
+    <w:p>
+      <w:pPr>
+        <w:pStyle w:val="Prrafodelista"/>
+        <w:numPr>
+          <w:ilvl w:val="0"/>
+          <w:numId w:val="10"/>
+        </w:numPr>
         <w:rPr>
           <w:b/>
           <w:color w:val="000000" w:themeColor="text1"/>
@@ -9020,7 +9624,21 @@
         <w:rPr>
           <w:i/>
         </w:rPr>
-        <w:t xml:space="preserve">.png </w:t>
+        <w:t>.</w:t>
+      </w:r>
+      <w:proofErr w:type="spellStart"/>
+      <w:r>
+        <w:rPr>
+          <w:i/>
+        </w:rPr>
+        <w:t>png</w:t>
+      </w:r>
+      <w:proofErr w:type="spellEnd"/>
+      <w:r>
+        <w:rPr>
+          <w:i/>
+        </w:rPr>
+        <w:t xml:space="preserve"> </w:t>
       </w:r>
       <w:r>
         <w:t xml:space="preserve">o </w:t>
@@ -9106,21 +9724,7 @@
         <w:rPr>
           <w:i/>
         </w:rPr>
-        <w:t xml:space="preserve"> </w:t>
-      </w:r>
-      <w:proofErr w:type="spellStart"/>
-      <w:r>
-        <w:rPr>
-          <w:i/>
-        </w:rPr>
-        <w:t>Of</w:t>
-      </w:r>
-      <w:proofErr w:type="spellEnd"/>
-      <w:r>
-        <w:rPr>
-          <w:i/>
-        </w:rPr>
-        <w:t xml:space="preserve"> Isaac </w:t>
+        <w:t xml:space="preserve"> Of Isaac </w:t>
       </w:r>
       <w:r>
         <w:t xml:space="preserve">y </w:t>
@@ -9458,8 +10062,8 @@
       </w:r>
     </w:p>
     <w:sectPr>
-      <w:headerReference w:type="default" r:id="rId44"/>
-      <w:footerReference w:type="default" r:id="rId45"/>
+      <w:headerReference w:type="default" r:id="rId49"/>
+      <w:footerReference w:type="default" r:id="rId50"/>
       <w:pgSz w:w="11906" w:h="16838"/>
       <w:pgMar w:top="1417" w:right="1701" w:bottom="1417" w:left="1701" w:header="708" w:footer="708" w:gutter="0"/>
       <w:cols w:space="708"/>
@@ -9471,7 +10075,7 @@
 </file>
 
 <file path=word/endnotes.xml><?xml version="1.0" encoding="utf-8"?>
-<w:endnotes xmlns:wpc="http://schemas.microsoft.com/office/word/2010/wordprocessingCanvas" xmlns:cx="http://schemas.microsoft.com/office/drawing/2014/chartex" xmlns:cx1="http://schemas.microsoft.com/office/drawing/2015/9/8/chartex" xmlns:cx2="http://schemas.microsoft.com/office/drawing/2015/10/21/chartex" xmlns:cx3="http://schemas.microsoft.com/office/drawing/2016/5/9/chartex" xmlns:cx4="http://schemas.microsoft.com/office/drawing/2016/5/10/chartex" xmlns:cx5="http://schemas.microsoft.com/office/drawing/2016/5/11/chartex" xmlns:cx6="http://schemas.microsoft.com/office/drawing/2016/5/12/chartex" xmlns:cx7="http://schemas.microsoft.com/office/drawing/2016/5/13/chartex" xmlns:cx8="http://schemas.microsoft.com/office/drawing/2016/5/14/chartex" xmlns:mc="http://schemas.openxmlformats.org/markup-compatibility/2006" xmlns:aink="http://schemas.microsoft.com/office/drawing/2016/ink" xmlns:am3d="http://schemas.microsoft.com/office/drawing/2017/model3d" xmlns:o="urn:schemas-microsoft-com:office:office" xmlns:r="http://schemas.openxmlformats.org/officeDocument/2006/relationships" xmlns:m="http://schemas.openxmlformats.org/officeDocument/2006/math" xmlns:v="urn:schemas-microsoft-com:vml" xmlns:wp14="http://schemas.microsoft.com/office/word/2010/wordprocessingDrawing" xmlns:wp="http://schemas.openxmlformats.org/drawingml/2006/wordprocessingDrawing" xmlns:w10="urn:schemas-microsoft-com:office:word" xmlns:w="http://schemas.openxmlformats.org/wordprocessingml/2006/main" xmlns:w14="http://schemas.microsoft.com/office/word/2010/wordml" xmlns:w15="http://schemas.microsoft.com/office/word/2012/wordml" xmlns:w16cid="http://schemas.microsoft.com/office/word/2016/wordml/cid" xmlns:w16se="http://schemas.microsoft.com/office/word/2015/wordml/symex" xmlns:wpg="http://schemas.microsoft.com/office/word/2010/wordprocessingGroup" xmlns:wpi="http://schemas.microsoft.com/office/word/2010/wordprocessingInk" xmlns:wne="http://schemas.microsoft.com/office/word/2006/wordml" xmlns:wps="http://schemas.microsoft.com/office/word/2010/wordprocessingShape" mc:Ignorable="w14 w15 w16se w16cid wp14">
+<w:endnotes xmlns:wpc="http://schemas.microsoft.com/office/word/2010/wordprocessingCanvas" xmlns:cx="http://schemas.microsoft.com/office/drawing/2014/chartex" xmlns:mc="http://schemas.openxmlformats.org/markup-compatibility/2006" xmlns:o="urn:schemas-microsoft-com:office:office" xmlns:r="http://schemas.openxmlformats.org/officeDocument/2006/relationships" xmlns:m="http://schemas.openxmlformats.org/officeDocument/2006/math" xmlns:v="urn:schemas-microsoft-com:vml" xmlns:wp14="http://schemas.microsoft.com/office/word/2010/wordprocessingDrawing" xmlns:wp="http://schemas.openxmlformats.org/drawingml/2006/wordprocessingDrawing" xmlns:w10="urn:schemas-microsoft-com:office:word" xmlns:w="http://schemas.openxmlformats.org/wordprocessingml/2006/main" xmlns:w14="http://schemas.microsoft.com/office/word/2010/wordml" xmlns:w15="http://schemas.microsoft.com/office/word/2012/wordml" xmlns:w16se="http://schemas.microsoft.com/office/word/2015/wordml/symex" xmlns:wpg="http://schemas.microsoft.com/office/word/2010/wordprocessingGroup" xmlns:wpi="http://schemas.microsoft.com/office/word/2010/wordprocessingInk" xmlns:wne="http://schemas.microsoft.com/office/word/2006/wordml" xmlns:wps="http://schemas.microsoft.com/office/word/2010/wordprocessingShape" mc:Ignorable="w14 w15 w16se wp14">
   <w:endnote w:type="separator" w:id="-1">
     <w:p>
       <w:pPr>
@@ -9496,7 +10100,7 @@
 </file>
 
 <file path=word/footer1.xml><?xml version="1.0" encoding="utf-8"?>
-<w:ftr xmlns:wpc="http://schemas.microsoft.com/office/word/2010/wordprocessingCanvas" xmlns:cx="http://schemas.microsoft.com/office/drawing/2014/chartex" xmlns:cx1="http://schemas.microsoft.com/office/drawing/2015/9/8/chartex" xmlns:cx2="http://schemas.microsoft.com/office/drawing/2015/10/21/chartex" xmlns:cx3="http://schemas.microsoft.com/office/drawing/2016/5/9/chartex" xmlns:cx4="http://schemas.microsoft.com/office/drawing/2016/5/10/chartex" xmlns:cx5="http://schemas.microsoft.com/office/drawing/2016/5/11/chartex" xmlns:cx6="http://schemas.microsoft.com/office/drawing/2016/5/12/chartex" xmlns:cx7="http://schemas.microsoft.com/office/drawing/2016/5/13/chartex" xmlns:cx8="http://schemas.microsoft.com/office/drawing/2016/5/14/chartex" xmlns:mc="http://schemas.openxmlformats.org/markup-compatibility/2006" xmlns:aink="http://schemas.microsoft.com/office/drawing/2016/ink" xmlns:am3d="http://schemas.microsoft.com/office/drawing/2017/model3d" xmlns:o="urn:schemas-microsoft-com:office:office" xmlns:r="http://schemas.openxmlformats.org/officeDocument/2006/relationships" xmlns:m="http://schemas.openxmlformats.org/officeDocument/2006/math" xmlns:v="urn:schemas-microsoft-com:vml" xmlns:wp14="http://schemas.microsoft.com/office/word/2010/wordprocessingDrawing" xmlns:wp="http://schemas.openxmlformats.org/drawingml/2006/wordprocessingDrawing" xmlns:w10="urn:schemas-microsoft-com:office:word" xmlns:w="http://schemas.openxmlformats.org/wordprocessingml/2006/main" xmlns:w14="http://schemas.microsoft.com/office/word/2010/wordml" xmlns:w15="http://schemas.microsoft.com/office/word/2012/wordml" xmlns:w16cid="http://schemas.microsoft.com/office/word/2016/wordml/cid" xmlns:w16se="http://schemas.microsoft.com/office/word/2015/wordml/symex" xmlns:wpg="http://schemas.microsoft.com/office/word/2010/wordprocessingGroup" xmlns:wpi="http://schemas.microsoft.com/office/word/2010/wordprocessingInk" xmlns:wne="http://schemas.microsoft.com/office/word/2006/wordml" xmlns:wps="http://schemas.microsoft.com/office/word/2010/wordprocessingShape" mc:Ignorable="w14 w15 w16se w16cid wp14">
+<w:ftr xmlns:wpc="http://schemas.microsoft.com/office/word/2010/wordprocessingCanvas" xmlns:cx="http://schemas.microsoft.com/office/drawing/2014/chartex" xmlns:mc="http://schemas.openxmlformats.org/markup-compatibility/2006" xmlns:o="urn:schemas-microsoft-com:office:office" xmlns:r="http://schemas.openxmlformats.org/officeDocument/2006/relationships" xmlns:m="http://schemas.openxmlformats.org/officeDocument/2006/math" xmlns:v="urn:schemas-microsoft-com:vml" xmlns:wp14="http://schemas.microsoft.com/office/word/2010/wordprocessingDrawing" xmlns:wp="http://schemas.openxmlformats.org/drawingml/2006/wordprocessingDrawing" xmlns:w10="urn:schemas-microsoft-com:office:word" xmlns:w="http://schemas.openxmlformats.org/wordprocessingml/2006/main" xmlns:w14="http://schemas.microsoft.com/office/word/2010/wordml" xmlns:w15="http://schemas.microsoft.com/office/word/2012/wordml" xmlns:w16se="http://schemas.microsoft.com/office/word/2015/wordml/symex" xmlns:wpg="http://schemas.microsoft.com/office/word/2010/wordprocessingGroup" xmlns:wpi="http://schemas.microsoft.com/office/word/2010/wordprocessingInk" xmlns:wne="http://schemas.microsoft.com/office/word/2006/wordml" xmlns:wps="http://schemas.microsoft.com/office/word/2010/wordprocessingShape" mc:Ignorable="w14 w15 w16se wp14">
   <w:p>
     <w:pPr>
       <w:pStyle w:val="Piedepgina"/>
@@ -9534,7 +10138,7 @@
         <w:noProof/>
         <w:color w:val="000000" w:themeColor="text1"/>
       </w:rPr>
-      <w:t>21</w:t>
+      <w:t>7</w:t>
     </w:r>
     <w:r>
       <w:rPr>
@@ -9571,7 +10175,7 @@
         <w:noProof/>
         <w:color w:val="000000" w:themeColor="text1"/>
       </w:rPr>
-      <w:t>24</w:t>
+      <w:t>26</w:t>
     </w:r>
     <w:r>
       <w:rPr>
@@ -9590,7 +10194,7 @@
 </file>
 
 <file path=word/footnotes.xml><?xml version="1.0" encoding="utf-8"?>
-<w:footnotes xmlns:wpc="http://schemas.microsoft.com/office/word/2010/wordprocessingCanvas" xmlns:cx="http://schemas.microsoft.com/office/drawing/2014/chartex" xmlns:cx1="http://schemas.microsoft.com/office/drawing/2015/9/8/chartex" xmlns:cx2="http://schemas.microsoft.com/office/drawing/2015/10/21/chartex" xmlns:cx3="http://schemas.microsoft.com/office/drawing/2016/5/9/chartex" xmlns:cx4="http://schemas.microsoft.com/office/drawing/2016/5/10/chartex" xmlns:cx5="http://schemas.microsoft.com/office/drawing/2016/5/11/chartex" xmlns:cx6="http://schemas.microsoft.com/office/drawing/2016/5/12/chartex" xmlns:cx7="http://schemas.microsoft.com/office/drawing/2016/5/13/chartex" xmlns:cx8="http://schemas.microsoft.com/office/drawing/2016/5/14/chartex" xmlns:mc="http://schemas.openxmlformats.org/markup-compatibility/2006" xmlns:aink="http://schemas.microsoft.com/office/drawing/2016/ink" xmlns:am3d="http://schemas.microsoft.com/office/drawing/2017/model3d" xmlns:o="urn:schemas-microsoft-com:office:office" xmlns:r="http://schemas.openxmlformats.org/officeDocument/2006/relationships" xmlns:m="http://schemas.openxmlformats.org/officeDocument/2006/math" xmlns:v="urn:schemas-microsoft-com:vml" xmlns:wp14="http://schemas.microsoft.com/office/word/2010/wordprocessingDrawing" xmlns:wp="http://schemas.openxmlformats.org/drawingml/2006/wordprocessingDrawing" xmlns:w10="urn:schemas-microsoft-com:office:word" xmlns:w="http://schemas.openxmlformats.org/wordprocessingml/2006/main" xmlns:w14="http://schemas.microsoft.com/office/word/2010/wordml" xmlns:w15="http://schemas.microsoft.com/office/word/2012/wordml" xmlns:w16cid="http://schemas.microsoft.com/office/word/2016/wordml/cid" xmlns:w16se="http://schemas.microsoft.com/office/word/2015/wordml/symex" xmlns:wpg="http://schemas.microsoft.com/office/word/2010/wordprocessingGroup" xmlns:wpi="http://schemas.microsoft.com/office/word/2010/wordprocessingInk" xmlns:wne="http://schemas.microsoft.com/office/word/2006/wordml" xmlns:wps="http://schemas.microsoft.com/office/word/2010/wordprocessingShape" mc:Ignorable="w14 w15 w16se w16cid wp14">
+<w:footnotes xmlns:wpc="http://schemas.microsoft.com/office/word/2010/wordprocessingCanvas" xmlns:cx="http://schemas.microsoft.com/office/drawing/2014/chartex" xmlns:mc="http://schemas.openxmlformats.org/markup-compatibility/2006" xmlns:o="urn:schemas-microsoft-com:office:office" xmlns:r="http://schemas.openxmlformats.org/officeDocument/2006/relationships" xmlns:m="http://schemas.openxmlformats.org/officeDocument/2006/math" xmlns:v="urn:schemas-microsoft-com:vml" xmlns:wp14="http://schemas.microsoft.com/office/word/2010/wordprocessingDrawing" xmlns:wp="http://schemas.openxmlformats.org/drawingml/2006/wordprocessingDrawing" xmlns:w10="urn:schemas-microsoft-com:office:word" xmlns:w="http://schemas.openxmlformats.org/wordprocessingml/2006/main" xmlns:w14="http://schemas.microsoft.com/office/word/2010/wordml" xmlns:w15="http://schemas.microsoft.com/office/word/2012/wordml" xmlns:w16se="http://schemas.microsoft.com/office/word/2015/wordml/symex" xmlns:wpg="http://schemas.microsoft.com/office/word/2010/wordprocessingGroup" xmlns:wpi="http://schemas.microsoft.com/office/word/2010/wordprocessingInk" xmlns:wne="http://schemas.microsoft.com/office/word/2006/wordml" xmlns:wps="http://schemas.microsoft.com/office/word/2010/wordprocessingShape" mc:Ignorable="w14 w15 w16se wp14">
   <w:footnote w:type="separator" w:id="-1">
     <w:p>
       <w:pPr>
@@ -9615,7 +10219,7 @@
 </file>
 
 <file path=word/header1.xml><?xml version="1.0" encoding="utf-8"?>
-<w:hdr xmlns:wpc="http://schemas.microsoft.com/office/word/2010/wordprocessingCanvas" xmlns:cx="http://schemas.microsoft.com/office/drawing/2014/chartex" xmlns:cx1="http://schemas.microsoft.com/office/drawing/2015/9/8/chartex" xmlns:cx2="http://schemas.microsoft.com/office/drawing/2015/10/21/chartex" xmlns:cx3="http://schemas.microsoft.com/office/drawing/2016/5/9/chartex" xmlns:cx4="http://schemas.microsoft.com/office/drawing/2016/5/10/chartex" xmlns:cx5="http://schemas.microsoft.com/office/drawing/2016/5/11/chartex" xmlns:cx6="http://schemas.microsoft.com/office/drawing/2016/5/12/chartex" xmlns:cx7="http://schemas.microsoft.com/office/drawing/2016/5/13/chartex" xmlns:cx8="http://schemas.microsoft.com/office/drawing/2016/5/14/chartex" xmlns:mc="http://schemas.openxmlformats.org/markup-compatibility/2006" xmlns:aink="http://schemas.microsoft.com/office/drawing/2016/ink" xmlns:am3d="http://schemas.microsoft.com/office/drawing/2017/model3d" xmlns:o="urn:schemas-microsoft-com:office:office" xmlns:r="http://schemas.openxmlformats.org/officeDocument/2006/relationships" xmlns:m="http://schemas.openxmlformats.org/officeDocument/2006/math" xmlns:v="urn:schemas-microsoft-com:vml" xmlns:wp14="http://schemas.microsoft.com/office/word/2010/wordprocessingDrawing" xmlns:wp="http://schemas.openxmlformats.org/drawingml/2006/wordprocessingDrawing" xmlns:w10="urn:schemas-microsoft-com:office:word" xmlns:w="http://schemas.openxmlformats.org/wordprocessingml/2006/main" xmlns:w14="http://schemas.microsoft.com/office/word/2010/wordml" xmlns:w15="http://schemas.microsoft.com/office/word/2012/wordml" xmlns:w16cid="http://schemas.microsoft.com/office/word/2016/wordml/cid" xmlns:w16se="http://schemas.microsoft.com/office/word/2015/wordml/symex" xmlns:wpg="http://schemas.microsoft.com/office/word/2010/wordprocessingGroup" xmlns:wpi="http://schemas.microsoft.com/office/word/2010/wordprocessingInk" xmlns:wne="http://schemas.microsoft.com/office/word/2006/wordml" xmlns:wps="http://schemas.microsoft.com/office/word/2010/wordprocessingShape" mc:Ignorable="w14 w15 w16se w16cid wp14">
+<w:hdr xmlns:wpc="http://schemas.microsoft.com/office/word/2010/wordprocessingCanvas" xmlns:cx="http://schemas.microsoft.com/office/drawing/2014/chartex" xmlns:mc="http://schemas.openxmlformats.org/markup-compatibility/2006" xmlns:o="urn:schemas-microsoft-com:office:office" xmlns:r="http://schemas.openxmlformats.org/officeDocument/2006/relationships" xmlns:m="http://schemas.openxmlformats.org/officeDocument/2006/math" xmlns:v="urn:schemas-microsoft-com:vml" xmlns:wp14="http://schemas.microsoft.com/office/word/2010/wordprocessingDrawing" xmlns:wp="http://schemas.openxmlformats.org/drawingml/2006/wordprocessingDrawing" xmlns:w10="urn:schemas-microsoft-com:office:word" xmlns:w="http://schemas.openxmlformats.org/wordprocessingml/2006/main" xmlns:w14="http://schemas.microsoft.com/office/word/2010/wordml" xmlns:w15="http://schemas.microsoft.com/office/word/2012/wordml" xmlns:w16se="http://schemas.microsoft.com/office/word/2015/wordml/symex" xmlns:wpg="http://schemas.microsoft.com/office/word/2010/wordprocessingGroup" xmlns:wpi="http://schemas.microsoft.com/office/word/2010/wordprocessingInk" xmlns:wne="http://schemas.microsoft.com/office/word/2006/wordml" xmlns:wps="http://schemas.microsoft.com/office/word/2010/wordprocessingShape" mc:Ignorable="w14 w15 w16se wp14">
   <w:p>
     <w:pPr>
       <w:pStyle w:val="Encabezado"/>
@@ -9663,7 +10267,7 @@
 </file>
 
 <file path=word/numbering.xml><?xml version="1.0" encoding="utf-8"?>
-<w:numbering xmlns:wpc="http://schemas.microsoft.com/office/word/2010/wordprocessingCanvas" xmlns:cx="http://schemas.microsoft.com/office/drawing/2014/chartex" xmlns:cx1="http://schemas.microsoft.com/office/drawing/2015/9/8/chartex" xmlns:cx2="http://schemas.microsoft.com/office/drawing/2015/10/21/chartex" xmlns:cx3="http://schemas.microsoft.com/office/drawing/2016/5/9/chartex" xmlns:cx4="http://schemas.microsoft.com/office/drawing/2016/5/10/chartex" xmlns:cx5="http://schemas.microsoft.com/office/drawing/2016/5/11/chartex" xmlns:cx6="http://schemas.microsoft.com/office/drawing/2016/5/12/chartex" xmlns:cx7="http://schemas.microsoft.com/office/drawing/2016/5/13/chartex" xmlns:cx8="http://schemas.microsoft.com/office/drawing/2016/5/14/chartex" xmlns:mc="http://schemas.openxmlformats.org/markup-compatibility/2006" xmlns:aink="http://schemas.microsoft.com/office/drawing/2016/ink" xmlns:am3d="http://schemas.microsoft.com/office/drawing/2017/model3d" xmlns:o="urn:schemas-microsoft-com:office:office" xmlns:r="http://schemas.openxmlformats.org/officeDocument/2006/relationships" xmlns:m="http://schemas.openxmlformats.org/officeDocument/2006/math" xmlns:v="urn:schemas-microsoft-com:vml" xmlns:wp14="http://schemas.microsoft.com/office/word/2010/wordprocessingDrawing" xmlns:wp="http://schemas.openxmlformats.org/drawingml/2006/wordprocessingDrawing" xmlns:w10="urn:schemas-microsoft-com:office:word" xmlns:w="http://schemas.openxmlformats.org/wordprocessingml/2006/main" xmlns:w14="http://schemas.microsoft.com/office/word/2010/wordml" xmlns:w15="http://schemas.microsoft.com/office/word/2012/wordml" xmlns:w16cid="http://schemas.microsoft.com/office/word/2016/wordml/cid" xmlns:w16se="http://schemas.microsoft.com/office/word/2015/wordml/symex" xmlns:wpg="http://schemas.microsoft.com/office/word/2010/wordprocessingGroup" xmlns:wpi="http://schemas.microsoft.com/office/word/2010/wordprocessingInk" xmlns:wne="http://schemas.microsoft.com/office/word/2006/wordml" xmlns:wps="http://schemas.microsoft.com/office/word/2010/wordprocessingShape" mc:Ignorable="w14 w15 w16se w16cid wp14">
+<w:numbering xmlns:wpc="http://schemas.microsoft.com/office/word/2010/wordprocessingCanvas" xmlns:cx="http://schemas.microsoft.com/office/drawing/2014/chartex" xmlns:mc="http://schemas.openxmlformats.org/markup-compatibility/2006" xmlns:o="urn:schemas-microsoft-com:office:office" xmlns:r="http://schemas.openxmlformats.org/officeDocument/2006/relationships" xmlns:m="http://schemas.openxmlformats.org/officeDocument/2006/math" xmlns:v="urn:schemas-microsoft-com:vml" xmlns:wp14="http://schemas.microsoft.com/office/word/2010/wordprocessingDrawing" xmlns:wp="http://schemas.openxmlformats.org/drawingml/2006/wordprocessingDrawing" xmlns:w10="urn:schemas-microsoft-com:office:word" xmlns:w="http://schemas.openxmlformats.org/wordprocessingml/2006/main" xmlns:w14="http://schemas.microsoft.com/office/word/2010/wordml" xmlns:w15="http://schemas.microsoft.com/office/word/2012/wordml" xmlns:w16se="http://schemas.microsoft.com/office/word/2015/wordml/symex" xmlns:wpg="http://schemas.microsoft.com/office/word/2010/wordprocessingGroup" xmlns:wpi="http://schemas.microsoft.com/office/word/2010/wordprocessingInk" xmlns:wne="http://schemas.microsoft.com/office/word/2006/wordml" xmlns:wps="http://schemas.microsoft.com/office/word/2010/wordprocessingShape" mc:Ignorable="w14 w15 w16se wp14">
   <w:abstractNum w:abstractNumId="0" w15:restartNumberingAfterBreak="0">
     <w:nsid w:val="067A165C"/>
     <w:multiLevelType w:val="hybridMultilevel"/>
@@ -11175,7 +11779,7 @@
 </file>
 
 <file path=word/styles.xml><?xml version="1.0" encoding="utf-8"?>
-<w:styles xmlns:mc="http://schemas.openxmlformats.org/markup-compatibility/2006" xmlns:r="http://schemas.openxmlformats.org/officeDocument/2006/relationships" xmlns:w="http://schemas.openxmlformats.org/wordprocessingml/2006/main" xmlns:w14="http://schemas.microsoft.com/office/word/2010/wordml" xmlns:w15="http://schemas.microsoft.com/office/word/2012/wordml" xmlns:w16cid="http://schemas.microsoft.com/office/word/2016/wordml/cid" xmlns:w16se="http://schemas.microsoft.com/office/word/2015/wordml/symex" mc:Ignorable="w14 w15 w16se w16cid">
+<w:styles xmlns:mc="http://schemas.openxmlformats.org/markup-compatibility/2006" xmlns:r="http://schemas.openxmlformats.org/officeDocument/2006/relationships" xmlns:w="http://schemas.openxmlformats.org/wordprocessingml/2006/main" xmlns:w14="http://schemas.microsoft.com/office/word/2010/wordml" xmlns:w15="http://schemas.microsoft.com/office/word/2012/wordml" xmlns:w16se="http://schemas.microsoft.com/office/word/2015/wordml/symex" mc:Ignorable="w14 w15 w16se">
   <w:docDefaults>
     <w:rPrDefault>
       <w:rPr>
@@ -11191,7 +11795,7 @@
       </w:pPr>
     </w:pPrDefault>
   </w:docDefaults>
-  <w:latentStyles w:defLockedState="0" w:defUIPriority="99" w:defSemiHidden="0" w:defUnhideWhenUsed="0" w:defQFormat="0" w:count="375">
+  <w:latentStyles w:defLockedState="0" w:defUIPriority="99" w:defSemiHidden="0" w:defUnhideWhenUsed="0" w:defQFormat="0" w:count="371">
     <w:lsdException w:name="Normal" w:uiPriority="0" w:qFormat="1"/>
     <w:lsdException w:name="heading 1" w:uiPriority="9" w:qFormat="1"/>
     <w:lsdException w:name="heading 2" w:semiHidden="1" w:uiPriority="9" w:unhideWhenUsed="1" w:qFormat="1"/>
@@ -11297,6 +11901,7 @@
     <w:lsdException w:name="HTML Sample" w:semiHidden="1" w:unhideWhenUsed="1"/>
     <w:lsdException w:name="HTML Typewriter" w:semiHidden="1" w:unhideWhenUsed="1"/>
     <w:lsdException w:name="HTML Variable" w:semiHidden="1" w:unhideWhenUsed="1"/>
+    <w:lsdException w:name="Normal Table" w:semiHidden="1" w:unhideWhenUsed="1"/>
     <w:lsdException w:name="annotation subject" w:semiHidden="1" w:unhideWhenUsed="1"/>
     <w:lsdException w:name="No List" w:semiHidden="1" w:unhideWhenUsed="1"/>
     <w:lsdException w:name="Outline List 1" w:semiHidden="1" w:unhideWhenUsed="1"/>
@@ -11340,8 +11945,10 @@
     <w:lsdException w:name="Table Elegant" w:semiHidden="1" w:unhideWhenUsed="1"/>
     <w:lsdException w:name="Table Professional" w:semiHidden="1" w:unhideWhenUsed="1"/>
     <w:lsdException w:name="Table Subtle 1" w:semiHidden="1" w:unhideWhenUsed="1"/>
+    <w:lsdException w:name="Table Subtle 2" w:semiHidden="1" w:unhideWhenUsed="1"/>
     <w:lsdException w:name="Table Web 1" w:semiHidden="1" w:unhideWhenUsed="1"/>
     <w:lsdException w:name="Table Web 2" w:semiHidden="1" w:unhideWhenUsed="1"/>
+    <w:lsdException w:name="Table Web 3" w:semiHidden="1" w:unhideWhenUsed="1"/>
     <w:lsdException w:name="Balloon Text" w:semiHidden="1" w:unhideWhenUsed="1"/>
     <w:lsdException w:name="Table Grid" w:uiPriority="39"/>
     <w:lsdException w:name="Table Theme" w:semiHidden="1" w:unhideWhenUsed="1"/>
@@ -11560,10 +12167,6 @@
     <w:lsdException w:name="List Table 5 Dark Accent 6" w:uiPriority="50"/>
     <w:lsdException w:name="List Table 6 Colorful Accent 6" w:uiPriority="51"/>
     <w:lsdException w:name="List Table 7 Colorful Accent 6" w:uiPriority="52"/>
-    <w:lsdException w:name="Mention" w:semiHidden="1" w:unhideWhenUsed="1"/>
-    <w:lsdException w:name="Smart Hyperlink" w:semiHidden="1" w:unhideWhenUsed="1"/>
-    <w:lsdException w:name="Hashtag" w:semiHidden="1" w:unhideWhenUsed="1"/>
-    <w:lsdException w:name="Unresolved Mention" w:semiHidden="1" w:unhideWhenUsed="1"/>
   </w:latentStyles>
   <w:style w:type="paragraph" w:default="1" w:styleId="Normal">
     <w:name w:val="Normal"/>
@@ -12234,7 +12837,7 @@
 </file>
 
 <file path=customXml/itemProps1.xml><?xml version="1.0" encoding="utf-8"?>
-<ds:datastoreItem xmlns:ds="http://schemas.openxmlformats.org/officeDocument/2006/customXml" ds:itemID="{8EA09ED0-EC2A-4F7F-89BF-96608F361C09}">
+<ds:datastoreItem xmlns:ds="http://schemas.openxmlformats.org/officeDocument/2006/customXml" ds:itemID="{B0241500-E821-411B-9A1E-9F7455C4B7C3}">
   <ds:schemaRefs>
     <ds:schemaRef ds:uri="http://schemas.openxmlformats.org/officeDocument/2006/bibliography"/>
   </ds:schemaRefs>

</xml_diff>

<commit_message>
Portfolio actualizado Falta ponerlo bonito
</commit_message>
<xml_diff>
--- a/GateCrasher/GDD.docx
+++ b/GateCrasher/GDD.docx
@@ -37,6 +37,36 @@
           <w:szCs w:val="36"/>
         </w:rPr>
       </w:pPr>
+      <w:r>
+        <w:rPr>
+          <w:sz w:val="36"/>
+          <w:szCs w:val="36"/>
+        </w:rPr>
+        <w:pict w14:anchorId="598611E2">
+          <v:shapetype id="_x0000_t75" coordsize="21600,21600" o:spt="75" o:preferrelative="t" path="m@4@5l@4@11@9@11@9@5xe" filled="f" stroked="f">
+            <v:stroke joinstyle="miter"/>
+            <v:formulas>
+              <v:f eqn="if lineDrawn pixelLineWidth 0"/>
+              <v:f eqn="sum @0 1 0"/>
+              <v:f eqn="sum 0 0 @1"/>
+              <v:f eqn="prod @2 1 2"/>
+              <v:f eqn="prod @3 21600 pixelWidth"/>
+              <v:f eqn="prod @3 21600 pixelHeight"/>
+              <v:f eqn="sum @0 0 1"/>
+              <v:f eqn="prod @6 1 2"/>
+              <v:f eqn="prod @7 21600 pixelWidth"/>
+              <v:f eqn="sum @8 21600 0"/>
+              <v:f eqn="prod @7 21600 pixelHeight"/>
+              <v:f eqn="sum @10 21600 0"/>
+            </v:formulas>
+            <v:path o:extrusionok="f" gradientshapeok="t" o:connecttype="rect"/>
+            <o:lock v:ext="edit" aspectratio="t"/>
+          </v:shapetype>
+          <v:shape id="_x0000_i1033" type="#_x0000_t75" style="width:240pt;height:120pt">
+            <v:imagedata r:id="rId8" o:title="title"/>
+          </v:shape>
+        </w:pict>
+      </w:r>
     </w:p>
     <w:p>
       <w:pPr>
@@ -131,16 +161,6 @@
     </w:p>
     <w:p>
       <w:pPr>
-        <w:jc w:val="center"/>
-        <w:rPr>
-          <w:sz w:val="36"/>
-          <w:szCs w:val="36"/>
-        </w:rPr>
-      </w:pPr>
-    </w:p>
-    <w:p>
-      <w:pPr>
-        <w:jc w:val="center"/>
         <w:rPr>
           <w:sz w:val="36"/>
           <w:szCs w:val="36"/>
@@ -420,7 +440,7 @@
             </w:rPr>
             <w:fldChar w:fldCharType="separate"/>
           </w:r>
-          <w:hyperlink w:anchor="_Toc531687318" w:history="1">
+          <w:hyperlink w:anchor="_Toc531722488" w:history="1">
             <w:r>
               <w:rPr>
                 <w:rStyle w:val="Hipervnculo"/>
@@ -447,7 +467,7 @@
                 <w:noProof/>
                 <w:webHidden/>
               </w:rPr>
-              <w:instrText xml:space="preserve"> PAGEREF _Toc531687318 \h </w:instrText>
+              <w:instrText xml:space="preserve"> PAGEREF _Toc531722488 \h </w:instrText>
             </w:r>
             <w:r>
               <w:rPr>
@@ -467,7 +487,7 @@
                 <w:noProof/>
                 <w:webHidden/>
               </w:rPr>
-              <w:t>2</w:t>
+              <w:t>3</w:t>
             </w:r>
             <w:r>
               <w:rPr>
@@ -490,7 +510,7 @@
               <w:lang w:eastAsia="es-ES"/>
             </w:rPr>
           </w:pPr>
-          <w:hyperlink w:anchor="_Toc531687319" w:history="1">
+          <w:hyperlink w:anchor="_Toc531722489" w:history="1">
             <w:r>
               <w:rPr>
                 <w:rStyle w:val="Hipervnculo"/>
@@ -517,7 +537,7 @@
                 <w:noProof/>
                 <w:webHidden/>
               </w:rPr>
-              <w:instrText xml:space="preserve"> PAGEREF _Toc531687319 \h </w:instrText>
+              <w:instrText xml:space="preserve"> PAGEREF _Toc531722489 \h </w:instrText>
             </w:r>
             <w:r>
               <w:rPr>
@@ -560,7 +580,7 @@
               <w:lang w:eastAsia="es-ES"/>
             </w:rPr>
           </w:pPr>
-          <w:hyperlink w:anchor="_Toc531687320" w:history="1">
+          <w:hyperlink w:anchor="_Toc531722490" w:history="1">
             <w:r>
               <w:rPr>
                 <w:rStyle w:val="Hipervnculo"/>
@@ -587,7 +607,7 @@
                 <w:noProof/>
                 <w:webHidden/>
               </w:rPr>
-              <w:instrText xml:space="preserve"> PAGEREF _Toc531687320 \h </w:instrText>
+              <w:instrText xml:space="preserve"> PAGEREF _Toc531722490 \h </w:instrText>
             </w:r>
             <w:r>
               <w:rPr>
@@ -630,7 +650,7 @@
               <w:lang w:eastAsia="es-ES"/>
             </w:rPr>
           </w:pPr>
-          <w:hyperlink w:anchor="_Toc531687321" w:history="1">
+          <w:hyperlink w:anchor="_Toc531722491" w:history="1">
             <w:r>
               <w:rPr>
                 <w:rStyle w:val="Hipervnculo"/>
@@ -657,7 +677,7 @@
                 <w:noProof/>
                 <w:webHidden/>
               </w:rPr>
-              <w:instrText xml:space="preserve"> PAGEREF _Toc531687321 \h </w:instrText>
+              <w:instrText xml:space="preserve"> PAGEREF _Toc531722491 \h </w:instrText>
             </w:r>
             <w:r>
               <w:rPr>
@@ -700,7 +720,7 @@
               <w:lang w:eastAsia="es-ES"/>
             </w:rPr>
           </w:pPr>
-          <w:hyperlink w:anchor="_Toc531687322" w:history="1">
+          <w:hyperlink w:anchor="_Toc531722492" w:history="1">
             <w:r>
               <w:rPr>
                 <w:rStyle w:val="Hipervnculo"/>
@@ -727,7 +747,7 @@
                 <w:noProof/>
                 <w:webHidden/>
               </w:rPr>
-              <w:instrText xml:space="preserve"> PAGEREF _Toc531687322 \h </w:instrText>
+              <w:instrText xml:space="preserve"> PAGEREF _Toc531722492 \h </w:instrText>
             </w:r>
             <w:r>
               <w:rPr>
@@ -747,7 +767,7 @@
                 <w:noProof/>
                 <w:webHidden/>
               </w:rPr>
-              <w:t>3</w:t>
+              <w:t>4</w:t>
             </w:r>
             <w:r>
               <w:rPr>
@@ -770,7 +790,7 @@
               <w:lang w:eastAsia="es-ES"/>
             </w:rPr>
           </w:pPr>
-          <w:hyperlink w:anchor="_Toc531687323" w:history="1">
+          <w:hyperlink w:anchor="_Toc531722493" w:history="1">
             <w:r>
               <w:rPr>
                 <w:rStyle w:val="Hipervnculo"/>
@@ -797,7 +817,7 @@
                 <w:noProof/>
                 <w:webHidden/>
               </w:rPr>
-              <w:instrText xml:space="preserve"> PAGEREF _Toc531687323 \h </w:instrText>
+              <w:instrText xml:space="preserve"> PAGEREF _Toc531722493 \h </w:instrText>
             </w:r>
             <w:r>
               <w:rPr>
@@ -817,7 +837,7 @@
                 <w:noProof/>
                 <w:webHidden/>
               </w:rPr>
-              <w:t>3</w:t>
+              <w:t>4</w:t>
             </w:r>
             <w:r>
               <w:rPr>
@@ -840,7 +860,7 @@
               <w:lang w:eastAsia="es-ES"/>
             </w:rPr>
           </w:pPr>
-          <w:hyperlink w:anchor="_Toc531687324" w:history="1">
+          <w:hyperlink w:anchor="_Toc531722494" w:history="1">
             <w:r>
               <w:rPr>
                 <w:rStyle w:val="Hipervnculo"/>
@@ -867,7 +887,7 @@
                 <w:noProof/>
                 <w:webHidden/>
               </w:rPr>
-              <w:instrText xml:space="preserve"> PAGEREF _Toc531687324 \h </w:instrText>
+              <w:instrText xml:space="preserve"> PAGEREF _Toc531722494 \h </w:instrText>
             </w:r>
             <w:r>
               <w:rPr>
@@ -910,7 +930,7 @@
               <w:lang w:eastAsia="es-ES"/>
             </w:rPr>
           </w:pPr>
-          <w:hyperlink w:anchor="_Toc531687325" w:history="1">
+          <w:hyperlink w:anchor="_Toc531722495" w:history="1">
             <w:r>
               <w:rPr>
                 <w:rStyle w:val="Hipervnculo"/>
@@ -937,7 +957,7 @@
                 <w:noProof/>
                 <w:webHidden/>
               </w:rPr>
-              <w:instrText xml:space="preserve"> PAGEREF _Toc531687325 \h </w:instrText>
+              <w:instrText xml:space="preserve"> PAGEREF _Toc531722495 \h </w:instrText>
             </w:r>
             <w:r>
               <w:rPr>
@@ -980,7 +1000,7 @@
               <w:lang w:eastAsia="es-ES"/>
             </w:rPr>
           </w:pPr>
-          <w:hyperlink w:anchor="_Toc531687326" w:history="1">
+          <w:hyperlink w:anchor="_Toc531722496" w:history="1">
             <w:r>
               <w:rPr>
                 <w:rStyle w:val="Hipervnculo"/>
@@ -1007,7 +1027,7 @@
                 <w:noProof/>
                 <w:webHidden/>
               </w:rPr>
-              <w:instrText xml:space="preserve"> PAGEREF _Toc531687326 \h </w:instrText>
+              <w:instrText xml:space="preserve"> PAGEREF _Toc531722496 \h </w:instrText>
             </w:r>
             <w:r>
               <w:rPr>
@@ -1050,7 +1070,7 @@
               <w:lang w:eastAsia="es-ES"/>
             </w:rPr>
           </w:pPr>
-          <w:hyperlink w:anchor="_Toc531687327" w:history="1">
+          <w:hyperlink w:anchor="_Toc531722497" w:history="1">
             <w:r>
               <w:rPr>
                 <w:rStyle w:val="Hipervnculo"/>
@@ -1077,7 +1097,7 @@
                 <w:noProof/>
                 <w:webHidden/>
               </w:rPr>
-              <w:instrText xml:space="preserve"> PAGEREF _Toc531687327 \h </w:instrText>
+              <w:instrText xml:space="preserve"> PAGEREF _Toc531722497 \h </w:instrText>
             </w:r>
             <w:r>
               <w:rPr>
@@ -1120,7 +1140,7 @@
               <w:lang w:eastAsia="es-ES"/>
             </w:rPr>
           </w:pPr>
-          <w:hyperlink w:anchor="_Toc531687328" w:history="1">
+          <w:hyperlink w:anchor="_Toc531722498" w:history="1">
             <w:r>
               <w:rPr>
                 <w:rStyle w:val="Hipervnculo"/>
@@ -1147,7 +1167,7 @@
                 <w:noProof/>
                 <w:webHidden/>
               </w:rPr>
-              <w:instrText xml:space="preserve"> PAGEREF _Toc531687328 \h </w:instrText>
+              <w:instrText xml:space="preserve"> PAGEREF _Toc531722498 \h </w:instrText>
             </w:r>
             <w:r>
               <w:rPr>
@@ -1190,7 +1210,7 @@
               <w:lang w:eastAsia="es-ES"/>
             </w:rPr>
           </w:pPr>
-          <w:hyperlink w:anchor="_Toc531687329" w:history="1">
+          <w:hyperlink w:anchor="_Toc531722499" w:history="1">
             <w:r>
               <w:rPr>
                 <w:rStyle w:val="Hipervnculo"/>
@@ -1217,7 +1237,7 @@
                 <w:noProof/>
                 <w:webHidden/>
               </w:rPr>
-              <w:instrText xml:space="preserve"> PAGEREF _Toc531687329 \h </w:instrText>
+              <w:instrText xml:space="preserve"> PAGEREF _Toc531722499 \h </w:instrText>
             </w:r>
             <w:r>
               <w:rPr>
@@ -1260,7 +1280,7 @@
               <w:lang w:eastAsia="es-ES"/>
             </w:rPr>
           </w:pPr>
-          <w:hyperlink w:anchor="_Toc531687330" w:history="1">
+          <w:hyperlink w:anchor="_Toc531722500" w:history="1">
             <w:r>
               <w:rPr>
                 <w:rStyle w:val="Hipervnculo"/>
@@ -1287,7 +1307,7 @@
                 <w:noProof/>
                 <w:webHidden/>
               </w:rPr>
-              <w:instrText xml:space="preserve"> PAGEREF _Toc531687330 \h </w:instrText>
+              <w:instrText xml:space="preserve"> PAGEREF _Toc531722500 \h </w:instrText>
             </w:r>
             <w:r>
               <w:rPr>
@@ -1330,7 +1350,7 @@
               <w:lang w:eastAsia="es-ES"/>
             </w:rPr>
           </w:pPr>
-          <w:hyperlink w:anchor="_Toc531687331" w:history="1">
+          <w:hyperlink w:anchor="_Toc531722501" w:history="1">
             <w:r>
               <w:rPr>
                 <w:rStyle w:val="Hipervnculo"/>
@@ -1357,7 +1377,7 @@
                 <w:noProof/>
                 <w:webHidden/>
               </w:rPr>
-              <w:instrText xml:space="preserve"> PAGEREF _Toc531687331 \h </w:instrText>
+              <w:instrText xml:space="preserve"> PAGEREF _Toc531722501 \h </w:instrText>
             </w:r>
             <w:r>
               <w:rPr>
@@ -1400,13 +1420,16 @@
               <w:lang w:eastAsia="es-ES"/>
             </w:rPr>
           </w:pPr>
-          <w:hyperlink w:anchor="_Toc531687332" w:history="1">
-            <w:r>
-              <w:rPr>
-                <w:rStyle w:val="Hipervnculo"/>
-                <w:noProof/>
-              </w:rPr>
-              <w:t>Enemigos</w:t>
+          <w:hyperlink w:anchor="_Toc531722502" w:history="1">
+            <w:r>
+              <w:rPr>
+                <w:noProof/>
+              </w:rPr>
+              <w:pict w14:anchorId="0CCEEBB2">
+                <v:shape id="_x0000_i1046" type="#_x0000_t75" style="width:112.2pt;height:112.2pt">
+                  <v:imagedata r:id="rId9" o:title="enemy01_red"/>
+                </v:shape>
+              </w:pict>
             </w:r>
             <w:r>
               <w:rPr>
@@ -1427,7 +1450,7 @@
                 <w:noProof/>
                 <w:webHidden/>
               </w:rPr>
-              <w:instrText xml:space="preserve"> PAGEREF _Toc531687332 \h </w:instrText>
+              <w:instrText xml:space="preserve"> PAGEREF _Toc531722502 \h </w:instrText>
             </w:r>
             <w:r>
               <w:rPr>
@@ -1470,12 +1493,152 @@
               <w:lang w:eastAsia="es-ES"/>
             </w:rPr>
           </w:pPr>
-          <w:hyperlink w:anchor="_Toc531687333" w:history="1">
+          <w:hyperlink w:anchor="_Toc531722503" w:history="1">
             <w:r>
               <w:rPr>
                 <w:rStyle w:val="Hipervnculo"/>
                 <w:noProof/>
               </w:rPr>
+              <w:t>Enemigos</w:t>
+            </w:r>
+            <w:r>
+              <w:rPr>
+                <w:noProof/>
+                <w:webHidden/>
+              </w:rPr>
+              <w:tab/>
+            </w:r>
+            <w:r>
+              <w:rPr>
+                <w:noProof/>
+                <w:webHidden/>
+              </w:rPr>
+              <w:fldChar w:fldCharType="begin"/>
+            </w:r>
+            <w:r>
+              <w:rPr>
+                <w:noProof/>
+                <w:webHidden/>
+              </w:rPr>
+              <w:instrText xml:space="preserve"> PAGEREF _Toc531722503 \h </w:instrText>
+            </w:r>
+            <w:r>
+              <w:rPr>
+                <w:noProof/>
+                <w:webHidden/>
+              </w:rPr>
+            </w:r>
+            <w:r>
+              <w:rPr>
+                <w:noProof/>
+                <w:webHidden/>
+              </w:rPr>
+              <w:fldChar w:fldCharType="separate"/>
+            </w:r>
+            <w:r>
+              <w:rPr>
+                <w:noProof/>
+                <w:webHidden/>
+              </w:rPr>
+              <w:t>9</w:t>
+            </w:r>
+            <w:r>
+              <w:rPr>
+                <w:noProof/>
+                <w:webHidden/>
+              </w:rPr>
+              <w:fldChar w:fldCharType="end"/>
+            </w:r>
+          </w:hyperlink>
+        </w:p>
+        <w:p>
+          <w:pPr>
+            <w:pStyle w:val="TDC2"/>
+            <w:tabs>
+              <w:tab w:val="right" w:leader="dot" w:pos="8494"/>
+            </w:tabs>
+            <w:rPr>
+              <w:rFonts w:eastAsiaTheme="minorEastAsia"/>
+              <w:noProof/>
+              <w:lang w:eastAsia="es-ES"/>
+            </w:rPr>
+          </w:pPr>
+          <w:hyperlink w:anchor="_Toc531722504" w:history="1">
+            <w:r>
+              <w:rPr>
+                <w:rStyle w:val="Hipervnculo"/>
+                <w:noProof/>
+              </w:rPr>
+              <w:t>Enemigos estáticos</w:t>
+            </w:r>
+            <w:r>
+              <w:rPr>
+                <w:noProof/>
+                <w:webHidden/>
+              </w:rPr>
+              <w:tab/>
+            </w:r>
+            <w:r>
+              <w:rPr>
+                <w:noProof/>
+                <w:webHidden/>
+              </w:rPr>
+              <w:fldChar w:fldCharType="begin"/>
+            </w:r>
+            <w:r>
+              <w:rPr>
+                <w:noProof/>
+                <w:webHidden/>
+              </w:rPr>
+              <w:instrText xml:space="preserve"> PAGEREF _Toc531722504 \h </w:instrText>
+            </w:r>
+            <w:r>
+              <w:rPr>
+                <w:noProof/>
+                <w:webHidden/>
+              </w:rPr>
+            </w:r>
+            <w:r>
+              <w:rPr>
+                <w:noProof/>
+                <w:webHidden/>
+              </w:rPr>
+              <w:fldChar w:fldCharType="separate"/>
+            </w:r>
+            <w:r>
+              <w:rPr>
+                <w:noProof/>
+                <w:webHidden/>
+              </w:rPr>
+              <w:t>15</w:t>
+            </w:r>
+            <w:r>
+              <w:rPr>
+                <w:noProof/>
+                <w:webHidden/>
+              </w:rPr>
+              <w:fldChar w:fldCharType="end"/>
+            </w:r>
+          </w:hyperlink>
+        </w:p>
+        <w:p>
+          <w:pPr>
+            <w:pStyle w:val="TDC2"/>
+            <w:tabs>
+              <w:tab w:val="right" w:leader="dot" w:pos="8494"/>
+            </w:tabs>
+            <w:rPr>
+              <w:rFonts w:eastAsiaTheme="minorEastAsia"/>
+              <w:noProof/>
+              <w:lang w:eastAsia="es-ES"/>
+            </w:rPr>
+          </w:pPr>
+          <w:hyperlink w:anchor="_Toc531722505" w:history="1">
+            <w:r>
+              <w:rPr>
+                <w:rStyle w:val="Hipervnculo"/>
+                <w:noProof/>
+              </w:rPr>
               <w:t>Objetos</w:t>
             </w:r>
             <w:r>
@@ -1497,7 +1660,7 @@
                 <w:noProof/>
                 <w:webHidden/>
               </w:rPr>
-              <w:instrText xml:space="preserve"> PAGEREF _Toc531687333 \h </w:instrText>
+              <w:instrText xml:space="preserve"> PAGEREF _Toc531722505 \h </w:instrText>
             </w:r>
             <w:r>
               <w:rPr>
@@ -1517,7 +1680,7 @@
                 <w:noProof/>
                 <w:webHidden/>
               </w:rPr>
-              <w:t>9</w:t>
+              <w:t>17</w:t>
             </w:r>
             <w:r>
               <w:rPr>
@@ -1540,7 +1703,7 @@
               <w:lang w:eastAsia="es-ES"/>
             </w:rPr>
           </w:pPr>
-          <w:hyperlink w:anchor="_Toc531687334" w:history="1">
+          <w:hyperlink w:anchor="_Toc531722506" w:history="1">
             <w:r>
               <w:rPr>
                 <w:rStyle w:val="Hipervnculo"/>
@@ -1567,7 +1730,7 @@
                 <w:noProof/>
                 <w:webHidden/>
               </w:rPr>
-              <w:instrText xml:space="preserve"> PAGEREF _Toc531687334 \h </w:instrText>
+              <w:instrText xml:space="preserve"> PAGEREF _Toc531722506 \h </w:instrText>
             </w:r>
             <w:r>
               <w:rPr>
@@ -1587,7 +1750,7 @@
                 <w:noProof/>
                 <w:webHidden/>
               </w:rPr>
-              <w:t>12</w:t>
+              <w:t>18</w:t>
             </w:r>
             <w:r>
               <w:rPr>
@@ -1610,7 +1773,7 @@
               <w:lang w:eastAsia="es-ES"/>
             </w:rPr>
           </w:pPr>
-          <w:hyperlink w:anchor="_Toc531687335" w:history="1">
+          <w:hyperlink w:anchor="_Toc531722507" w:history="1">
             <w:r>
               <w:rPr>
                 <w:rStyle w:val="Hipervnculo"/>
@@ -1637,7 +1800,7 @@
                 <w:noProof/>
                 <w:webHidden/>
               </w:rPr>
-              <w:instrText xml:space="preserve"> PAGEREF _Toc531687335 \h </w:instrText>
+              <w:instrText xml:space="preserve"> PAGEREF _Toc531722507 \h </w:instrText>
             </w:r>
             <w:r>
               <w:rPr>
@@ -1657,7 +1820,7 @@
                 <w:noProof/>
                 <w:webHidden/>
               </w:rPr>
-              <w:t>19</w:t>
+              <w:t>25</w:t>
             </w:r>
             <w:r>
               <w:rPr>
@@ -1680,7 +1843,7 @@
               <w:lang w:eastAsia="es-ES"/>
             </w:rPr>
           </w:pPr>
-          <w:hyperlink w:anchor="_Toc531687336" w:history="1">
+          <w:hyperlink w:anchor="_Toc531722508" w:history="1">
             <w:r>
               <w:rPr>
                 <w:rStyle w:val="Hipervnculo"/>
@@ -1707,7 +1870,7 @@
                 <w:noProof/>
                 <w:webHidden/>
               </w:rPr>
-              <w:instrText xml:space="preserve"> PAGEREF _Toc531687336 \h </w:instrText>
+              <w:instrText xml:space="preserve"> PAGEREF _Toc531722508 \h </w:instrText>
             </w:r>
             <w:r>
               <w:rPr>
@@ -1727,7 +1890,7 @@
                 <w:noProof/>
                 <w:webHidden/>
               </w:rPr>
-              <w:t>19</w:t>
+              <w:t>25</w:t>
             </w:r>
             <w:r>
               <w:rPr>
@@ -1750,7 +1913,7 @@
               <w:lang w:eastAsia="es-ES"/>
             </w:rPr>
           </w:pPr>
-          <w:hyperlink w:anchor="_Toc531687337" w:history="1">
+          <w:hyperlink w:anchor="_Toc531722509" w:history="1">
             <w:r>
               <w:rPr>
                 <w:rStyle w:val="Hipervnculo"/>
@@ -1777,7 +1940,7 @@
                 <w:noProof/>
                 <w:webHidden/>
               </w:rPr>
-              <w:instrText xml:space="preserve"> PAGEREF _Toc531687337 \h </w:instrText>
+              <w:instrText xml:space="preserve"> PAGEREF _Toc531722509 \h </w:instrText>
             </w:r>
             <w:r>
               <w:rPr>
@@ -1797,7 +1960,7 @@
                 <w:noProof/>
                 <w:webHidden/>
               </w:rPr>
-              <w:t>19</w:t>
+              <w:t>25</w:t>
             </w:r>
             <w:r>
               <w:rPr>
@@ -1820,7 +1983,7 @@
               <w:lang w:eastAsia="es-ES"/>
             </w:rPr>
           </w:pPr>
-          <w:hyperlink w:anchor="_Toc531687338" w:history="1">
+          <w:hyperlink w:anchor="_Toc531722510" w:history="1">
             <w:r>
               <w:rPr>
                 <w:rStyle w:val="Hipervnculo"/>
@@ -1847,7 +2010,7 @@
                 <w:noProof/>
                 <w:webHidden/>
               </w:rPr>
-              <w:instrText xml:space="preserve"> PAGEREF _Toc531687338 \h </w:instrText>
+              <w:instrText xml:space="preserve"> PAGEREF _Toc531722510 \h </w:instrText>
             </w:r>
             <w:r>
               <w:rPr>
@@ -1867,7 +2030,7 @@
                 <w:noProof/>
                 <w:webHidden/>
               </w:rPr>
-              <w:t>19</w:t>
+              <w:t>25</w:t>
             </w:r>
             <w:r>
               <w:rPr>
@@ -1910,46 +2073,12 @@
     </w:p>
     <w:p>
       <w:pPr>
-        <w:jc w:val="both"/>
-        <w:rPr>
-          <w:color w:val="000000" w:themeColor="text1"/>
-        </w:rPr>
-      </w:pPr>
-    </w:p>
-    <w:p>
-      <w:pPr>
-        <w:jc w:val="both"/>
-        <w:rPr>
-          <w:color w:val="000000" w:themeColor="text1"/>
-        </w:rPr>
-      </w:pPr>
-    </w:p>
-    <w:p>
-      <w:pPr>
-        <w:jc w:val="both"/>
-        <w:rPr>
-          <w:color w:val="000000" w:themeColor="text1"/>
-        </w:rPr>
-      </w:pPr>
-    </w:p>
-    <w:p>
-      <w:pPr>
         <w:pStyle w:val="Ttulo1"/>
         <w:rPr>
           <w:u w:val="single"/>
         </w:rPr>
       </w:pPr>
-      <w:bookmarkStart w:id="0" w:name="_Toc531687318"/>
-    </w:p>
-    <w:p/>
-    <w:p/>
-    <w:p>
-      <w:pPr>
-        <w:pStyle w:val="Ttulo1"/>
-        <w:rPr>
-          <w:u w:val="single"/>
-        </w:rPr>
-      </w:pPr>
+      <w:bookmarkStart w:id="0" w:name="_Toc531722488"/>
       <w:r>
         <w:rPr>
           <w:u w:val="single"/>
@@ -2016,7 +2145,7 @@
       <w:pPr>
         <w:pStyle w:val="Ttulo2"/>
       </w:pPr>
-      <w:bookmarkStart w:id="1" w:name="_Toc531687319"/>
+      <w:bookmarkStart w:id="1" w:name="_Toc531722489"/>
       <w:r>
         <w:t>Concepto del Juego</w:t>
       </w:r>
@@ -2271,7 +2400,7 @@
       <w:pPr>
         <w:pStyle w:val="Ttulo2"/>
       </w:pPr>
-      <w:bookmarkStart w:id="2" w:name="_Toc531687320"/>
+      <w:bookmarkStart w:id="2" w:name="_Toc531722490"/>
       <w:r>
         <w:t>Características principales</w:t>
       </w:r>
@@ -2379,7 +2508,7 @@
           <w:color w:val="000000" w:themeColor="text1"/>
         </w:rPr>
       </w:pPr>
-      <w:bookmarkStart w:id="3" w:name="_Toc531687321"/>
+      <w:bookmarkStart w:id="3" w:name="_Toc531722491"/>
       <w:r>
         <w:t>Género</w:t>
       </w:r>
@@ -2494,7 +2623,7 @@
       <w:pPr>
         <w:pStyle w:val="Ttulo2"/>
       </w:pPr>
-      <w:bookmarkStart w:id="4" w:name="_Toc531687322"/>
+      <w:bookmarkStart w:id="4" w:name="_Toc531722492"/>
       <w:r>
         <w:t>Propósito y público objetivo</w:t>
       </w:r>
@@ -2627,7 +2756,7 @@
       <w:pPr>
         <w:pStyle w:val="Ttulo2"/>
       </w:pPr>
-      <w:bookmarkStart w:id="5" w:name="_Toc531687323"/>
+      <w:bookmarkStart w:id="5" w:name="_Toc531722493"/>
       <w:r>
         <w:lastRenderedPageBreak/>
         <w:t>Jugabilidad</w:t>
@@ -2810,7 +2939,7 @@
       <w:pPr>
         <w:pStyle w:val="Ttulo2"/>
       </w:pPr>
-      <w:bookmarkStart w:id="6" w:name="_Toc531687324"/>
+      <w:bookmarkStart w:id="6" w:name="_Toc531722494"/>
       <w:r>
         <w:t>Estilo visual:</w:t>
       </w:r>
@@ -2957,7 +3086,7 @@
       <w:pPr>
         <w:pStyle w:val="Ttulo2"/>
       </w:pPr>
-      <w:bookmarkStart w:id="7" w:name="_Toc531687325"/>
+      <w:bookmarkStart w:id="7" w:name="_Toc531722495"/>
       <w:r>
         <w:t>Alcance</w:t>
       </w:r>
@@ -3037,7 +3166,7 @@
           <w:u w:val="single"/>
         </w:rPr>
       </w:pPr>
-      <w:bookmarkStart w:id="8" w:name="_Toc531687326"/>
+      <w:bookmarkStart w:id="8" w:name="_Toc531722496"/>
       <w:r>
         <w:rPr>
           <w:u w:val="single"/>
@@ -3051,7 +3180,7 @@
       <w:pPr>
         <w:pStyle w:val="Ttulo2"/>
       </w:pPr>
-      <w:bookmarkStart w:id="9" w:name="_Toc531687327"/>
+      <w:bookmarkStart w:id="9" w:name="_Toc531722497"/>
       <w:r>
         <w:t>Jugabilidad</w:t>
       </w:r>
@@ -3511,7 +3640,7 @@
       <w:pPr>
         <w:pStyle w:val="Ttulo2"/>
       </w:pPr>
-      <w:bookmarkStart w:id="10" w:name="_Toc531687328"/>
+      <w:bookmarkStart w:id="10" w:name="_Toc531722498"/>
       <w:r>
         <w:t>Flujo de juego</w:t>
       </w:r>
@@ -3699,7 +3828,7 @@
       <w:pPr>
         <w:pStyle w:val="Ttulo2"/>
       </w:pPr>
-      <w:bookmarkStart w:id="11" w:name="_Toc531687329"/>
+      <w:bookmarkStart w:id="11" w:name="_Toc531722499"/>
       <w:r>
         <w:t>Interacción</w:t>
       </w:r>
@@ -3825,7 +3954,7 @@
           <w:u w:val="single"/>
         </w:rPr>
       </w:pPr>
-      <w:bookmarkStart w:id="12" w:name="_Toc531687330"/>
+      <w:bookmarkStart w:id="12" w:name="_Toc531722500"/>
       <w:r>
         <w:rPr>
           <w:u w:val="single"/>
@@ -3882,7 +4011,7 @@
       <w:pPr>
         <w:pStyle w:val="Ttulo2"/>
       </w:pPr>
-      <w:bookmarkStart w:id="13" w:name="_Toc531687331"/>
+      <w:bookmarkStart w:id="13" w:name="_Toc531722501"/>
       <w:r>
         <w:t>Protagonistas</w:t>
       </w:r>
@@ -3899,27 +4028,8 @@
           <w:u w:val="single"/>
         </w:rPr>
         <w:pict w14:anchorId="4427B98C">
-          <v:shapetype id="_x0000_t75" coordsize="21600,21600" o:spt="75" o:preferrelative="t" path="m@4@5l@4@11@9@11@9@5xe" filled="f" stroked="f">
-            <v:stroke joinstyle="miter"/>
-            <v:formulas>
-              <v:f eqn="if lineDrawn pixelLineWidth 0"/>
-              <v:f eqn="sum @0 1 0"/>
-              <v:f eqn="sum 0 0 @1"/>
-              <v:f eqn="prod @2 1 2"/>
-              <v:f eqn="prod @3 21600 pixelWidth"/>
-              <v:f eqn="prod @3 21600 pixelHeight"/>
-              <v:f eqn="sum @0 0 1"/>
-              <v:f eqn="prod @6 1 2"/>
-              <v:f eqn="prod @7 21600 pixelWidth"/>
-              <v:f eqn="sum @8 21600 0"/>
-              <v:f eqn="prod @7 21600 pixelHeight"/>
-              <v:f eqn="sum @10 21600 0"/>
-            </v:formulas>
-            <v:path o:extrusionok="f" gradientshapeok="t" o:connecttype="rect"/>
-            <o:lock v:ext="edit" aspectratio="t"/>
-          </v:shapetype>
           <v:shape id="_x0000_s1026" type="#_x0000_t75" style="position:absolute;left:0;text-align:left;margin-left:-14.85pt;margin-top:261.65pt;width:443.4pt;height:221.7pt;z-index:251672576;mso-position-horizontal-relative:text;mso-position-vertical-relative:text;mso-width-relative:page;mso-height-relative:page">
-            <v:imagedata r:id="rId8" o:title="enemy01_idle"/>
+            <v:imagedata r:id="rId10" o:title="enemy01_idle"/>
             <w10:wrap type="topAndBottom"/>
           </v:shape>
         </w:pict>
@@ -3957,7 +4067,7 @@
                     </pic:cNvPicPr>
                   </pic:nvPicPr>
                   <pic:blipFill>
-                    <a:blip r:embed="rId9">
+                    <a:blip r:embed="rId11">
                       <a:extLst>
                         <a:ext uri="{28A0092B-C50C-407E-A947-70E740481C1C}">
                           <a14:useLocalDpi xmlns:a14="http://schemas.microsoft.com/office/drawing/2010/main" val="0"/>
@@ -4073,7 +4183,7 @@
               </wp:anchor>
             </w:drawing>
           </mc:Choice>
-          <mc:Fallback xmlns:w16cid="http://schemas.microsoft.com/office/word/2016/wordml/cid" xmlns:am3d="http://schemas.microsoft.com/office/drawing/2017/model3d" xmlns:aink="http://schemas.microsoft.com/office/drawing/2016/ink" xmlns:cx8="http://schemas.microsoft.com/office/drawing/2016/5/14/chartex" xmlns:cx7="http://schemas.microsoft.com/office/drawing/2016/5/13/chartex" xmlns:cx6="http://schemas.microsoft.com/office/drawing/2016/5/12/chartex" xmlns:cx5="http://schemas.microsoft.com/office/drawing/2016/5/11/chartex" xmlns:cx4="http://schemas.microsoft.com/office/drawing/2016/5/10/chartex" xmlns:cx3="http://schemas.microsoft.com/office/drawing/2016/5/9/chartex" xmlns:cx2="http://schemas.microsoft.com/office/drawing/2015/10/21/chartex" xmlns:cx1="http://schemas.microsoft.com/office/drawing/2015/9/8/chartex">
+          <mc:Fallback xmlns:cx1="http://schemas.microsoft.com/office/drawing/2015/9/8/chartex" xmlns:cx2="http://schemas.microsoft.com/office/drawing/2015/10/21/chartex" xmlns:cx3="http://schemas.microsoft.com/office/drawing/2016/5/9/chartex" xmlns:cx4="http://schemas.microsoft.com/office/drawing/2016/5/10/chartex" xmlns:cx5="http://schemas.microsoft.com/office/drawing/2016/5/11/chartex" xmlns:cx6="http://schemas.microsoft.com/office/drawing/2016/5/12/chartex" xmlns:cx7="http://schemas.microsoft.com/office/drawing/2016/5/13/chartex" xmlns:cx8="http://schemas.microsoft.com/office/drawing/2016/5/14/chartex" xmlns:aink="http://schemas.microsoft.com/office/drawing/2016/ink" xmlns:am3d="http://schemas.microsoft.com/office/drawing/2017/model3d" xmlns:w16cid="http://schemas.microsoft.com/office/word/2016/wordml/cid">
             <w:pict>
               <v:shapetype w14:anchorId="3F48A3DF" id="_x0000_t202" coordsize="21600,21600" o:spt="202" path="m,l,21600r21600,l21600,xe">
                 <v:stroke joinstyle="miter"/>
@@ -4207,7 +4317,7 @@
               </wp:anchor>
             </w:drawing>
           </mc:Choice>
-          <mc:Fallback xmlns:w16cid="http://schemas.microsoft.com/office/word/2016/wordml/cid" xmlns:am3d="http://schemas.microsoft.com/office/drawing/2017/model3d" xmlns:aink="http://schemas.microsoft.com/office/drawing/2016/ink" xmlns:cx8="http://schemas.microsoft.com/office/drawing/2016/5/14/chartex" xmlns:cx7="http://schemas.microsoft.com/office/drawing/2016/5/13/chartex" xmlns:cx6="http://schemas.microsoft.com/office/drawing/2016/5/12/chartex" xmlns:cx5="http://schemas.microsoft.com/office/drawing/2016/5/11/chartex" xmlns:cx4="http://schemas.microsoft.com/office/drawing/2016/5/10/chartex" xmlns:cx3="http://schemas.microsoft.com/office/drawing/2016/5/9/chartex" xmlns:cx2="http://schemas.microsoft.com/office/drawing/2015/10/21/chartex" xmlns:cx1="http://schemas.microsoft.com/office/drawing/2015/9/8/chartex">
+          <mc:Fallback xmlns:cx1="http://schemas.microsoft.com/office/drawing/2015/9/8/chartex" xmlns:cx2="http://schemas.microsoft.com/office/drawing/2015/10/21/chartex" xmlns:cx3="http://schemas.microsoft.com/office/drawing/2016/5/9/chartex" xmlns:cx4="http://schemas.microsoft.com/office/drawing/2016/5/10/chartex" xmlns:cx5="http://schemas.microsoft.com/office/drawing/2016/5/11/chartex" xmlns:cx6="http://schemas.microsoft.com/office/drawing/2016/5/12/chartex" xmlns:cx7="http://schemas.microsoft.com/office/drawing/2016/5/13/chartex" xmlns:cx8="http://schemas.microsoft.com/office/drawing/2016/5/14/chartex" xmlns:aink="http://schemas.microsoft.com/office/drawing/2016/ink" xmlns:am3d="http://schemas.microsoft.com/office/drawing/2017/model3d" xmlns:w16cid="http://schemas.microsoft.com/office/word/2016/wordml/cid">
             <w:pict>
               <v:shape w14:anchorId="31382949" id="Cuadro de texto 28" o:spid="_x0000_s1027" type="#_x0000_t202" style="position:absolute;left:0;text-align:left;margin-left:-14.85pt;margin-top:421.75pt;width:443.4pt;height:12pt;z-index:251674624;visibility:visible;mso-wrap-style:square;mso-height-percent:0;mso-wrap-distance-left:9pt;mso-wrap-distance-top:0;mso-wrap-distance-right:9pt;mso-wrap-distance-bottom:0;mso-position-horizontal:absolute;mso-position-horizontal-relative:text;mso-position-vertical:absolute;mso-position-vertical-relative:text;mso-height-percent:0;mso-height-relative:margin;v-text-anchor:top" o:gfxdata="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" stroked="f">
                 <v:textbox inset="0,0,0,0">
@@ -4274,7 +4384,7 @@
                     </pic:cNvPicPr>
                   </pic:nvPicPr>
                   <pic:blipFill>
-                    <a:blip r:embed="rId10">
+                    <a:blip r:embed="rId12">
                       <a:extLst>
                         <a:ext uri="{28A0092B-C50C-407E-A947-70E740481C1C}">
                           <a14:useLocalDpi xmlns:a14="http://schemas.microsoft.com/office/drawing/2010/main" val="0"/>
@@ -4332,7 +4442,7 @@
       <w:r>
         <w:pict w14:anchorId="25618E61">
           <v:shape id="_x0000_i1025" type="#_x0000_t75" style="width:488.45pt;height:121.8pt">
-            <v:imagedata r:id="rId11" o:title="enemy01_attack"/>
+            <v:imagedata r:id="rId13" o:title="enemy01_attack"/>
           </v:shape>
         </w:pict>
       </w:r>
@@ -4357,14 +4467,15 @@
         <w:pStyle w:val="Ttulo2"/>
         <w:jc w:val="center"/>
       </w:pPr>
-      <w:bookmarkStart w:id="14" w:name="_Toc531687332"/>
+      <w:bookmarkStart w:id="14" w:name="_Toc531722502"/>
       <w:r>
         <w:pict w14:anchorId="1792C510">
           <v:shape id="_x0000_i1026" type="#_x0000_t75" style="width:112.2pt;height:112.2pt">
-            <v:imagedata r:id="rId12" o:title="enemy01_red"/>
+            <v:imagedata r:id="rId9" o:title="enemy01_red"/>
           </v:shape>
         </w:pict>
       </w:r>
+      <w:bookmarkEnd w:id="14"/>
     </w:p>
     <w:p>
       <w:pPr>
@@ -4375,15 +4486,29 @@
         <w:t>Antidisturbios: Hit</w:t>
       </w:r>
     </w:p>
+    <w:p>
+      <w:pPr>
+        <w:pStyle w:val="Ttulo2"/>
+        <w:rPr>
+          <w:rFonts w:asciiTheme="minorHAnsi" w:eastAsiaTheme="minorHAnsi" w:hAnsiTheme="minorHAnsi" w:cstheme="minorBidi"/>
+          <w:b w:val="0"/>
+          <w:color w:val="auto"/>
+          <w:sz w:val="22"/>
+          <w:szCs w:val="22"/>
+        </w:rPr>
+      </w:pPr>
+      <w:bookmarkStart w:id="15" w:name="_Toc531722503"/>
+    </w:p>
     <w:p/>
     <w:p>
       <w:pPr>
         <w:pStyle w:val="Ttulo2"/>
       </w:pPr>
       <w:r>
+        <w:lastRenderedPageBreak/>
         <w:t>Enemigos</w:t>
       </w:r>
-      <w:bookmarkEnd w:id="14"/>
+      <w:bookmarkEnd w:id="15"/>
     </w:p>
     <w:p>
       <w:pPr>
@@ -4468,7 +4593,7 @@
               </wp:anchor>
             </w:drawing>
           </mc:Choice>
-          <mc:Fallback xmlns:w16cid="http://schemas.microsoft.com/office/word/2016/wordml/cid" xmlns:am3d="http://schemas.microsoft.com/office/drawing/2017/model3d" xmlns:aink="http://schemas.microsoft.com/office/drawing/2016/ink" xmlns:cx8="http://schemas.microsoft.com/office/drawing/2016/5/14/chartex" xmlns:cx7="http://schemas.microsoft.com/office/drawing/2016/5/13/chartex" xmlns:cx6="http://schemas.microsoft.com/office/drawing/2016/5/12/chartex" xmlns:cx5="http://schemas.microsoft.com/office/drawing/2016/5/11/chartex" xmlns:cx4="http://schemas.microsoft.com/office/drawing/2016/5/10/chartex" xmlns:cx3="http://schemas.microsoft.com/office/drawing/2016/5/9/chartex" xmlns:cx2="http://schemas.microsoft.com/office/drawing/2015/10/21/chartex" xmlns:cx1="http://schemas.microsoft.com/office/drawing/2015/9/8/chartex">
+          <mc:Fallback xmlns:cx1="http://schemas.microsoft.com/office/drawing/2015/9/8/chartex" xmlns:cx2="http://schemas.microsoft.com/office/drawing/2015/10/21/chartex" xmlns:cx3="http://schemas.microsoft.com/office/drawing/2016/5/9/chartex" xmlns:cx4="http://schemas.microsoft.com/office/drawing/2016/5/10/chartex" xmlns:cx5="http://schemas.microsoft.com/office/drawing/2016/5/11/chartex" xmlns:cx6="http://schemas.microsoft.com/office/drawing/2016/5/12/chartex" xmlns:cx7="http://schemas.microsoft.com/office/drawing/2016/5/13/chartex" xmlns:cx8="http://schemas.microsoft.com/office/drawing/2016/5/14/chartex" xmlns:aink="http://schemas.microsoft.com/office/drawing/2016/ink" xmlns:am3d="http://schemas.microsoft.com/office/drawing/2017/model3d" xmlns:w16cid="http://schemas.microsoft.com/office/word/2016/wordml/cid">
             <w:pict>
               <v:shape w14:anchorId="6316312E" id="Cuadro de texto 13" o:spid="_x0000_s1028" type="#_x0000_t202" style="position:absolute;left:0;text-align:left;margin-left:166.5pt;margin-top:186.3pt;width:60pt;height:12.6pt;z-index:251662336;visibility:visible;mso-wrap-style:square;mso-width-percent:0;mso-height-percent:0;mso-wrap-distance-left:9pt;mso-wrap-distance-top:0;mso-wrap-distance-right:9pt;mso-wrap-distance-bottom:0;mso-position-horizontal:absolute;mso-position-horizontal-relative:text;mso-position-vertical:absolute;mso-position-vertical-relative:text;mso-width-percent:0;mso-height-percent:0;mso-width-relative:margin;mso-height-relative:margin;v-text-anchor:top" o:gfxdata="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" stroked="f">
                 <v:textbox inset="0,0,0,0">
@@ -4526,7 +4651,7 @@
                     </pic:cNvPicPr>
                   </pic:nvPicPr>
                   <pic:blipFill>
-                    <a:blip r:embed="rId13">
+                    <a:blip r:embed="rId14">
                       <a:extLst>
                         <a:ext uri="{28A0092B-C50C-407E-A947-70E740481C1C}">
                           <a14:useLocalDpi xmlns:a14="http://schemas.microsoft.com/office/drawing/2010/main" val="0"/>
@@ -4612,7 +4737,7 @@
                     </pic:cNvPicPr>
                   </pic:nvPicPr>
                   <pic:blipFill>
-                    <a:blip r:embed="rId14">
+                    <a:blip r:embed="rId15">
                       <a:extLst>
                         <a:ext uri="{28A0092B-C50C-407E-A947-70E740481C1C}">
                           <a14:useLocalDpi xmlns:a14="http://schemas.microsoft.com/office/drawing/2010/main" val="0"/>
@@ -4661,8 +4786,8 @@
       </w:pPr>
       <w:r>
         <w:pict w14:anchorId="5F0C9AAB">
-          <v:shape id="_x0000_i1031" type="#_x0000_t75" style="width:561.1pt;height:112.2pt">
-            <v:imagedata r:id="rId15" o:title="angel_attack"/>
+          <v:shape id="_x0000_i1027" type="#_x0000_t75" style="width:561.1pt;height:112.2pt">
+            <v:imagedata r:id="rId16" o:title="angel_attack"/>
           </v:shape>
         </w:pict>
       </w:r>
@@ -4697,6 +4822,7 @@
           <w:noProof/>
           <w:lang w:eastAsia="es-ES"/>
         </w:rPr>
+        <w:lastRenderedPageBreak/>
         <mc:AlternateContent>
           <mc:Choice Requires="wps">
             <w:drawing>
@@ -4760,7 +4886,7 @@
               </wp:anchor>
             </w:drawing>
           </mc:Choice>
-          <mc:Fallback xmlns:w16cid="http://schemas.microsoft.com/office/word/2016/wordml/cid" xmlns:am3d="http://schemas.microsoft.com/office/drawing/2017/model3d" xmlns:aink="http://schemas.microsoft.com/office/drawing/2016/ink" xmlns:cx8="http://schemas.microsoft.com/office/drawing/2016/5/14/chartex" xmlns:cx7="http://schemas.microsoft.com/office/drawing/2016/5/13/chartex" xmlns:cx6="http://schemas.microsoft.com/office/drawing/2016/5/12/chartex" xmlns:cx5="http://schemas.microsoft.com/office/drawing/2016/5/11/chartex" xmlns:cx4="http://schemas.microsoft.com/office/drawing/2016/5/10/chartex" xmlns:cx3="http://schemas.microsoft.com/office/drawing/2016/5/9/chartex" xmlns:cx2="http://schemas.microsoft.com/office/drawing/2015/10/21/chartex" xmlns:cx1="http://schemas.microsoft.com/office/drawing/2015/9/8/chartex">
+          <mc:Fallback xmlns:cx1="http://schemas.microsoft.com/office/drawing/2015/9/8/chartex" xmlns:cx2="http://schemas.microsoft.com/office/drawing/2015/10/21/chartex" xmlns:cx3="http://schemas.microsoft.com/office/drawing/2016/5/9/chartex" xmlns:cx4="http://schemas.microsoft.com/office/drawing/2016/5/10/chartex" xmlns:cx5="http://schemas.microsoft.com/office/drawing/2016/5/11/chartex" xmlns:cx6="http://schemas.microsoft.com/office/drawing/2016/5/12/chartex" xmlns:cx7="http://schemas.microsoft.com/office/drawing/2016/5/13/chartex" xmlns:cx8="http://schemas.microsoft.com/office/drawing/2016/5/14/chartex" xmlns:aink="http://schemas.microsoft.com/office/drawing/2016/ink" xmlns:am3d="http://schemas.microsoft.com/office/drawing/2017/model3d" xmlns:w16cid="http://schemas.microsoft.com/office/word/2016/wordml/cid">
             <w:pict>
               <v:shape w14:anchorId="5B90FEF9" id="Cuadro de texto 32" o:spid="_x0000_s1029" type="#_x0000_t202" style="position:absolute;left:0;text-align:left;margin-left:-54.45pt;margin-top:127.4pt;width:534pt;height:.05pt;z-index:251696128;visibility:visible;mso-wrap-style:square;mso-wrap-distance-left:9pt;mso-wrap-distance-top:0;mso-wrap-distance-right:9pt;mso-wrap-distance-bottom:0;mso-position-horizontal:absolute;mso-position-horizontal-relative:text;mso-position-vertical:absolute;mso-position-vertical-relative:text;v-text-anchor:top" o:gfxdata="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" stroked="f">
                 <v:textbox style="mso-fit-shape-to-text:t" inset="0,0,0,0">
@@ -4791,7 +4917,7 @@
         </w:rPr>
         <w:pict w14:anchorId="6E47B7F8">
           <v:shape id="_x0000_s1035" type="#_x0000_t75" style="position:absolute;left:0;text-align:left;margin-left:-54.45pt;margin-top:16.1pt;width:534pt;height:106.8pt;z-index:251694080;mso-position-horizontal-relative:text;mso-position-vertical-relative:text;mso-width-relative:page;mso-height-relative:page">
-            <v:imagedata r:id="rId16" o:title="dead_angel"/>
+            <v:imagedata r:id="rId17" o:title="dead_angel"/>
             <w10:wrap type="topAndBottom"/>
           </v:shape>
         </w:pict>
@@ -4819,8 +4945,8 @@
           <w:u w:val="single"/>
         </w:rPr>
         <w:pict w14:anchorId="16C4233F">
-          <v:shape id="_x0000_i1027" type="#_x0000_t75" style="width:109.2pt;height:109.2pt">
-            <v:imagedata r:id="rId17" o:title="angel_red"/>
+          <v:shape id="_x0000_i1028" type="#_x0000_t75" style="width:109.2pt;height:109.2pt">
+            <v:imagedata r:id="rId18" o:title="angel_red"/>
           </v:shape>
         </w:pict>
       </w:r>
@@ -4863,7 +4989,6 @@
           <w:u w:val="single"/>
           <w:lang w:eastAsia="es-ES"/>
         </w:rPr>
-        <w:lastRenderedPageBreak/>
         <mc:AlternateContent>
           <mc:Choice Requires="wps">
             <w:drawing>
@@ -4938,7 +5063,7 @@
               </wp:anchor>
             </w:drawing>
           </mc:Choice>
-          <mc:Fallback xmlns:w16cid="http://schemas.microsoft.com/office/word/2016/wordml/cid" xmlns:am3d="http://schemas.microsoft.com/office/drawing/2017/model3d" xmlns:aink="http://schemas.microsoft.com/office/drawing/2016/ink" xmlns:cx8="http://schemas.microsoft.com/office/drawing/2016/5/14/chartex" xmlns:cx7="http://schemas.microsoft.com/office/drawing/2016/5/13/chartex" xmlns:cx6="http://schemas.microsoft.com/office/drawing/2016/5/12/chartex" xmlns:cx5="http://schemas.microsoft.com/office/drawing/2016/5/11/chartex" xmlns:cx4="http://schemas.microsoft.com/office/drawing/2016/5/10/chartex" xmlns:cx3="http://schemas.microsoft.com/office/drawing/2016/5/9/chartex" xmlns:cx2="http://schemas.microsoft.com/office/drawing/2015/10/21/chartex" xmlns:cx1="http://schemas.microsoft.com/office/drawing/2015/9/8/chartex">
+          <mc:Fallback xmlns:cx1="http://schemas.microsoft.com/office/drawing/2015/9/8/chartex" xmlns:cx2="http://schemas.microsoft.com/office/drawing/2015/10/21/chartex" xmlns:cx3="http://schemas.microsoft.com/office/drawing/2016/5/9/chartex" xmlns:cx4="http://schemas.microsoft.com/office/drawing/2016/5/10/chartex" xmlns:cx5="http://schemas.microsoft.com/office/drawing/2016/5/11/chartex" xmlns:cx6="http://schemas.microsoft.com/office/drawing/2016/5/12/chartex" xmlns:cx7="http://schemas.microsoft.com/office/drawing/2016/5/13/chartex" xmlns:cx8="http://schemas.microsoft.com/office/drawing/2016/5/14/chartex" xmlns:aink="http://schemas.microsoft.com/office/drawing/2016/ink" xmlns:am3d="http://schemas.microsoft.com/office/drawing/2017/model3d" xmlns:w16cid="http://schemas.microsoft.com/office/word/2016/wordml/cid">
             <w:pict>
               <v:shape w14:anchorId="4814C528" id="Cuadro de texto 31" o:spid="_x0000_s1030" type="#_x0000_t202" style="position:absolute;left:0;text-align:left;margin-left:153.75pt;margin-top:188.8pt;width:115.8pt;height:13.2pt;z-index:251685888;visibility:visible;mso-wrap-style:square;mso-width-percent:0;mso-height-percent:0;mso-wrap-distance-left:9pt;mso-wrap-distance-top:0;mso-wrap-distance-right:9pt;mso-wrap-distance-bottom:0;mso-position-horizontal:absolute;mso-position-horizontal-relative:text;mso-position-vertical:absolute;mso-position-vertical-relative:text;mso-width-percent:0;mso-height-percent:0;mso-width-relative:margin;mso-height-relative:margin;v-text-anchor:top" o:gfxdata="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" stroked="f">
                 <v:textbox inset="0,0,0,0">
@@ -4974,7 +5099,7 @@
         </w:rPr>
         <w:pict w14:anchorId="0B2C03EB">
           <v:shape id="_x0000_s1031" type="#_x0000_t75" style="position:absolute;left:0;text-align:left;margin-left:150.75pt;margin-top:58.05pt;width:123pt;height:123pt;z-index:251687936;mso-position-horizontal-relative:text;mso-position-vertical-relative:text;mso-width-relative:page;mso-height-relative:page">
-            <v:imagedata r:id="rId18" o:title="trumpet_stand"/>
+            <v:imagedata r:id="rId19" o:title="trumpet_stand"/>
             <w10:wrap type="topAndBottom"/>
           </v:shape>
         </w:pict>
@@ -5154,7 +5279,7 @@
         </w:rPr>
         <w:pict w14:anchorId="38B4730B">
           <v:shape id="_x0000_s1032" type="#_x0000_t75" style="position:absolute;left:0;text-align:left;margin-left:-46.05pt;margin-top:161.35pt;width:534pt;height:106.8pt;z-index:251689984;mso-position-horizontal-relative:text;mso-position-vertical-relative:text;mso-width-relative:page;mso-height-relative:page">
-            <v:imagedata r:id="rId19" o:title="trumpet_idle"/>
+            <v:imagedata r:id="rId20" o:title="trumpet_idle"/>
             <w10:wrap type="topAndBottom"/>
           </v:shape>
         </w:pict>
@@ -5169,6 +5294,7 @@
           <w:noProof/>
           <w:lang w:eastAsia="es-ES"/>
         </w:rPr>
+        <w:lastRenderedPageBreak/>
         <mc:AlternateContent>
           <mc:Choice Requires="wps">
             <w:drawing>
@@ -5208,7 +5334,6 @@
                         <w:txbxContent>
                           <w:p>
                             <w:pPr>
-                              <w:pStyle w:val="Ttulo2Car"/>
                               <w:jc w:val="center"/>
                               <w:rPr>
                                 <w:noProof/>
@@ -5289,7 +5414,7 @@
         </w:rPr>
         <w:pict w14:anchorId="64930EC3">
           <v:shape id="_x0000_s1050" type="#_x0000_t75" style="position:absolute;left:0;text-align:left;margin-left:-34.65pt;margin-top:34.65pt;width:510pt;height:102pt;z-index:251720704;mso-position-horizontal-relative:text;mso-position-vertical-relative:text;mso-width-relative:page;mso-height-relative:page">
-            <v:imagedata r:id="rId20" o:title="trumpet_attack"/>
+            <v:imagedata r:id="rId21" o:title="trumpet_attack"/>
             <w10:wrap type="topAndBottom"/>
           </v:shape>
         </w:pict>
@@ -5300,21 +5425,6 @@
         <w:ind w:left="-851"/>
       </w:pPr>
     </w:p>
-    <w:p>
-      <w:pPr>
-        <w:ind w:left="-851"/>
-      </w:pPr>
-    </w:p>
-    <w:p>
-      <w:pPr>
-        <w:ind w:left="-851"/>
-      </w:pPr>
-    </w:p>
-    <w:p>
-      <w:pPr>
-        <w:ind w:left="-851"/>
-      </w:pPr>
-    </w:p>
     <w:p/>
     <w:p>
       <w:pPr>
@@ -5326,7 +5436,6 @@
           <w:noProof/>
           <w:lang w:eastAsia="es-ES"/>
         </w:rPr>
-        <w:lastRenderedPageBreak/>
         <w:drawing>
           <wp:inline distT="0" distB="0" distL="0" distR="0" wp14:anchorId="73CB992C" wp14:editId="25995C53">
             <wp:extent cx="6498501" cy="1303020"/>
@@ -5345,7 +5454,7 @@
                     </pic:cNvPicPr>
                   </pic:nvPicPr>
                   <pic:blipFill>
-                    <a:blip r:embed="rId21" cstate="print">
+                    <a:blip r:embed="rId22" cstate="print">
                       <a:extLst>
                         <a:ext uri="{28A0092B-C50C-407E-A947-70E740481C1C}">
                           <a14:useLocalDpi xmlns:a14="http://schemas.microsoft.com/office/drawing/2010/main" val="0"/>
@@ -5510,7 +5619,7 @@
         </w:rPr>
         <w:pict w14:anchorId="6CA97216">
           <v:shape id="_x0000_s1041" type="#_x0000_t75" style="position:absolute;margin-left:157.95pt;margin-top:24.85pt;width:109.2pt;height:109.2pt;z-index:251704320;mso-position-horizontal-relative:text;mso-position-vertical-relative:text;mso-width-relative:page;mso-height-relative:page">
-            <v:imagedata r:id="rId22" o:title="trumpet_red"/>
+            <v:imagedata r:id="rId23" o:title="trumpet_red"/>
             <w10:wrap type="topAndBottom"/>
           </v:shape>
         </w:pict>
@@ -5538,6 +5647,7 @@
       <w:r>
         <w:rPr>
           <w:noProof/>
+          <w:lang w:eastAsia="es-ES"/>
         </w:rPr>
         <mc:AlternateContent>
           <mc:Choice Requires="wps">
@@ -5652,7 +5762,7 @@
         </w:rPr>
         <w:pict w14:anchorId="7EE1074A">
           <v:shape id="_x0000_s1048" type="#_x0000_t75" style="position:absolute;left:0;text-align:left;margin-left:216.75pt;margin-top:20.4pt;width:218.4pt;height:109.2pt;z-index:251712512;mso-position-horizontal-relative:text;mso-position-vertical-relative:text;mso-width-relative:page;mso-height-relative:page" stroked="t" strokecolor="blue">
-            <v:imagedata r:id="rId23" o:title="ball_anim"/>
+            <v:imagedata r:id="rId24" o:title="ball_anim"/>
             <w10:wrap type="topAndBottom"/>
           </v:shape>
         </w:pict>
@@ -5660,6 +5770,7 @@
       <w:r>
         <w:rPr>
           <w:noProof/>
+          <w:lang w:eastAsia="es-ES"/>
         </w:rPr>
         <mc:AlternateContent>
           <mc:Choice Requires="wps">
@@ -5769,7 +5880,7 @@
         </w:rPr>
         <w:pict w14:anchorId="2C22E728">
           <v:shape id="_x0000_s1049" type="#_x0000_t75" style="position:absolute;left:0;text-align:left;margin-left:14.55pt;margin-top:21pt;width:108pt;height:108pt;z-index:251714560;mso-position-horizontal-relative:text;mso-position-vertical-relative:text;mso-width-relative:page;mso-height-relative:page" stroked="t" strokecolor="blue">
-            <v:imagedata r:id="rId24" o:title="ball"/>
+            <v:imagedata r:id="rId25" o:title="ball"/>
             <w10:wrap type="topAndBottom"/>
           </v:shape>
         </w:pict>
@@ -5789,99 +5900,11 @@
       <w:pPr>
         <w:jc w:val="both"/>
         <w:rPr>
-          <w:b/>
           <w:i/>
-          <w:u w:val="single"/>
-        </w:rPr>
-      </w:pPr>
-    </w:p>
-    <w:p>
-      <w:pPr>
-        <w:jc w:val="both"/>
-        <w:rPr>
-          <w:b/>
-          <w:i/>
-          <w:u w:val="single"/>
-        </w:rPr>
-      </w:pPr>
-    </w:p>
-    <w:p>
-      <w:pPr>
-        <w:jc w:val="both"/>
-        <w:rPr>
-          <w:b/>
-          <w:i/>
-          <w:u w:val="single"/>
-        </w:rPr>
-      </w:pPr>
-    </w:p>
-    <w:p>
-      <w:pPr>
-        <w:jc w:val="both"/>
-        <w:rPr>
-          <w:b/>
-          <w:i/>
-          <w:u w:val="single"/>
-        </w:rPr>
-      </w:pPr>
-    </w:p>
-    <w:p>
-      <w:pPr>
-        <w:jc w:val="both"/>
-        <w:rPr>
-          <w:b/>
-          <w:i/>
-          <w:u w:val="single"/>
-        </w:rPr>
-      </w:pPr>
-    </w:p>
-    <w:p>
-      <w:pPr>
-        <w:jc w:val="both"/>
-        <w:rPr>
-          <w:b/>
-          <w:i/>
-          <w:u w:val="single"/>
-        </w:rPr>
-      </w:pPr>
-    </w:p>
-    <w:p>
-      <w:pPr>
-        <w:jc w:val="both"/>
-        <w:rPr>
-          <w:b/>
-          <w:i/>
-          <w:u w:val="single"/>
-        </w:rPr>
-      </w:pPr>
-    </w:p>
-    <w:p>
-      <w:pPr>
-        <w:jc w:val="both"/>
-        <w:rPr>
-          <w:b/>
-          <w:i/>
-          <w:u w:val="single"/>
-        </w:rPr>
-      </w:pPr>
-    </w:p>
-    <w:p>
-      <w:pPr>
-        <w:jc w:val="both"/>
-        <w:rPr>
-          <w:b/>
-          <w:i/>
-          <w:u w:val="single"/>
-        </w:rPr>
-      </w:pPr>
-    </w:p>
-    <w:p>
-      <w:pPr>
-        <w:jc w:val="both"/>
-        <w:rPr>
-          <w:i/>
-        </w:rPr>
-      </w:pPr>
+        </w:rPr>
+      </w:pPr>
+      <w:bookmarkStart w:id="16" w:name="_GoBack"/>
+      <w:bookmarkEnd w:id="16"/>
       <w:r>
         <w:rPr>
           <w:b/>
@@ -5985,7 +6008,7 @@
               </wp:anchor>
             </w:drawing>
           </mc:Choice>
-          <mc:Fallback xmlns:w16cid="http://schemas.microsoft.com/office/word/2016/wordml/cid" xmlns:am3d="http://schemas.microsoft.com/office/drawing/2017/model3d" xmlns:aink="http://schemas.microsoft.com/office/drawing/2016/ink" xmlns:cx8="http://schemas.microsoft.com/office/drawing/2016/5/14/chartex" xmlns:cx7="http://schemas.microsoft.com/office/drawing/2016/5/13/chartex" xmlns:cx6="http://schemas.microsoft.com/office/drawing/2016/5/12/chartex" xmlns:cx5="http://schemas.microsoft.com/office/drawing/2016/5/11/chartex" xmlns:cx4="http://schemas.microsoft.com/office/drawing/2016/5/10/chartex" xmlns:cx3="http://schemas.microsoft.com/office/drawing/2016/5/9/chartex" xmlns:cx2="http://schemas.microsoft.com/office/drawing/2015/10/21/chartex" xmlns:cx1="http://schemas.microsoft.com/office/drawing/2015/9/8/chartex">
+          <mc:Fallback xmlns:cx1="http://schemas.microsoft.com/office/drawing/2015/9/8/chartex" xmlns:cx2="http://schemas.microsoft.com/office/drawing/2015/10/21/chartex" xmlns:cx3="http://schemas.microsoft.com/office/drawing/2016/5/9/chartex" xmlns:cx4="http://schemas.microsoft.com/office/drawing/2016/5/10/chartex" xmlns:cx5="http://schemas.microsoft.com/office/drawing/2016/5/11/chartex" xmlns:cx6="http://schemas.microsoft.com/office/drawing/2016/5/12/chartex" xmlns:cx7="http://schemas.microsoft.com/office/drawing/2016/5/13/chartex" xmlns:cx8="http://schemas.microsoft.com/office/drawing/2016/5/14/chartex" xmlns:aink="http://schemas.microsoft.com/office/drawing/2016/ink" xmlns:am3d="http://schemas.microsoft.com/office/drawing/2017/model3d" xmlns:w16cid="http://schemas.microsoft.com/office/word/2016/wordml/cid">
             <w:pict>
               <v:shape w14:anchorId="0894B501" id="Cuadro de texto 37" o:spid="_x0000_s1033" type="#_x0000_t202" style="position:absolute;margin-left:146.55pt;margin-top:157.3pt;width:131.4pt;height:16.2pt;z-index:251700224;visibility:visible;mso-wrap-style:square;mso-height-percent:0;mso-wrap-distance-left:9pt;mso-wrap-distance-top:0;mso-wrap-distance-right:9pt;mso-wrap-distance-bottom:0;mso-position-horizontal:absolute;mso-position-horizontal-relative:text;mso-position-vertical:absolute;mso-position-vertical-relative:text;mso-height-percent:0;mso-height-relative:margin;v-text-anchor:top" o:gfxdata="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" stroked="f">
                 <v:textbox inset="0,0,0,0">
@@ -6021,7 +6044,7 @@
         </w:rPr>
         <w:pict w14:anchorId="4370C603">
           <v:shape id="_x0000_s1037" type="#_x0000_t75" style="position:absolute;margin-left:146.55pt;margin-top:21.3pt;width:131.4pt;height:131.4pt;z-index:251698176;mso-position-horizontal-relative:text;mso-position-vertical-relative:text;mso-width-relative:page;mso-height-relative:page">
-            <v:imagedata r:id="rId25" o:title="tank_stand"/>
+            <v:imagedata r:id="rId26" o:title="tank_stand"/>
             <w10:wrap type="topAndBottom"/>
           </v:shape>
         </w:pict>
@@ -6045,7 +6068,7 @@
         </w:rPr>
         <w:pict w14:anchorId="3BFC33BB">
           <v:shape id="_x0000_s1038" type="#_x0000_t75" style="position:absolute;left:0;text-align:left;margin-left:-70.65pt;margin-top:0;width:579pt;height:115.8pt;z-index:251702272;mso-position-horizontal:absolute;mso-position-horizontal-relative:text;mso-position-vertical:top;mso-position-vertical-relative:text;mso-width-relative:page;mso-height-relative:page">
-            <v:imagedata r:id="rId26" o:title="tank_idle"/>
+            <v:imagedata r:id="rId27" o:title="tank_idle"/>
             <w10:wrap type="topAndBottom"/>
           </v:shape>
         </w:pict>
@@ -6076,8 +6099,8 @@
       </w:pPr>
       <w:r>
         <w:pict w14:anchorId="6A9C6DC4">
-          <v:shape id="_x0000_i1051" type="#_x0000_t75" style="width:540pt;height:108pt">
-            <v:imagedata r:id="rId27" o:title="tank_attack"/>
+          <v:shape id="_x0000_i1029" type="#_x0000_t75" style="width:540pt;height:108pt">
+            <v:imagedata r:id="rId28" o:title="tank_attack"/>
           </v:shape>
         </w:pict>
       </w:r>
@@ -6137,7 +6160,7 @@
                     </pic:cNvPicPr>
                   </pic:nvPicPr>
                   <pic:blipFill>
-                    <a:blip r:embed="rId28" cstate="print">
+                    <a:blip r:embed="rId29" cstate="print">
                       <a:extLst>
                         <a:ext uri="{28A0092B-C50C-407E-A947-70E740481C1C}">
                           <a14:useLocalDpi xmlns:a14="http://schemas.microsoft.com/office/drawing/2010/main" val="0"/>
@@ -6250,7 +6273,7 @@
               </wp:anchor>
             </w:drawing>
           </mc:Choice>
-          <mc:Fallback xmlns:w16cid="http://schemas.microsoft.com/office/word/2016/wordml/cid" xmlns:am3d="http://schemas.microsoft.com/office/drawing/2017/model3d" xmlns:aink="http://schemas.microsoft.com/office/drawing/2016/ink" xmlns:cx8="http://schemas.microsoft.com/office/drawing/2016/5/14/chartex" xmlns:cx7="http://schemas.microsoft.com/office/drawing/2016/5/13/chartex" xmlns:cx6="http://schemas.microsoft.com/office/drawing/2016/5/12/chartex" xmlns:cx5="http://schemas.microsoft.com/office/drawing/2016/5/11/chartex" xmlns:cx4="http://schemas.microsoft.com/office/drawing/2016/5/10/chartex" xmlns:cx3="http://schemas.microsoft.com/office/drawing/2016/5/9/chartex" xmlns:cx2="http://schemas.microsoft.com/office/drawing/2015/10/21/chartex" xmlns:cx1="http://schemas.microsoft.com/office/drawing/2015/9/8/chartex">
+          <mc:Fallback xmlns:cx1="http://schemas.microsoft.com/office/drawing/2015/9/8/chartex" xmlns:cx2="http://schemas.microsoft.com/office/drawing/2015/10/21/chartex" xmlns:cx3="http://schemas.microsoft.com/office/drawing/2016/5/9/chartex" xmlns:cx4="http://schemas.microsoft.com/office/drawing/2016/5/10/chartex" xmlns:cx5="http://schemas.microsoft.com/office/drawing/2016/5/11/chartex" xmlns:cx6="http://schemas.microsoft.com/office/drawing/2016/5/12/chartex" xmlns:cx7="http://schemas.microsoft.com/office/drawing/2016/5/13/chartex" xmlns:cx8="http://schemas.microsoft.com/office/drawing/2016/5/14/chartex" xmlns:aink="http://schemas.microsoft.com/office/drawing/2016/ink" xmlns:am3d="http://schemas.microsoft.com/office/drawing/2017/model3d" xmlns:w16cid="http://schemas.microsoft.com/office/word/2016/wordml/cid">
             <w:pict>
               <v:shape w14:anchorId="68DCD0E9" id="Cuadro de texto 38" o:spid="_x0000_s1034" type="#_x0000_t202" style="position:absolute;left:0;text-align:left;margin-left:148.35pt;margin-top:178.3pt;width:127.8pt;height:.05pt;z-index:251710464;visibility:visible;mso-wrap-style:square;mso-wrap-distance-left:9pt;mso-wrap-distance-top:0;mso-wrap-distance-right:9pt;mso-wrap-distance-bottom:0;mso-position-horizontal:absolute;mso-position-horizontal-relative:text;mso-position-vertical:absolute;mso-position-vertical-relative:text;v-text-anchor:top" o:gfxdata="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" stroked="f">
                 <v:textbox style="mso-fit-shape-to-text:t" inset="0,0,0,0">
@@ -6289,7 +6312,7 @@
         </w:rPr>
         <w:pict w14:anchorId="0FAACC3C">
           <v:shape id="_x0000_s1042" type="#_x0000_t75" style="position:absolute;left:0;text-align:left;margin-left:148.35pt;margin-top:46pt;width:127.8pt;height:127.8pt;z-index:251708416;mso-position-horizontal-relative:text;mso-position-vertical-relative:text;mso-width-relative:page;mso-height-relative:page">
-            <v:imagedata r:id="rId29" o:title="tank_red"/>
+            <v:imagedata r:id="rId30" o:title="tank_red"/>
             <w10:wrap type="topAndBottom"/>
           </v:shape>
         </w:pict>
@@ -6352,10 +6375,12 @@
       <w:pPr>
         <w:pStyle w:val="Ttulo2"/>
       </w:pPr>
+      <w:bookmarkStart w:id="17" w:name="_Toc531722504"/>
       <w:r>
         <w:lastRenderedPageBreak/>
         <w:t>Enemigos estáticos</w:t>
       </w:r>
+      <w:bookmarkEnd w:id="17"/>
     </w:p>
     <w:p>
       <w:pPr>
@@ -6434,7 +6459,7 @@
               </wp:anchor>
             </w:drawing>
           </mc:Choice>
-          <mc:Fallback xmlns:w16cid="http://schemas.microsoft.com/office/word/2016/wordml/cid" xmlns:am3d="http://schemas.microsoft.com/office/drawing/2017/model3d" xmlns:aink="http://schemas.microsoft.com/office/drawing/2016/ink" xmlns:cx8="http://schemas.microsoft.com/office/drawing/2016/5/14/chartex" xmlns:cx7="http://schemas.microsoft.com/office/drawing/2016/5/13/chartex" xmlns:cx6="http://schemas.microsoft.com/office/drawing/2016/5/12/chartex" xmlns:cx5="http://schemas.microsoft.com/office/drawing/2016/5/11/chartex" xmlns:cx4="http://schemas.microsoft.com/office/drawing/2016/5/10/chartex" xmlns:cx3="http://schemas.microsoft.com/office/drawing/2016/5/9/chartex" xmlns:cx2="http://schemas.microsoft.com/office/drawing/2015/10/21/chartex" xmlns:cx1="http://schemas.microsoft.com/office/drawing/2015/9/8/chartex">
+          <mc:Fallback xmlns:cx1="http://schemas.microsoft.com/office/drawing/2015/9/8/chartex" xmlns:cx2="http://schemas.microsoft.com/office/drawing/2015/10/21/chartex" xmlns:cx3="http://schemas.microsoft.com/office/drawing/2016/5/9/chartex" xmlns:cx4="http://schemas.microsoft.com/office/drawing/2016/5/10/chartex" xmlns:cx5="http://schemas.microsoft.com/office/drawing/2016/5/11/chartex" xmlns:cx6="http://schemas.microsoft.com/office/drawing/2016/5/12/chartex" xmlns:cx7="http://schemas.microsoft.com/office/drawing/2016/5/13/chartex" xmlns:cx8="http://schemas.microsoft.com/office/drawing/2016/5/14/chartex" xmlns:aink="http://schemas.microsoft.com/office/drawing/2016/ink" xmlns:am3d="http://schemas.microsoft.com/office/drawing/2017/model3d" xmlns:w16cid="http://schemas.microsoft.com/office/word/2016/wordml/cid">
             <w:pict>
               <v:shape w14:anchorId="1E466472" id="Cuadro de texto 14" o:spid="_x0000_s1035" type="#_x0000_t202" style="position:absolute;left:0;text-align:left;margin-left:156.75pt;margin-top:161.35pt;width:111.6pt;height:11.4pt;z-index:251664384;visibility:visible;mso-wrap-style:square;mso-height-percent:0;mso-wrap-distance-left:9pt;mso-wrap-distance-top:0;mso-wrap-distance-right:9pt;mso-wrap-distance-bottom:0;mso-position-horizontal:absolute;mso-position-horizontal-relative:text;mso-position-vertical:absolute;mso-position-vertical-relative:text;mso-height-percent:0;mso-height-relative:margin;v-text-anchor:top" o:gfxdata="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" stroked="f">
                 <v:textbox inset="0,0,0,0">
@@ -6492,7 +6517,7 @@
                     </pic:cNvPicPr>
                   </pic:nvPicPr>
                   <pic:blipFill>
-                    <a:blip r:embed="rId30">
+                    <a:blip r:embed="rId31">
                       <a:extLst>
                         <a:ext uri="{28A0092B-C50C-407E-A947-70E740481C1C}">
                           <a14:useLocalDpi xmlns:a14="http://schemas.microsoft.com/office/drawing/2010/main" val="0"/>
@@ -6581,7 +6606,7 @@
                     </pic:cNvPicPr>
                   </pic:nvPicPr>
                   <pic:blipFill>
-                    <a:blip r:embed="rId31">
+                    <a:blip r:embed="rId32">
                       <a:extLst>
                         <a:ext uri="{28A0092B-C50C-407E-A947-70E740481C1C}">
                           <a14:useLocalDpi xmlns:a14="http://schemas.microsoft.com/office/drawing/2010/main" val="0"/>
@@ -6659,7 +6684,7 @@
                     </pic:cNvPicPr>
                   </pic:nvPicPr>
                   <pic:blipFill>
-                    <a:blip r:embed="rId32">
+                    <a:blip r:embed="rId33">
                       <a:extLst>
                         <a:ext uri="{28A0092B-C50C-407E-A947-70E740481C1C}">
                           <a14:useLocalDpi xmlns:a14="http://schemas.microsoft.com/office/drawing/2010/main" val="0"/>
@@ -6721,20 +6746,14 @@
           <w:i/>
         </w:rPr>
         <w:pict w14:anchorId="5B8B6313">
-          <v:shape id="_x0000_i1028" type="#_x0000_t75" style="width:117pt;height:117pt">
-            <v:imagedata r:id="rId33" o:title="turret_red"/>
+          <v:shape id="_x0000_i1030" type="#_x0000_t75" style="width:117pt;height:117pt">
+            <v:imagedata r:id="rId34" o:title="turret_red"/>
           </v:shape>
         </w:pict>
       </w:r>
     </w:p>
     <w:p>
       <w:pPr>
-        <w:keepNext/>
-        <w:jc w:val="center"/>
-      </w:pPr>
-    </w:p>
-    <w:p>
-      <w:pPr>
         <w:pStyle w:val="Descripcin"/>
         <w:jc w:val="center"/>
         <w:rPr>
@@ -6755,8 +6774,6 @@
         </w:rPr>
       </w:pPr>
     </w:p>
-    <w:bookmarkStart w:id="15" w:name="_GoBack"/>
-    <w:bookmarkEnd w:id="15"/>
     <w:p>
       <w:pPr>
         <w:jc w:val="both"/>
@@ -6835,7 +6852,7 @@
               </wp:anchor>
             </w:drawing>
           </mc:Choice>
-          <mc:Fallback xmlns:w16cid="http://schemas.microsoft.com/office/word/2016/wordml/cid" xmlns:am3d="http://schemas.microsoft.com/office/drawing/2017/model3d" xmlns:aink="http://schemas.microsoft.com/office/drawing/2016/ink" xmlns:cx8="http://schemas.microsoft.com/office/drawing/2016/5/14/chartex" xmlns:cx7="http://schemas.microsoft.com/office/drawing/2016/5/13/chartex" xmlns:cx6="http://schemas.microsoft.com/office/drawing/2016/5/12/chartex" xmlns:cx5="http://schemas.microsoft.com/office/drawing/2016/5/11/chartex" xmlns:cx4="http://schemas.microsoft.com/office/drawing/2016/5/10/chartex" xmlns:cx3="http://schemas.microsoft.com/office/drawing/2016/5/9/chartex" xmlns:cx2="http://schemas.microsoft.com/office/drawing/2015/10/21/chartex" xmlns:cx1="http://schemas.microsoft.com/office/drawing/2015/9/8/chartex">
+          <mc:Fallback xmlns:cx1="http://schemas.microsoft.com/office/drawing/2015/9/8/chartex" xmlns:cx2="http://schemas.microsoft.com/office/drawing/2015/10/21/chartex" xmlns:cx3="http://schemas.microsoft.com/office/drawing/2016/5/9/chartex" xmlns:cx4="http://schemas.microsoft.com/office/drawing/2016/5/10/chartex" xmlns:cx5="http://schemas.microsoft.com/office/drawing/2016/5/11/chartex" xmlns:cx6="http://schemas.microsoft.com/office/drawing/2016/5/12/chartex" xmlns:cx7="http://schemas.microsoft.com/office/drawing/2016/5/13/chartex" xmlns:cx8="http://schemas.microsoft.com/office/drawing/2016/5/14/chartex" xmlns:aink="http://schemas.microsoft.com/office/drawing/2016/ink" xmlns:am3d="http://schemas.microsoft.com/office/drawing/2017/model3d" xmlns:w16cid="http://schemas.microsoft.com/office/word/2016/wordml/cid">
             <w:pict>
               <v:shape w14:anchorId="3E7AB271" id="Cuadro de texto 15" o:spid="_x0000_s1036" type="#_x0000_t202" style="position:absolute;left:0;text-align:left;margin-left:164.55pt;margin-top:128.85pt;width:96pt;height:14.4pt;z-index:251666432;visibility:visible;mso-wrap-style:square;mso-height-percent:0;mso-wrap-distance-left:9pt;mso-wrap-distance-top:0;mso-wrap-distance-right:9pt;mso-wrap-distance-bottom:0;mso-position-horizontal:absolute;mso-position-horizontal-relative:text;mso-position-vertical:absolute;mso-position-vertical-relative:text;mso-height-percent:0;mso-height-relative:margin;v-text-anchor:top" o:gfxdata="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" stroked="f">
                 <v:textbox inset="0,0,0,0">
@@ -6893,7 +6910,7 @@
                     </pic:cNvPicPr>
                   </pic:nvPicPr>
                   <pic:blipFill>
-                    <a:blip r:embed="rId34">
+                    <a:blip r:embed="rId35">
                       <a:extLst>
                         <a:ext uri="{28A0092B-C50C-407E-A947-70E740481C1C}">
                           <a14:useLocalDpi xmlns:a14="http://schemas.microsoft.com/office/drawing/2010/main" val="0"/>
@@ -7017,7 +7034,7 @@
               </wp:anchor>
             </w:drawing>
           </mc:Choice>
-          <mc:Fallback xmlns:w16cid="http://schemas.microsoft.com/office/word/2016/wordml/cid" xmlns:am3d="http://schemas.microsoft.com/office/drawing/2017/model3d" xmlns:aink="http://schemas.microsoft.com/office/drawing/2016/ink" xmlns:cx8="http://schemas.microsoft.com/office/drawing/2016/5/14/chartex" xmlns:cx7="http://schemas.microsoft.com/office/drawing/2016/5/13/chartex" xmlns:cx6="http://schemas.microsoft.com/office/drawing/2016/5/12/chartex" xmlns:cx5="http://schemas.microsoft.com/office/drawing/2016/5/11/chartex" xmlns:cx4="http://schemas.microsoft.com/office/drawing/2016/5/10/chartex" xmlns:cx3="http://schemas.microsoft.com/office/drawing/2016/5/9/chartex" xmlns:cx2="http://schemas.microsoft.com/office/drawing/2015/10/21/chartex" xmlns:cx1="http://schemas.microsoft.com/office/drawing/2015/9/8/chartex">
+          <mc:Fallback xmlns:cx1="http://schemas.microsoft.com/office/drawing/2015/9/8/chartex" xmlns:cx2="http://schemas.microsoft.com/office/drawing/2015/10/21/chartex" xmlns:cx3="http://schemas.microsoft.com/office/drawing/2016/5/9/chartex" xmlns:cx4="http://schemas.microsoft.com/office/drawing/2016/5/10/chartex" xmlns:cx5="http://schemas.microsoft.com/office/drawing/2016/5/11/chartex" xmlns:cx6="http://schemas.microsoft.com/office/drawing/2016/5/12/chartex" xmlns:cx7="http://schemas.microsoft.com/office/drawing/2016/5/13/chartex" xmlns:cx8="http://schemas.microsoft.com/office/drawing/2016/5/14/chartex" xmlns:aink="http://schemas.microsoft.com/office/drawing/2016/ink" xmlns:am3d="http://schemas.microsoft.com/office/drawing/2017/model3d" xmlns:w16cid="http://schemas.microsoft.com/office/word/2016/wordml/cid">
             <w:pict>
               <v:shape w14:anchorId="52EEE0CF" id="Cuadro de texto 16" o:spid="_x0000_s1037" type="#_x0000_t202" style="position:absolute;left:0;text-align:left;margin-left:0;margin-top:106.7pt;width:101.4pt;height:.05pt;z-index:251668480;visibility:visible;mso-wrap-style:square;mso-wrap-distance-left:9pt;mso-wrap-distance-top:0;mso-wrap-distance-right:9pt;mso-wrap-distance-bottom:0;mso-position-horizontal:center;mso-position-horizontal-relative:margin;mso-position-vertical:absolute;mso-position-vertical-relative:text;v-text-anchor:top" o:gfxdata="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" stroked="f">
                 <v:textbox style="mso-fit-shape-to-text:t" inset="0,0,0,0">
@@ -7076,7 +7093,7 @@
                     </pic:cNvPicPr>
                   </pic:nvPicPr>
                   <pic:blipFill>
-                    <a:blip r:embed="rId34">
+                    <a:blip r:embed="rId35">
                       <a:extLst>
                         <a:ext uri="{28A0092B-C50C-407E-A947-70E740481C1C}">
                           <a14:useLocalDpi xmlns:a14="http://schemas.microsoft.com/office/drawing/2010/main" val="0"/>
@@ -7144,7 +7161,7 @@
                     </pic:cNvPicPr>
                   </pic:nvPicPr>
                   <pic:blipFill>
-                    <a:blip r:embed="rId35">
+                    <a:blip r:embed="rId36">
                       <a:extLst>
                         <a:ext uri="{28A0092B-C50C-407E-A947-70E740481C1C}">
                           <a14:useLocalDpi xmlns:a14="http://schemas.microsoft.com/office/drawing/2010/main" val="0"/>
@@ -7281,7 +7298,7 @@
               </wp:anchor>
             </w:drawing>
           </mc:Choice>
-          <mc:Fallback xmlns:w16cid="http://schemas.microsoft.com/office/word/2016/wordml/cid" xmlns:am3d="http://schemas.microsoft.com/office/drawing/2017/model3d" xmlns:aink="http://schemas.microsoft.com/office/drawing/2016/ink" xmlns:cx8="http://schemas.microsoft.com/office/drawing/2016/5/14/chartex" xmlns:cx7="http://schemas.microsoft.com/office/drawing/2016/5/13/chartex" xmlns:cx6="http://schemas.microsoft.com/office/drawing/2016/5/12/chartex" xmlns:cx5="http://schemas.microsoft.com/office/drawing/2016/5/11/chartex" xmlns:cx4="http://schemas.microsoft.com/office/drawing/2016/5/10/chartex" xmlns:cx3="http://schemas.microsoft.com/office/drawing/2016/5/9/chartex" xmlns:cx2="http://schemas.microsoft.com/office/drawing/2015/10/21/chartex" xmlns:cx1="http://schemas.microsoft.com/office/drawing/2015/9/8/chartex">
+          <mc:Fallback xmlns:cx1="http://schemas.microsoft.com/office/drawing/2015/9/8/chartex" xmlns:cx2="http://schemas.microsoft.com/office/drawing/2015/10/21/chartex" xmlns:cx3="http://schemas.microsoft.com/office/drawing/2016/5/9/chartex" xmlns:cx4="http://schemas.microsoft.com/office/drawing/2016/5/10/chartex" xmlns:cx5="http://schemas.microsoft.com/office/drawing/2016/5/11/chartex" xmlns:cx6="http://schemas.microsoft.com/office/drawing/2016/5/12/chartex" xmlns:cx7="http://schemas.microsoft.com/office/drawing/2016/5/13/chartex" xmlns:cx8="http://schemas.microsoft.com/office/drawing/2016/5/14/chartex" xmlns:aink="http://schemas.microsoft.com/office/drawing/2016/ink" xmlns:am3d="http://schemas.microsoft.com/office/drawing/2017/model3d" xmlns:w16cid="http://schemas.microsoft.com/office/word/2016/wordml/cid">
             <w:pict>
               <v:shape w14:anchorId="178762FA" id="Cuadro de texto 17" o:spid="_x0000_s1038" type="#_x0000_t202" style="position:absolute;left:0;text-align:left;margin-left:162.15pt;margin-top:127.45pt;width:100.2pt;height:.05pt;z-index:251670528;visibility:visible;mso-wrap-style:square;mso-wrap-distance-left:9pt;mso-wrap-distance-top:0;mso-wrap-distance-right:9pt;mso-wrap-distance-bottom:0;mso-position-horizontal:absolute;mso-position-horizontal-relative:text;mso-position-vertical:absolute;mso-position-vertical-relative:text;v-text-anchor:top" o:gfxdata="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" stroked="f">
                 <v:textbox style="mso-fit-shape-to-text:t" inset="0,0,0,0">
@@ -7350,7 +7367,7 @@
                     </pic:cNvPicPr>
                   </pic:nvPicPr>
                   <pic:blipFill>
-                    <a:blip r:embed="rId36">
+                    <a:blip r:embed="rId37">
                       <a:extLst>
                         <a:ext uri="{28A0092B-C50C-407E-A947-70E740481C1C}">
                           <a14:useLocalDpi xmlns:a14="http://schemas.microsoft.com/office/drawing/2010/main" val="0"/>
@@ -7405,10 +7422,14 @@
       <w:pPr>
         <w:pStyle w:val="Ttulo2"/>
       </w:pPr>
-      <w:bookmarkStart w:id="16" w:name="_Toc531687334"/>
+      <w:bookmarkStart w:id="18" w:name="_Toc531722505"/>
       <w:r>
         <w:lastRenderedPageBreak/>
-        <w:t xml:space="preserve">Objetos </w:t>
+        <w:t>Objetos</w:t>
+      </w:r>
+      <w:bookmarkEnd w:id="18"/>
+      <w:r>
+        <w:t xml:space="preserve"> </w:t>
       </w:r>
     </w:p>
     <w:p>
@@ -7500,7 +7521,7 @@
               </wp:anchor>
             </w:drawing>
           </mc:Choice>
-          <mc:Fallback xmlns:w16cid="http://schemas.microsoft.com/office/word/2016/wordml/cid" xmlns:am3d="http://schemas.microsoft.com/office/drawing/2017/model3d" xmlns:aink="http://schemas.microsoft.com/office/drawing/2016/ink" xmlns:cx8="http://schemas.microsoft.com/office/drawing/2016/5/14/chartex" xmlns:cx7="http://schemas.microsoft.com/office/drawing/2016/5/13/chartex" xmlns:cx6="http://schemas.microsoft.com/office/drawing/2016/5/12/chartex" xmlns:cx5="http://schemas.microsoft.com/office/drawing/2016/5/11/chartex" xmlns:cx4="http://schemas.microsoft.com/office/drawing/2016/5/10/chartex" xmlns:cx3="http://schemas.microsoft.com/office/drawing/2016/5/9/chartex" xmlns:cx2="http://schemas.microsoft.com/office/drawing/2015/10/21/chartex" xmlns:cx1="http://schemas.microsoft.com/office/drawing/2015/9/8/chartex">
+          <mc:Fallback xmlns:cx1="http://schemas.microsoft.com/office/drawing/2015/9/8/chartex" xmlns:cx2="http://schemas.microsoft.com/office/drawing/2015/10/21/chartex" xmlns:cx3="http://schemas.microsoft.com/office/drawing/2016/5/9/chartex" xmlns:cx4="http://schemas.microsoft.com/office/drawing/2016/5/10/chartex" xmlns:cx5="http://schemas.microsoft.com/office/drawing/2016/5/11/chartex" xmlns:cx6="http://schemas.microsoft.com/office/drawing/2016/5/12/chartex" xmlns:cx7="http://schemas.microsoft.com/office/drawing/2016/5/13/chartex" xmlns:cx8="http://schemas.microsoft.com/office/drawing/2016/5/14/chartex" xmlns:aink="http://schemas.microsoft.com/office/drawing/2016/ink" xmlns:am3d="http://schemas.microsoft.com/office/drawing/2017/model3d" xmlns:w16cid="http://schemas.microsoft.com/office/word/2016/wordml/cid">
             <w:pict>
               <v:shape w14:anchorId="4D0BFEB4" id="Cuadro de texto 30" o:spid="_x0000_s1039" type="#_x0000_t202" style="position:absolute;margin-left:184.35pt;margin-top:172.05pt;width:239.4pt;height:15.6pt;z-index:251682816;visibility:visible;mso-wrap-style:square;mso-height-percent:0;mso-wrap-distance-left:9pt;mso-wrap-distance-top:0;mso-wrap-distance-right:9pt;mso-wrap-distance-bottom:0;mso-position-horizontal:absolute;mso-position-horizontal-relative:text;mso-position-vertical:absolute;mso-position-vertical-relative:text;mso-height-percent:0;mso-height-relative:margin;v-text-anchor:top" o:gfxdata="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" stroked="f">
                 <v:textbox inset="0,0,0,0">
@@ -7542,7 +7563,7 @@
         </w:rPr>
         <w:pict w14:anchorId="0E7C992C">
           <v:shape id="_x0000_s1028" type="#_x0000_t75" style="position:absolute;margin-left:184.35pt;margin-top:41.85pt;width:239.4pt;height:125.55pt;z-index:251680768;mso-position-horizontal-relative:text;mso-position-vertical-relative:text;mso-width-relative:page;mso-height-relative:page" stroked="t" strokecolor="blue">
-            <v:imagedata r:id="rId37" o:title="bullet_anim"/>
+            <v:imagedata r:id="rId38" o:title="bullet_anim"/>
             <w10:wrap type="topAndBottom"/>
           </v:shape>
         </w:pict>
@@ -7614,7 +7635,7 @@
               </wp:anchor>
             </w:drawing>
           </mc:Choice>
-          <mc:Fallback xmlns:w16cid="http://schemas.microsoft.com/office/word/2016/wordml/cid" xmlns:am3d="http://schemas.microsoft.com/office/drawing/2017/model3d" xmlns:aink="http://schemas.microsoft.com/office/drawing/2016/ink" xmlns:cx8="http://schemas.microsoft.com/office/drawing/2016/5/14/chartex" xmlns:cx7="http://schemas.microsoft.com/office/drawing/2016/5/13/chartex" xmlns:cx6="http://schemas.microsoft.com/office/drawing/2016/5/12/chartex" xmlns:cx5="http://schemas.microsoft.com/office/drawing/2016/5/11/chartex" xmlns:cx4="http://schemas.microsoft.com/office/drawing/2016/5/10/chartex" xmlns:cx3="http://schemas.microsoft.com/office/drawing/2016/5/9/chartex" xmlns:cx2="http://schemas.microsoft.com/office/drawing/2015/10/21/chartex" xmlns:cx1="http://schemas.microsoft.com/office/drawing/2015/9/8/chartex">
+          <mc:Fallback xmlns:cx1="http://schemas.microsoft.com/office/drawing/2015/9/8/chartex" xmlns:cx2="http://schemas.microsoft.com/office/drawing/2015/10/21/chartex" xmlns:cx3="http://schemas.microsoft.com/office/drawing/2016/5/9/chartex" xmlns:cx4="http://schemas.microsoft.com/office/drawing/2016/5/10/chartex" xmlns:cx5="http://schemas.microsoft.com/office/drawing/2016/5/11/chartex" xmlns:cx6="http://schemas.microsoft.com/office/drawing/2016/5/12/chartex" xmlns:cx7="http://schemas.microsoft.com/office/drawing/2016/5/13/chartex" xmlns:cx8="http://schemas.microsoft.com/office/drawing/2016/5/14/chartex" xmlns:aink="http://schemas.microsoft.com/office/drawing/2016/ink" xmlns:am3d="http://schemas.microsoft.com/office/drawing/2017/model3d" xmlns:w16cid="http://schemas.microsoft.com/office/word/2016/wordml/cid">
             <w:pict>
               <v:shape w14:anchorId="5DCAD062" id="Cuadro de texto 29" o:spid="_x0000_s1040" type="#_x0000_t202" style="position:absolute;margin-left:.15pt;margin-top:171.9pt;width:124.8pt;height:.05pt;z-index:251678720;visibility:visible;mso-wrap-style:square;mso-wrap-distance-left:9pt;mso-wrap-distance-top:0;mso-wrap-distance-right:9pt;mso-wrap-distance-bottom:0;mso-position-horizontal:absolute;mso-position-horizontal-relative:text;mso-position-vertical:absolute;mso-position-vertical-relative:text;v-text-anchor:top" o:gfxdata="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" stroked="f">
                 <v:textbox style="mso-fit-shape-to-text:t" inset="0,0,0,0">
@@ -7644,7 +7665,7 @@
         </w:rPr>
         <w:pict w14:anchorId="1F3DF684">
           <v:shape id="_x0000_s1027" type="#_x0000_t75" style="position:absolute;margin-left:.15pt;margin-top:42.6pt;width:124.8pt;height:124.8pt;z-index:251676672;mso-position-horizontal-relative:text;mso-position-vertical-relative:text;mso-width-relative:page;mso-height-relative:page" stroked="t" strokecolor="blue">
-            <v:imagedata r:id="rId38" o:title="bullet"/>
+            <v:imagedata r:id="rId39" o:title="bullet"/>
             <w10:wrap type="topAndBottom"/>
           </v:shape>
         </w:pict>
@@ -7684,6 +7705,7 @@
           <w:u w:val="single"/>
         </w:rPr>
       </w:pPr>
+      <w:bookmarkStart w:id="19" w:name="_Toc531722506"/>
       <w:r>
         <w:rPr>
           <w:u w:val="single"/>
@@ -7691,7 +7713,7 @@
         <w:lastRenderedPageBreak/>
         <w:t>Interfaz</w:t>
       </w:r>
-      <w:bookmarkEnd w:id="16"/>
+      <w:bookmarkEnd w:id="19"/>
     </w:p>
     <w:p>
       <w:pPr>
@@ -7747,7 +7769,7 @@
                     </pic:cNvPicPr>
                   </pic:nvPicPr>
                   <pic:blipFill>
-                    <a:blip r:embed="rId39" cstate="print">
+                    <a:blip r:embed="rId40" cstate="print">
                       <a:extLst>
                         <a:ext uri="{28A0092B-C50C-407E-A947-70E740481C1C}">
                           <a14:useLocalDpi xmlns:a14="http://schemas.microsoft.com/office/drawing/2010/main" val="0"/>
@@ -7838,271 +7860,6 @@
                 <pic:pic xmlns:pic="http://schemas.openxmlformats.org/drawingml/2006/picture">
                   <pic:nvPicPr>
                     <pic:cNvPr id="0" name="Picture 1"/>
-                    <pic:cNvPicPr>
-                      <a:picLocks noChangeAspect="1" noChangeArrowheads="1"/>
-                    </pic:cNvPicPr>
-                  </pic:nvPicPr>
-                  <pic:blipFill>
-                    <a:blip r:embed="rId40" cstate="print">
-                      <a:extLst>
-                        <a:ext uri="{28A0092B-C50C-407E-A947-70E740481C1C}">
-                          <a14:useLocalDpi xmlns:a14="http://schemas.microsoft.com/office/drawing/2010/main" val="0"/>
-                        </a:ext>
-                      </a:extLst>
-                    </a:blip>
-                    <a:srcRect/>
-                    <a:stretch>
-                      <a:fillRect/>
-                    </a:stretch>
-                  </pic:blipFill>
-                  <pic:spPr bwMode="auto">
-                    <a:xfrm>
-                      <a:off x="0" y="0"/>
-                      <a:ext cx="5398770" cy="3037205"/>
-                    </a:xfrm>
-                    <a:prstGeom prst="rect">
-                      <a:avLst/>
-                    </a:prstGeom>
-                    <a:noFill/>
-                    <a:ln>
-                      <a:noFill/>
-                    </a:ln>
-                  </pic:spPr>
-                </pic:pic>
-              </a:graphicData>
-            </a:graphic>
-          </wp:inline>
-        </w:drawing>
-      </w:r>
-    </w:p>
-    <w:p>
-      <w:pPr>
-        <w:pStyle w:val="Descripcin"/>
-        <w:jc w:val="center"/>
-      </w:pPr>
-      <w:r>
-        <w:t xml:space="preserve">Ilustración </w:t>
-      </w:r>
-      <w:r>
-        <w:t>2</w:t>
-      </w:r>
-      <w:r>
-        <w:t xml:space="preserve">: </w:t>
-      </w:r>
-      <w:r>
-        <w:t>Esquema del Menú Principal</w:t>
-      </w:r>
-      <w:r>
-        <w:t>.</w:t>
-      </w:r>
-    </w:p>
-    <w:p>
-      <w:r>
-        <w:t>Descripción de los componentes:</w:t>
-      </w:r>
-    </w:p>
-    <w:p>
-      <w:pPr>
-        <w:pStyle w:val="Prrafodelista"/>
-        <w:numPr>
-          <w:ilvl w:val="0"/>
-          <w:numId w:val="2"/>
-        </w:numPr>
-        <w:rPr>
-          <w:b/>
-        </w:rPr>
-      </w:pPr>
-      <w:r>
-        <w:rPr>
-          <w:b/>
-        </w:rPr>
-        <w:t xml:space="preserve">Nueva Partida: </w:t>
-      </w:r>
-      <w:r>
-        <w:t xml:space="preserve">Botón que lleva al jugador a la pantalla de </w:t>
-      </w:r>
-      <w:r>
-        <w:rPr>
-          <w:i/>
-        </w:rPr>
-        <w:t>Selección de Perfil</w:t>
-      </w:r>
-      <w:r>
-        <w:rPr>
-          <w:i/>
-        </w:rPr>
-        <w:t>.</w:t>
-      </w:r>
-    </w:p>
-    <w:p>
-      <w:pPr>
-        <w:pStyle w:val="Prrafodelista"/>
-        <w:numPr>
-          <w:ilvl w:val="0"/>
-          <w:numId w:val="2"/>
-        </w:numPr>
-        <w:rPr>
-          <w:b/>
-        </w:rPr>
-      </w:pPr>
-      <w:r>
-        <w:rPr>
-          <w:b/>
-        </w:rPr>
-        <w:lastRenderedPageBreak/>
-        <w:t xml:space="preserve">Opciones: </w:t>
-      </w:r>
-      <w:r>
-        <w:t xml:space="preserve">Botón que lleva al jugador al </w:t>
-      </w:r>
-      <w:r>
-        <w:rPr>
-          <w:i/>
-        </w:rPr>
-        <w:t>Menú de Opciones</w:t>
-      </w:r>
-      <w:r>
-        <w:rPr>
-          <w:i/>
-        </w:rPr>
-        <w:t>.</w:t>
-      </w:r>
-    </w:p>
-    <w:p>
-      <w:pPr>
-        <w:pStyle w:val="Prrafodelista"/>
-        <w:numPr>
-          <w:ilvl w:val="0"/>
-          <w:numId w:val="2"/>
-        </w:numPr>
-        <w:rPr>
-          <w:b/>
-        </w:rPr>
-      </w:pPr>
-      <w:r>
-        <w:rPr>
-          <w:b/>
-        </w:rPr>
-        <w:t xml:space="preserve">Puntuaciones: </w:t>
-      </w:r>
-      <w:r>
-        <w:t xml:space="preserve">Botón que lleva al jugador al </w:t>
-      </w:r>
-      <w:r>
-        <w:rPr>
-          <w:i/>
-        </w:rPr>
-        <w:t>Tabla de Puntuaciones</w:t>
-      </w:r>
-      <w:r>
-        <w:rPr>
-          <w:i/>
-        </w:rPr>
-        <w:t>.</w:t>
-      </w:r>
-    </w:p>
-    <w:p>
-      <w:pPr>
-        <w:pStyle w:val="Prrafodelista"/>
-        <w:numPr>
-          <w:ilvl w:val="0"/>
-          <w:numId w:val="2"/>
-        </w:numPr>
-        <w:rPr>
-          <w:b/>
-        </w:rPr>
-      </w:pPr>
-      <w:r>
-        <w:rPr>
-          <w:b/>
-        </w:rPr>
-        <w:t xml:space="preserve">Créditos: </w:t>
-      </w:r>
-      <w:r>
-        <w:t>Botón que lleva al jugador a</w:t>
-      </w:r>
-      <w:r>
-        <w:t xml:space="preserve"> los </w:t>
-      </w:r>
-      <w:r>
-        <w:rPr>
-          <w:i/>
-        </w:rPr>
-        <w:t>Créditos</w:t>
-      </w:r>
-      <w:r>
-        <w:rPr>
-          <w:i/>
-        </w:rPr>
-        <w:t>.</w:t>
-      </w:r>
-    </w:p>
-    <w:p>
-      <w:pPr>
-        <w:pStyle w:val="Prrafodelista"/>
-        <w:numPr>
-          <w:ilvl w:val="0"/>
-          <w:numId w:val="2"/>
-        </w:numPr>
-        <w:rPr>
-          <w:b/>
-        </w:rPr>
-      </w:pPr>
-      <w:r>
-        <w:rPr>
-          <w:b/>
-        </w:rPr>
-        <w:t xml:space="preserve">Imagen del juego / Protagonista: </w:t>
-      </w:r>
-      <w:r>
-        <w:t>Ilustración del logo del juego que representa al protagonista</w:t>
-      </w:r>
-      <w:r>
-        <w:t>.</w:t>
-      </w:r>
-    </w:p>
-    <w:p>
-      <w:pPr>
-        <w:pStyle w:val="Prrafodelista"/>
-        <w:rPr>
-          <w:b/>
-        </w:rPr>
-      </w:pPr>
-    </w:p>
-    <w:p>
-      <w:pPr>
-        <w:rPr>
-          <w:b/>
-          <w:u w:val="single"/>
-        </w:rPr>
-      </w:pPr>
-      <w:r>
-        <w:rPr>
-          <w:b/>
-          <w:u w:val="single"/>
-        </w:rPr>
-        <w:t>Créditos</w:t>
-      </w:r>
-    </w:p>
-    <w:p>
-      <w:r>
-        <w:rPr>
-          <w:noProof/>
-          <w:lang w:eastAsia="es-ES"/>
-        </w:rPr>
-        <w:drawing>
-          <wp:inline distT="0" distB="0" distL="0" distR="0" wp14:anchorId="175192AF" wp14:editId="2F750331">
-            <wp:extent cx="5398770" cy="3037205"/>
-            <wp:effectExtent l="0" t="0" r="0" b="0"/>
-            <wp:docPr id="3" name="Imagen 3"/>
-            <wp:cNvGraphicFramePr>
-              <a:graphicFrameLocks xmlns:a="http://schemas.openxmlformats.org/drawingml/2006/main" noChangeAspect="1"/>
-            </wp:cNvGraphicFramePr>
-            <a:graphic xmlns:a="http://schemas.openxmlformats.org/drawingml/2006/main">
-              <a:graphicData uri="http://schemas.openxmlformats.org/drawingml/2006/picture">
-                <pic:pic xmlns:pic="http://schemas.openxmlformats.org/drawingml/2006/picture">
-                  <pic:nvPicPr>
-                    <pic:cNvPr id="0" name="Picture 2"/>
                     <pic:cNvPicPr>
                       <a:picLocks noChangeAspect="1" noChangeArrowheads="1"/>
                     </pic:cNvPicPr>
@@ -8146,16 +7903,19 @@
         <w:jc w:val="center"/>
       </w:pPr>
       <w:r>
-        <w:t>Ilustración</w:t>
-      </w:r>
-      <w:r>
-        <w:t xml:space="preserve"> 3</w:t>
+        <w:t xml:space="preserve">Ilustración </w:t>
+      </w:r>
+      <w:r>
+        <w:t>2</w:t>
       </w:r>
       <w:r>
         <w:t xml:space="preserve">: </w:t>
       </w:r>
       <w:r>
-        <w:t>Esquema del menú de créditos.</w:t>
+        <w:t>Esquema del Menú Principal</w:t>
+      </w:r>
+      <w:r>
+        <w:t>.</w:t>
       </w:r>
     </w:p>
     <w:p>
@@ -8168,23 +7928,26 @@
         <w:pStyle w:val="Prrafodelista"/>
         <w:numPr>
           <w:ilvl w:val="0"/>
-          <w:numId w:val="6"/>
+          <w:numId w:val="2"/>
         </w:numPr>
-      </w:pPr>
-      <w:r>
-        <w:rPr>
-          <w:b/>
-        </w:rPr>
-        <w:t xml:space="preserve">Atrás: </w:t>
-      </w:r>
-      <w:r>
-        <w:t xml:space="preserve">Botón que lleva al jugador al </w:t>
+        <w:rPr>
+          <w:b/>
+        </w:rPr>
+      </w:pPr>
+      <w:r>
+        <w:rPr>
+          <w:b/>
+        </w:rPr>
+        <w:t xml:space="preserve">Nueva Partida: </w:t>
+      </w:r>
+      <w:r>
+        <w:t xml:space="preserve">Botón que lleva al jugador a la pantalla de </w:t>
       </w:r>
       <w:r>
         <w:rPr>
           <w:i/>
         </w:rPr>
-        <w:t>Menú Principal</w:t>
+        <w:t>Selección de Perfil</w:t>
       </w:r>
       <w:r>
         <w:rPr>
@@ -8198,77 +7961,134 @@
         <w:pStyle w:val="Prrafodelista"/>
         <w:numPr>
           <w:ilvl w:val="0"/>
-          <w:numId w:val="6"/>
+          <w:numId w:val="2"/>
         </w:numPr>
-      </w:pPr>
-      <w:r>
-        <w:rPr>
-          <w:b/>
-        </w:rPr>
-        <w:t xml:space="preserve">Creado por: </w:t>
-      </w:r>
-      <w:r>
-        <w:t>Listado de los roles y nombres del equipo de desarrollo del juego.</w:t>
-      </w:r>
-    </w:p>
-    <w:p>
-      <w:pPr>
-        <w:ind w:left="360"/>
-      </w:pPr>
-    </w:p>
-    <w:p>
-      <w:pPr>
-        <w:ind w:left="360"/>
-      </w:pPr>
-    </w:p>
-    <w:p>
-      <w:pPr>
-        <w:ind w:left="360"/>
-      </w:pPr>
-    </w:p>
-    <w:p>
-      <w:pPr>
-        <w:ind w:left="360"/>
-      </w:pPr>
-    </w:p>
-    <w:p>
-      <w:pPr>
-        <w:ind w:left="360"/>
-      </w:pPr>
-    </w:p>
-    <w:p>
-      <w:pPr>
-        <w:ind w:left="360"/>
-      </w:pPr>
-    </w:p>
-    <w:p>
-      <w:pPr>
-        <w:ind w:left="360"/>
-      </w:pPr>
-    </w:p>
-    <w:p>
-      <w:pPr>
-        <w:ind w:left="360"/>
-      </w:pPr>
-    </w:p>
-    <w:p>
-      <w:pPr>
-        <w:ind w:left="360"/>
-      </w:pPr>
-    </w:p>
-    <w:p>
-      <w:pPr>
-        <w:ind w:left="360"/>
-      </w:pPr>
-    </w:p>
-    <w:p>
-      <w:pPr>
-        <w:ind w:left="360"/>
-      </w:pPr>
-    </w:p>
-    <w:p>
-      <w:pPr>
-        <w:ind w:left="360"/>
+        <w:rPr>
+          <w:b/>
+        </w:rPr>
+      </w:pPr>
+      <w:r>
+        <w:rPr>
+          <w:b/>
+        </w:rPr>
+        <w:lastRenderedPageBreak/>
+        <w:t xml:space="preserve">Opciones: </w:t>
+      </w:r>
+      <w:r>
+        <w:t xml:space="preserve">Botón que lleva al jugador al </w:t>
+      </w:r>
+      <w:r>
+        <w:rPr>
+          <w:i/>
+        </w:rPr>
+        <w:t>Menú de Opciones</w:t>
+      </w:r>
+      <w:r>
+        <w:rPr>
+          <w:i/>
+        </w:rPr>
+        <w:t>.</w:t>
+      </w:r>
+    </w:p>
+    <w:p>
+      <w:pPr>
+        <w:pStyle w:val="Prrafodelista"/>
+        <w:numPr>
+          <w:ilvl w:val="0"/>
+          <w:numId w:val="2"/>
+        </w:numPr>
+        <w:rPr>
+          <w:b/>
+        </w:rPr>
+      </w:pPr>
+      <w:r>
+        <w:rPr>
+          <w:b/>
+        </w:rPr>
+        <w:t xml:space="preserve">Puntuaciones: </w:t>
+      </w:r>
+      <w:r>
+        <w:t xml:space="preserve">Botón que lleva al jugador al </w:t>
+      </w:r>
+      <w:r>
+        <w:rPr>
+          <w:i/>
+        </w:rPr>
+        <w:t>Tabla de Puntuaciones</w:t>
+      </w:r>
+      <w:r>
+        <w:rPr>
+          <w:i/>
+        </w:rPr>
+        <w:t>.</w:t>
+      </w:r>
+    </w:p>
+    <w:p>
+      <w:pPr>
+        <w:pStyle w:val="Prrafodelista"/>
+        <w:numPr>
+          <w:ilvl w:val="0"/>
+          <w:numId w:val="2"/>
+        </w:numPr>
+        <w:rPr>
+          <w:b/>
+        </w:rPr>
+      </w:pPr>
+      <w:r>
+        <w:rPr>
+          <w:b/>
+        </w:rPr>
+        <w:t xml:space="preserve">Créditos: </w:t>
+      </w:r>
+      <w:r>
+        <w:t>Botón que lleva al jugador a</w:t>
+      </w:r>
+      <w:r>
+        <w:t xml:space="preserve"> los </w:t>
+      </w:r>
+      <w:r>
+        <w:rPr>
+          <w:i/>
+        </w:rPr>
+        <w:t>Créditos</w:t>
+      </w:r>
+      <w:r>
+        <w:rPr>
+          <w:i/>
+        </w:rPr>
+        <w:t>.</w:t>
+      </w:r>
+    </w:p>
+    <w:p>
+      <w:pPr>
+        <w:pStyle w:val="Prrafodelista"/>
+        <w:numPr>
+          <w:ilvl w:val="0"/>
+          <w:numId w:val="2"/>
+        </w:numPr>
+        <w:rPr>
+          <w:b/>
+        </w:rPr>
+      </w:pPr>
+      <w:r>
+        <w:rPr>
+          <w:b/>
+        </w:rPr>
+        <w:t xml:space="preserve">Imagen del juego / Protagonista: </w:t>
+      </w:r>
+      <w:r>
+        <w:t>Ilustración del logo del juego que representa al protagonista</w:t>
+      </w:r>
+      <w:r>
+        <w:t>.</w:t>
+      </w:r>
+    </w:p>
+    <w:p>
+      <w:pPr>
+        <w:pStyle w:val="Prrafodelista"/>
+        <w:rPr>
+          <w:b/>
+        </w:rPr>
       </w:pPr>
     </w:p>
     <w:p>
@@ -8283,7 +8103,7 @@
           <w:b/>
           <w:u w:val="single"/>
         </w:rPr>
-        <w:t>Selección del Perfil</w:t>
+        <w:t>Créditos</w:t>
       </w:r>
     </w:p>
     <w:p>
@@ -8293,10 +8113,10 @@
           <w:lang w:eastAsia="es-ES"/>
         </w:rPr>
         <w:drawing>
-          <wp:inline distT="0" distB="0" distL="0" distR="0" wp14:anchorId="37082A72" wp14:editId="4F51215E">
+          <wp:inline distT="0" distB="0" distL="0" distR="0" wp14:anchorId="175192AF" wp14:editId="2F750331">
             <wp:extent cx="5398770" cy="3037205"/>
             <wp:effectExtent l="0" t="0" r="0" b="0"/>
-            <wp:docPr id="4" name="Imagen 4"/>
+            <wp:docPr id="3" name="Imagen 3"/>
             <wp:cNvGraphicFramePr>
               <a:graphicFrameLocks xmlns:a="http://schemas.openxmlformats.org/drawingml/2006/main" noChangeAspect="1"/>
             </wp:cNvGraphicFramePr>
@@ -8304,7 +8124,7 @@
               <a:graphicData uri="http://schemas.openxmlformats.org/drawingml/2006/picture">
                 <pic:pic xmlns:pic="http://schemas.openxmlformats.org/drawingml/2006/picture">
                   <pic:nvPicPr>
-                    <pic:cNvPr id="0" name="Picture 3"/>
+                    <pic:cNvPr id="0" name="Picture 2"/>
                     <pic:cNvPicPr>
                       <a:picLocks noChangeAspect="1" noChangeArrowheads="1"/>
                     </pic:cNvPicPr>
@@ -8348,7 +8168,16 @@
         <w:jc w:val="center"/>
       </w:pPr>
       <w:r>
-        <w:t>Ilustración 4: Esquema del selector del perfil.</w:t>
+        <w:t>Ilustración</w:t>
+      </w:r>
+      <w:r>
+        <w:t xml:space="preserve"> 3</w:t>
+      </w:r>
+      <w:r>
+        <w:t xml:space="preserve">: </w:t>
+      </w:r>
+      <w:r>
+        <w:t>Esquema del menú de créditos.</w:t>
       </w:r>
     </w:p>
     <w:p>
@@ -8361,14 +8190,14 @@
         <w:pStyle w:val="Prrafodelista"/>
         <w:numPr>
           <w:ilvl w:val="0"/>
-          <w:numId w:val="7"/>
+          <w:numId w:val="6"/>
         </w:numPr>
       </w:pPr>
       <w:r>
         <w:rPr>
           <w:b/>
         </w:rPr>
-        <w:t xml:space="preserve">Salir: </w:t>
+        <w:t xml:space="preserve">Atrás: </w:t>
       </w:r>
       <w:r>
         <w:t xml:space="preserve">Botón que lleva al jugador al </w:t>
@@ -8377,7 +8206,13 @@
         <w:rPr>
           <w:i/>
         </w:rPr>
-        <w:t>Menú Principal.</w:t>
+        <w:t>Menú Principal</w:t>
+      </w:r>
+      <w:r>
+        <w:rPr>
+          <w:i/>
+        </w:rPr>
+        <w:t>.</w:t>
       </w:r>
     </w:p>
     <w:p>
@@ -8385,64 +8220,79 @@
         <w:pStyle w:val="Prrafodelista"/>
         <w:numPr>
           <w:ilvl w:val="0"/>
-          <w:numId w:val="7"/>
+          <w:numId w:val="6"/>
         </w:numPr>
       </w:pPr>
       <w:r>
         <w:rPr>
           <w:b/>
         </w:rPr>
-        <w:t xml:space="preserve">Empezar: </w:t>
-      </w:r>
-      <w:r>
-        <w:t xml:space="preserve">Botón que lleva al jugador al </w:t>
-      </w:r>
-      <w:r>
-        <w:rPr>
-          <w:i/>
-        </w:rPr>
-        <w:t>Selector de Niveles.</w:t>
-      </w:r>
-    </w:p>
-    <w:p>
-      <w:pPr>
-        <w:pStyle w:val="Prrafodelista"/>
-        <w:numPr>
-          <w:ilvl w:val="0"/>
-          <w:numId w:val="7"/>
-        </w:numPr>
-      </w:pPr>
-      <w:r>
-        <w:rPr>
-          <w:b/>
-        </w:rPr>
-        <w:t xml:space="preserve">Nombre del dios: </w:t>
-      </w:r>
-      <w:r>
-        <w:t>Input en el que el jugador indica su</w:t>
-      </w:r>
-      <w:r>
-        <w:rPr>
-          <w:i/>
-        </w:rPr>
-        <w:t xml:space="preserve"> </w:t>
-      </w:r>
-      <w:proofErr w:type="spellStart"/>
-      <w:r>
-        <w:rPr>
-          <w:i/>
-        </w:rPr>
-        <w:t>nickname</w:t>
-      </w:r>
-      <w:proofErr w:type="spellEnd"/>
-      <w:r>
-        <w:rPr>
-          <w:i/>
-        </w:rPr>
-        <w:t>.</w:t>
-      </w:r>
-    </w:p>
-    <w:p/>
+        <w:t xml:space="preserve">Creado por: </w:t>
+      </w:r>
+      <w:r>
+        <w:t>Listado de los roles y nombres del equipo de desarrollo del juego.</w:t>
+      </w:r>
+    </w:p>
+    <w:p>
+      <w:pPr>
+        <w:ind w:left="360"/>
+      </w:pPr>
+    </w:p>
+    <w:p>
+      <w:pPr>
+        <w:ind w:left="360"/>
+      </w:pPr>
+    </w:p>
+    <w:p>
+      <w:pPr>
+        <w:ind w:left="360"/>
+      </w:pPr>
+    </w:p>
+    <w:p>
+      <w:pPr>
+        <w:ind w:left="360"/>
+      </w:pPr>
+    </w:p>
+    <w:p>
+      <w:pPr>
+        <w:ind w:left="360"/>
+      </w:pPr>
+    </w:p>
+    <w:p>
+      <w:pPr>
+        <w:ind w:left="360"/>
+      </w:pPr>
+    </w:p>
+    <w:p>
+      <w:pPr>
+        <w:ind w:left="360"/>
+      </w:pPr>
+    </w:p>
+    <w:p>
+      <w:pPr>
+        <w:ind w:left="360"/>
+      </w:pPr>
+    </w:p>
+    <w:p>
+      <w:pPr>
+        <w:ind w:left="360"/>
+      </w:pPr>
+    </w:p>
+    <w:p>
+      <w:pPr>
+        <w:ind w:left="360"/>
+      </w:pPr>
+    </w:p>
+    <w:p>
+      <w:pPr>
+        <w:ind w:left="360"/>
+      </w:pPr>
+    </w:p>
+    <w:p>
+      <w:pPr>
+        <w:ind w:left="360"/>
+      </w:pPr>
+    </w:p>
     <w:p>
       <w:pPr>
         <w:rPr>
@@ -8455,21 +8305,7 @@
           <w:b/>
           <w:u w:val="single"/>
         </w:rPr>
-        <w:t xml:space="preserve">Selector de </w:t>
-      </w:r>
-      <w:r>
-        <w:rPr>
-          <w:b/>
-          <w:u w:val="single"/>
-        </w:rPr>
-        <w:t>N</w:t>
-      </w:r>
-      <w:r>
-        <w:rPr>
-          <w:b/>
-          <w:u w:val="single"/>
-        </w:rPr>
-        <w:t>iveles</w:t>
+        <w:t>Selección del Perfil</w:t>
       </w:r>
     </w:p>
     <w:p>
@@ -8479,10 +8315,10 @@
           <w:lang w:eastAsia="es-ES"/>
         </w:rPr>
         <w:drawing>
-          <wp:inline distT="0" distB="0" distL="0" distR="0" wp14:anchorId="7679F7B3" wp14:editId="40208517">
+          <wp:inline distT="0" distB="0" distL="0" distR="0" wp14:anchorId="37082A72" wp14:editId="4F51215E">
             <wp:extent cx="5398770" cy="3037205"/>
             <wp:effectExtent l="0" t="0" r="0" b="0"/>
-            <wp:docPr id="5" name="Imagen 5"/>
+            <wp:docPr id="4" name="Imagen 4"/>
             <wp:cNvGraphicFramePr>
               <a:graphicFrameLocks xmlns:a="http://schemas.openxmlformats.org/drawingml/2006/main" noChangeAspect="1"/>
             </wp:cNvGraphicFramePr>
@@ -8490,7 +8326,7 @@
               <a:graphicData uri="http://schemas.openxmlformats.org/drawingml/2006/picture">
                 <pic:pic xmlns:pic="http://schemas.openxmlformats.org/drawingml/2006/picture">
                   <pic:nvPicPr>
-                    <pic:cNvPr id="0" name="Picture 4"/>
+                    <pic:cNvPr id="0" name="Picture 3"/>
                     <pic:cNvPicPr>
                       <a:picLocks noChangeAspect="1" noChangeArrowheads="1"/>
                     </pic:cNvPicPr>
@@ -8534,6 +8370,192 @@
         <w:jc w:val="center"/>
       </w:pPr>
       <w:r>
+        <w:t>Ilustración 4: Esquema del selector del perfil.</w:t>
+      </w:r>
+    </w:p>
+    <w:p>
+      <w:r>
+        <w:t>Descripción de los componentes:</w:t>
+      </w:r>
+    </w:p>
+    <w:p>
+      <w:pPr>
+        <w:pStyle w:val="Prrafodelista"/>
+        <w:numPr>
+          <w:ilvl w:val="0"/>
+          <w:numId w:val="7"/>
+        </w:numPr>
+      </w:pPr>
+      <w:r>
+        <w:rPr>
+          <w:b/>
+        </w:rPr>
+        <w:t xml:space="preserve">Salir: </w:t>
+      </w:r>
+      <w:r>
+        <w:t xml:space="preserve">Botón que lleva al jugador al </w:t>
+      </w:r>
+      <w:r>
+        <w:rPr>
+          <w:i/>
+        </w:rPr>
+        <w:t>Menú Principal.</w:t>
+      </w:r>
+    </w:p>
+    <w:p>
+      <w:pPr>
+        <w:pStyle w:val="Prrafodelista"/>
+        <w:numPr>
+          <w:ilvl w:val="0"/>
+          <w:numId w:val="7"/>
+        </w:numPr>
+      </w:pPr>
+      <w:r>
+        <w:rPr>
+          <w:b/>
+        </w:rPr>
+        <w:t xml:space="preserve">Empezar: </w:t>
+      </w:r>
+      <w:r>
+        <w:t xml:space="preserve">Botón que lleva al jugador al </w:t>
+      </w:r>
+      <w:r>
+        <w:rPr>
+          <w:i/>
+        </w:rPr>
+        <w:t>Selector de Niveles.</w:t>
+      </w:r>
+    </w:p>
+    <w:p>
+      <w:pPr>
+        <w:pStyle w:val="Prrafodelista"/>
+        <w:numPr>
+          <w:ilvl w:val="0"/>
+          <w:numId w:val="7"/>
+        </w:numPr>
+      </w:pPr>
+      <w:r>
+        <w:rPr>
+          <w:b/>
+        </w:rPr>
+        <w:t xml:space="preserve">Nombre del dios: </w:t>
+      </w:r>
+      <w:r>
+        <w:t>Input en el que el jugador indica su</w:t>
+      </w:r>
+      <w:r>
+        <w:rPr>
+          <w:i/>
+        </w:rPr>
+        <w:t xml:space="preserve"> </w:t>
+      </w:r>
+      <w:proofErr w:type="spellStart"/>
+      <w:r>
+        <w:rPr>
+          <w:i/>
+        </w:rPr>
+        <w:t>nickname</w:t>
+      </w:r>
+      <w:proofErr w:type="spellEnd"/>
+      <w:r>
+        <w:rPr>
+          <w:i/>
+        </w:rPr>
+        <w:t>.</w:t>
+      </w:r>
+    </w:p>
+    <w:p/>
+    <w:p>
+      <w:pPr>
+        <w:rPr>
+          <w:b/>
+          <w:u w:val="single"/>
+        </w:rPr>
+      </w:pPr>
+      <w:r>
+        <w:rPr>
+          <w:b/>
+          <w:u w:val="single"/>
+        </w:rPr>
+        <w:t xml:space="preserve">Selector de </w:t>
+      </w:r>
+      <w:r>
+        <w:rPr>
+          <w:b/>
+          <w:u w:val="single"/>
+        </w:rPr>
+        <w:t>N</w:t>
+      </w:r>
+      <w:r>
+        <w:rPr>
+          <w:b/>
+          <w:u w:val="single"/>
+        </w:rPr>
+        <w:t>iveles</w:t>
+      </w:r>
+    </w:p>
+    <w:p>
+      <w:r>
+        <w:rPr>
+          <w:noProof/>
+          <w:lang w:eastAsia="es-ES"/>
+        </w:rPr>
+        <w:drawing>
+          <wp:inline distT="0" distB="0" distL="0" distR="0" wp14:anchorId="7679F7B3" wp14:editId="40208517">
+            <wp:extent cx="5398770" cy="3037205"/>
+            <wp:effectExtent l="0" t="0" r="0" b="0"/>
+            <wp:docPr id="5" name="Imagen 5"/>
+            <wp:cNvGraphicFramePr>
+              <a:graphicFrameLocks xmlns:a="http://schemas.openxmlformats.org/drawingml/2006/main" noChangeAspect="1"/>
+            </wp:cNvGraphicFramePr>
+            <a:graphic xmlns:a="http://schemas.openxmlformats.org/drawingml/2006/main">
+              <a:graphicData uri="http://schemas.openxmlformats.org/drawingml/2006/picture">
+                <pic:pic xmlns:pic="http://schemas.openxmlformats.org/drawingml/2006/picture">
+                  <pic:nvPicPr>
+                    <pic:cNvPr id="0" name="Picture 4"/>
+                    <pic:cNvPicPr>
+                      <a:picLocks noChangeAspect="1" noChangeArrowheads="1"/>
+                    </pic:cNvPicPr>
+                  </pic:nvPicPr>
+                  <pic:blipFill>
+                    <a:blip r:embed="rId44" cstate="print">
+                      <a:extLst>
+                        <a:ext uri="{28A0092B-C50C-407E-A947-70E740481C1C}">
+                          <a14:useLocalDpi xmlns:a14="http://schemas.microsoft.com/office/drawing/2010/main" val="0"/>
+                        </a:ext>
+                      </a:extLst>
+                    </a:blip>
+                    <a:srcRect/>
+                    <a:stretch>
+                      <a:fillRect/>
+                    </a:stretch>
+                  </pic:blipFill>
+                  <pic:spPr bwMode="auto">
+                    <a:xfrm>
+                      <a:off x="0" y="0"/>
+                      <a:ext cx="5398770" cy="3037205"/>
+                    </a:xfrm>
+                    <a:prstGeom prst="rect">
+                      <a:avLst/>
+                    </a:prstGeom>
+                    <a:noFill/>
+                    <a:ln>
+                      <a:noFill/>
+                    </a:ln>
+                  </pic:spPr>
+                </pic:pic>
+              </a:graphicData>
+            </a:graphic>
+          </wp:inline>
+        </w:drawing>
+      </w:r>
+    </w:p>
+    <w:p>
+      <w:pPr>
+        <w:pStyle w:val="Descripcin"/>
+        <w:jc w:val="center"/>
+      </w:pPr>
+      <w:r>
         <w:t>Ilustración 5: Esquema del selector de</w:t>
       </w:r>
       <w:r>
@@ -8638,7 +8660,7 @@
                     </pic:cNvPicPr>
                   </pic:nvPicPr>
                   <pic:blipFill>
-                    <a:blip r:embed="rId44" cstate="print">
+                    <a:blip r:embed="rId45" cstate="print">
                       <a:extLst>
                         <a:ext uri="{28A0092B-C50C-407E-A947-70E740481C1C}">
                           <a14:useLocalDpi xmlns:a14="http://schemas.microsoft.com/office/drawing/2010/main" val="0"/>
@@ -8832,310 +8854,6 @@
                 <pic:pic xmlns:pic="http://schemas.openxmlformats.org/drawingml/2006/picture">
                   <pic:nvPicPr>
                     <pic:cNvPr id="0" name="Picture 6"/>
-                    <pic:cNvPicPr>
-                      <a:picLocks noChangeAspect="1" noChangeArrowheads="1"/>
-                    </pic:cNvPicPr>
-                  </pic:nvPicPr>
-                  <pic:blipFill>
-                    <a:blip r:embed="rId45" cstate="print">
-                      <a:extLst>
-                        <a:ext uri="{28A0092B-C50C-407E-A947-70E740481C1C}">
-                          <a14:useLocalDpi xmlns:a14="http://schemas.microsoft.com/office/drawing/2010/main" val="0"/>
-                        </a:ext>
-                      </a:extLst>
-                    </a:blip>
-                    <a:srcRect/>
-                    <a:stretch>
-                      <a:fillRect/>
-                    </a:stretch>
-                  </pic:blipFill>
-                  <pic:spPr bwMode="auto">
-                    <a:xfrm>
-                      <a:off x="0" y="0"/>
-                      <a:ext cx="5398770" cy="3037205"/>
-                    </a:xfrm>
-                    <a:prstGeom prst="rect">
-                      <a:avLst/>
-                    </a:prstGeom>
-                    <a:noFill/>
-                    <a:ln>
-                      <a:noFill/>
-                    </a:ln>
-                  </pic:spPr>
-                </pic:pic>
-              </a:graphicData>
-            </a:graphic>
-          </wp:inline>
-        </w:drawing>
-      </w:r>
-    </w:p>
-    <w:p>
-      <w:pPr>
-        <w:pStyle w:val="Descripcin"/>
-        <w:jc w:val="center"/>
-      </w:pPr>
-      <w:r>
-        <w:t xml:space="preserve">Ilustración 7: Esquema </w:t>
-      </w:r>
-      <w:r>
-        <w:t>la puntuación del jugador</w:t>
-      </w:r>
-      <w:r>
-        <w:t>.</w:t>
-      </w:r>
-    </w:p>
-    <w:p>
-      <w:r>
-        <w:t>Descripción de los componentes:</w:t>
-      </w:r>
-    </w:p>
-    <w:p>
-      <w:pPr>
-        <w:pStyle w:val="Prrafodelista"/>
-        <w:numPr>
-          <w:ilvl w:val="0"/>
-          <w:numId w:val="10"/>
-        </w:numPr>
-      </w:pPr>
-      <w:r>
-        <w:rPr>
-          <w:b/>
-        </w:rPr>
-        <w:t xml:space="preserve">Puntuación: </w:t>
-      </w:r>
-      <w:r>
-        <w:t>Muestra el valor de la puntuación y las estrellas que lleve asociada esa puntuación, según el daño y la distancia recorrida.</w:t>
-      </w:r>
-    </w:p>
-    <w:p>
-      <w:pPr>
-        <w:pStyle w:val="Prrafodelista"/>
-        <w:numPr>
-          <w:ilvl w:val="0"/>
-          <w:numId w:val="10"/>
-        </w:numPr>
-      </w:pPr>
-      <w:r>
-        <w:rPr>
-          <w:b/>
-        </w:rPr>
-        <w:t>Siguiente nivel:</w:t>
-      </w:r>
-      <w:r>
-        <w:t xml:space="preserve"> Botón que lleva al jugador al siguiente nivel</w:t>
-      </w:r>
-      <w:r>
-        <w:rPr>
-          <w:i/>
-        </w:rPr>
-        <w:t xml:space="preserve">, </w:t>
-      </w:r>
-      <w:r>
-        <w:t xml:space="preserve">en caso de que no hubiese, llevará al </w:t>
-      </w:r>
-      <w:r>
-        <w:rPr>
-          <w:i/>
-        </w:rPr>
-        <w:t>Selector de niveles.</w:t>
-      </w:r>
-    </w:p>
-    <w:p>
-      <w:pPr>
-        <w:pStyle w:val="Prrafodelista"/>
-        <w:numPr>
-          <w:ilvl w:val="0"/>
-          <w:numId w:val="10"/>
-        </w:numPr>
-      </w:pPr>
-      <w:r>
-        <w:rPr>
-          <w:b/>
-        </w:rPr>
-        <w:t xml:space="preserve">Selector de niveles: </w:t>
-      </w:r>
-      <w:r>
-        <w:t xml:space="preserve">Botón que lleva al jugador al </w:t>
-      </w:r>
-      <w:r>
-        <w:rPr>
-          <w:i/>
-        </w:rPr>
-        <w:t>Selector de niveles.</w:t>
-      </w:r>
-    </w:p>
-    <w:p>
-      <w:pPr>
-        <w:pStyle w:val="Prrafodelista"/>
-        <w:numPr>
-          <w:ilvl w:val="0"/>
-          <w:numId w:val="10"/>
-        </w:numPr>
-      </w:pPr>
-      <w:r>
-        <w:rPr>
-          <w:b/>
-        </w:rPr>
-        <w:t xml:space="preserve">Vuelve a intentarlo: </w:t>
-      </w:r>
-      <w:r>
-        <w:t xml:space="preserve">Botón que </w:t>
-      </w:r>
-      <w:r>
-        <w:t>reinicia el nivel que se acaba de jugar.</w:t>
-      </w:r>
-    </w:p>
-    <w:p>
-      <w:pPr>
-        <w:pStyle w:val="Prrafodelista"/>
-        <w:ind w:left="360"/>
-      </w:pPr>
-    </w:p>
-    <w:p>
-      <w:pPr>
-        <w:rPr>
-          <w:b/>
-          <w:u w:val="single"/>
-        </w:rPr>
-      </w:pPr>
-    </w:p>
-    <w:p>
-      <w:pPr>
-        <w:rPr>
-          <w:b/>
-          <w:u w:val="single"/>
-        </w:rPr>
-      </w:pPr>
-    </w:p>
-    <w:p>
-      <w:pPr>
-        <w:rPr>
-          <w:b/>
-          <w:u w:val="single"/>
-        </w:rPr>
-      </w:pPr>
-    </w:p>
-    <w:p>
-      <w:pPr>
-        <w:rPr>
-          <w:b/>
-          <w:u w:val="single"/>
-        </w:rPr>
-      </w:pPr>
-    </w:p>
-    <w:p>
-      <w:pPr>
-        <w:rPr>
-          <w:b/>
-          <w:u w:val="single"/>
-        </w:rPr>
-      </w:pPr>
-    </w:p>
-    <w:p>
-      <w:pPr>
-        <w:rPr>
-          <w:b/>
-          <w:u w:val="single"/>
-        </w:rPr>
-      </w:pPr>
-    </w:p>
-    <w:p>
-      <w:pPr>
-        <w:rPr>
-          <w:b/>
-          <w:u w:val="single"/>
-        </w:rPr>
-      </w:pPr>
-    </w:p>
-    <w:p>
-      <w:pPr>
-        <w:rPr>
-          <w:b/>
-          <w:u w:val="single"/>
-        </w:rPr>
-      </w:pPr>
-    </w:p>
-    <w:p>
-      <w:pPr>
-        <w:rPr>
-          <w:b/>
-          <w:u w:val="single"/>
-        </w:rPr>
-      </w:pPr>
-    </w:p>
-    <w:p>
-      <w:pPr>
-        <w:rPr>
-          <w:b/>
-          <w:u w:val="single"/>
-        </w:rPr>
-      </w:pPr>
-    </w:p>
-    <w:p>
-      <w:pPr>
-        <w:rPr>
-          <w:b/>
-          <w:u w:val="single"/>
-        </w:rPr>
-      </w:pPr>
-    </w:p>
-    <w:p>
-      <w:pPr>
-        <w:rPr>
-          <w:b/>
-          <w:u w:val="single"/>
-        </w:rPr>
-      </w:pPr>
-      <w:proofErr w:type="spellStart"/>
-      <w:r>
-        <w:rPr>
-          <w:b/>
-          <w:u w:val="single"/>
-        </w:rPr>
-        <w:lastRenderedPageBreak/>
-        <w:t>Game</w:t>
-      </w:r>
-      <w:proofErr w:type="spellEnd"/>
-      <w:r>
-        <w:rPr>
-          <w:b/>
-          <w:u w:val="single"/>
-        </w:rPr>
-        <w:t xml:space="preserve"> </w:t>
-      </w:r>
-      <w:proofErr w:type="spellStart"/>
-      <w:r>
-        <w:rPr>
-          <w:b/>
-          <w:u w:val="single"/>
-        </w:rPr>
-        <w:t>Over</w:t>
-      </w:r>
-      <w:proofErr w:type="spellEnd"/>
-    </w:p>
-    <w:p>
-      <w:pPr>
-        <w:pStyle w:val="Descripcin"/>
-        <w:jc w:val="center"/>
-      </w:pPr>
-      <w:r>
-        <w:rPr>
-          <w:noProof/>
-          <w:lang w:eastAsia="es-ES"/>
-        </w:rPr>
-        <w:drawing>
-          <wp:inline distT="0" distB="0" distL="0" distR="0" wp14:anchorId="50F4CA47" wp14:editId="5A00F5F6">
-            <wp:extent cx="5398770" cy="3037205"/>
-            <wp:effectExtent l="0" t="0" r="0" b="0"/>
-            <wp:docPr id="8" name="Imagen 8"/>
-            <wp:cNvGraphicFramePr>
-              <a:graphicFrameLocks xmlns:a="http://schemas.openxmlformats.org/drawingml/2006/main" noChangeAspect="1"/>
-            </wp:cNvGraphicFramePr>
-            <a:graphic xmlns:a="http://schemas.openxmlformats.org/drawingml/2006/main">
-              <a:graphicData uri="http://schemas.openxmlformats.org/drawingml/2006/picture">
-                <pic:pic xmlns:pic="http://schemas.openxmlformats.org/drawingml/2006/picture">
-                  <pic:nvPicPr>
-                    <pic:cNvPr id="0" name="Picture 7"/>
                     <pic:cNvPicPr>
                       <a:picLocks noChangeAspect="1" noChangeArrowheads="1"/>
                     </pic:cNvPicPr>
@@ -9172,30 +8890,21 @@
           </wp:inline>
         </w:drawing>
       </w:r>
-      <w:r>
-        <w:t xml:space="preserve"> </w:t>
-      </w:r>
-      <w:bookmarkStart w:id="17" w:name="_Hlk527642522"/>
-      <w:r>
-        <w:t xml:space="preserve">Ilustración 8: Esquema la pantalla de </w:t>
-      </w:r>
-      <w:proofErr w:type="spellStart"/>
-      <w:r>
-        <w:t>Game</w:t>
-      </w:r>
-      <w:proofErr w:type="spellEnd"/>
-      <w:r>
-        <w:t xml:space="preserve"> </w:t>
-      </w:r>
-      <w:proofErr w:type="spellStart"/>
-      <w:r>
-        <w:t>Over</w:t>
-      </w:r>
-      <w:proofErr w:type="spellEnd"/>
+    </w:p>
+    <w:p>
+      <w:pPr>
+        <w:pStyle w:val="Descripcin"/>
+        <w:jc w:val="center"/>
+      </w:pPr>
+      <w:r>
+        <w:t xml:space="preserve">Ilustración 7: Esquema </w:t>
+      </w:r>
+      <w:r>
+        <w:t>la puntuación del jugador</w:t>
+      </w:r>
       <w:r>
         <w:t>.</w:t>
       </w:r>
-      <w:bookmarkEnd w:id="17"/>
     </w:p>
     <w:p>
       <w:r>
@@ -9214,16 +8923,10 @@
         <w:rPr>
           <w:b/>
         </w:rPr>
-        <w:t xml:space="preserve">Selector de niveles: </w:t>
-      </w:r>
-      <w:r>
-        <w:t xml:space="preserve">Botón que lleva al jugador al </w:t>
-      </w:r>
-      <w:r>
-        <w:rPr>
-          <w:i/>
-        </w:rPr>
-        <w:t>Selector de Niveles.</w:t>
+        <w:t xml:space="preserve">Puntuación: </w:t>
+      </w:r>
+      <w:r>
+        <w:t>Muestra el valor de la puntuación y las estrellas que lleve asociada esa puntuación, según el daño y la distancia recorrida.</w:t>
       </w:r>
     </w:p>
     <w:p>
@@ -9238,10 +8941,70 @@
         <w:rPr>
           <w:b/>
         </w:rPr>
+        <w:t>Siguiente nivel:</w:t>
+      </w:r>
+      <w:r>
+        <w:t xml:space="preserve"> Botón que lleva al jugador al siguiente nivel</w:t>
+      </w:r>
+      <w:r>
+        <w:rPr>
+          <w:i/>
+        </w:rPr>
+        <w:t xml:space="preserve">, </w:t>
+      </w:r>
+      <w:r>
+        <w:t xml:space="preserve">en caso de que no hubiese, llevará al </w:t>
+      </w:r>
+      <w:r>
+        <w:rPr>
+          <w:i/>
+        </w:rPr>
+        <w:t>Selector de niveles.</w:t>
+      </w:r>
+    </w:p>
+    <w:p>
+      <w:pPr>
+        <w:pStyle w:val="Prrafodelista"/>
+        <w:numPr>
+          <w:ilvl w:val="0"/>
+          <w:numId w:val="10"/>
+        </w:numPr>
+      </w:pPr>
+      <w:r>
+        <w:rPr>
+          <w:b/>
+        </w:rPr>
+        <w:t xml:space="preserve">Selector de niveles: </w:t>
+      </w:r>
+      <w:r>
+        <w:t xml:space="preserve">Botón que lleva al jugador al </w:t>
+      </w:r>
+      <w:r>
+        <w:rPr>
+          <w:i/>
+        </w:rPr>
+        <w:t>Selector de niveles.</w:t>
+      </w:r>
+    </w:p>
+    <w:p>
+      <w:pPr>
+        <w:pStyle w:val="Prrafodelista"/>
+        <w:numPr>
+          <w:ilvl w:val="0"/>
+          <w:numId w:val="10"/>
+        </w:numPr>
+      </w:pPr>
+      <w:r>
+        <w:rPr>
+          <w:b/>
+        </w:rPr>
         <w:t xml:space="preserve">Vuelve a intentarlo: </w:t>
       </w:r>
       <w:r>
-        <w:t>Botón que reinicia el nivel que se acaba de jugar.</w:t>
+        <w:t xml:space="preserve">Botón que </w:t>
+      </w:r>
+      <w:r>
+        <w:t>reinicia el nivel que se acaba de jugar.</w:t>
       </w:r>
     </w:p>
     <w:p>
@@ -9257,13 +9020,120 @@
           <w:u w:val="single"/>
         </w:rPr>
       </w:pPr>
-      <w:r>
+    </w:p>
+    <w:p>
+      <w:pPr>
         <w:rPr>
           <w:b/>
           <w:u w:val="single"/>
         </w:rPr>
-        <w:t>Menú de Opciones</w:t>
-      </w:r>
+      </w:pPr>
+    </w:p>
+    <w:p>
+      <w:pPr>
+        <w:rPr>
+          <w:b/>
+          <w:u w:val="single"/>
+        </w:rPr>
+      </w:pPr>
+    </w:p>
+    <w:p>
+      <w:pPr>
+        <w:rPr>
+          <w:b/>
+          <w:u w:val="single"/>
+        </w:rPr>
+      </w:pPr>
+    </w:p>
+    <w:p>
+      <w:pPr>
+        <w:rPr>
+          <w:b/>
+          <w:u w:val="single"/>
+        </w:rPr>
+      </w:pPr>
+    </w:p>
+    <w:p>
+      <w:pPr>
+        <w:rPr>
+          <w:b/>
+          <w:u w:val="single"/>
+        </w:rPr>
+      </w:pPr>
+    </w:p>
+    <w:p>
+      <w:pPr>
+        <w:rPr>
+          <w:b/>
+          <w:u w:val="single"/>
+        </w:rPr>
+      </w:pPr>
+    </w:p>
+    <w:p>
+      <w:pPr>
+        <w:rPr>
+          <w:b/>
+          <w:u w:val="single"/>
+        </w:rPr>
+      </w:pPr>
+    </w:p>
+    <w:p>
+      <w:pPr>
+        <w:rPr>
+          <w:b/>
+          <w:u w:val="single"/>
+        </w:rPr>
+      </w:pPr>
+    </w:p>
+    <w:p>
+      <w:pPr>
+        <w:rPr>
+          <w:b/>
+          <w:u w:val="single"/>
+        </w:rPr>
+      </w:pPr>
+    </w:p>
+    <w:p>
+      <w:pPr>
+        <w:rPr>
+          <w:b/>
+          <w:u w:val="single"/>
+        </w:rPr>
+      </w:pPr>
+    </w:p>
+    <w:p>
+      <w:pPr>
+        <w:rPr>
+          <w:b/>
+          <w:u w:val="single"/>
+        </w:rPr>
+      </w:pPr>
+      <w:proofErr w:type="spellStart"/>
+      <w:r>
+        <w:rPr>
+          <w:b/>
+          <w:u w:val="single"/>
+        </w:rPr>
+        <w:lastRenderedPageBreak/>
+        <w:t>Game</w:t>
+      </w:r>
+      <w:proofErr w:type="spellEnd"/>
+      <w:r>
+        <w:rPr>
+          <w:b/>
+          <w:u w:val="single"/>
+        </w:rPr>
+        <w:t xml:space="preserve"> </w:t>
+      </w:r>
+      <w:proofErr w:type="spellStart"/>
+      <w:r>
+        <w:rPr>
+          <w:b/>
+          <w:u w:val="single"/>
+        </w:rPr>
+        <w:t>Over</w:t>
+      </w:r>
+      <w:proofErr w:type="spellEnd"/>
     </w:p>
     <w:p>
       <w:pPr>
@@ -9276,10 +9146,10 @@
           <w:lang w:eastAsia="es-ES"/>
         </w:rPr>
         <w:drawing>
-          <wp:inline distT="0" distB="0" distL="0" distR="0" wp14:anchorId="71E8B4FB" wp14:editId="0774007E">
+          <wp:inline distT="0" distB="0" distL="0" distR="0" wp14:anchorId="50F4CA47" wp14:editId="5A00F5F6">
             <wp:extent cx="5398770" cy="3037205"/>
             <wp:effectExtent l="0" t="0" r="0" b="0"/>
-            <wp:docPr id="11" name="Imagen 11"/>
+            <wp:docPr id="8" name="Imagen 8"/>
             <wp:cNvGraphicFramePr>
               <a:graphicFrameLocks xmlns:a="http://schemas.openxmlformats.org/drawingml/2006/main" noChangeAspect="1"/>
             </wp:cNvGraphicFramePr>
@@ -9287,7 +9157,7 @@
               <a:graphicData uri="http://schemas.openxmlformats.org/drawingml/2006/picture">
                 <pic:pic xmlns:pic="http://schemas.openxmlformats.org/drawingml/2006/picture">
                   <pic:nvPicPr>
-                    <pic:cNvPr id="0" name="Picture 10"/>
+                    <pic:cNvPr id="0" name="Picture 7"/>
                     <pic:cNvPicPr>
                       <a:picLocks noChangeAspect="1" noChangeArrowheads="1"/>
                     </pic:cNvPicPr>
@@ -9327,9 +9197,27 @@
       <w:r>
         <w:t xml:space="preserve"> </w:t>
       </w:r>
-      <w:r>
-        <w:t>Ilustración 9: Esquema la puntuación del jugador.</w:t>
-      </w:r>
+      <w:bookmarkStart w:id="20" w:name="_Hlk527642522"/>
+      <w:r>
+        <w:t xml:space="preserve">Ilustración 8: Esquema la pantalla de </w:t>
+      </w:r>
+      <w:proofErr w:type="spellStart"/>
+      <w:r>
+        <w:t>Game</w:t>
+      </w:r>
+      <w:proofErr w:type="spellEnd"/>
+      <w:r>
+        <w:t xml:space="preserve"> </w:t>
+      </w:r>
+      <w:proofErr w:type="spellStart"/>
+      <w:r>
+        <w:t>Over</w:t>
+      </w:r>
+      <w:proofErr w:type="spellEnd"/>
+      <w:r>
+        <w:t>.</w:t>
+      </w:r>
+      <w:bookmarkEnd w:id="20"/>
     </w:p>
     <w:p>
       <w:r>
@@ -9348,7 +9236,7 @@
         <w:rPr>
           <w:b/>
         </w:rPr>
-        <w:t xml:space="preserve">Atrás: </w:t>
+        <w:t xml:space="preserve">Selector de niveles: </w:t>
       </w:r>
       <w:r>
         <w:t xml:space="preserve">Botón que lleva al jugador al </w:t>
@@ -9357,7 +9245,7 @@
         <w:rPr>
           <w:i/>
         </w:rPr>
-        <w:t>Menú Principal.</w:t>
+        <w:t>Selector de Niveles.</w:t>
       </w:r>
     </w:p>
     <w:p>
@@ -9372,48 +9260,17 @@
         <w:rPr>
           <w:b/>
         </w:rPr>
-        <w:t xml:space="preserve">Idioma: </w:t>
-      </w:r>
-      <w:r>
-        <w:t>Elegir entre español e inglés como idioma del juego.</w:t>
+        <w:t xml:space="preserve">Vuelve a intentarlo: </w:t>
+      </w:r>
+      <w:r>
+        <w:t>Botón que reinicia el nivel que se acaba de jugar.</w:t>
       </w:r>
     </w:p>
     <w:p>
       <w:pPr>
         <w:pStyle w:val="Prrafodelista"/>
-        <w:numPr>
-          <w:ilvl w:val="0"/>
-          <w:numId w:val="10"/>
-        </w:numPr>
-      </w:pPr>
-      <w:r>
-        <w:rPr>
-          <w:b/>
-        </w:rPr>
-        <w:lastRenderedPageBreak/>
-        <w:t>Música:</w:t>
-      </w:r>
-      <w:r>
-        <w:t xml:space="preserve"> Volumen de la música del juego.</w:t>
-      </w:r>
-    </w:p>
-    <w:p>
-      <w:pPr>
-        <w:pStyle w:val="Prrafodelista"/>
-        <w:numPr>
-          <w:ilvl w:val="0"/>
-          <w:numId w:val="10"/>
-        </w:numPr>
-      </w:pPr>
-      <w:r>
-        <w:rPr>
-          <w:b/>
-        </w:rPr>
-        <w:t>Sonido:</w:t>
-      </w:r>
-      <w:r>
-        <w:t xml:space="preserve"> Volumen de los sonidos del juego.</w:t>
-      </w:r>
+        <w:ind w:left="360"/>
+      </w:pPr>
     </w:p>
     <w:p>
       <w:pPr>
@@ -9422,20 +9279,12 @@
           <w:u w:val="single"/>
         </w:rPr>
       </w:pPr>
-    </w:p>
-    <w:p>
-      <w:pPr>
+      <w:r>
         <w:rPr>
           <w:b/>
           <w:u w:val="single"/>
         </w:rPr>
-      </w:pPr>
-      <w:r>
-        <w:rPr>
-          <w:b/>
-          <w:u w:val="single"/>
-        </w:rPr>
-        <w:t>Tabla de puntuaciones</w:t>
+        <w:t>Menú de Opciones</w:t>
       </w:r>
     </w:p>
     <w:p>
@@ -9449,10 +9298,10 @@
           <w:lang w:eastAsia="es-ES"/>
         </w:rPr>
         <w:drawing>
-          <wp:inline distT="0" distB="0" distL="0" distR="0" wp14:anchorId="08438644" wp14:editId="2182A3CA">
+          <wp:inline distT="0" distB="0" distL="0" distR="0" wp14:anchorId="71E8B4FB" wp14:editId="0774007E">
             <wp:extent cx="5398770" cy="3037205"/>
             <wp:effectExtent l="0" t="0" r="0" b="0"/>
-            <wp:docPr id="12" name="Imagen 12"/>
+            <wp:docPr id="11" name="Imagen 11"/>
             <wp:cNvGraphicFramePr>
               <a:graphicFrameLocks xmlns:a="http://schemas.openxmlformats.org/drawingml/2006/main" noChangeAspect="1"/>
             </wp:cNvGraphicFramePr>
@@ -9460,7 +9309,7 @@
               <a:graphicData uri="http://schemas.openxmlformats.org/drawingml/2006/picture">
                 <pic:pic xmlns:pic="http://schemas.openxmlformats.org/drawingml/2006/picture">
                   <pic:nvPicPr>
-                    <pic:cNvPr id="0" name="Picture 11"/>
+                    <pic:cNvPr id="0" name="Picture 10"/>
                     <pic:cNvPicPr>
                       <a:picLocks noChangeAspect="1" noChangeArrowheads="1"/>
                     </pic:cNvPicPr>
@@ -9501,7 +9350,7 @@
         <w:t xml:space="preserve"> </w:t>
       </w:r>
       <w:r>
-        <w:t>Ilustración 10: Esquema la puntuación del jugador.</w:t>
+        <w:t>Ilustración 9: Esquema la puntuación del jugador.</w:t>
       </w:r>
     </w:p>
     <w:p>
@@ -9540,6 +9389,179 @@
           <w:ilvl w:val="0"/>
           <w:numId w:val="10"/>
         </w:numPr>
+      </w:pPr>
+      <w:r>
+        <w:rPr>
+          <w:b/>
+        </w:rPr>
+        <w:t xml:space="preserve">Idioma: </w:t>
+      </w:r>
+      <w:r>
+        <w:t>Elegir entre español e inglés como idioma del juego.</w:t>
+      </w:r>
+    </w:p>
+    <w:p>
+      <w:pPr>
+        <w:pStyle w:val="Prrafodelista"/>
+        <w:numPr>
+          <w:ilvl w:val="0"/>
+          <w:numId w:val="10"/>
+        </w:numPr>
+      </w:pPr>
+      <w:r>
+        <w:rPr>
+          <w:b/>
+        </w:rPr>
+        <w:lastRenderedPageBreak/>
+        <w:t>Música:</w:t>
+      </w:r>
+      <w:r>
+        <w:t xml:space="preserve"> Volumen de la música del juego.</w:t>
+      </w:r>
+    </w:p>
+    <w:p>
+      <w:pPr>
+        <w:pStyle w:val="Prrafodelista"/>
+        <w:numPr>
+          <w:ilvl w:val="0"/>
+          <w:numId w:val="10"/>
+        </w:numPr>
+      </w:pPr>
+      <w:r>
+        <w:rPr>
+          <w:b/>
+        </w:rPr>
+        <w:t>Sonido:</w:t>
+      </w:r>
+      <w:r>
+        <w:t xml:space="preserve"> Volumen de los sonidos del juego.</w:t>
+      </w:r>
+    </w:p>
+    <w:p>
+      <w:pPr>
+        <w:rPr>
+          <w:b/>
+          <w:u w:val="single"/>
+        </w:rPr>
+      </w:pPr>
+    </w:p>
+    <w:p>
+      <w:pPr>
+        <w:rPr>
+          <w:b/>
+          <w:u w:val="single"/>
+        </w:rPr>
+      </w:pPr>
+      <w:r>
+        <w:rPr>
+          <w:b/>
+          <w:u w:val="single"/>
+        </w:rPr>
+        <w:t>Tabla de puntuaciones</w:t>
+      </w:r>
+    </w:p>
+    <w:p>
+      <w:pPr>
+        <w:pStyle w:val="Descripcin"/>
+        <w:jc w:val="center"/>
+      </w:pPr>
+      <w:r>
+        <w:rPr>
+          <w:noProof/>
+          <w:lang w:eastAsia="es-ES"/>
+        </w:rPr>
+        <w:drawing>
+          <wp:inline distT="0" distB="0" distL="0" distR="0" wp14:anchorId="08438644" wp14:editId="2182A3CA">
+            <wp:extent cx="5398770" cy="3037205"/>
+            <wp:effectExtent l="0" t="0" r="0" b="0"/>
+            <wp:docPr id="12" name="Imagen 12"/>
+            <wp:cNvGraphicFramePr>
+              <a:graphicFrameLocks xmlns:a="http://schemas.openxmlformats.org/drawingml/2006/main" noChangeAspect="1"/>
+            </wp:cNvGraphicFramePr>
+            <a:graphic xmlns:a="http://schemas.openxmlformats.org/drawingml/2006/main">
+              <a:graphicData uri="http://schemas.openxmlformats.org/drawingml/2006/picture">
+                <pic:pic xmlns:pic="http://schemas.openxmlformats.org/drawingml/2006/picture">
+                  <pic:nvPicPr>
+                    <pic:cNvPr id="0" name="Picture 11"/>
+                    <pic:cNvPicPr>
+                      <a:picLocks noChangeAspect="1" noChangeArrowheads="1"/>
+                    </pic:cNvPicPr>
+                  </pic:nvPicPr>
+                  <pic:blipFill>
+                    <a:blip r:embed="rId49" cstate="print">
+                      <a:extLst>
+                        <a:ext uri="{28A0092B-C50C-407E-A947-70E740481C1C}">
+                          <a14:useLocalDpi xmlns:a14="http://schemas.microsoft.com/office/drawing/2010/main" val="0"/>
+                        </a:ext>
+                      </a:extLst>
+                    </a:blip>
+                    <a:srcRect/>
+                    <a:stretch>
+                      <a:fillRect/>
+                    </a:stretch>
+                  </pic:blipFill>
+                  <pic:spPr bwMode="auto">
+                    <a:xfrm>
+                      <a:off x="0" y="0"/>
+                      <a:ext cx="5398770" cy="3037205"/>
+                    </a:xfrm>
+                    <a:prstGeom prst="rect">
+                      <a:avLst/>
+                    </a:prstGeom>
+                    <a:noFill/>
+                    <a:ln>
+                      <a:noFill/>
+                    </a:ln>
+                  </pic:spPr>
+                </pic:pic>
+              </a:graphicData>
+            </a:graphic>
+          </wp:inline>
+        </w:drawing>
+      </w:r>
+      <w:r>
+        <w:t xml:space="preserve"> </w:t>
+      </w:r>
+      <w:r>
+        <w:t>Ilustración 10: Esquema la puntuación del jugador.</w:t>
+      </w:r>
+    </w:p>
+    <w:p>
+      <w:r>
+        <w:t>Descripción de los componentes:</w:t>
+      </w:r>
+    </w:p>
+    <w:p>
+      <w:pPr>
+        <w:pStyle w:val="Prrafodelista"/>
+        <w:numPr>
+          <w:ilvl w:val="0"/>
+          <w:numId w:val="10"/>
+        </w:numPr>
+      </w:pPr>
+      <w:r>
+        <w:rPr>
+          <w:b/>
+        </w:rPr>
+        <w:t xml:space="preserve">Atrás: </w:t>
+      </w:r>
+      <w:r>
+        <w:t xml:space="preserve">Botón que lleva al jugador al </w:t>
+      </w:r>
+      <w:r>
+        <w:rPr>
+          <w:i/>
+        </w:rPr>
+        <w:t>Menú Principal.</w:t>
+      </w:r>
+    </w:p>
+    <w:p>
+      <w:pPr>
+        <w:pStyle w:val="Prrafodelista"/>
+        <w:numPr>
+          <w:ilvl w:val="0"/>
+          <w:numId w:val="10"/>
+        </w:numPr>
         <w:rPr>
           <w:b/>
           <w:color w:val="000000" w:themeColor="text1"/>
@@ -9592,7 +9614,7 @@
           <w:u w:val="single"/>
         </w:rPr>
       </w:pPr>
-      <w:bookmarkStart w:id="18" w:name="_Toc531687335"/>
+      <w:bookmarkStart w:id="21" w:name="_Toc531722507"/>
       <w:r>
         <w:rPr>
           <w:u w:val="single"/>
@@ -9600,17 +9622,17 @@
         <w:lastRenderedPageBreak/>
         <w:t>Arte</w:t>
       </w:r>
-      <w:bookmarkEnd w:id="18"/>
+      <w:bookmarkEnd w:id="21"/>
     </w:p>
     <w:p>
       <w:pPr>
         <w:pStyle w:val="Ttulo2"/>
       </w:pPr>
-      <w:bookmarkStart w:id="19" w:name="_Toc531687336"/>
+      <w:bookmarkStart w:id="22" w:name="_Toc531722508"/>
       <w:r>
         <w:t>Arte 2D</w:t>
       </w:r>
-      <w:bookmarkEnd w:id="19"/>
+      <w:bookmarkEnd w:id="22"/>
     </w:p>
     <w:p>
       <w:pPr>
@@ -9980,11 +10002,11 @@
       <w:pPr>
         <w:pStyle w:val="Ttulo2"/>
       </w:pPr>
-      <w:bookmarkStart w:id="20" w:name="_Toc531687337"/>
+      <w:bookmarkStart w:id="23" w:name="_Toc531722509"/>
       <w:r>
         <w:t>Audio</w:t>
       </w:r>
-      <w:bookmarkEnd w:id="20"/>
+      <w:bookmarkEnd w:id="23"/>
     </w:p>
     <w:p>
       <w:pPr>
@@ -10028,11 +10050,11 @@
           <w:i/>
         </w:rPr>
       </w:pPr>
-      <w:bookmarkStart w:id="21" w:name="_Toc531687338"/>
+      <w:bookmarkStart w:id="24" w:name="_Toc531722510"/>
       <w:r>
         <w:t>Efectos de sonido</w:t>
       </w:r>
-      <w:bookmarkEnd w:id="21"/>
+      <w:bookmarkEnd w:id="24"/>
     </w:p>
     <w:p>
       <w:pPr>
@@ -10062,8 +10084,8 @@
       </w:r>
     </w:p>
     <w:sectPr>
-      <w:headerReference w:type="default" r:id="rId49"/>
-      <w:footerReference w:type="default" r:id="rId50"/>
+      <w:headerReference w:type="default" r:id="rId50"/>
+      <w:footerReference w:type="default" r:id="rId51"/>
       <w:pgSz w:w="11906" w:h="16838"/>
       <w:pgMar w:top="1417" w:right="1701" w:bottom="1417" w:left="1701" w:header="708" w:footer="708" w:gutter="0"/>
       <w:cols w:space="708"/>
@@ -10138,7 +10160,7 @@
         <w:noProof/>
         <w:color w:val="000000" w:themeColor="text1"/>
       </w:rPr>
-      <w:t>7</w:t>
+      <w:t>2</w:t>
     </w:r>
     <w:r>
       <w:rPr>
@@ -12837,7 +12859,7 @@
 </file>
 
 <file path=customXml/itemProps1.xml><?xml version="1.0" encoding="utf-8"?>
-<ds:datastoreItem xmlns:ds="http://schemas.openxmlformats.org/officeDocument/2006/customXml" ds:itemID="{B0241500-E821-411B-9A1E-9F7455C4B7C3}">
+<ds:datastoreItem xmlns:ds="http://schemas.openxmlformats.org/officeDocument/2006/customXml" ds:itemID="{6B0B3991-0EE3-4475-AF0E-59580698F0D4}">
   <ds:schemaRefs>
     <ds:schemaRef ds:uri="http://schemas.openxmlformats.org/officeDocument/2006/bibliography"/>
   </ds:schemaRefs>

</xml_diff>

<commit_message>
instrucciones + cambios gdd
</commit_message>
<xml_diff>
--- a/GateCrasher/GDD.docx
+++ b/GateCrasher/GDD.docx
@@ -2021,8 +2021,6 @@
           <w:color w:val="000000" w:themeColor="text1"/>
         </w:rPr>
       </w:pPr>
-      <w:bookmarkStart w:id="0" w:name="_GoBack"/>
-      <w:bookmarkEnd w:id="0"/>
     </w:p>
     <w:p>
       <w:pPr>
@@ -2031,7 +2029,7 @@
           <w:u w:val="single"/>
         </w:rPr>
       </w:pPr>
-      <w:bookmarkStart w:id="1" w:name="_Toc531739654"/>
+      <w:bookmarkStart w:id="0" w:name="_Toc531739654"/>
       <w:r>
         <w:rPr>
           <w:u w:val="single"/>
@@ -2039,7 +2037,7 @@
         <w:lastRenderedPageBreak/>
         <w:t>Introducción</w:t>
       </w:r>
-      <w:bookmarkEnd w:id="1"/>
+      <w:bookmarkEnd w:id="0"/>
       <w:r>
         <w:rPr>
           <w:u w:val="single"/>
@@ -2055,9 +2053,11 @@
           <w:color w:val="000000" w:themeColor="text1"/>
         </w:rPr>
       </w:pPr>
+      <w:bookmarkStart w:id="1" w:name="_Toc531739655"/>
       <w:proofErr w:type="spellStart"/>
       <w:r>
         <w:rPr>
+          <w:i/>
           <w:color w:val="000000" w:themeColor="text1"/>
         </w:rPr>
         <w:t>GateCrasher</w:t>
@@ -2067,42 +2067,65 @@
         <w:rPr>
           <w:color w:val="000000" w:themeColor="text1"/>
         </w:rPr>
-        <w:t xml:space="preserve"> es un videojuego para </w:t>
-      </w:r>
-      <w:r>
-        <w:rPr>
-          <w:color w:val="000000" w:themeColor="text1"/>
-        </w:rPr>
-        <w:t>navegadores</w:t>
-      </w:r>
-      <w:r>
-        <w:rPr>
-          <w:color w:val="000000" w:themeColor="text1"/>
-        </w:rPr>
-        <w:t xml:space="preserve"> en el que se le da la vuelta a los roles de personajes dentro de un videojuego; el jugador deberá elaborar diferentes estrategias utilizando como medio los habituales enemigos de un videojuego para entorpecer que el personaje principal del </w:t>
-      </w:r>
-      <w:r>
-        <w:rPr>
-          <w:color w:val="000000" w:themeColor="text1"/>
-        </w:rPr>
-        <w:t>mismo</w:t>
-      </w:r>
-      <w:r>
-        <w:rPr>
-          <w:color w:val="000000" w:themeColor="text1"/>
-        </w:rPr>
-        <w:t xml:space="preserve"> logre su objetivo, que en este caso es atravesar un mapa hacia una meta. </w:t>
+        <w:t xml:space="preserve"> es un videojuego para</w:t>
+      </w:r>
+      <w:r>
+        <w:rPr>
+          <w:color w:val="000000" w:themeColor="text1"/>
+        </w:rPr>
+        <w:t xml:space="preserve"> navegadores consistente en detener el avance de un personaje hacia una meta final.</w:t>
+      </w:r>
+      <w:r>
+        <w:rPr>
+          <w:color w:val="000000" w:themeColor="text1"/>
+        </w:rPr>
+        <w:t xml:space="preserve"> </w:t>
+      </w:r>
+      <w:r>
+        <w:rPr>
+          <w:color w:val="000000" w:themeColor="text1"/>
+        </w:rPr>
+        <w:t>E</w:t>
+      </w:r>
+      <w:r>
+        <w:rPr>
+          <w:color w:val="000000" w:themeColor="text1"/>
+        </w:rPr>
+        <w:t xml:space="preserve">l jugador deberá elaborar diferentes estrategias utilizando como medio </w:t>
+      </w:r>
+      <w:r>
+        <w:rPr>
+          <w:color w:val="000000" w:themeColor="text1"/>
+        </w:rPr>
+        <w:t xml:space="preserve">diferentes elementos </w:t>
+      </w:r>
+      <w:r>
+        <w:rPr>
+          <w:color w:val="000000" w:themeColor="text1"/>
+        </w:rPr>
+        <w:t xml:space="preserve">para entorpecer que el personaje principal </w:t>
+      </w:r>
+      <w:r>
+        <w:rPr>
+          <w:color w:val="000000" w:themeColor="text1"/>
+        </w:rPr>
+        <w:t>logre su objetivo de llegar al final de la meta.</w:t>
+      </w:r>
+      <w:r>
+        <w:rPr>
+          <w:color w:val="000000" w:themeColor="text1"/>
+        </w:rPr>
+        <w:t xml:space="preserve"> </w:t>
       </w:r>
     </w:p>
     <w:p>
       <w:pPr>
         <w:pStyle w:val="Ttulo2"/>
       </w:pPr>
-      <w:bookmarkStart w:id="2" w:name="_Toc531739655"/>
       <w:r>
         <w:t>Concepto del Juego</w:t>
       </w:r>
-      <w:bookmarkEnd w:id="2"/>
+      <w:bookmarkEnd w:id="1"/>
     </w:p>
     <w:p>
       <w:pPr>
@@ -2112,6 +2135,7 @@
           <w:color w:val="000000" w:themeColor="text1"/>
         </w:rPr>
       </w:pPr>
+      <w:bookmarkStart w:id="2" w:name="_Toc531739656"/>
       <w:r>
         <w:rPr>
           <w:color w:val="000000" w:themeColor="text1"/>
@@ -2127,6 +2151,7 @@
       <w:proofErr w:type="spellStart"/>
       <w:r>
         <w:rPr>
+          <w:i/>
           <w:color w:val="000000" w:themeColor="text1"/>
         </w:rPr>
         <w:t>GateCrasher</w:t>
@@ -2166,198 +2191,224 @@
         <w:rPr>
           <w:color w:val="000000" w:themeColor="text1"/>
         </w:rPr>
+        <w:t>, que</w:t>
+      </w:r>
+      <w:r>
+        <w:rPr>
+          <w:color w:val="000000" w:themeColor="text1"/>
+        </w:rPr>
+        <w:t xml:space="preserve"> aguarda</w:t>
+      </w:r>
+      <w:r>
+        <w:rPr>
+          <w:color w:val="000000" w:themeColor="text1"/>
+        </w:rPr>
+        <w:t>n</w:t>
+      </w:r>
+      <w:r>
+        <w:rPr>
+          <w:color w:val="000000" w:themeColor="text1"/>
+        </w:rPr>
+        <w:t xml:space="preserve"> en la cola para entrar al infierno</w:t>
+      </w:r>
+      <w:r>
+        <w:rPr>
+          <w:color w:val="000000" w:themeColor="text1"/>
+        </w:rPr>
+        <w:t>; cuando a estos protagonistas</w:t>
+      </w:r>
+      <w:r>
+        <w:rPr>
+          <w:color w:val="000000" w:themeColor="text1"/>
+        </w:rPr>
+        <w:t xml:space="preserve"> se le</w:t>
+      </w:r>
+      <w:r>
+        <w:rPr>
+          <w:color w:val="000000" w:themeColor="text1"/>
+        </w:rPr>
+        <w:t>s</w:t>
+      </w:r>
+      <w:r>
+        <w:rPr>
+          <w:color w:val="000000" w:themeColor="text1"/>
+        </w:rPr>
+        <w:t xml:space="preserve"> presenta la oportunidad de</w:t>
+      </w:r>
+      <w:r>
+        <w:rPr>
+          <w:color w:val="000000" w:themeColor="text1"/>
+        </w:rPr>
+        <w:t xml:space="preserve"> abandonar esta cola e</w:t>
+      </w:r>
+      <w:r>
+        <w:rPr>
+          <w:color w:val="000000" w:themeColor="text1"/>
+        </w:rPr>
+        <w:t xml:space="preserve"> irrumpir en la cola para entrar al cielo, </w:t>
+      </w:r>
+      <w:r>
+        <w:rPr>
+          <w:color w:val="000000" w:themeColor="text1"/>
+        </w:rPr>
+        <w:t xml:space="preserve">la aprovechan sin miramientos. </w:t>
+      </w:r>
+    </w:p>
+    <w:p>
+      <w:pPr>
+        <w:ind w:firstLine="708"/>
+        <w:jc w:val="both"/>
+        <w:rPr>
+          <w:color w:val="000000" w:themeColor="text1"/>
+        </w:rPr>
+      </w:pPr>
+      <w:r>
+        <w:rPr>
+          <w:color w:val="000000" w:themeColor="text1"/>
+        </w:rPr>
+        <w:t xml:space="preserve">La premisa narrativa del juego se basa en que un grupo de rebeldes aprovecha un despiste de los funcionarios de la cola para entrar en el cielo y echan </w:t>
+      </w:r>
+      <w:r>
+        <w:rPr>
+          <w:color w:val="000000" w:themeColor="text1"/>
+        </w:rPr>
+        <w:t>a correr por sus senderos para evitar ser capturado</w:t>
+      </w:r>
+      <w:r>
+        <w:rPr>
+          <w:color w:val="000000" w:themeColor="text1"/>
+        </w:rPr>
+        <w:t>s</w:t>
+      </w:r>
+      <w:r>
+        <w:rPr>
+          <w:color w:val="000000" w:themeColor="text1"/>
+        </w:rPr>
+        <w:t xml:space="preserve">. Ante este error, los ángeles tratarán de evitar a toda costa que </w:t>
+      </w:r>
+      <w:r>
+        <w:rPr>
+          <w:color w:val="000000" w:themeColor="text1"/>
+        </w:rPr>
+        <w:t>los invasores</w:t>
+      </w:r>
+      <w:r>
+        <w:rPr>
+          <w:color w:val="000000" w:themeColor="text1"/>
+        </w:rPr>
+        <w:t xml:space="preserve"> </w:t>
+      </w:r>
+      <w:r>
+        <w:rPr>
+          <w:color w:val="000000" w:themeColor="text1"/>
+        </w:rPr>
+        <w:t>consigan su objetivo</w:t>
+      </w:r>
+      <w:r>
+        <w:rPr>
+          <w:color w:val="000000" w:themeColor="text1"/>
+        </w:rPr>
+        <w:t xml:space="preserve">. </w:t>
+      </w:r>
+      <w:r>
+        <w:rPr>
+          <w:color w:val="000000" w:themeColor="text1"/>
+        </w:rPr>
+        <w:t>E</w:t>
+      </w:r>
+      <w:r>
+        <w:rPr>
+          <w:color w:val="000000" w:themeColor="text1"/>
+        </w:rPr>
+        <w:t xml:space="preserve">l jugador deberá colocar </w:t>
+      </w:r>
+      <w:r>
+        <w:rPr>
+          <w:color w:val="000000" w:themeColor="text1"/>
+        </w:rPr>
+        <w:t>las tropas amigas</w:t>
+      </w:r>
+      <w:r>
+        <w:rPr>
+          <w:color w:val="000000" w:themeColor="text1"/>
+        </w:rPr>
+        <w:t>, que en este caso serán ángeles</w:t>
+      </w:r>
+      <w:r>
+        <w:rPr>
+          <w:color w:val="000000" w:themeColor="text1"/>
+        </w:rPr>
         <w:t>,</w:t>
       </w:r>
       <w:r>
         <w:rPr>
           <w:color w:val="000000" w:themeColor="text1"/>
         </w:rPr>
-        <w:t xml:space="preserve"> que</w:t>
-      </w:r>
-      <w:r>
-        <w:rPr>
-          <w:color w:val="000000" w:themeColor="text1"/>
-        </w:rPr>
-        <w:t xml:space="preserve"> aguarda</w:t>
-      </w:r>
-      <w:r>
-        <w:rPr>
-          <w:color w:val="000000" w:themeColor="text1"/>
-        </w:rPr>
-        <w:t>n</w:t>
-      </w:r>
-      <w:r>
-        <w:rPr>
-          <w:color w:val="000000" w:themeColor="text1"/>
-        </w:rPr>
-        <w:t xml:space="preserve"> en la cola para entrar al infierno</w:t>
-      </w:r>
-      <w:r>
-        <w:rPr>
-          <w:color w:val="000000" w:themeColor="text1"/>
-        </w:rPr>
-        <w:t xml:space="preserve">; </w:t>
-      </w:r>
-      <w:r>
-        <w:rPr>
-          <w:color w:val="000000" w:themeColor="text1"/>
-        </w:rPr>
-        <w:t>cuando se le</w:t>
-      </w:r>
-      <w:r>
-        <w:rPr>
-          <w:color w:val="000000" w:themeColor="text1"/>
-        </w:rPr>
-        <w:t>s</w:t>
-      </w:r>
-      <w:r>
-        <w:rPr>
-          <w:color w:val="000000" w:themeColor="text1"/>
-        </w:rPr>
-        <w:t xml:space="preserve"> presenta la oportunidad de irrumpir en la cola para entrar al cielo, </w:t>
-      </w:r>
-      <w:r>
-        <w:rPr>
-          <w:color w:val="000000" w:themeColor="text1"/>
-        </w:rPr>
-        <w:t xml:space="preserve">la aprovechan sin miramientos. Un grupo de rebeldes aprovecha un despiste de los funcionarios de la cola para entrar en el cielo y echan </w:t>
-      </w:r>
-      <w:r>
-        <w:rPr>
-          <w:color w:val="000000" w:themeColor="text1"/>
-        </w:rPr>
-        <w:t>a correr por sus senderos para evitar ser capturado</w:t>
-      </w:r>
-      <w:r>
-        <w:rPr>
-          <w:color w:val="000000" w:themeColor="text1"/>
-        </w:rPr>
-        <w:t>s</w:t>
-      </w:r>
-      <w:r>
-        <w:rPr>
-          <w:color w:val="000000" w:themeColor="text1"/>
-        </w:rPr>
-        <w:t xml:space="preserve">. Ante este error, los ángeles y seres del cielo tratarán de evitar a toda costa que </w:t>
-      </w:r>
-      <w:r>
-        <w:rPr>
-          <w:color w:val="000000" w:themeColor="text1"/>
-        </w:rPr>
-        <w:t>los invasores</w:t>
-      </w:r>
-      <w:r>
-        <w:rPr>
-          <w:color w:val="000000" w:themeColor="text1"/>
-        </w:rPr>
-        <w:t xml:space="preserve"> surque</w:t>
-      </w:r>
-      <w:r>
-        <w:rPr>
-          <w:color w:val="000000" w:themeColor="text1"/>
-        </w:rPr>
-        <w:t>n</w:t>
-      </w:r>
-      <w:r>
-        <w:rPr>
-          <w:color w:val="000000" w:themeColor="text1"/>
-        </w:rPr>
-        <w:t xml:space="preserve"> las nubes y se salga</w:t>
-      </w:r>
-      <w:r>
-        <w:rPr>
-          <w:color w:val="000000" w:themeColor="text1"/>
-        </w:rPr>
-        <w:t>n</w:t>
-      </w:r>
-      <w:r>
-        <w:rPr>
-          <w:color w:val="000000" w:themeColor="text1"/>
-        </w:rPr>
-        <w:t xml:space="preserve"> con la suya. </w:t>
-      </w:r>
-      <w:r>
-        <w:rPr>
-          <w:color w:val="000000" w:themeColor="text1"/>
-        </w:rPr>
-        <w:t>Ambientado en diferentes tipos de cielo (cristiano, el olimpo, etc.)</w:t>
-      </w:r>
-      <w:r>
-        <w:rPr>
-          <w:color w:val="000000" w:themeColor="text1"/>
-        </w:rPr>
-        <w:t>, el jugador deberá colocar</w:t>
-      </w:r>
-      <w:r>
-        <w:rPr>
-          <w:color w:val="000000" w:themeColor="text1"/>
-        </w:rPr>
-        <w:t xml:space="preserve"> los enemigos</w:t>
-      </w:r>
-      <w:r>
-        <w:rPr>
-          <w:color w:val="000000" w:themeColor="text1"/>
-        </w:rPr>
-        <w:t xml:space="preserve">, que en este caso serán ángeles y seres mitológicos, </w:t>
-      </w:r>
-      <w:r>
-        <w:rPr>
-          <w:color w:val="000000" w:themeColor="text1"/>
-        </w:rPr>
-        <w:t>en la cuadrícula</w:t>
-      </w:r>
-      <w:r>
-        <w:rPr>
-          <w:color w:val="000000" w:themeColor="text1"/>
-        </w:rPr>
-        <w:t xml:space="preserve"> que conformará el mapa. Estos enemigos deberán entorpecer </w:t>
-      </w:r>
-      <w:r>
-        <w:rPr>
-          <w:color w:val="000000" w:themeColor="text1"/>
-        </w:rPr>
-        <w:t xml:space="preserve">el paso del </w:t>
-      </w:r>
-      <w:r>
-        <w:rPr>
-          <w:color w:val="000000" w:themeColor="text1"/>
-        </w:rPr>
-        <w:t>personaje principal</w:t>
-      </w:r>
-      <w:r>
-        <w:rPr>
-          <w:color w:val="000000" w:themeColor="text1"/>
-        </w:rPr>
-        <w:t>, evitando que llegue a la casilla de meta. Una vez colocados los enemigos,</w:t>
-      </w:r>
-      <w:r>
-        <w:rPr>
-          <w:color w:val="000000" w:themeColor="text1"/>
-        </w:rPr>
-        <w:t xml:space="preserve"> </w:t>
-      </w:r>
-      <w:r>
-        <w:rPr>
-          <w:color w:val="000000" w:themeColor="text1"/>
-        </w:rPr>
-        <w:t>se reproduce la partida</w:t>
-      </w:r>
-      <w:r>
-        <w:rPr>
-          <w:color w:val="000000" w:themeColor="text1"/>
-        </w:rPr>
-        <w:t xml:space="preserve"> que no tendrá interacción alguna.</w:t>
+        <w:t xml:space="preserve"> en la cuadrícula que conformará el mapa</w:t>
+      </w:r>
+      <w:r>
+        <w:rPr>
+          <w:color w:val="000000" w:themeColor="text1"/>
+        </w:rPr>
+        <w:t>, que estará ambientado en el cielo cristiano</w:t>
+      </w:r>
+      <w:r>
+        <w:rPr>
+          <w:color w:val="000000" w:themeColor="text1"/>
+        </w:rPr>
+        <w:t xml:space="preserve">. </w:t>
+      </w:r>
+      <w:r>
+        <w:rPr>
+          <w:color w:val="000000" w:themeColor="text1"/>
+        </w:rPr>
+        <w:t>Estas tropas</w:t>
+      </w:r>
+      <w:r>
+        <w:rPr>
+          <w:color w:val="000000" w:themeColor="text1"/>
+        </w:rPr>
+        <w:t xml:space="preserve"> deberán entorpecer el paso del personaje principal, evitando que llegue a la casilla de meta. Una vez colocados, se </w:t>
+      </w:r>
+      <w:r>
+        <w:rPr>
+          <w:color w:val="000000" w:themeColor="text1"/>
+        </w:rPr>
+        <w:t>podrá reproducir</w:t>
+      </w:r>
+      <w:r>
+        <w:rPr>
+          <w:color w:val="000000" w:themeColor="text1"/>
+        </w:rPr>
+        <w:t xml:space="preserve"> la partida</w:t>
+      </w:r>
+      <w:r>
+        <w:rPr>
+          <w:color w:val="000000" w:themeColor="text1"/>
+        </w:rPr>
+        <w:t xml:space="preserve">, sobre la que no se </w:t>
+      </w:r>
+      <w:r>
+        <w:rPr>
+          <w:color w:val="000000" w:themeColor="text1"/>
+        </w:rPr>
+        <w:t>podrá tener</w:t>
+      </w:r>
+      <w:r>
+        <w:rPr>
+          <w:color w:val="000000" w:themeColor="text1"/>
+        </w:rPr>
+        <w:t xml:space="preserve"> interacción alguna mientras trascurre. </w:t>
       </w:r>
     </w:p>
     <w:p>
       <w:pPr>
         <w:pStyle w:val="Ttulo2"/>
       </w:pPr>
-      <w:bookmarkStart w:id="3" w:name="_Toc531739656"/>
       <w:r>
         <w:t>Características principales</w:t>
       </w:r>
-      <w:bookmarkEnd w:id="3"/>
+      <w:bookmarkEnd w:id="2"/>
     </w:p>
     <w:p>
       <w:pPr>
@@ -2461,11 +2512,11 @@
           <w:color w:val="000000" w:themeColor="text1"/>
         </w:rPr>
       </w:pPr>
-      <w:bookmarkStart w:id="4" w:name="_Toc531739657"/>
+      <w:bookmarkStart w:id="3" w:name="_Toc531739657"/>
       <w:r>
         <w:t>Género</w:t>
       </w:r>
-      <w:bookmarkEnd w:id="4"/>
+      <w:bookmarkEnd w:id="3"/>
     </w:p>
     <w:p>
       <w:pPr>
@@ -2476,10 +2527,11 @@
           <w:color w:val="000000" w:themeColor="text1"/>
         </w:rPr>
       </w:pPr>
+      <w:bookmarkStart w:id="4" w:name="_Toc531739658"/>
       <w:proofErr w:type="spellStart"/>
       <w:r>
         <w:rPr>
-          <w:b/>
+          <w:i/>
           <w:color w:val="000000" w:themeColor="text1"/>
         </w:rPr>
         <w:t>GateCrasher</w:t>
@@ -2494,19 +2546,15 @@
       <w:proofErr w:type="spellStart"/>
       <w:r>
         <w:rPr>
-          <w:color w:val="000000" w:themeColor="text1"/>
-        </w:rPr>
-        <w:t>t</w:t>
-      </w:r>
-      <w:r>
-        <w:rPr>
-          <w:color w:val="000000" w:themeColor="text1"/>
-        </w:rPr>
-        <w:t>ower</w:t>
+          <w:i/>
+          <w:color w:val="000000" w:themeColor="text1"/>
+        </w:rPr>
+        <w:t>tower</w:t>
       </w:r>
       <w:proofErr w:type="spellEnd"/>
       <w:r>
         <w:rPr>
+          <w:i/>
           <w:color w:val="000000" w:themeColor="text1"/>
         </w:rPr>
         <w:t xml:space="preserve"> </w:t>
@@ -2514,6 +2562,7 @@
       <w:proofErr w:type="spellStart"/>
       <w:r>
         <w:rPr>
+          <w:i/>
           <w:color w:val="000000" w:themeColor="text1"/>
         </w:rPr>
         <w:t>defense</w:t>
@@ -2537,13 +2586,7 @@
         <w:rPr>
           <w:color w:val="000000" w:themeColor="text1"/>
         </w:rPr>
-        <w:t>, manteniendo la perspectiva lateral de los mapas típicos de este género</w:t>
-      </w:r>
-      <w:r>
-        <w:rPr>
-          <w:color w:val="000000" w:themeColor="text1"/>
-        </w:rPr>
-        <w:t>. El jugador deberá colocar estratégicamente sus armas</w:t>
+        <w:t>, manteniendo la perspectiva lateral de los mapas típicos de este género. El jugador deberá colocar estratégicamente sus armas</w:t>
       </w:r>
       <w:r>
         <w:rPr>
@@ -2555,7 +2598,43 @@
         <w:rPr>
           <w:color w:val="000000" w:themeColor="text1"/>
         </w:rPr>
-        <w:t xml:space="preserve"> para lograr el objetivo final, pero la apariencia y el desarrollo de la partida una vez se confirma la elección de la distribución de los enemigos es la de un </w:t>
+        <w:t xml:space="preserve"> para lograr el objetivo final, pero </w:t>
+      </w:r>
+      <w:r>
+        <w:rPr>
+          <w:color w:val="000000" w:themeColor="text1"/>
+        </w:rPr>
+        <w:t xml:space="preserve">tanto </w:t>
+      </w:r>
+      <w:r>
+        <w:rPr>
+          <w:color w:val="000000" w:themeColor="text1"/>
+        </w:rPr>
+        <w:t xml:space="preserve">la apariencia </w:t>
+      </w:r>
+      <w:r>
+        <w:rPr>
+          <w:color w:val="000000" w:themeColor="text1"/>
+        </w:rPr>
+        <w:t>como el</w:t>
+      </w:r>
+      <w:r>
+        <w:rPr>
+          <w:color w:val="000000" w:themeColor="text1"/>
+        </w:rPr>
+        <w:t xml:space="preserve"> desarrollo de la partida una vez se confirma la elección de la distribución de los enemigos </w:t>
+      </w:r>
+      <w:r>
+        <w:rPr>
+          <w:color w:val="000000" w:themeColor="text1"/>
+        </w:rPr>
+        <w:t>son</w:t>
+      </w:r>
+      <w:r>
+        <w:rPr>
+          <w:color w:val="000000" w:themeColor="text1"/>
+        </w:rPr>
+        <w:t xml:space="preserve"> la de un </w:t>
       </w:r>
       <w:proofErr w:type="spellStart"/>
       <w:r>
@@ -2569,18 +2648,17 @@
         <w:rPr>
           <w:color w:val="000000" w:themeColor="text1"/>
         </w:rPr>
-        <w:t>, es decir, vista lateral, con niveles laberínticos.</w:t>
+        <w:t>; se visualizará un escenario laberíntico de forma lateral en el que tendrá lugar toda la acción del juego.</w:t>
       </w:r>
     </w:p>
     <w:p>
       <w:pPr>
         <w:pStyle w:val="Ttulo2"/>
       </w:pPr>
-      <w:bookmarkStart w:id="5" w:name="_Toc531739658"/>
       <w:r>
         <w:t>Propósito y público objetivo</w:t>
       </w:r>
-      <w:bookmarkEnd w:id="5"/>
+      <w:bookmarkEnd w:id="4"/>
     </w:p>
     <w:p>
       <w:pPr>
@@ -2621,13 +2699,39 @@
         <w:rPr>
           <w:color w:val="000000" w:themeColor="text1"/>
         </w:rPr>
-        <w:t xml:space="preserve">dar la vuelta al género de los </w:t>
+        <w:t xml:space="preserve">fusionar las mecánicas de un </w:t>
       </w:r>
       <w:proofErr w:type="spellStart"/>
       <w:r>
         <w:rPr>
           <w:color w:val="000000" w:themeColor="text1"/>
         </w:rPr>
+        <w:t>tower</w:t>
+      </w:r>
+      <w:proofErr w:type="spellEnd"/>
+      <w:r>
+        <w:rPr>
+          <w:color w:val="000000" w:themeColor="text1"/>
+        </w:rPr>
+        <w:t xml:space="preserve"> defense </w:t>
+      </w:r>
+      <w:r>
+        <w:rPr>
+          <w:color w:val="000000" w:themeColor="text1"/>
+        </w:rPr>
+        <w:t xml:space="preserve">sin perder la apariencia </w:t>
+      </w:r>
+      <w:r>
+        <w:rPr>
+          <w:color w:val="000000" w:themeColor="text1"/>
+        </w:rPr>
+        <w:t xml:space="preserve">de un </w:t>
+      </w:r>
+      <w:proofErr w:type="spellStart"/>
+      <w:r>
+        <w:rPr>
+          <w:color w:val="000000" w:themeColor="text1"/>
+        </w:rPr>
         <w:t>metroidvania</w:t>
       </w:r>
       <w:proofErr w:type="spellEnd"/>
@@ -2635,42 +2739,76 @@
         <w:rPr>
           <w:color w:val="000000" w:themeColor="text1"/>
         </w:rPr>
-        <w:t xml:space="preserve">, jugando con las mecánicas de un </w:t>
-      </w:r>
-      <w:proofErr w:type="spellStart"/>
-      <w:r>
-        <w:rPr>
-          <w:color w:val="000000" w:themeColor="text1"/>
-        </w:rPr>
-        <w:t>tower</w:t>
-      </w:r>
-      <w:proofErr w:type="spellEnd"/>
-      <w:r>
-        <w:rPr>
-          <w:color w:val="000000" w:themeColor="text1"/>
-        </w:rPr>
-        <w:t xml:space="preserve"> </w:t>
-      </w:r>
-      <w:proofErr w:type="spellStart"/>
-      <w:r>
-        <w:rPr>
-          <w:color w:val="000000" w:themeColor="text1"/>
-        </w:rPr>
-        <w:t>defense</w:t>
-      </w:r>
-      <w:proofErr w:type="spellEnd"/>
-      <w:r>
-        <w:rPr>
-          <w:color w:val="000000" w:themeColor="text1"/>
-        </w:rPr>
-        <w:t xml:space="preserve"> sin perder la apariencia del género, creando una vertiente diferente dentro del género</w:t>
-      </w:r>
-      <w:r>
-        <w:rPr>
-          <w:color w:val="000000" w:themeColor="text1"/>
-        </w:rPr>
-        <w:t>, además, se pretende buscar la comicidad en la historia introductoria; pese a que no tiene excesivo peso narrativo sobre las mecánicas, se busca que la premisa del juego sea distinta y divertida.</w:t>
-      </w:r>
+        <w:t xml:space="preserve">, creando una </w:t>
+      </w:r>
+      <w:r>
+        <w:rPr>
+          <w:color w:val="000000" w:themeColor="text1"/>
+        </w:rPr>
+        <w:t xml:space="preserve">fusión </w:t>
+      </w:r>
+      <w:r>
+        <w:rPr>
+          <w:color w:val="000000" w:themeColor="text1"/>
+        </w:rPr>
+        <w:t>diferente dentro del género</w:t>
+      </w:r>
+      <w:r>
+        <w:rPr>
+          <w:color w:val="000000" w:themeColor="text1"/>
+        </w:rPr>
+        <w:t xml:space="preserve">. Se </w:t>
+      </w:r>
+      <w:r>
+        <w:rPr>
+          <w:color w:val="000000" w:themeColor="text1"/>
+        </w:rPr>
+        <w:t>busca</w:t>
+      </w:r>
+      <w:r>
+        <w:rPr>
+          <w:color w:val="000000" w:themeColor="text1"/>
+        </w:rPr>
+        <w:t xml:space="preserve"> también</w:t>
+      </w:r>
+      <w:r>
+        <w:rPr>
+          <w:color w:val="000000" w:themeColor="text1"/>
+        </w:rPr>
+        <w:t xml:space="preserve"> la comicidad en la historia; pese a</w:t>
+      </w:r>
+      <w:r>
+        <w:rPr>
+          <w:color w:val="000000" w:themeColor="text1"/>
+        </w:rPr>
+        <w:t xml:space="preserve"> que la narrativa </w:t>
+      </w:r>
+      <w:r>
+        <w:rPr>
+          <w:color w:val="000000" w:themeColor="text1"/>
+        </w:rPr>
+        <w:t>que no tiene excesivo peso narrativo sobre</w:t>
+      </w:r>
+      <w:r>
+        <w:rPr>
+          <w:color w:val="000000" w:themeColor="text1"/>
+        </w:rPr>
+        <w:t xml:space="preserve"> el desarrollo del juego </w:t>
+      </w:r>
+      <w:r>
+        <w:rPr>
+          <w:color w:val="000000" w:themeColor="text1"/>
+        </w:rPr>
+        <w:t xml:space="preserve">, se busca que la premisa del juego sea </w:t>
+      </w:r>
+      <w:r>
+        <w:rPr>
+          <w:color w:val="000000" w:themeColor="text1"/>
+        </w:rPr>
+        <w:t xml:space="preserve">cómica. </w:t>
+      </w:r>
+      <w:bookmarkStart w:id="5" w:name="_GoBack"/>
+      <w:bookmarkEnd w:id="5"/>
     </w:p>
     <w:p>
       <w:pPr>
@@ -4394,7 +4532,7 @@
       </w:pPr>
       <w:r>
         <w:pict w14:anchorId="25618E61">
-          <v:shape id="_x0000_i1027" type="#_x0000_t75" style="width:488.45pt;height:121.8pt">
+          <v:shape id="_x0000_i1026" type="#_x0000_t75" style="width:488.45pt;height:121.8pt">
             <v:imagedata r:id="rId12" o:title="enemy01_attack"/>
           </v:shape>
         </w:pict>
@@ -4421,7 +4559,7 @@
       </w:pPr>
       <w:r>
         <w:pict w14:anchorId="1792C510">
-          <v:shape id="_x0000_i1028" type="#_x0000_t75" style="width:112.2pt;height:112.2pt">
+          <v:shape id="_x0000_i1027" type="#_x0000_t75" style="width:112.2pt;height:112.2pt">
             <v:imagedata r:id="rId13" o:title="enemy01_red"/>
           </v:shape>
         </w:pict>
@@ -4736,7 +4874,7 @@
       </w:pPr>
       <w:r>
         <w:pict w14:anchorId="5F0C9AAB">
-          <v:shape id="_x0000_i1029" type="#_x0000_t75" style="width:561.1pt;height:112.2pt">
+          <v:shape id="_x0000_i1028" type="#_x0000_t75" style="width:561.1pt;height:112.2pt">
             <v:imagedata r:id="rId16" o:title="angel_attack"/>
           </v:shape>
         </w:pict>
@@ -4895,7 +5033,7 @@
           <w:u w:val="single"/>
         </w:rPr>
         <w:pict w14:anchorId="16C4233F">
-          <v:shape id="_x0000_i1030" type="#_x0000_t75" style="width:109.2pt;height:109.2pt">
+          <v:shape id="_x0000_i1029" type="#_x0000_t75" style="width:109.2pt;height:109.2pt">
             <v:imagedata r:id="rId18" o:title="angel_red"/>
           </v:shape>
         </w:pict>
@@ -4987,11 +5125,9 @@
                             <w:r>
                               <w:t xml:space="preserve">Ángel </w:t>
                             </w:r>
-                            <w:proofErr w:type="spellStart"/>
                             <w:r>
                               <w:t>trumpet-shooter</w:t>
                             </w:r>
-                            <w:proofErr w:type="spellEnd"/>
                           </w:p>
                         </w:txbxContent>
                       </wps:txbx>
@@ -5029,11 +5165,9 @@
                       <w:r>
                         <w:t xml:space="preserve">Ángel </w:t>
                       </w:r>
-                      <w:proofErr w:type="spellStart"/>
                       <w:r>
                         <w:t>trumpet-shooter</w:t>
                       </w:r>
-                      <w:proofErr w:type="spellEnd"/>
                     </w:p>
                   </w:txbxContent>
                 </v:textbox>
@@ -5154,13 +5288,8 @@
                             <w:r>
                               <w:t xml:space="preserve">ngel </w:t>
                             </w:r>
-                            <w:proofErr w:type="spellStart"/>
                             <w:r>
-                              <w:t>trumpet-shooter</w:t>
-                            </w:r>
-                            <w:proofErr w:type="spellEnd"/>
-                            <w:r>
-                              <w:t xml:space="preserve">: </w:t>
+                              <w:t xml:space="preserve">trumpet-shooter: </w:t>
                             </w:r>
                             <w:r>
                               <w:t>Idle</w:t>
@@ -5199,13 +5328,8 @@
                       <w:r>
                         <w:t xml:space="preserve">ngel </w:t>
                       </w:r>
-                      <w:proofErr w:type="spellStart"/>
                       <w:r>
-                        <w:t>trumpet-shooter</w:t>
-                      </w:r>
-                      <w:proofErr w:type="spellEnd"/>
-                      <w:r>
-                        <w:t xml:space="preserve">: </w:t>
+                        <w:t xml:space="preserve">trumpet-shooter: </w:t>
                       </w:r>
                       <w:r>
                         <w:t>Idle</w:t>
@@ -5288,19 +5412,9 @@
                             <w:r>
                               <w:t xml:space="preserve">Ángel </w:t>
                             </w:r>
-                            <w:proofErr w:type="spellStart"/>
                             <w:r>
-                              <w:t>trumpet-shooter</w:t>
+                              <w:t>trumpet-shooter: Attack</w:t>
                             </w:r>
-                            <w:proofErr w:type="spellEnd"/>
-                            <w:r>
-                              <w:t xml:space="preserve">: </w:t>
-                            </w:r>
-                            <w:proofErr w:type="spellStart"/>
-                            <w:r>
-                              <w:t>Attack</w:t>
-                            </w:r>
-                            <w:proofErr w:type="spellEnd"/>
                           </w:p>
                         </w:txbxContent>
                       </wps:txbx>
@@ -5331,19 +5445,9 @@
                       <w:r>
                         <w:t xml:space="preserve">Ángel </w:t>
                       </w:r>
-                      <w:proofErr w:type="spellStart"/>
                       <w:r>
-                        <w:t>trumpet-shooter</w:t>
+                        <w:t>trumpet-shooter: Attack</w:t>
                       </w:r>
-                      <w:proofErr w:type="spellEnd"/>
-                      <w:r>
-                        <w:t xml:space="preserve">: </w:t>
-                      </w:r>
-                      <w:proofErr w:type="spellStart"/>
-                      <w:r>
-                        <w:t>Attack</w:t>
-                      </w:r>
-                      <w:proofErr w:type="spellEnd"/>
                     </w:p>
                   </w:txbxContent>
                 </v:textbox>
@@ -5502,13 +5606,8 @@
                             <w:r>
                               <w:t xml:space="preserve">Ángel </w:t>
                             </w:r>
-                            <w:proofErr w:type="spellStart"/>
                             <w:r>
-                              <w:t>Trumpet-shooter</w:t>
-                            </w:r>
-                            <w:proofErr w:type="spellEnd"/>
-                            <w:r>
-                              <w:t>: Hit</w:t>
+                              <w:t>Trumpet-shooter: Hit</w:t>
                             </w:r>
                           </w:p>
                         </w:txbxContent>
@@ -5541,13 +5640,8 @@
                       <w:r>
                         <w:t xml:space="preserve">Ángel </w:t>
                       </w:r>
-                      <w:proofErr w:type="spellStart"/>
                       <w:r>
-                        <w:t>Trumpet-shooter</w:t>
-                      </w:r>
-                      <w:proofErr w:type="spellEnd"/>
-                      <w:r>
-                        <w:t>: Hit</w:t>
+                        <w:t>Trumpet-shooter: Hit</w:t>
                       </w:r>
                     </w:p>
                   </w:txbxContent>
@@ -5642,13 +5736,8 @@
                             <w:r>
                               <w:t xml:space="preserve">Ángel </w:t>
                             </w:r>
-                            <w:proofErr w:type="spellStart"/>
                             <w:r>
-                              <w:t>Trumpet-shooter</w:t>
-                            </w:r>
-                            <w:proofErr w:type="spellEnd"/>
-                            <w:r>
-                              <w:t>: animación</w:t>
+                              <w:t>Trumpet-shooter: animación</w:t>
                             </w:r>
                           </w:p>
                         </w:txbxContent>
@@ -5684,13 +5773,8 @@
                       <w:r>
                         <w:t xml:space="preserve">Ángel </w:t>
                       </w:r>
-                      <w:proofErr w:type="spellStart"/>
                       <w:r>
-                        <w:t>Trumpet-shooter</w:t>
-                      </w:r>
-                      <w:proofErr w:type="spellEnd"/>
-                      <w:r>
-                        <w:t>: animación</w:t>
+                        <w:t>Trumpet-shooter: animación</w:t>
                       </w:r>
                     </w:p>
                   </w:txbxContent>
@@ -5764,13 +5848,8 @@
                             <w:r>
                               <w:t xml:space="preserve">Ángel </w:t>
                             </w:r>
-                            <w:proofErr w:type="spellStart"/>
                             <w:r>
-                              <w:t>Trumpet-shooter</w:t>
-                            </w:r>
-                            <w:proofErr w:type="spellEnd"/>
-                            <w:r>
-                              <w:t>: Bala</w:t>
+                              <w:t>Trumpet-shooter: Bala</w:t>
                             </w:r>
                           </w:p>
                         </w:txbxContent>
@@ -5802,13 +5881,8 @@
                       <w:r>
                         <w:t xml:space="preserve">Ángel </w:t>
                       </w:r>
-                      <w:proofErr w:type="spellStart"/>
                       <w:r>
-                        <w:t>Trumpet-shooter</w:t>
-                      </w:r>
-                      <w:proofErr w:type="spellEnd"/>
-                      <w:r>
-                        <w:t>: Bala</w:t>
+                        <w:t>Trumpet-shooter: Bala</w:t>
                       </w:r>
                     </w:p>
                   </w:txbxContent>
@@ -5928,11 +6002,9 @@
                             <w:r>
                               <w:t xml:space="preserve">Ángel </w:t>
                             </w:r>
-                            <w:proofErr w:type="spellStart"/>
                             <w:r>
                               <w:t>Tank</w:t>
                             </w:r>
-                            <w:proofErr w:type="spellEnd"/>
                           </w:p>
                         </w:txbxContent>
                       </wps:txbx>
@@ -5967,11 +6039,9 @@
                       <w:r>
                         <w:t xml:space="preserve">Ángel </w:t>
                       </w:r>
-                      <w:proofErr w:type="spellStart"/>
                       <w:r>
                         <w:t>Tank</w:t>
                       </w:r>
-                      <w:proofErr w:type="spellEnd"/>
                     </w:p>
                   </w:txbxContent>
                 </v:textbox>
@@ -6042,7 +6112,7 @@
       </w:pPr>
       <w:r>
         <w:pict w14:anchorId="6A9C6DC4">
-          <v:shape id="_x0000_i1031" type="#_x0000_t75" style="width:540pt;height:108pt">
+          <v:shape id="_x0000_i1030" type="#_x0000_t75" style="width:540pt;height:108pt">
             <v:imagedata r:id="rId28" o:title="tank_attack"/>
           </v:shape>
         </w:pict>
@@ -6193,13 +6263,8 @@
                             <w:r>
                               <w:t xml:space="preserve">Ángel </w:t>
                             </w:r>
-                            <w:proofErr w:type="spellStart"/>
                             <w:r>
-                              <w:t>Tank</w:t>
-                            </w:r>
-                            <w:proofErr w:type="spellEnd"/>
-                            <w:r>
-                              <w:t>: Hit</w:t>
+                              <w:t>Tank: Hit</w:t>
                             </w:r>
                           </w:p>
                         </w:txbxContent>
@@ -6232,13 +6297,8 @@
                       <w:r>
                         <w:t xml:space="preserve">Ángel </w:t>
                       </w:r>
-                      <w:proofErr w:type="spellStart"/>
                       <w:r>
-                        <w:t>Tank</w:t>
-                      </w:r>
-                      <w:proofErr w:type="spellEnd"/>
-                      <w:r>
-                        <w:t>: Hit</w:t>
+                        <w:t>Tank: Hit</w:t>
                       </w:r>
                     </w:p>
                   </w:txbxContent>
@@ -6689,7 +6749,7 @@
           <w:i/>
         </w:rPr>
         <w:pict w14:anchorId="5B8B6313">
-          <v:shape id="_x0000_i1032" type="#_x0000_t75" style="width:117pt;height:117pt">
+          <v:shape id="_x0000_i1031" type="#_x0000_t75" style="width:117pt;height:117pt">
             <v:imagedata r:id="rId34" o:title="turret_red"/>
           </v:shape>
         </w:pict>
@@ -7213,19 +7273,9 @@
                             <w:r>
                               <w:t xml:space="preserve">Cepo Divino: </w:t>
                             </w:r>
-                            <w:proofErr w:type="spellStart"/>
                             <w:r>
-                              <w:t>Attack</w:t>
+                              <w:t>Attack end</w:t>
                             </w:r>
-                            <w:proofErr w:type="spellEnd"/>
-                            <w:r>
-                              <w:t xml:space="preserve"> </w:t>
-                            </w:r>
-                            <w:proofErr w:type="spellStart"/>
-                            <w:r>
-                              <w:t>end</w:t>
-                            </w:r>
-                            <w:proofErr w:type="spellEnd"/>
                           </w:p>
                         </w:txbxContent>
                       </wps:txbx>
@@ -7257,19 +7307,9 @@
                       <w:r>
                         <w:t xml:space="preserve">Cepo Divino: </w:t>
                       </w:r>
-                      <w:proofErr w:type="spellStart"/>
                       <w:r>
-                        <w:t>Attack</w:t>
+                        <w:t>Attack end</w:t>
                       </w:r>
-                      <w:proofErr w:type="spellEnd"/>
-                      <w:r>
-                        <w:t xml:space="preserve"> </w:t>
-                      </w:r>
-                      <w:proofErr w:type="spellStart"/>
-                      <w:r>
-                        <w:t>end</w:t>
-                      </w:r>
-                      <w:proofErr w:type="spellEnd"/>
                     </w:p>
                   </w:txbxContent>
                 </v:textbox>
@@ -7441,11 +7481,9 @@
                             <w:r>
                               <w:t xml:space="preserve">: </w:t>
                             </w:r>
-                            <w:proofErr w:type="spellStart"/>
                             <w:r>
                               <w:t>attack</w:t>
                             </w:r>
-                            <w:proofErr w:type="spellEnd"/>
                           </w:p>
                         </w:txbxContent>
                       </wps:txbx>
@@ -7486,11 +7524,9 @@
                       <w:r>
                         <w:t xml:space="preserve">: </w:t>
                       </w:r>
-                      <w:proofErr w:type="spellStart"/>
                       <w:r>
                         <w:t>attack</w:t>
                       </w:r>
-                      <w:proofErr w:type="spellEnd"/>
                     </w:p>
                   </w:txbxContent>
                 </v:textbox>
@@ -11866,6 +11902,7 @@
     <w:lsdException w:name="HTML Sample" w:semiHidden="1" w:unhideWhenUsed="1"/>
     <w:lsdException w:name="HTML Typewriter" w:semiHidden="1" w:unhideWhenUsed="1"/>
     <w:lsdException w:name="HTML Variable" w:semiHidden="1" w:unhideWhenUsed="1"/>
+    <w:lsdException w:name="Normal Table" w:semiHidden="1" w:unhideWhenUsed="1"/>
     <w:lsdException w:name="annotation subject" w:semiHidden="1" w:unhideWhenUsed="1"/>
     <w:lsdException w:name="No List" w:semiHidden="1" w:unhideWhenUsed="1"/>
     <w:lsdException w:name="Outline List 1" w:semiHidden="1" w:unhideWhenUsed="1"/>
@@ -11909,8 +11946,10 @@
     <w:lsdException w:name="Table Elegant" w:semiHidden="1" w:unhideWhenUsed="1"/>
     <w:lsdException w:name="Table Professional" w:semiHidden="1" w:unhideWhenUsed="1"/>
     <w:lsdException w:name="Table Subtle 1" w:semiHidden="1" w:unhideWhenUsed="1"/>
+    <w:lsdException w:name="Table Subtle 2" w:semiHidden="1" w:unhideWhenUsed="1"/>
     <w:lsdException w:name="Table Web 1" w:semiHidden="1" w:unhideWhenUsed="1"/>
     <w:lsdException w:name="Table Web 2" w:semiHidden="1" w:unhideWhenUsed="1"/>
+    <w:lsdException w:name="Table Web 3" w:semiHidden="1" w:unhideWhenUsed="1"/>
     <w:lsdException w:name="Balloon Text" w:semiHidden="1" w:unhideWhenUsed="1"/>
     <w:lsdException w:name="Table Grid" w:uiPriority="39"/>
     <w:lsdException w:name="Table Theme" w:semiHidden="1" w:unhideWhenUsed="1"/>
@@ -12803,7 +12842,7 @@
 </file>
 
 <file path=customXml/itemProps1.xml><?xml version="1.0" encoding="utf-8"?>
-<ds:datastoreItem xmlns:ds="http://schemas.openxmlformats.org/officeDocument/2006/customXml" ds:itemID="{5672A676-42DB-4AFB-9EF1-443A239600D7}">
+<ds:datastoreItem xmlns:ds="http://schemas.openxmlformats.org/officeDocument/2006/customXml" ds:itemID="{661B95BA-4951-41EE-B560-05F00C0A265A}">
   <ds:schemaRefs>
     <ds:schemaRef ds:uri="http://schemas.openxmlformats.org/officeDocument/2006/bibliography"/>
   </ds:schemaRefs>

</xml_diff>

<commit_message>
arreglé el nivel no me odien
</commit_message>
<xml_diff>
--- a/GateCrasher/GDD.docx
+++ b/GateCrasher/GDD.docx
@@ -67,35 +67,6 @@
           </v:shape>
         </w:pict>
       </w:r>
-    </w:p>
-    <w:p>
-      <w:pPr>
-        <w:jc w:val="center"/>
-        <w:rPr>
-          <w:b/>
-          <w:sz w:val="44"/>
-          <w:szCs w:val="44"/>
-        </w:rPr>
-      </w:pPr>
-      <w:proofErr w:type="spellStart"/>
-      <w:r>
-        <w:rPr>
-          <w:b/>
-          <w:sz w:val="44"/>
-          <w:szCs w:val="44"/>
-        </w:rPr>
-        <w:t>GateCrasher</w:t>
-      </w:r>
-      <w:proofErr w:type="spellEnd"/>
-    </w:p>
-    <w:p>
-      <w:pPr>
-        <w:jc w:val="center"/>
-        <w:rPr>
-          <w:sz w:val="36"/>
-          <w:szCs w:val="36"/>
-        </w:rPr>
-      </w:pPr>
     </w:p>
     <w:p>
       <w:pPr>
@@ -2024,6 +1995,22 @@
     </w:p>
     <w:p>
       <w:pPr>
+        <w:jc w:val="both"/>
+        <w:rPr>
+          <w:color w:val="000000" w:themeColor="text1"/>
+        </w:rPr>
+      </w:pPr>
+    </w:p>
+    <w:p>
+      <w:pPr>
+        <w:jc w:val="both"/>
+        <w:rPr>
+          <w:color w:val="000000" w:themeColor="text1"/>
+        </w:rPr>
+      </w:pPr>
+    </w:p>
+    <w:p>
+      <w:pPr>
         <w:pStyle w:val="Ttulo1"/>
         <w:rPr>
           <w:u w:val="single"/>
@@ -2386,19 +2373,7 @@
         <w:rPr>
           <w:color w:val="000000" w:themeColor="text1"/>
         </w:rPr>
-        <w:t xml:space="preserve">, sobre la que no se </w:t>
-      </w:r>
-      <w:r>
-        <w:rPr>
-          <w:color w:val="000000" w:themeColor="text1"/>
-        </w:rPr>
-        <w:t>podrá tener</w:t>
-      </w:r>
-      <w:r>
-        <w:rPr>
-          <w:color w:val="000000" w:themeColor="text1"/>
-        </w:rPr>
-        <w:t xml:space="preserve"> interacción alguna mientras trascurre. </w:t>
+        <w:t xml:space="preserve">, sobre la que no se podrá tener interacción alguna mientras trascurre. </w:t>
       </w:r>
     </w:p>
     <w:p>
@@ -2541,7 +2516,19 @@
         <w:rPr>
           <w:color w:val="000000" w:themeColor="text1"/>
         </w:rPr>
-        <w:t xml:space="preserve"> fusiona un videojuego </w:t>
+        <w:t xml:space="preserve"> fusiona </w:t>
+      </w:r>
+      <w:r>
+        <w:rPr>
+          <w:color w:val="000000" w:themeColor="text1"/>
+        </w:rPr>
+        <w:t xml:space="preserve">los elementos más relevantes de </w:t>
+      </w:r>
+      <w:r>
+        <w:rPr>
+          <w:color w:val="000000" w:themeColor="text1"/>
+        </w:rPr>
+        <w:t xml:space="preserve">un videojuego </w:t>
       </w:r>
       <w:proofErr w:type="spellStart"/>
       <w:r>
@@ -2559,10 +2546,136 @@
         </w:rPr>
         <w:t xml:space="preserve"> </w:t>
       </w:r>
+      <w:r>
+        <w:rPr>
+          <w:i/>
+          <w:color w:val="000000" w:themeColor="text1"/>
+        </w:rPr>
+        <w:t>defense,</w:t>
+      </w:r>
+      <w:r>
+        <w:rPr>
+          <w:color w:val="000000" w:themeColor="text1"/>
+        </w:rPr>
+        <w:t xml:space="preserve"> es decir, las mecánicas de colocación de unidades de defensa ante un enemigo,</w:t>
+      </w:r>
+      <w:r>
+        <w:rPr>
+          <w:color w:val="000000" w:themeColor="text1"/>
+        </w:rPr>
+        <w:t xml:space="preserve"> con la apariencia de un </w:t>
+      </w:r>
       <w:proofErr w:type="spellStart"/>
       <w:r>
         <w:rPr>
-          <w:i/>
+          <w:color w:val="000000" w:themeColor="text1"/>
+        </w:rPr>
+        <w:t>metroidvania</w:t>
+      </w:r>
+      <w:proofErr w:type="spellEnd"/>
+      <w:r>
+        <w:rPr>
+          <w:color w:val="000000" w:themeColor="text1"/>
+        </w:rPr>
+        <w:t>, manteniendo la perspectiva lateral de los mapas típicos de este género. El jugador deberá colocar estratégicamente sus armas</w:t>
+      </w:r>
+      <w:r>
+        <w:rPr>
+          <w:color w:val="000000" w:themeColor="text1"/>
+        </w:rPr>
+        <w:t xml:space="preserve"> y objetos</w:t>
+      </w:r>
+      <w:r>
+        <w:rPr>
+          <w:color w:val="000000" w:themeColor="text1"/>
+        </w:rPr>
+        <w:t xml:space="preserve"> para lograr el objetivo final</w:t>
+      </w:r>
+      <w:r>
+        <w:rPr>
+          <w:color w:val="000000" w:themeColor="text1"/>
+        </w:rPr>
+        <w:t xml:space="preserve">; </w:t>
+      </w:r>
+      <w:r>
+        <w:rPr>
+          <w:color w:val="000000" w:themeColor="text1"/>
+        </w:rPr>
+        <w:t xml:space="preserve">pero </w:t>
+      </w:r>
+      <w:r>
+        <w:rPr>
+          <w:color w:val="000000" w:themeColor="text1"/>
+        </w:rPr>
+        <w:t xml:space="preserve">tanto </w:t>
+      </w:r>
+      <w:r>
+        <w:rPr>
+          <w:color w:val="000000" w:themeColor="text1"/>
+        </w:rPr>
+        <w:t xml:space="preserve">la apariencia </w:t>
+      </w:r>
+      <w:r>
+        <w:rPr>
+          <w:color w:val="000000" w:themeColor="text1"/>
+        </w:rPr>
+        <w:t>como el</w:t>
+      </w:r>
+      <w:r>
+        <w:rPr>
+          <w:color w:val="000000" w:themeColor="text1"/>
+        </w:rPr>
+        <w:t xml:space="preserve"> desarrollo de la partida una vez se confirma la elección de la distribución de los enemigos </w:t>
+      </w:r>
+      <w:r>
+        <w:rPr>
+          <w:color w:val="000000" w:themeColor="text1"/>
+        </w:rPr>
+        <w:t>son</w:t>
+      </w:r>
+      <w:r>
+        <w:rPr>
+          <w:color w:val="000000" w:themeColor="text1"/>
+        </w:rPr>
+        <w:t xml:space="preserve"> la de un </w:t>
+      </w:r>
+      <w:proofErr w:type="spellStart"/>
+      <w:r>
+        <w:rPr>
+          <w:color w:val="000000" w:themeColor="text1"/>
+        </w:rPr>
+        <w:t>metroidvania</w:t>
+      </w:r>
+      <w:proofErr w:type="spellEnd"/>
+      <w:r>
+        <w:rPr>
+          <w:color w:val="000000" w:themeColor="text1"/>
+        </w:rPr>
+        <w:t>; se visualizará un escenario laberíntico de forma lateral en el que tendrá lugar toda la acción del juego</w:t>
+      </w:r>
+      <w:r>
+        <w:rPr>
+          <w:color w:val="000000" w:themeColor="text1"/>
+        </w:rPr>
+        <w:t xml:space="preserve"> una vez que se hayan colocado los enemigos. De esta manera, se mantienen las premisas básicas de un </w:t>
+      </w:r>
+      <w:proofErr w:type="spellStart"/>
+      <w:r>
+        <w:rPr>
+          <w:color w:val="000000" w:themeColor="text1"/>
+        </w:rPr>
+        <w:t>tower</w:t>
+      </w:r>
+      <w:proofErr w:type="spellEnd"/>
+      <w:r>
+        <w:rPr>
+          <w:color w:val="000000" w:themeColor="text1"/>
+        </w:rPr>
+        <w:t xml:space="preserve"> </w:t>
+      </w:r>
+      <w:proofErr w:type="spellStart"/>
+      <w:r>
+        <w:rPr>
           <w:color w:val="000000" w:themeColor="text1"/>
         </w:rPr>
         <w:t>defense</w:t>
@@ -2572,83 +2685,7 @@
         <w:rPr>
           <w:color w:val="000000" w:themeColor="text1"/>
         </w:rPr>
-        <w:t xml:space="preserve"> con la apariencia de un </w:t>
-      </w:r>
-      <w:proofErr w:type="spellStart"/>
-      <w:r>
-        <w:rPr>
-          <w:color w:val="000000" w:themeColor="text1"/>
-        </w:rPr>
-        <w:t>metroidvania</w:t>
-      </w:r>
-      <w:proofErr w:type="spellEnd"/>
-      <w:r>
-        <w:rPr>
-          <w:color w:val="000000" w:themeColor="text1"/>
-        </w:rPr>
-        <w:t>, manteniendo la perspectiva lateral de los mapas típicos de este género. El jugador deberá colocar estratégicamente sus armas</w:t>
-      </w:r>
-      <w:r>
-        <w:rPr>
-          <w:color w:val="000000" w:themeColor="text1"/>
-        </w:rPr>
-        <w:t xml:space="preserve"> y objetos</w:t>
-      </w:r>
-      <w:r>
-        <w:rPr>
-          <w:color w:val="000000" w:themeColor="text1"/>
-        </w:rPr>
-        <w:t xml:space="preserve"> para lograr el objetivo final, pero </w:t>
-      </w:r>
-      <w:r>
-        <w:rPr>
-          <w:color w:val="000000" w:themeColor="text1"/>
-        </w:rPr>
-        <w:t xml:space="preserve">tanto </w:t>
-      </w:r>
-      <w:r>
-        <w:rPr>
-          <w:color w:val="000000" w:themeColor="text1"/>
-        </w:rPr>
-        <w:t xml:space="preserve">la apariencia </w:t>
-      </w:r>
-      <w:r>
-        <w:rPr>
-          <w:color w:val="000000" w:themeColor="text1"/>
-        </w:rPr>
-        <w:t>como el</w:t>
-      </w:r>
-      <w:r>
-        <w:rPr>
-          <w:color w:val="000000" w:themeColor="text1"/>
-        </w:rPr>
-        <w:t xml:space="preserve"> desarrollo de la partida una vez se confirma la elección de la distribución de los enemigos </w:t>
-      </w:r>
-      <w:r>
-        <w:rPr>
-          <w:color w:val="000000" w:themeColor="text1"/>
-        </w:rPr>
-        <w:t>son</w:t>
-      </w:r>
-      <w:r>
-        <w:rPr>
-          <w:color w:val="000000" w:themeColor="text1"/>
-        </w:rPr>
-        <w:t xml:space="preserve"> la de un </w:t>
-      </w:r>
-      <w:proofErr w:type="spellStart"/>
-      <w:r>
-        <w:rPr>
-          <w:color w:val="000000" w:themeColor="text1"/>
-        </w:rPr>
-        <w:t>metroidvania</w:t>
-      </w:r>
-      <w:proofErr w:type="spellEnd"/>
-      <w:r>
-        <w:rPr>
-          <w:color w:val="000000" w:themeColor="text1"/>
-        </w:rPr>
-        <w:t>; se visualizará un escenario laberíntico de forma lateral en el que tendrá lugar toda la acción del juego.</w:t>
+        <w:t xml:space="preserve">, sustituyendo la acción en tiempo real por la resolución de un puzle. </w:t>
       </w:r>
     </w:p>
     <w:p>
@@ -2693,13 +2730,19 @@
         <w:rPr>
           <w:color w:val="000000" w:themeColor="text1"/>
         </w:rPr>
-        <w:t xml:space="preserve">se propone </w:t>
-      </w:r>
-      <w:r>
-        <w:rPr>
-          <w:color w:val="000000" w:themeColor="text1"/>
-        </w:rPr>
-        <w:t xml:space="preserve">fusionar las mecánicas de un </w:t>
+        <w:t>se</w:t>
+      </w:r>
+      <w:r>
+        <w:rPr>
+          <w:color w:val="000000" w:themeColor="text1"/>
+        </w:rPr>
+        <w:t xml:space="preserve"> emplean parte de</w:t>
+      </w:r>
+      <w:r>
+        <w:rPr>
+          <w:color w:val="000000" w:themeColor="text1"/>
+        </w:rPr>
+        <w:t xml:space="preserve"> las mecánicas de un </w:t>
       </w:r>
       <w:proofErr w:type="spellStart"/>
       <w:r>
@@ -2713,7 +2756,21 @@
         <w:rPr>
           <w:color w:val="000000" w:themeColor="text1"/>
         </w:rPr>
-        <w:t xml:space="preserve"> defense </w:t>
+        <w:t xml:space="preserve"> </w:t>
+      </w:r>
+      <w:proofErr w:type="spellStart"/>
+      <w:r>
+        <w:rPr>
+          <w:color w:val="000000" w:themeColor="text1"/>
+        </w:rPr>
+        <w:t>defense</w:t>
+      </w:r>
+      <w:proofErr w:type="spellEnd"/>
+      <w:r>
+        <w:rPr>
+          <w:color w:val="000000" w:themeColor="text1"/>
+        </w:rPr>
+        <w:t xml:space="preserve"> </w:t>
       </w:r>
       <w:r>
         <w:rPr>
@@ -2757,58 +2814,70 @@
         <w:rPr>
           <w:color w:val="000000" w:themeColor="text1"/>
         </w:rPr>
-        <w:t xml:space="preserve">. Se </w:t>
-      </w:r>
-      <w:r>
-        <w:rPr>
-          <w:color w:val="000000" w:themeColor="text1"/>
-        </w:rPr>
-        <w:t>busca</w:t>
-      </w:r>
-      <w:r>
-        <w:rPr>
-          <w:color w:val="000000" w:themeColor="text1"/>
-        </w:rPr>
-        <w:t xml:space="preserve"> también</w:t>
-      </w:r>
-      <w:r>
-        <w:rPr>
-          <w:color w:val="000000" w:themeColor="text1"/>
-        </w:rPr>
-        <w:t xml:space="preserve"> la comicidad en la historia; pese a</w:t>
-      </w:r>
-      <w:r>
-        <w:rPr>
-          <w:color w:val="000000" w:themeColor="text1"/>
-        </w:rPr>
-        <w:t xml:space="preserve"> que la narrativa </w:t>
-      </w:r>
-      <w:r>
-        <w:rPr>
-          <w:color w:val="000000" w:themeColor="text1"/>
-        </w:rPr>
-        <w:t>que no tiene excesivo peso narrativo sobre</w:t>
-      </w:r>
-      <w:r>
-        <w:rPr>
-          <w:color w:val="000000" w:themeColor="text1"/>
-        </w:rPr>
-        <w:t xml:space="preserve"> el desarrollo del juego </w:t>
-      </w:r>
-      <w:r>
-        <w:rPr>
-          <w:color w:val="000000" w:themeColor="text1"/>
-        </w:rPr>
-        <w:t xml:space="preserve">, se busca que la premisa del juego sea </w:t>
-      </w:r>
-      <w:r>
-        <w:rPr>
-          <w:color w:val="000000" w:themeColor="text1"/>
-        </w:rPr>
-        <w:t xml:space="preserve">cómica. </w:t>
+        <w:t>, haciéndolo un juego innovador para amantes de ambos géneros.</w:t>
       </w:r>
       <w:bookmarkStart w:id="5" w:name="_GoBack"/>
       <w:bookmarkEnd w:id="5"/>
+      <w:r>
+        <w:rPr>
+          <w:color w:val="000000" w:themeColor="text1"/>
+        </w:rPr>
+        <w:t xml:space="preserve"> Se </w:t>
+      </w:r>
+      <w:r>
+        <w:rPr>
+          <w:color w:val="000000" w:themeColor="text1"/>
+        </w:rPr>
+        <w:t>busca</w:t>
+      </w:r>
+      <w:r>
+        <w:rPr>
+          <w:color w:val="000000" w:themeColor="text1"/>
+        </w:rPr>
+        <w:t xml:space="preserve"> también</w:t>
+      </w:r>
+      <w:r>
+        <w:rPr>
+          <w:color w:val="000000" w:themeColor="text1"/>
+        </w:rPr>
+        <w:t xml:space="preserve"> la comicidad en la historia; pese a</w:t>
+      </w:r>
+      <w:r>
+        <w:rPr>
+          <w:color w:val="000000" w:themeColor="text1"/>
+        </w:rPr>
+        <w:t xml:space="preserve"> que la narrativa </w:t>
+      </w:r>
+      <w:r>
+        <w:rPr>
+          <w:color w:val="000000" w:themeColor="text1"/>
+        </w:rPr>
+        <w:t>que no tiene excesivo peso narrativo sobre</w:t>
+      </w:r>
+      <w:r>
+        <w:rPr>
+          <w:color w:val="000000" w:themeColor="text1"/>
+        </w:rPr>
+        <w:t xml:space="preserve"> el desarrollo del juego</w:t>
+      </w:r>
+      <w:r>
+        <w:rPr>
+          <w:color w:val="000000" w:themeColor="text1"/>
+        </w:rPr>
+        <w:t>, se busca</w:t>
+      </w:r>
+      <w:r>
+        <w:rPr>
+          <w:color w:val="000000" w:themeColor="text1"/>
+        </w:rPr>
+        <w:t xml:space="preserve"> crear un juego con una temática divertida</w:t>
+      </w:r>
+      <w:r>
+        <w:rPr>
+          <w:color w:val="000000" w:themeColor="text1"/>
+        </w:rPr>
+        <w:t xml:space="preserve">. </w:t>
+      </w:r>
     </w:p>
     <w:p>
       <w:pPr>
@@ -2822,6 +2891,7 @@
         <w:rPr>
           <w:color w:val="000000" w:themeColor="text1"/>
         </w:rPr>
+        <w:lastRenderedPageBreak/>
         <w:t xml:space="preserve">Está </w:t>
       </w:r>
       <w:r>
@@ -2842,17 +2912,6 @@
         </w:rPr>
         <w:t xml:space="preserve"> en los que el jugador se tenga que implicar y aprender tácticas.</w:t>
       </w:r>
-    </w:p>
-    <w:p>
-      <w:pPr>
-        <w:pStyle w:val="Ttulo2"/>
-      </w:pPr>
-      <w:bookmarkStart w:id="6" w:name="_Toc531739659"/>
-      <w:r>
-        <w:lastRenderedPageBreak/>
-        <w:t>Jugabilidad</w:t>
-      </w:r>
-      <w:bookmarkEnd w:id="6"/>
     </w:p>
     <w:p>
       <w:pPr>
@@ -2866,6 +2925,31 @@
         <w:rPr>
           <w:color w:val="000000" w:themeColor="text1"/>
         </w:rPr>
+        <w:t>Bajo los criterios de clasificación PEGI para videojuegos, se podría calificar como PEGI 3, debido a que los contenidos mostrados son aptos para todos los públicos.</w:t>
+      </w:r>
+    </w:p>
+    <w:p>
+      <w:pPr>
+        <w:pStyle w:val="Ttulo2"/>
+      </w:pPr>
+      <w:bookmarkStart w:id="6" w:name="_Toc531739659"/>
+      <w:r>
+        <w:t>Jugabilidad</w:t>
+      </w:r>
+      <w:bookmarkEnd w:id="6"/>
+    </w:p>
+    <w:p>
+      <w:pPr>
+        <w:ind w:firstLine="708"/>
+        <w:jc w:val="both"/>
+        <w:rPr>
+          <w:color w:val="000000" w:themeColor="text1"/>
+        </w:rPr>
+      </w:pPr>
+      <w:r>
+        <w:rPr>
+          <w:color w:val="000000" w:themeColor="text1"/>
+        </w:rPr>
         <w:t>C</w:t>
       </w:r>
       <w:r>
@@ -2938,19 +3022,25 @@
         <w:rPr>
           <w:color w:val="000000" w:themeColor="text1"/>
         </w:rPr>
-        <w:t xml:space="preserve"> y objetos (trampas, torretas, obstáculos)</w:t>
-      </w:r>
-      <w:r>
-        <w:rPr>
-          <w:color w:val="000000" w:themeColor="text1"/>
-        </w:rPr>
-        <w:t xml:space="preserve"> por todo el mapa. Se prioriza que </w:t>
-      </w:r>
-      <w:r>
-        <w:rPr>
-          <w:color w:val="000000" w:themeColor="text1"/>
-        </w:rPr>
-        <w:t>los protagonistas</w:t>
+        <w:t xml:space="preserve"> y objetos </w:t>
+      </w:r>
+      <w:r>
+        <w:rPr>
+          <w:color w:val="000000" w:themeColor="text1"/>
+        </w:rPr>
+        <w:t xml:space="preserve">por todo el mapa. Se prioriza que </w:t>
+      </w:r>
+      <w:r>
+        <w:rPr>
+          <w:color w:val="000000" w:themeColor="text1"/>
+        </w:rPr>
+        <w:t xml:space="preserve">los </w:t>
+      </w:r>
+      <w:r>
+        <w:rPr>
+          <w:color w:val="000000" w:themeColor="text1"/>
+        </w:rPr>
+        <w:t>personajes</w:t>
       </w:r>
       <w:r>
         <w:rPr>
@@ -2968,18 +3058,38 @@
         <w:rPr>
           <w:color w:val="000000" w:themeColor="text1"/>
         </w:rPr>
-        <w:t xml:space="preserve"> el recorrido, pero además el jugador obtendrá más puntos si consigue combinar las habilidades de los enemigos de forma que se potencien los efectos de los mismos.</w:t>
-      </w:r>
-      <w:r>
-        <w:rPr>
-          <w:color w:val="000000" w:themeColor="text1"/>
-        </w:rPr>
-        <w:t xml:space="preserve"> En </w:t>
+        <w:t xml:space="preserve"> el recorrido,</w:t>
+      </w:r>
+      <w:r>
+        <w:rPr>
+          <w:color w:val="000000" w:themeColor="text1"/>
+        </w:rPr>
+        <w:t xml:space="preserve"> pero se obtendrá más puntuación cuanto menos consigan avanzar en el tablero.</w:t>
+      </w:r>
+      <w:r>
+        <w:rPr>
+          <w:color w:val="000000" w:themeColor="text1"/>
+        </w:rPr>
+        <w:t xml:space="preserve"> </w:t>
       </w:r>
       <w:proofErr w:type="spellStart"/>
       <w:r>
         <w:rPr>
-          <w:b/>
+          <w:color w:val="000000" w:themeColor="text1"/>
+        </w:rPr>
+        <w:t>En</w:t>
+      </w:r>
+      <w:proofErr w:type="spellEnd"/>
+      <w:r>
+        <w:rPr>
+          <w:color w:val="000000" w:themeColor="text1"/>
+        </w:rPr>
+        <w:t xml:space="preserve"> </w:t>
+      </w:r>
+      <w:proofErr w:type="spellStart"/>
+      <w:r>
+        <w:rPr>
+          <w:i/>
           <w:color w:val="000000" w:themeColor="text1"/>
         </w:rPr>
         <w:t>GateCrasher</w:t>
@@ -3017,7 +3127,43 @@
         <w:rPr>
           <w:color w:val="000000" w:themeColor="text1"/>
         </w:rPr>
-        <w:t xml:space="preserve">, no colocamos nuestras unidades de defensa en tiempo real, sino que nuestra estrategia debe ser planeada antes de pulsar al botón de comenzar; dicha estrategia se aprenderá a base de </w:t>
+        <w:t xml:space="preserve">, </w:t>
+      </w:r>
+      <w:r>
+        <w:rPr>
+          <w:color w:val="000000" w:themeColor="text1"/>
+        </w:rPr>
+        <w:t>las unidades</w:t>
+      </w:r>
+      <w:r>
+        <w:rPr>
+          <w:color w:val="000000" w:themeColor="text1"/>
+        </w:rPr>
+        <w:t xml:space="preserve"> de defensa</w:t>
+      </w:r>
+      <w:r>
+        <w:rPr>
+          <w:color w:val="000000" w:themeColor="text1"/>
+        </w:rPr>
+        <w:t xml:space="preserve"> no se colocan</w:t>
+      </w:r>
+      <w:r>
+        <w:rPr>
+          <w:color w:val="000000" w:themeColor="text1"/>
+        </w:rPr>
+        <w:t xml:space="preserve"> en tiempo real, sino que </w:t>
+      </w:r>
+      <w:r>
+        <w:rPr>
+          <w:color w:val="000000" w:themeColor="text1"/>
+        </w:rPr>
+        <w:t>la estrategia</w:t>
+      </w:r>
+      <w:r>
+        <w:rPr>
+          <w:color w:val="000000" w:themeColor="text1"/>
+        </w:rPr>
+        <w:t xml:space="preserve"> debe ser planeada antes de pulsar al botón de comenzar; dicha estrategia se aprenderá a base de </w:t>
       </w:r>
       <w:r>
         <w:rPr>
@@ -3200,7 +3346,7 @@
       <w:proofErr w:type="spellStart"/>
       <w:r>
         <w:rPr>
-          <w:b/>
+          <w:i/>
           <w:color w:val="000000" w:themeColor="text1"/>
         </w:rPr>
         <w:t>GateCrasher</w:t>
@@ -5286,10 +5432,7 @@
                               <w:t>Á</w:t>
                             </w:r>
                             <w:r>
-                              <w:t xml:space="preserve">ngel </w:t>
-                            </w:r>
-                            <w:r>
-                              <w:t xml:space="preserve">trumpet-shooter: </w:t>
+                              <w:t xml:space="preserve">ngel trumpet-shooter: </w:t>
                             </w:r>
                             <w:r>
                               <w:t>Idle</w:t>
@@ -5410,10 +5553,7 @@
                               </w:rPr>
                             </w:pPr>
                             <w:r>
-                              <w:t xml:space="preserve">Ángel </w:t>
-                            </w:r>
-                            <w:r>
-                              <w:t>trumpet-shooter: Attack</w:t>
+                              <w:t>Ángel trumpet-shooter: Attack</w:t>
                             </w:r>
                           </w:p>
                         </w:txbxContent>
@@ -5604,10 +5744,7 @@
                               </w:rPr>
                             </w:pPr>
                             <w:r>
-                              <w:t xml:space="preserve">Ángel </w:t>
-                            </w:r>
-                            <w:r>
-                              <w:t>Trumpet-shooter: Hit</w:t>
+                              <w:t>Ángel Trumpet-shooter: Hit</w:t>
                             </w:r>
                           </w:p>
                         </w:txbxContent>
@@ -5734,10 +5871,7 @@
                               </w:rPr>
                             </w:pPr>
                             <w:r>
-                              <w:t xml:space="preserve">Ángel </w:t>
-                            </w:r>
-                            <w:r>
-                              <w:t>Trumpet-shooter: animación</w:t>
+                              <w:t>Ángel Trumpet-shooter: animación</w:t>
                             </w:r>
                           </w:p>
                         </w:txbxContent>
@@ -5846,10 +5980,7 @@
                               </w:rPr>
                             </w:pPr>
                             <w:r>
-                              <w:t xml:space="preserve">Ángel </w:t>
-                            </w:r>
-                            <w:r>
-                              <w:t>Trumpet-shooter: Bala</w:t>
+                              <w:t>Ángel Trumpet-shooter: Bala</w:t>
                             </w:r>
                           </w:p>
                         </w:txbxContent>
@@ -6000,10 +6131,7 @@
                               </w:rPr>
                             </w:pPr>
                             <w:r>
-                              <w:t xml:space="preserve">Ángel </w:t>
-                            </w:r>
-                            <w:r>
-                              <w:t>Tank</w:t>
+                              <w:t>Ángel Tank</w:t>
                             </w:r>
                           </w:p>
                         </w:txbxContent>
@@ -6261,10 +6389,7 @@
                               </w:rPr>
                             </w:pPr>
                             <w:r>
-                              <w:t xml:space="preserve">Ángel </w:t>
-                            </w:r>
-                            <w:r>
-                              <w:t>Tank: Hit</w:t>
+                              <w:t>Ángel Tank: Hit</w:t>
                             </w:r>
                           </w:p>
                         </w:txbxContent>
@@ -7271,10 +7396,7 @@
                               </w:rPr>
                             </w:pPr>
                             <w:r>
-                              <w:t xml:space="preserve">Cepo Divino: </w:t>
-                            </w:r>
-                            <w:r>
-                              <w:t>Attack end</w:t>
+                              <w:t>Cepo Divino: Attack end</w:t>
                             </w:r>
                           </w:p>
                         </w:txbxContent>
@@ -7479,10 +7601,7 @@
                               <w:t>ala</w:t>
                             </w:r>
                             <w:r>
-                              <w:t xml:space="preserve">: </w:t>
-                            </w:r>
-                            <w:r>
-                              <w:t>attack</w:t>
+                              <w:t>: attack</w:t>
                             </w:r>
                           </w:p>
                         </w:txbxContent>
@@ -12842,7 +12961,7 @@
 </file>
 
 <file path=customXml/itemProps1.xml><?xml version="1.0" encoding="utf-8"?>
-<ds:datastoreItem xmlns:ds="http://schemas.openxmlformats.org/officeDocument/2006/customXml" ds:itemID="{661B95BA-4951-41EE-B560-05F00C0A265A}">
+<ds:datastoreItem xmlns:ds="http://schemas.openxmlformats.org/officeDocument/2006/customXml" ds:itemID="{3F9C5702-1742-4C74-AAC6-57D0493C0237}">
   <ds:schemaRefs>
     <ds:schemaRef ds:uri="http://schemas.openxmlformats.org/officeDocument/2006/bibliography"/>
   </ds:schemaRefs>

</xml_diff>